<commit_message>
added Third section of the document
</commit_message>
<xml_diff>
--- a/MainDocument1.docx
+++ b/MainDocument1.docx
@@ -133,7 +133,7 @@
             <w:spacing w:line="360" w:lineRule="auto"/>
             <w:jc w:val="center"/>
             <w:rPr>
-              <w:rFonts w:asciiTheme="minorBidi" w:hAnsiTheme="minorBidi" w:hint="cs"/>
+              <w:rFonts w:asciiTheme="minorBidi" w:hAnsiTheme="minorBidi"/>
               <w:b/>
               <w:bCs/>
               <w:sz w:val="72"/>
@@ -165,6 +165,7 @@
             </w:rPr>
             <w:t>(</w:t>
           </w:r>
+          <w:proofErr w:type="spellStart"/>
           <w:r>
             <w:rPr>
               <w:rFonts w:asciiTheme="minorBidi" w:hAnsiTheme="minorBidi"/>
@@ -176,6 +177,7 @@
             </w:rPr>
             <w:t>Coursati</w:t>
           </w:r>
+          <w:proofErr w:type="spellEnd"/>
           <w:r>
             <w:rPr>
               <w:rFonts w:asciiTheme="minorBidi" w:hAnsiTheme="minorBidi" w:hint="cs"/>
@@ -786,7 +788,6 @@
             <w:bidi/>
             <w:spacing w:line="360" w:lineRule="auto"/>
             <w:rPr>
-              <w:rFonts w:hint="cs"/>
               <w:rtl/>
             </w:rPr>
           </w:pPr>
@@ -822,8 +823,6 @@
             </w:rPr>
             <w:br w:type="page"/>
           </w:r>
-          <w:bookmarkStart w:id="1" w:name="_GoBack"/>
-          <w:bookmarkEnd w:id="1"/>
         </w:p>
         <w:p>
           <w:pPr>
@@ -833,7 +832,7 @@
               <w:rtl/>
             </w:rPr>
           </w:pPr>
-          <w:bookmarkStart w:id="2" w:name="_Toc129239330"/>
+          <w:bookmarkStart w:id="1" w:name="_Toc129239330"/>
           <w:r>
             <w:rPr>
               <w:rFonts w:hint="cs"/>
@@ -842,7 +841,7 @@
             <w:lastRenderedPageBreak/>
             <w:t>الشكر والتقدير</w:t>
           </w:r>
-          <w:bookmarkEnd w:id="2"/>
+          <w:bookmarkEnd w:id="1"/>
         </w:p>
         <w:p>
           <w:pPr>
@@ -897,6 +896,11 @@
         <w:sdt>
           <w:sdtPr>
             <w:rPr>
+              <w:rFonts w:asciiTheme="minorHAnsi" w:eastAsiaTheme="minorHAnsi" w:hAnsiTheme="minorHAnsi" w:cstheme="minorBidi"/>
+              <w:b w:val="0"/>
+              <w:bCs w:val="0"/>
+              <w:sz w:val="22"/>
+              <w:szCs w:val="22"/>
               <w:rtl/>
             </w:rPr>
             <w:id w:val="-1558467905"/>
@@ -907,10 +911,7 @@
           </w:sdtPr>
           <w:sdtEndPr>
             <w:rPr>
-              <w:rFonts w:eastAsiaTheme="minorHAnsi"/>
               <w:noProof/>
-              <w:sz w:val="22"/>
-              <w:szCs w:val="22"/>
             </w:rPr>
           </w:sdtEndPr>
           <w:sdtContent>
@@ -2801,7 +2802,7 @@
                 <w:rtl/>
               </w:rPr>
             </w:pPr>
-            <w:bookmarkStart w:id="3" w:name="_Toc124243677"/>
+            <w:bookmarkStart w:id="2" w:name="_Toc124243677"/>
             <w:r>
               <w:rPr>
                 <w:rFonts w:hint="cs"/>
@@ -2812,7 +2813,7 @@
               <w:lastRenderedPageBreak/>
               <w:t>الفصل الأول</w:t>
             </w:r>
-            <w:bookmarkEnd w:id="3"/>
+            <w:bookmarkEnd w:id="2"/>
           </w:p>
         </w:tc>
       </w:tr>
@@ -2842,7 +2843,7 @@
                 <w:rtl/>
               </w:rPr>
             </w:pPr>
-            <w:bookmarkStart w:id="4" w:name="_Toc124243678"/>
+            <w:bookmarkStart w:id="3" w:name="_Toc124243678"/>
             <w:r>
               <w:rPr>
                 <w:rFonts w:hint="cs"/>
@@ -2852,7 +2853,7 @@
               </w:rPr>
               <w:t>الدراسة النظرية</w:t>
             </w:r>
-            <w:bookmarkEnd w:id="4"/>
+            <w:bookmarkEnd w:id="3"/>
           </w:p>
         </w:tc>
       </w:tr>
@@ -3017,12 +3018,13 @@
           <w:ilvl w:val="0"/>
           <w:numId w:val="1"/>
         </w:numPr>
-        <w:rPr>
-          <w:rtl/>
-        </w:rPr>
-      </w:pPr>
-      <w:bookmarkStart w:id="5" w:name="_Toc123504769"/>
-      <w:bookmarkStart w:id="6" w:name="_Toc124243679"/>
+        <w:ind w:hanging="630"/>
+        <w:rPr>
+          <w:rtl/>
+        </w:rPr>
+      </w:pPr>
+      <w:bookmarkStart w:id="4" w:name="_Toc123504769"/>
+      <w:bookmarkStart w:id="5" w:name="_Toc124243679"/>
       <w:r>
         <w:rPr>
           <w:rFonts w:hint="cs"/>
@@ -3038,34 +3040,78 @@
         </w:rPr>
         <w:t>:</w:t>
       </w:r>
+      <w:bookmarkEnd w:id="4"/>
       <w:bookmarkEnd w:id="5"/>
-      <w:bookmarkEnd w:id="6"/>
-    </w:p>
-    <w:p>
-      <w:pPr>
-        <w:bidi/>
-        <w:spacing w:line="360" w:lineRule="auto"/>
-        <w:rPr>
-          <w:rtl/>
-        </w:rPr>
-      </w:pPr>
-    </w:p>
-    <w:p>
-      <w:pPr>
-        <w:bidi/>
-        <w:spacing w:line="360" w:lineRule="auto"/>
-        <w:rPr>
-          <w:rtl/>
-        </w:rPr>
-      </w:pPr>
-    </w:p>
-    <w:p>
-      <w:pPr>
-        <w:bidi/>
-        <w:spacing w:line="360" w:lineRule="auto"/>
-        <w:rPr>
-          <w:rtl/>
-        </w:rPr>
+    </w:p>
+    <w:p>
+      <w:pPr>
+        <w:bidi/>
+        <w:spacing w:line="360" w:lineRule="auto"/>
+        <w:rPr>
+          <w:rtl/>
+        </w:rPr>
+      </w:pPr>
+    </w:p>
+    <w:p>
+      <w:pPr>
+        <w:bidi/>
+        <w:spacing w:line="360" w:lineRule="auto"/>
+      </w:pPr>
+    </w:p>
+    <w:p>
+      <w:pPr>
+        <w:pStyle w:val="Heading1"/>
+        <w:numPr>
+          <w:ilvl w:val="0"/>
+          <w:numId w:val="1"/>
+        </w:numPr>
+        <w:ind w:left="900" w:hanging="810"/>
+        <w:rPr>
+          <w:rFonts w:hint="cs"/>
+          <w:rtl/>
+        </w:rPr>
+      </w:pPr>
+      <w:r>
+        <w:rPr>
+          <w:rFonts w:hint="cs"/>
+          <w:rtl/>
+        </w:rPr>
+        <w:t>التقنيات واللغات المستخدمة:</w:t>
+      </w:r>
+    </w:p>
+    <w:p>
+      <w:pPr>
+        <w:pStyle w:val="Heading2"/>
+        <w:numPr>
+          <w:ilvl w:val="0"/>
+          <w:numId w:val="21"/>
+        </w:numPr>
+        <w:ind w:left="900" w:hanging="900"/>
+        <w:rPr>
+          <w:rtl/>
+        </w:rPr>
+      </w:pPr>
+      <w:r>
+        <w:rPr>
+          <w:rFonts w:hint="cs"/>
+          <w:rtl/>
+        </w:rPr>
+        <w:t>اللغات المستخدمة:</w:t>
+      </w:r>
+    </w:p>
+    <w:p>
+      <w:pPr>
+        <w:bidi/>
+        <w:spacing w:line="360" w:lineRule="auto"/>
+        <w:rPr>
+          <w:lang w:val="en-GB" w:eastAsia="ja-JP" w:bidi="ar-LY"/>
+        </w:rPr>
+      </w:pPr>
+    </w:p>
+    <w:p>
+      <w:pPr>
+        <w:bidi/>
+        <w:spacing w:line="360" w:lineRule="auto"/>
       </w:pPr>
     </w:p>
     <w:p>
@@ -3463,7 +3509,7 @@
                 <w:rtl/>
               </w:rPr>
             </w:pPr>
-            <w:bookmarkStart w:id="7" w:name="_Toc124243701"/>
+            <w:bookmarkStart w:id="6" w:name="_Toc124243701"/>
             <w:r>
               <w:rPr>
                 <w:rFonts w:hint="cs"/>
@@ -3474,7 +3520,7 @@
               <w:lastRenderedPageBreak/>
               <w:t>الفصل الثاني</w:t>
             </w:r>
-            <w:bookmarkEnd w:id="7"/>
+            <w:bookmarkEnd w:id="6"/>
           </w:p>
         </w:tc>
       </w:tr>
@@ -3504,7 +3550,7 @@
                 <w:rtl/>
               </w:rPr>
             </w:pPr>
-            <w:bookmarkStart w:id="8" w:name="_Toc124243702"/>
+            <w:bookmarkStart w:id="7" w:name="_Toc124243702"/>
             <w:r>
               <w:rPr>
                 <w:rFonts w:hint="cs"/>
@@ -3514,7 +3560,7 @@
               </w:rPr>
               <w:t>النظام المقترح</w:t>
             </w:r>
-            <w:bookmarkEnd w:id="8"/>
+            <w:bookmarkEnd w:id="7"/>
           </w:p>
         </w:tc>
       </w:tr>
@@ -4371,8 +4417,8 @@
         </w:numPr>
         <w:ind w:left="900" w:hanging="900"/>
       </w:pPr>
-      <w:bookmarkStart w:id="9" w:name="docs-internal-guid-c669ec8d-7fff-53f8-4e"/>
-      <w:bookmarkEnd w:id="9"/>
+      <w:bookmarkStart w:id="8" w:name="docs-internal-guid-c669ec8d-7fff-53f8-4e"/>
+      <w:bookmarkEnd w:id="8"/>
       <w:r>
         <w:rPr>
           <w:rFonts w:hint="cs"/>
@@ -6324,15 +6370,2415 @@
     </w:p>
     <w:p>
       <w:pPr>
+        <w:spacing w:line="360" w:lineRule="auto"/>
+        <w:rPr>
+          <w:rtl/>
+        </w:rPr>
+      </w:pPr>
+      <w:r>
+        <w:rPr>
+          <w:rtl/>
+        </w:rPr>
+        <w:br w:type="page"/>
+      </w:r>
+    </w:p>
+    <w:p>
+      <w:pPr>
         <w:tabs>
           <w:tab w:val="left" w:pos="3722"/>
         </w:tabs>
         <w:bidi/>
         <w:spacing w:line="360" w:lineRule="auto"/>
-      </w:pPr>
+        <w:rPr>
+          <w:rtl/>
+        </w:rPr>
+        <w:sectPr>
+          <w:headerReference w:type="default" r:id="rId17"/>
+          <w:pgSz w:w="12240" w:h="15840"/>
+          <w:pgMar w:top="1440" w:right="1440" w:bottom="1440" w:left="1440" w:header="720" w:footer="720" w:gutter="0"/>
+          <w:cols w:space="720"/>
+        </w:sectPr>
+      </w:pPr>
+    </w:p>
+    <w:tbl>
+      <w:tblPr>
+        <w:tblStyle w:val="TableGrid"/>
+        <w:tblpPr w:leftFromText="180" w:rightFromText="180" w:vertAnchor="text" w:horzAnchor="margin" w:tblpY="5533"/>
+        <w:bidiVisual/>
+        <w:tblW w:w="9071" w:type="dxa"/>
+        <w:tblLook w:val="04A0" w:firstRow="1" w:lastRow="0" w:firstColumn="1" w:lastColumn="0" w:noHBand="0" w:noVBand="1"/>
+      </w:tblPr>
+      <w:tblGrid>
+        <w:gridCol w:w="9071"/>
+      </w:tblGrid>
+      <w:tr>
+        <w:trPr>
+          <w:trHeight w:val="870"/>
+        </w:trPr>
+        <w:tc>
+          <w:tcPr>
+            <w:tcW w:w="9071" w:type="dxa"/>
+            <w:tcBorders>
+              <w:top w:val="nil"/>
+              <w:left w:val="nil"/>
+              <w:bottom w:val="thickThinSmallGap" w:sz="24" w:space="0" w:color="auto"/>
+              <w:right w:val="nil"/>
+            </w:tcBorders>
+            <w:vAlign w:val="center"/>
+          </w:tcPr>
+          <w:p>
+            <w:pPr>
+              <w:pStyle w:val="Heading1"/>
+              <w:jc w:val="center"/>
+              <w:outlineLvl w:val="0"/>
+              <w:rPr>
+                <w:sz w:val="96"/>
+                <w:szCs w:val="96"/>
+                <w:rtl/>
+              </w:rPr>
+            </w:pPr>
+            <w:r>
+              <w:rPr>
+                <w:rFonts w:hint="cs"/>
+                <w:sz w:val="96"/>
+                <w:szCs w:val="96"/>
+                <w:rtl/>
+              </w:rPr>
+              <w:lastRenderedPageBreak/>
+              <w:t xml:space="preserve">الفصل </w:t>
+            </w:r>
+            <w:r>
+              <w:rPr>
+                <w:rFonts w:hint="cs"/>
+                <w:sz w:val="96"/>
+                <w:szCs w:val="96"/>
+                <w:rtl/>
+              </w:rPr>
+              <w:t>الثالث</w:t>
+            </w:r>
+          </w:p>
+        </w:tc>
+      </w:tr>
+      <w:tr>
+        <w:trPr>
+          <w:trHeight w:val="870"/>
+        </w:trPr>
+        <w:tc>
+          <w:tcPr>
+            <w:tcW w:w="9071" w:type="dxa"/>
+            <w:tcBorders>
+              <w:top w:val="thickThinSmallGap" w:sz="24" w:space="0" w:color="auto"/>
+              <w:left w:val="nil"/>
+              <w:bottom w:val="nil"/>
+              <w:right w:val="nil"/>
+            </w:tcBorders>
+            <w:vAlign w:val="center"/>
+          </w:tcPr>
+          <w:p>
+            <w:pPr>
+              <w:pStyle w:val="Heading1"/>
+              <w:jc w:val="center"/>
+              <w:outlineLvl w:val="0"/>
+              <w:rPr>
+                <w:sz w:val="96"/>
+                <w:szCs w:val="96"/>
+                <w:rtl/>
+              </w:rPr>
+            </w:pPr>
+            <w:r>
+              <w:rPr>
+                <w:rFonts w:hint="cs"/>
+                <w:sz w:val="96"/>
+                <w:szCs w:val="96"/>
+                <w:rtl/>
+              </w:rPr>
+              <w:t>الدورة الاولى</w:t>
+            </w:r>
+          </w:p>
+        </w:tc>
+      </w:tr>
+    </w:tbl>
+    <w:p>
+      <w:pPr>
+        <w:tabs>
+          <w:tab w:val="left" w:pos="3722"/>
+        </w:tabs>
+        <w:bidi/>
+        <w:spacing w:line="360" w:lineRule="auto"/>
+        <w:rPr>
+          <w:b/>
+          <w:bCs/>
+          <w:rtl/>
+        </w:rPr>
+      </w:pPr>
+    </w:p>
+    <w:p>
+      <w:pPr>
+        <w:tabs>
+          <w:tab w:val="left" w:pos="3722"/>
+        </w:tabs>
+        <w:bidi/>
+        <w:spacing w:line="360" w:lineRule="auto"/>
+        <w:rPr>
+          <w:b/>
+          <w:bCs/>
+          <w:rtl/>
+        </w:rPr>
+      </w:pPr>
+    </w:p>
+    <w:p>
+      <w:pPr>
+        <w:tabs>
+          <w:tab w:val="left" w:pos="3722"/>
+        </w:tabs>
+        <w:bidi/>
+        <w:spacing w:line="360" w:lineRule="auto"/>
+        <w:rPr>
+          <w:b/>
+          <w:bCs/>
+          <w:rtl/>
+        </w:rPr>
+      </w:pPr>
+    </w:p>
+    <w:p>
+      <w:pPr>
+        <w:tabs>
+          <w:tab w:val="left" w:pos="3722"/>
+        </w:tabs>
+        <w:bidi/>
+        <w:spacing w:line="360" w:lineRule="auto"/>
+        <w:rPr>
+          <w:b/>
+          <w:bCs/>
+          <w:rtl/>
+        </w:rPr>
+      </w:pPr>
+    </w:p>
+    <w:p>
+      <w:pPr>
+        <w:tabs>
+          <w:tab w:val="left" w:pos="3722"/>
+        </w:tabs>
+        <w:bidi/>
+        <w:spacing w:line="360" w:lineRule="auto"/>
+        <w:rPr>
+          <w:b/>
+          <w:bCs/>
+          <w:rtl/>
+        </w:rPr>
+      </w:pPr>
+    </w:p>
+    <w:p>
+      <w:pPr>
+        <w:tabs>
+          <w:tab w:val="left" w:pos="3722"/>
+        </w:tabs>
+        <w:bidi/>
+        <w:spacing w:line="360" w:lineRule="auto"/>
+        <w:rPr>
+          <w:b/>
+          <w:bCs/>
+          <w:rtl/>
+        </w:rPr>
+      </w:pPr>
+    </w:p>
+    <w:p>
+      <w:pPr>
+        <w:tabs>
+          <w:tab w:val="left" w:pos="3722"/>
+        </w:tabs>
+        <w:bidi/>
+        <w:spacing w:line="360" w:lineRule="auto"/>
+        <w:rPr>
+          <w:b/>
+          <w:bCs/>
+          <w:rtl/>
+        </w:rPr>
+      </w:pPr>
+    </w:p>
+    <w:p>
+      <w:pPr>
+        <w:tabs>
+          <w:tab w:val="left" w:pos="3722"/>
+        </w:tabs>
+        <w:bidi/>
+        <w:spacing w:line="360" w:lineRule="auto"/>
+        <w:rPr>
+          <w:b/>
+          <w:bCs/>
+          <w:rtl/>
+        </w:rPr>
+      </w:pPr>
+    </w:p>
+    <w:p>
+      <w:pPr>
+        <w:tabs>
+          <w:tab w:val="left" w:pos="3722"/>
+        </w:tabs>
+        <w:bidi/>
+        <w:spacing w:line="360" w:lineRule="auto"/>
+        <w:rPr>
+          <w:b/>
+          <w:bCs/>
+          <w:rtl/>
+        </w:rPr>
+      </w:pPr>
+    </w:p>
+    <w:p>
+      <w:pPr>
+        <w:tabs>
+          <w:tab w:val="left" w:pos="3722"/>
+        </w:tabs>
+        <w:bidi/>
+        <w:spacing w:line="360" w:lineRule="auto"/>
+        <w:rPr>
+          <w:b/>
+          <w:bCs/>
+          <w:rtl/>
+        </w:rPr>
+      </w:pPr>
+    </w:p>
+    <w:p>
+      <w:pPr>
+        <w:tabs>
+          <w:tab w:val="left" w:pos="3722"/>
+        </w:tabs>
+        <w:bidi/>
+        <w:spacing w:line="360" w:lineRule="auto"/>
+        <w:rPr>
+          <w:b/>
+          <w:bCs/>
+          <w:rtl/>
+        </w:rPr>
+      </w:pPr>
+    </w:p>
+    <w:p>
+      <w:pPr>
+        <w:tabs>
+          <w:tab w:val="left" w:pos="3722"/>
+        </w:tabs>
+        <w:bidi/>
+        <w:spacing w:line="360" w:lineRule="auto"/>
+        <w:rPr>
+          <w:b/>
+          <w:bCs/>
+          <w:rtl/>
+        </w:rPr>
+      </w:pPr>
+    </w:p>
+    <w:p>
+      <w:pPr>
+        <w:tabs>
+          <w:tab w:val="left" w:pos="3722"/>
+        </w:tabs>
+        <w:bidi/>
+        <w:spacing w:line="360" w:lineRule="auto"/>
+        <w:rPr>
+          <w:b/>
+          <w:bCs/>
+          <w:rtl/>
+        </w:rPr>
+        <w:sectPr>
+          <w:headerReference w:type="default" r:id="rId18"/>
+          <w:footerReference w:type="default" r:id="rId19"/>
+          <w:pgSz w:w="12240" w:h="15840"/>
+          <w:pgMar w:top="1440" w:right="1440" w:bottom="1440" w:left="1440" w:header="720" w:footer="720" w:gutter="0"/>
+          <w:cols w:space="720"/>
+        </w:sectPr>
+      </w:pPr>
+    </w:p>
+    <w:p>
+      <w:pPr>
+        <w:pStyle w:val="Heading1"/>
+        <w:numPr>
+          <w:ilvl w:val="0"/>
+          <w:numId w:val="23"/>
+        </w:numPr>
+        <w:ind w:hanging="630"/>
+        <w:rPr>
+          <w:rtl/>
+        </w:rPr>
+      </w:pPr>
+      <w:r>
+        <w:rPr>
+          <w:rFonts w:hint="cs"/>
+          <w:rtl/>
+        </w:rPr>
+        <w:lastRenderedPageBreak/>
+        <w:t>المقدمة:</w:t>
+      </w:r>
+    </w:p>
+    <w:p>
+      <w:pPr>
+        <w:bidi/>
+        <w:spacing w:line="360" w:lineRule="auto"/>
+        <w:rPr>
+          <w:sz w:val="24"/>
+          <w:szCs w:val="24"/>
+          <w:rtl/>
+        </w:rPr>
+      </w:pPr>
+      <w:r>
+        <w:rPr>
+          <w:rFonts w:hint="cs"/>
+          <w:sz w:val="24"/>
+          <w:szCs w:val="24"/>
+          <w:rtl/>
+        </w:rPr>
+        <w:t>سيتم العمل في هذه الدورة على الوظائف المتعلقة بمجموعة الإدارات التالية:</w:t>
+      </w:r>
+    </w:p>
+    <w:p>
+      <w:pPr>
+        <w:bidi/>
+        <w:spacing w:line="360" w:lineRule="auto"/>
+        <w:rPr>
+          <w:sz w:val="24"/>
+          <w:szCs w:val="24"/>
+          <w:rtl/>
+        </w:rPr>
+      </w:pPr>
+    </w:p>
+    <w:p>
+      <w:pPr>
+        <w:bidi/>
+        <w:spacing w:line="360" w:lineRule="auto"/>
+        <w:rPr>
+          <w:sz w:val="24"/>
+          <w:szCs w:val="24"/>
+          <w:rtl/>
+        </w:rPr>
+      </w:pPr>
+    </w:p>
+    <w:p>
+      <w:pPr>
+        <w:bidi/>
+        <w:spacing w:line="360" w:lineRule="auto"/>
+        <w:rPr>
+          <w:sz w:val="24"/>
+          <w:szCs w:val="24"/>
+          <w:rtl/>
+        </w:rPr>
+      </w:pPr>
+    </w:p>
+    <w:p>
+      <w:pPr>
+        <w:bidi/>
+        <w:spacing w:line="360" w:lineRule="auto"/>
+        <w:rPr>
+          <w:sz w:val="24"/>
+          <w:szCs w:val="24"/>
+          <w:rtl/>
+        </w:rPr>
+      </w:pPr>
+    </w:p>
+    <w:p>
+      <w:pPr>
+        <w:pStyle w:val="Heading1"/>
+        <w:numPr>
+          <w:ilvl w:val="0"/>
+          <w:numId w:val="23"/>
+        </w:numPr>
+        <w:ind w:hanging="630"/>
+        <w:rPr>
+          <w:rtl/>
+        </w:rPr>
+      </w:pPr>
+      <w:r>
+        <w:rPr>
+          <w:rFonts w:hint="cs"/>
+          <w:rtl/>
+        </w:rPr>
+        <w:t>قائمة الوظائف التي سيتم العمل عليها في الدورة الاولى:</w:t>
+      </w:r>
+    </w:p>
+    <w:p>
+      <w:pPr>
+        <w:pStyle w:val="ListParagraph"/>
+        <w:numPr>
+          <w:ilvl w:val="0"/>
+          <w:numId w:val="24"/>
+        </w:numPr>
+        <w:tabs>
+          <w:tab w:val="left" w:pos="1711"/>
+        </w:tabs>
+        <w:spacing w:line="360" w:lineRule="auto"/>
+        <w:ind w:left="540" w:hanging="450"/>
+        <w:rPr>
+          <w:rFonts w:asciiTheme="minorBidi" w:hAnsiTheme="minorBidi" w:hint="cs"/>
+        </w:rPr>
+      </w:pPr>
+      <w:r>
+        <w:rPr>
+          <w:rFonts w:asciiTheme="minorBidi" w:hAnsiTheme="minorBidi" w:hint="cs"/>
+          <w:rtl/>
+        </w:rPr>
+        <w:t>البحث عن مستخدم</w:t>
+      </w:r>
+    </w:p>
+    <w:p>
+      <w:pPr>
+        <w:pStyle w:val="ListParagraph"/>
+        <w:numPr>
+          <w:ilvl w:val="0"/>
+          <w:numId w:val="24"/>
+        </w:numPr>
+        <w:tabs>
+          <w:tab w:val="left" w:pos="1711"/>
+        </w:tabs>
+        <w:spacing w:line="360" w:lineRule="auto"/>
+        <w:ind w:left="540" w:hanging="450"/>
+        <w:rPr>
+          <w:rFonts w:asciiTheme="minorBidi" w:hAnsiTheme="minorBidi" w:hint="cs"/>
+        </w:rPr>
+      </w:pPr>
+      <w:r>
+        <w:rPr>
+          <w:rFonts w:asciiTheme="minorBidi" w:hAnsiTheme="minorBidi" w:hint="cs"/>
+          <w:rtl/>
+        </w:rPr>
+        <w:t>عرض مستخدمين</w:t>
+      </w:r>
+    </w:p>
+    <w:p>
+      <w:pPr>
+        <w:pStyle w:val="ListParagraph"/>
+        <w:numPr>
+          <w:ilvl w:val="0"/>
+          <w:numId w:val="24"/>
+        </w:numPr>
+        <w:tabs>
+          <w:tab w:val="left" w:pos="1711"/>
+        </w:tabs>
+        <w:spacing w:line="360" w:lineRule="auto"/>
+        <w:ind w:left="540" w:hanging="450"/>
+        <w:rPr>
+          <w:rFonts w:asciiTheme="minorBidi" w:hAnsiTheme="minorBidi" w:hint="cs"/>
+        </w:rPr>
+      </w:pPr>
+      <w:r>
+        <w:rPr>
+          <w:rFonts w:asciiTheme="minorBidi" w:hAnsiTheme="minorBidi" w:hint="cs"/>
+          <w:rtl/>
+        </w:rPr>
+        <w:t>البحث عن مراكز تدريبية</w:t>
+      </w:r>
+    </w:p>
+    <w:p>
+      <w:pPr>
+        <w:pStyle w:val="ListParagraph"/>
+        <w:numPr>
+          <w:ilvl w:val="0"/>
+          <w:numId w:val="24"/>
+        </w:numPr>
+        <w:tabs>
+          <w:tab w:val="left" w:pos="1711"/>
+        </w:tabs>
+        <w:spacing w:line="360" w:lineRule="auto"/>
+        <w:ind w:left="540" w:hanging="450"/>
+        <w:rPr>
+          <w:rFonts w:asciiTheme="minorBidi" w:hAnsiTheme="minorBidi" w:hint="cs"/>
+        </w:rPr>
+      </w:pPr>
+      <w:r>
+        <w:rPr>
+          <w:rFonts w:asciiTheme="minorBidi" w:hAnsiTheme="minorBidi" w:hint="cs"/>
+          <w:rtl/>
+        </w:rPr>
+        <w:t>الرد على طلب إضافة مركز تدريبي</w:t>
+      </w:r>
+    </w:p>
+    <w:p>
+      <w:pPr>
+        <w:pStyle w:val="ListParagraph"/>
+        <w:numPr>
+          <w:ilvl w:val="0"/>
+          <w:numId w:val="24"/>
+        </w:numPr>
+        <w:tabs>
+          <w:tab w:val="left" w:pos="1711"/>
+        </w:tabs>
+        <w:spacing w:line="360" w:lineRule="auto"/>
+        <w:ind w:left="540" w:hanging="450"/>
+        <w:rPr>
+          <w:rFonts w:asciiTheme="minorBidi" w:hAnsiTheme="minorBidi" w:hint="cs"/>
+        </w:rPr>
+      </w:pPr>
+      <w:r>
+        <w:rPr>
+          <w:rFonts w:asciiTheme="minorBidi" w:hAnsiTheme="minorBidi" w:hint="cs"/>
+          <w:rtl/>
+        </w:rPr>
+        <w:t>الرد على طلب تعديل بيانات مركز تدريبي</w:t>
+      </w:r>
+    </w:p>
+    <w:p>
+      <w:pPr>
+        <w:pStyle w:val="ListParagraph"/>
+        <w:numPr>
+          <w:ilvl w:val="0"/>
+          <w:numId w:val="24"/>
+        </w:numPr>
+        <w:tabs>
+          <w:tab w:val="left" w:pos="1711"/>
+        </w:tabs>
+        <w:spacing w:line="360" w:lineRule="auto"/>
+        <w:ind w:left="540" w:hanging="450"/>
+        <w:rPr>
+          <w:rFonts w:asciiTheme="minorBidi" w:hAnsiTheme="minorBidi" w:hint="cs"/>
+        </w:rPr>
+      </w:pPr>
+      <w:r>
+        <w:rPr>
+          <w:rFonts w:asciiTheme="minorBidi" w:hAnsiTheme="minorBidi" w:hint="cs"/>
+          <w:rtl/>
+        </w:rPr>
+        <w:t>عرض بيانات مركز تدريبي</w:t>
+      </w:r>
+    </w:p>
+    <w:p>
+      <w:pPr>
+        <w:pStyle w:val="ListParagraph"/>
+        <w:numPr>
+          <w:ilvl w:val="0"/>
+          <w:numId w:val="24"/>
+        </w:numPr>
+        <w:tabs>
+          <w:tab w:val="left" w:pos="1711"/>
+        </w:tabs>
+        <w:spacing w:line="360" w:lineRule="auto"/>
+        <w:ind w:left="540" w:hanging="450"/>
+        <w:rPr>
+          <w:rFonts w:asciiTheme="minorBidi" w:hAnsiTheme="minorBidi"/>
+        </w:rPr>
+      </w:pPr>
+      <w:r>
+        <w:rPr>
+          <w:rFonts w:asciiTheme="minorBidi" w:hAnsiTheme="minorBidi" w:hint="cs"/>
+          <w:rtl/>
+        </w:rPr>
+        <w:t>عرض مراكز تدريبية</w:t>
+      </w:r>
+    </w:p>
+    <w:p>
+      <w:pPr>
+        <w:pStyle w:val="ListParagraph"/>
+        <w:numPr>
+          <w:ilvl w:val="0"/>
+          <w:numId w:val="24"/>
+        </w:numPr>
+        <w:tabs>
+          <w:tab w:val="left" w:pos="1711"/>
+        </w:tabs>
+        <w:spacing w:line="360" w:lineRule="auto"/>
+        <w:ind w:left="540" w:hanging="450"/>
+        <w:rPr>
+          <w:rFonts w:asciiTheme="minorBidi" w:hAnsiTheme="minorBidi" w:hint="cs"/>
+        </w:rPr>
+      </w:pPr>
+      <w:r>
+        <w:rPr>
+          <w:rFonts w:asciiTheme="minorBidi" w:hAnsiTheme="minorBidi" w:hint="cs"/>
+          <w:rtl/>
+        </w:rPr>
+        <w:t>إضافة مشرف</w:t>
+      </w:r>
+    </w:p>
+    <w:p>
+      <w:pPr>
+        <w:pStyle w:val="ListParagraph"/>
+        <w:numPr>
+          <w:ilvl w:val="0"/>
+          <w:numId w:val="24"/>
+        </w:numPr>
+        <w:tabs>
+          <w:tab w:val="left" w:pos="1711"/>
+        </w:tabs>
+        <w:spacing w:line="360" w:lineRule="auto"/>
+        <w:ind w:left="540" w:hanging="450"/>
+        <w:rPr>
+          <w:rFonts w:asciiTheme="minorBidi" w:hAnsiTheme="minorBidi" w:hint="cs"/>
+        </w:rPr>
+      </w:pPr>
+      <w:r>
+        <w:rPr>
+          <w:rFonts w:asciiTheme="minorBidi" w:hAnsiTheme="minorBidi" w:hint="cs"/>
+          <w:rtl/>
+        </w:rPr>
+        <w:t>تعديل بيانات مشرف</w:t>
+      </w:r>
+    </w:p>
+    <w:p>
+      <w:pPr>
+        <w:pStyle w:val="ListParagraph"/>
+        <w:numPr>
+          <w:ilvl w:val="0"/>
+          <w:numId w:val="24"/>
+        </w:numPr>
+        <w:tabs>
+          <w:tab w:val="left" w:pos="1711"/>
+        </w:tabs>
+        <w:spacing w:line="360" w:lineRule="auto"/>
+        <w:ind w:left="540" w:hanging="450"/>
+        <w:rPr>
+          <w:rFonts w:asciiTheme="minorBidi" w:hAnsiTheme="minorBidi" w:hint="cs"/>
+        </w:rPr>
+      </w:pPr>
+      <w:r>
+        <w:rPr>
+          <w:rFonts w:asciiTheme="minorBidi" w:hAnsiTheme="minorBidi" w:hint="cs"/>
+          <w:rtl/>
+        </w:rPr>
+        <w:t>حذف بيانات مشرف</w:t>
+      </w:r>
+    </w:p>
+    <w:p>
+      <w:pPr>
+        <w:pStyle w:val="ListParagraph"/>
+        <w:numPr>
+          <w:ilvl w:val="0"/>
+          <w:numId w:val="24"/>
+        </w:numPr>
+        <w:tabs>
+          <w:tab w:val="left" w:pos="1711"/>
+        </w:tabs>
+        <w:spacing w:line="360" w:lineRule="auto"/>
+        <w:ind w:left="540" w:hanging="450"/>
+        <w:rPr>
+          <w:rFonts w:asciiTheme="minorBidi" w:hAnsiTheme="minorBidi" w:hint="cs"/>
+        </w:rPr>
+      </w:pPr>
+      <w:r>
+        <w:rPr>
+          <w:rFonts w:asciiTheme="minorBidi" w:hAnsiTheme="minorBidi" w:hint="cs"/>
+          <w:rtl/>
+        </w:rPr>
+        <w:t>عرض بيانات مشرف</w:t>
+      </w:r>
+    </w:p>
+    <w:p>
+      <w:pPr>
+        <w:pStyle w:val="ListParagraph"/>
+        <w:numPr>
+          <w:ilvl w:val="0"/>
+          <w:numId w:val="24"/>
+        </w:numPr>
+        <w:tabs>
+          <w:tab w:val="left" w:pos="1711"/>
+        </w:tabs>
+        <w:spacing w:line="360" w:lineRule="auto"/>
+        <w:ind w:left="540" w:hanging="450"/>
+        <w:rPr>
+          <w:rFonts w:asciiTheme="minorBidi" w:hAnsiTheme="minorBidi" w:hint="cs"/>
+        </w:rPr>
+      </w:pPr>
+      <w:r>
+        <w:rPr>
+          <w:rFonts w:asciiTheme="minorBidi" w:hAnsiTheme="minorBidi" w:hint="cs"/>
+          <w:rtl/>
+        </w:rPr>
+        <w:t>عرض مشرفين</w:t>
+      </w:r>
+    </w:p>
+    <w:p>
+      <w:pPr>
+        <w:pStyle w:val="ListParagraph"/>
+        <w:numPr>
+          <w:ilvl w:val="0"/>
+          <w:numId w:val="24"/>
+        </w:numPr>
+        <w:tabs>
+          <w:tab w:val="left" w:pos="1711"/>
+        </w:tabs>
+        <w:spacing w:line="360" w:lineRule="auto"/>
+        <w:ind w:left="540" w:hanging="450"/>
+        <w:rPr>
+          <w:rFonts w:asciiTheme="minorBidi" w:hAnsiTheme="minorBidi" w:hint="cs"/>
+        </w:rPr>
+      </w:pPr>
+      <w:r>
+        <w:rPr>
+          <w:rFonts w:asciiTheme="minorBidi" w:hAnsiTheme="minorBidi" w:hint="cs"/>
+          <w:rtl/>
+        </w:rPr>
+        <w:t>إنشاء حساب مستخدم جديد</w:t>
+      </w:r>
+    </w:p>
+    <w:p>
+      <w:pPr>
+        <w:pStyle w:val="ListParagraph"/>
+        <w:numPr>
+          <w:ilvl w:val="0"/>
+          <w:numId w:val="24"/>
+        </w:numPr>
+        <w:tabs>
+          <w:tab w:val="left" w:pos="1711"/>
+        </w:tabs>
+        <w:spacing w:line="360" w:lineRule="auto"/>
+        <w:ind w:left="540" w:hanging="450"/>
+        <w:rPr>
+          <w:rFonts w:asciiTheme="minorBidi" w:hAnsiTheme="minorBidi" w:hint="cs"/>
+        </w:rPr>
+      </w:pPr>
+      <w:r>
+        <w:rPr>
+          <w:rFonts w:asciiTheme="minorBidi" w:hAnsiTheme="minorBidi" w:hint="cs"/>
+          <w:rtl/>
+        </w:rPr>
+        <w:t>تعديل بيانات حساب مستخدم</w:t>
+      </w:r>
+    </w:p>
+    <w:p>
+      <w:pPr>
+        <w:pStyle w:val="ListParagraph"/>
+        <w:numPr>
+          <w:ilvl w:val="0"/>
+          <w:numId w:val="24"/>
+        </w:numPr>
+        <w:tabs>
+          <w:tab w:val="left" w:pos="1711"/>
+        </w:tabs>
+        <w:spacing w:line="360" w:lineRule="auto"/>
+        <w:ind w:left="540" w:hanging="450"/>
+        <w:rPr>
+          <w:rFonts w:asciiTheme="minorBidi" w:hAnsiTheme="minorBidi"/>
+        </w:rPr>
+      </w:pPr>
+      <w:r>
+        <w:rPr>
+          <w:rFonts w:asciiTheme="minorBidi" w:hAnsiTheme="minorBidi" w:hint="cs"/>
+          <w:rtl/>
+        </w:rPr>
+        <w:t>طلب إضافة مركز تدريبي</w:t>
+      </w:r>
+    </w:p>
+    <w:p>
+      <w:pPr>
+        <w:pStyle w:val="ListParagraph"/>
+        <w:numPr>
+          <w:ilvl w:val="0"/>
+          <w:numId w:val="24"/>
+        </w:numPr>
+        <w:tabs>
+          <w:tab w:val="left" w:pos="1711"/>
+        </w:tabs>
+        <w:spacing w:line="360" w:lineRule="auto"/>
+        <w:ind w:left="540" w:hanging="450"/>
+        <w:rPr>
+          <w:rFonts w:asciiTheme="minorBidi" w:hAnsiTheme="minorBidi"/>
+        </w:rPr>
+      </w:pPr>
+      <w:r>
+        <w:rPr>
+          <w:rFonts w:asciiTheme="minorBidi" w:hAnsiTheme="minorBidi" w:hint="cs"/>
+          <w:rtl/>
+        </w:rPr>
+        <w:t>طلب تعديل بيانات مركز تدريبي</w:t>
+      </w:r>
+    </w:p>
+    <w:p>
+      <w:pPr>
+        <w:pStyle w:val="ListParagraph"/>
+        <w:numPr>
+          <w:ilvl w:val="0"/>
+          <w:numId w:val="24"/>
+        </w:numPr>
+        <w:tabs>
+          <w:tab w:val="left" w:pos="1711"/>
+        </w:tabs>
+        <w:spacing w:line="360" w:lineRule="auto"/>
+        <w:ind w:left="540" w:hanging="450"/>
+        <w:rPr>
+          <w:rFonts w:asciiTheme="minorBidi" w:hAnsiTheme="minorBidi" w:hint="cs"/>
+        </w:rPr>
+      </w:pPr>
+      <w:r>
+        <w:rPr>
+          <w:rFonts w:asciiTheme="minorBidi" w:hAnsiTheme="minorBidi" w:hint="cs"/>
+          <w:rtl/>
+        </w:rPr>
+        <w:t>حذف مركز تدريبي</w:t>
+      </w:r>
+    </w:p>
+    <w:p>
+      <w:pPr>
+        <w:pStyle w:val="ListParagraph"/>
+        <w:numPr>
+          <w:ilvl w:val="0"/>
+          <w:numId w:val="24"/>
+        </w:numPr>
+        <w:tabs>
+          <w:tab w:val="left" w:pos="1711"/>
+        </w:tabs>
+        <w:spacing w:line="360" w:lineRule="auto"/>
+        <w:ind w:left="540" w:hanging="450"/>
+        <w:rPr>
+          <w:rFonts w:asciiTheme="minorBidi" w:hAnsiTheme="minorBidi" w:hint="cs"/>
+        </w:rPr>
+      </w:pPr>
+      <w:r>
+        <w:rPr>
+          <w:rFonts w:asciiTheme="minorBidi" w:hAnsiTheme="minorBidi" w:hint="cs"/>
+          <w:rtl/>
+        </w:rPr>
+        <w:t>عرض مراكز تدريبية</w:t>
+      </w:r>
+    </w:p>
+    <w:p>
+      <w:pPr>
+        <w:pStyle w:val="ListParagraph"/>
+        <w:numPr>
+          <w:ilvl w:val="0"/>
+          <w:numId w:val="24"/>
+        </w:numPr>
+        <w:tabs>
+          <w:tab w:val="left" w:pos="1711"/>
+        </w:tabs>
+        <w:spacing w:line="360" w:lineRule="auto"/>
+        <w:ind w:left="540" w:hanging="450"/>
+        <w:rPr>
+          <w:rFonts w:asciiTheme="minorBidi" w:hAnsiTheme="minorBidi" w:hint="cs"/>
+        </w:rPr>
+      </w:pPr>
+      <w:r>
+        <w:rPr>
+          <w:rFonts w:asciiTheme="minorBidi" w:hAnsiTheme="minorBidi" w:hint="cs"/>
+          <w:rtl/>
+        </w:rPr>
+        <w:t>إضافة دورة تدريبية</w:t>
+      </w:r>
+    </w:p>
+    <w:p>
+      <w:pPr>
+        <w:pStyle w:val="ListParagraph"/>
+        <w:numPr>
+          <w:ilvl w:val="0"/>
+          <w:numId w:val="24"/>
+        </w:numPr>
+        <w:tabs>
+          <w:tab w:val="left" w:pos="1711"/>
+        </w:tabs>
+        <w:spacing w:line="360" w:lineRule="auto"/>
+        <w:ind w:left="540" w:hanging="450"/>
+        <w:rPr>
+          <w:rFonts w:asciiTheme="minorBidi" w:hAnsiTheme="minorBidi" w:hint="cs"/>
+        </w:rPr>
+      </w:pPr>
+      <w:r>
+        <w:rPr>
+          <w:rFonts w:asciiTheme="minorBidi" w:hAnsiTheme="minorBidi" w:hint="cs"/>
+          <w:rtl/>
+        </w:rPr>
+        <w:lastRenderedPageBreak/>
+        <w:t>تعديل بيانات دورة تدريبية</w:t>
+      </w:r>
+    </w:p>
+    <w:p>
+      <w:pPr>
+        <w:pStyle w:val="ListParagraph"/>
+        <w:numPr>
+          <w:ilvl w:val="0"/>
+          <w:numId w:val="24"/>
+        </w:numPr>
+        <w:tabs>
+          <w:tab w:val="left" w:pos="1711"/>
+        </w:tabs>
+        <w:spacing w:line="360" w:lineRule="auto"/>
+        <w:ind w:left="540" w:hanging="450"/>
+        <w:rPr>
+          <w:rFonts w:asciiTheme="minorBidi" w:hAnsiTheme="minorBidi" w:hint="cs"/>
+        </w:rPr>
+      </w:pPr>
+      <w:r>
+        <w:rPr>
+          <w:rFonts w:asciiTheme="minorBidi" w:hAnsiTheme="minorBidi" w:hint="cs"/>
+          <w:rtl/>
+        </w:rPr>
+        <w:t>عرض دورة تدريبية</w:t>
+      </w:r>
+    </w:p>
+    <w:p>
+      <w:pPr>
+        <w:pStyle w:val="ListParagraph"/>
+        <w:numPr>
+          <w:ilvl w:val="0"/>
+          <w:numId w:val="24"/>
+        </w:numPr>
+        <w:tabs>
+          <w:tab w:val="left" w:pos="1711"/>
+        </w:tabs>
+        <w:spacing w:line="360" w:lineRule="auto"/>
+        <w:ind w:left="540" w:hanging="450"/>
+        <w:rPr>
+          <w:rFonts w:asciiTheme="minorBidi" w:hAnsiTheme="minorBidi" w:hint="cs"/>
+        </w:rPr>
+      </w:pPr>
+      <w:r>
+        <w:rPr>
+          <w:rFonts w:asciiTheme="minorBidi" w:hAnsiTheme="minorBidi" w:hint="cs"/>
+          <w:rtl/>
+        </w:rPr>
+        <w:t>حذف بيانات دورة تدريبية</w:t>
+      </w:r>
+    </w:p>
+    <w:p>
+      <w:pPr>
+        <w:pStyle w:val="ListParagraph"/>
+        <w:numPr>
+          <w:ilvl w:val="0"/>
+          <w:numId w:val="24"/>
+        </w:numPr>
+        <w:tabs>
+          <w:tab w:val="left" w:pos="1711"/>
+        </w:tabs>
+        <w:spacing w:line="360" w:lineRule="auto"/>
+        <w:ind w:left="540" w:hanging="450"/>
+        <w:rPr>
+          <w:rFonts w:asciiTheme="minorBidi" w:hAnsiTheme="minorBidi" w:hint="cs"/>
+        </w:rPr>
+      </w:pPr>
+      <w:r>
+        <w:rPr>
+          <w:rFonts w:asciiTheme="minorBidi" w:hAnsiTheme="minorBidi" w:hint="cs"/>
+          <w:rtl/>
+        </w:rPr>
+        <w:t xml:space="preserve">عرض بيانات دورة تدريبية </w:t>
+      </w:r>
+    </w:p>
+    <w:p>
+      <w:pPr>
+        <w:pStyle w:val="ListParagraph"/>
+        <w:numPr>
+          <w:ilvl w:val="0"/>
+          <w:numId w:val="24"/>
+        </w:numPr>
+        <w:tabs>
+          <w:tab w:val="left" w:pos="1711"/>
+        </w:tabs>
+        <w:spacing w:line="360" w:lineRule="auto"/>
+        <w:ind w:left="540" w:hanging="450"/>
+        <w:rPr>
+          <w:rFonts w:asciiTheme="minorBidi" w:hAnsiTheme="minorBidi" w:hint="cs"/>
+        </w:rPr>
+      </w:pPr>
+      <w:r>
+        <w:rPr>
+          <w:rFonts w:asciiTheme="minorBidi" w:hAnsiTheme="minorBidi" w:hint="cs"/>
+          <w:rtl/>
+        </w:rPr>
+        <w:t>إضافة مدرب</w:t>
+      </w:r>
+    </w:p>
+    <w:p>
+      <w:pPr>
+        <w:pStyle w:val="ListParagraph"/>
+        <w:numPr>
+          <w:ilvl w:val="0"/>
+          <w:numId w:val="24"/>
+        </w:numPr>
+        <w:tabs>
+          <w:tab w:val="left" w:pos="1711"/>
+        </w:tabs>
+        <w:spacing w:line="360" w:lineRule="auto"/>
+        <w:ind w:left="540" w:hanging="450"/>
+        <w:rPr>
+          <w:rFonts w:asciiTheme="minorBidi" w:hAnsiTheme="minorBidi" w:hint="cs"/>
+        </w:rPr>
+      </w:pPr>
+      <w:r>
+        <w:rPr>
+          <w:rFonts w:asciiTheme="minorBidi" w:hAnsiTheme="minorBidi" w:hint="cs"/>
+          <w:rtl/>
+        </w:rPr>
+        <w:t>تعديل بيانات مدرب</w:t>
+      </w:r>
+    </w:p>
+    <w:p>
+      <w:pPr>
+        <w:pStyle w:val="ListParagraph"/>
+        <w:numPr>
+          <w:ilvl w:val="0"/>
+          <w:numId w:val="24"/>
+        </w:numPr>
+        <w:tabs>
+          <w:tab w:val="left" w:pos="1711"/>
+        </w:tabs>
+        <w:spacing w:line="360" w:lineRule="auto"/>
+        <w:ind w:left="540" w:hanging="450"/>
+        <w:rPr>
+          <w:rFonts w:asciiTheme="minorBidi" w:hAnsiTheme="minorBidi" w:hint="cs"/>
+        </w:rPr>
+      </w:pPr>
+      <w:r>
+        <w:rPr>
+          <w:rFonts w:asciiTheme="minorBidi" w:hAnsiTheme="minorBidi" w:hint="cs"/>
+          <w:rtl/>
+        </w:rPr>
+        <w:t>حذف بيانات مدرب</w:t>
+      </w:r>
+    </w:p>
+    <w:p>
+      <w:pPr>
+        <w:pStyle w:val="ListParagraph"/>
+        <w:numPr>
+          <w:ilvl w:val="0"/>
+          <w:numId w:val="24"/>
+        </w:numPr>
+        <w:tabs>
+          <w:tab w:val="left" w:pos="1711"/>
+        </w:tabs>
+        <w:spacing w:line="360" w:lineRule="auto"/>
+        <w:ind w:left="540" w:hanging="450"/>
+        <w:rPr>
+          <w:rFonts w:asciiTheme="minorBidi" w:hAnsiTheme="minorBidi" w:hint="cs"/>
+        </w:rPr>
+      </w:pPr>
+      <w:r>
+        <w:rPr>
+          <w:rFonts w:asciiTheme="minorBidi" w:hAnsiTheme="minorBidi" w:hint="cs"/>
+          <w:rtl/>
+        </w:rPr>
+        <w:t>عرض بيانات مدرب</w:t>
+      </w:r>
+    </w:p>
+    <w:p>
+      <w:pPr>
+        <w:pStyle w:val="ListParagraph"/>
+        <w:numPr>
+          <w:ilvl w:val="0"/>
+          <w:numId w:val="24"/>
+        </w:numPr>
+        <w:tabs>
+          <w:tab w:val="left" w:pos="1711"/>
+        </w:tabs>
+        <w:spacing w:line="360" w:lineRule="auto"/>
+        <w:ind w:left="540" w:hanging="450"/>
+        <w:rPr>
+          <w:rFonts w:asciiTheme="minorBidi" w:hAnsiTheme="minorBidi" w:hint="cs"/>
+        </w:rPr>
+      </w:pPr>
+      <w:r>
+        <w:rPr>
+          <w:rFonts w:asciiTheme="minorBidi" w:hAnsiTheme="minorBidi" w:hint="cs"/>
+          <w:rtl/>
+        </w:rPr>
+        <w:t xml:space="preserve">البحث عن دورة تدريبية </w:t>
+      </w:r>
+    </w:p>
+    <w:p>
+      <w:pPr>
+        <w:pStyle w:val="ListParagraph"/>
+        <w:numPr>
+          <w:ilvl w:val="0"/>
+          <w:numId w:val="24"/>
+        </w:numPr>
+        <w:tabs>
+          <w:tab w:val="left" w:pos="1711"/>
+        </w:tabs>
+        <w:spacing w:line="360" w:lineRule="auto"/>
+        <w:ind w:left="540" w:hanging="450"/>
+        <w:rPr>
+          <w:rFonts w:asciiTheme="minorBidi" w:hAnsiTheme="minorBidi"/>
+        </w:rPr>
+      </w:pPr>
+      <w:r>
+        <w:rPr>
+          <w:rFonts w:asciiTheme="minorBidi" w:hAnsiTheme="minorBidi" w:hint="cs"/>
+          <w:rtl/>
+        </w:rPr>
+        <w:t>فلترة الدورات التدريبية</w:t>
+      </w:r>
+    </w:p>
+    <w:p>
+      <w:pPr>
+        <w:pStyle w:val="Heading1"/>
+        <w:numPr>
+          <w:ilvl w:val="0"/>
+          <w:numId w:val="23"/>
+        </w:numPr>
+        <w:ind w:hanging="720"/>
+        <w:rPr>
+          <w:rtl/>
+        </w:rPr>
+      </w:pPr>
+      <w:r>
+        <w:rPr>
+          <w:rFonts w:hint="cs"/>
+          <w:rtl/>
+        </w:rPr>
+        <w:t>تقسيم العمل:</w:t>
+      </w:r>
+    </w:p>
+    <w:p>
+      <w:pPr>
+        <w:bidi/>
+        <w:spacing w:line="360" w:lineRule="auto"/>
+        <w:rPr>
+          <w:rtl/>
+        </w:rPr>
+      </w:pPr>
+      <w:r>
+        <w:rPr>
+          <w:rFonts w:hint="cs"/>
+          <w:rtl/>
+        </w:rPr>
+        <w:t xml:space="preserve">تم عقد مجموعة من الإجتماعات </w:t>
+      </w:r>
+      <w:r>
+        <w:rPr>
+          <w:rFonts w:hint="cs"/>
+          <w:rtl/>
+        </w:rPr>
+        <w:t>لتقسيم العمل بين</w:t>
+      </w:r>
+      <w:r>
+        <w:rPr>
+          <w:rFonts w:hint="cs"/>
+          <w:rtl/>
+        </w:rPr>
+        <w:t xml:space="preserve"> أعضاء الفريق وتم تقسيم العمل </w:t>
+      </w:r>
+      <w:r>
+        <w:rPr>
+          <w:rFonts w:hint="cs"/>
+          <w:rtl/>
+        </w:rPr>
+        <w:t>بين أعضاء الفريق</w:t>
+      </w:r>
+      <w:r>
+        <w:rPr>
+          <w:rFonts w:hint="cs"/>
+          <w:rtl/>
+        </w:rPr>
+        <w:t xml:space="preserve"> بين التوثيق والبرمجة على </w:t>
+      </w:r>
+      <w:r>
+        <w:rPr>
+          <w:rFonts w:hint="cs"/>
+          <w:rtl/>
+        </w:rPr>
+        <w:t>النحو الأتي:</w:t>
+      </w:r>
+    </w:p>
+    <w:tbl>
+      <w:tblPr>
+        <w:tblStyle w:val="TableGrid"/>
+        <w:bidiVisual/>
+        <w:tblW w:w="0" w:type="auto"/>
+        <w:tblLook w:val="04A0" w:firstRow="1" w:lastRow="0" w:firstColumn="1" w:lastColumn="0" w:noHBand="0" w:noVBand="1"/>
+      </w:tblPr>
+      <w:tblGrid>
+        <w:gridCol w:w="2872"/>
+        <w:gridCol w:w="6478"/>
+      </w:tblGrid>
+      <w:tr>
+        <w:trPr>
+          <w:trHeight w:val="350"/>
+        </w:trPr>
+        <w:tc>
+          <w:tcPr>
+            <w:tcW w:w="2872" w:type="dxa"/>
+            <w:shd w:val="clear" w:color="auto" w:fill="AEAAAA" w:themeFill="background2" w:themeFillShade="BF"/>
+          </w:tcPr>
+          <w:p>
+            <w:pPr>
+              <w:tabs>
+                <w:tab w:val="center" w:pos="2229"/>
+                <w:tab w:val="left" w:pos="2674"/>
+              </w:tabs>
+              <w:spacing w:line="360" w:lineRule="auto"/>
+              <w:jc w:val="center"/>
+              <w:rPr>
+                <w:b/>
+                <w:bCs/>
+                <w:sz w:val="28"/>
+                <w:szCs w:val="28"/>
+                <w:rtl/>
+              </w:rPr>
+            </w:pPr>
+            <w:r>
+              <w:rPr>
+                <w:rFonts w:hint="cs"/>
+                <w:b/>
+                <w:bCs/>
+                <w:sz w:val="28"/>
+                <w:szCs w:val="28"/>
+                <w:rtl/>
+              </w:rPr>
+              <w:t>ا</w:t>
+            </w:r>
+            <w:r>
+              <w:rPr>
+                <w:rFonts w:hint="cs"/>
+                <w:b/>
+                <w:bCs/>
+                <w:sz w:val="28"/>
+                <w:szCs w:val="28"/>
+                <w:rtl/>
+              </w:rPr>
+              <w:t>لاسم</w:t>
+            </w:r>
+          </w:p>
+        </w:tc>
+        <w:tc>
+          <w:tcPr>
+            <w:tcW w:w="6478" w:type="dxa"/>
+            <w:shd w:val="clear" w:color="auto" w:fill="AEAAAA" w:themeFill="background2" w:themeFillShade="BF"/>
+          </w:tcPr>
+          <w:p>
+            <w:pPr>
+              <w:bidi/>
+              <w:spacing w:line="360" w:lineRule="auto"/>
+              <w:jc w:val="center"/>
+              <w:rPr>
+                <w:b/>
+                <w:bCs/>
+                <w:sz w:val="28"/>
+                <w:szCs w:val="28"/>
+                <w:rtl/>
+              </w:rPr>
+            </w:pPr>
+            <w:r>
+              <w:rPr>
+                <w:rFonts w:hint="cs"/>
+                <w:b/>
+                <w:bCs/>
+                <w:sz w:val="28"/>
+                <w:szCs w:val="28"/>
+                <w:rtl/>
+              </w:rPr>
+              <w:t>العمل</w:t>
+            </w:r>
+          </w:p>
+        </w:tc>
+      </w:tr>
+      <w:tr>
+        <w:tc>
+          <w:tcPr>
+            <w:tcW w:w="2872" w:type="dxa"/>
+            <w:vAlign w:val="center"/>
+          </w:tcPr>
+          <w:p>
+            <w:pPr>
+              <w:bidi/>
+              <w:spacing w:line="360" w:lineRule="auto"/>
+              <w:jc w:val="center"/>
+              <w:rPr>
+                <w:sz w:val="24"/>
+                <w:szCs w:val="24"/>
+                <w:rtl/>
+              </w:rPr>
+            </w:pPr>
+            <w:r>
+              <w:rPr>
+                <w:rFonts w:hint="cs"/>
+                <w:sz w:val="24"/>
+                <w:szCs w:val="24"/>
+                <w:rtl/>
+              </w:rPr>
+              <w:t>نادر علي</w:t>
+            </w:r>
+            <w:r>
+              <w:rPr>
+                <w:rFonts w:hint="cs"/>
+                <w:sz w:val="24"/>
+                <w:szCs w:val="24"/>
+                <w:rtl/>
+              </w:rPr>
+              <w:t xml:space="preserve"> أبوغديري</w:t>
+            </w:r>
+          </w:p>
+        </w:tc>
+        <w:tc>
+          <w:tcPr>
+            <w:tcW w:w="6478" w:type="dxa"/>
+          </w:tcPr>
+          <w:p>
+            <w:pPr>
+              <w:pStyle w:val="ListParagraph"/>
+              <w:numPr>
+                <w:ilvl w:val="0"/>
+                <w:numId w:val="26"/>
+              </w:numPr>
+              <w:spacing w:line="360" w:lineRule="auto"/>
+              <w:ind w:left="250" w:hanging="250"/>
+              <w:rPr>
+                <w:rFonts w:eastAsiaTheme="minorEastAsia"/>
+                <w:b/>
+                <w:bCs/>
+                <w:rtl/>
+              </w:rPr>
+            </w:pPr>
+            <w:r>
+              <w:rPr>
+                <w:rFonts w:eastAsiaTheme="minorEastAsia" w:hint="cs"/>
+                <w:b/>
+                <w:bCs/>
+                <w:rtl/>
+              </w:rPr>
+              <w:t>وظائف النظام التي عمل عليها:</w:t>
+            </w:r>
+          </w:p>
+          <w:p>
+            <w:pPr>
+              <w:pStyle w:val="ListParagraph"/>
+              <w:numPr>
+                <w:ilvl w:val="0"/>
+                <w:numId w:val="25"/>
+              </w:numPr>
+              <w:spacing w:line="360" w:lineRule="auto"/>
+              <w:rPr>
+                <w:rFonts w:eastAsiaTheme="minorEastAsia" w:hint="cs"/>
+              </w:rPr>
+            </w:pPr>
+            <w:r>
+              <w:rPr>
+                <w:rFonts w:eastAsiaTheme="minorEastAsia" w:hint="cs"/>
+                <w:rtl/>
+              </w:rPr>
+              <w:t>عرض مشرفين</w:t>
+            </w:r>
+          </w:p>
+          <w:p>
+            <w:pPr>
+              <w:pStyle w:val="ListParagraph"/>
+              <w:numPr>
+                <w:ilvl w:val="0"/>
+                <w:numId w:val="25"/>
+              </w:numPr>
+              <w:spacing w:line="360" w:lineRule="auto"/>
+              <w:rPr>
+                <w:rFonts w:eastAsiaTheme="minorEastAsia" w:hint="cs"/>
+              </w:rPr>
+            </w:pPr>
+            <w:r>
+              <w:rPr>
+                <w:rFonts w:eastAsiaTheme="minorEastAsia" w:hint="cs"/>
+                <w:rtl/>
+              </w:rPr>
+              <w:t>إنشاء حساب مستخدم جديد</w:t>
+            </w:r>
+          </w:p>
+          <w:p>
+            <w:pPr>
+              <w:pStyle w:val="ListParagraph"/>
+              <w:numPr>
+                <w:ilvl w:val="0"/>
+                <w:numId w:val="25"/>
+              </w:numPr>
+              <w:spacing w:line="360" w:lineRule="auto"/>
+              <w:rPr>
+                <w:rFonts w:eastAsiaTheme="minorEastAsia" w:hint="cs"/>
+              </w:rPr>
+            </w:pPr>
+            <w:r>
+              <w:rPr>
+                <w:rFonts w:eastAsiaTheme="minorEastAsia" w:hint="cs"/>
+                <w:rtl/>
+              </w:rPr>
+              <w:t>تعديل بيانات حساب مستخدم</w:t>
+            </w:r>
+          </w:p>
+          <w:p>
+            <w:pPr>
+              <w:pStyle w:val="ListParagraph"/>
+              <w:numPr>
+                <w:ilvl w:val="0"/>
+                <w:numId w:val="25"/>
+              </w:numPr>
+              <w:spacing w:line="360" w:lineRule="auto"/>
+              <w:rPr>
+                <w:rFonts w:eastAsiaTheme="minorEastAsia" w:hint="cs"/>
+              </w:rPr>
+            </w:pPr>
+            <w:r>
+              <w:rPr>
+                <w:rFonts w:eastAsiaTheme="minorEastAsia" w:hint="cs"/>
+                <w:rtl/>
+              </w:rPr>
+              <w:t>طلب إضافة مركز تدريبي</w:t>
+            </w:r>
+          </w:p>
+          <w:p>
+            <w:pPr>
+              <w:pStyle w:val="ListParagraph"/>
+              <w:numPr>
+                <w:ilvl w:val="0"/>
+                <w:numId w:val="25"/>
+              </w:numPr>
+              <w:spacing w:line="360" w:lineRule="auto"/>
+              <w:rPr>
+                <w:rFonts w:eastAsiaTheme="minorEastAsia" w:hint="cs"/>
+              </w:rPr>
+            </w:pPr>
+            <w:r>
+              <w:rPr>
+                <w:rFonts w:eastAsiaTheme="minorEastAsia" w:hint="cs"/>
+                <w:rtl/>
+              </w:rPr>
+              <w:t>طلب تعديل بيانات مركز تدريبي</w:t>
+            </w:r>
+          </w:p>
+          <w:p>
+            <w:pPr>
+              <w:pStyle w:val="ListParagraph"/>
+              <w:numPr>
+                <w:ilvl w:val="0"/>
+                <w:numId w:val="25"/>
+              </w:numPr>
+              <w:spacing w:line="360" w:lineRule="auto"/>
+              <w:rPr>
+                <w:rFonts w:eastAsiaTheme="minorEastAsia" w:hint="cs"/>
+              </w:rPr>
+            </w:pPr>
+            <w:r>
+              <w:rPr>
+                <w:rFonts w:eastAsiaTheme="minorEastAsia" w:hint="cs"/>
+                <w:rtl/>
+              </w:rPr>
+              <w:t>حذف مركز تدريبي</w:t>
+            </w:r>
+          </w:p>
+          <w:p>
+            <w:pPr>
+              <w:pStyle w:val="ListParagraph"/>
+              <w:numPr>
+                <w:ilvl w:val="0"/>
+                <w:numId w:val="25"/>
+              </w:numPr>
+              <w:spacing w:line="360" w:lineRule="auto"/>
+              <w:rPr>
+                <w:rFonts w:eastAsiaTheme="minorEastAsia" w:hint="cs"/>
+              </w:rPr>
+            </w:pPr>
+            <w:r>
+              <w:rPr>
+                <w:rFonts w:eastAsiaTheme="minorEastAsia" w:hint="cs"/>
+                <w:rtl/>
+              </w:rPr>
+              <w:t xml:space="preserve">عرض مراكز تدريبية </w:t>
+            </w:r>
+          </w:p>
+          <w:p>
+            <w:pPr>
+              <w:pStyle w:val="ListParagraph"/>
+              <w:numPr>
+                <w:ilvl w:val="0"/>
+                <w:numId w:val="25"/>
+              </w:numPr>
+              <w:spacing w:line="360" w:lineRule="auto"/>
+              <w:rPr>
+                <w:rFonts w:eastAsiaTheme="minorEastAsia" w:hint="cs"/>
+              </w:rPr>
+            </w:pPr>
+            <w:r>
+              <w:rPr>
+                <w:rFonts w:eastAsiaTheme="minorEastAsia" w:hint="cs"/>
+                <w:rtl/>
+              </w:rPr>
+              <w:t>إضافة دورة تدريبية</w:t>
+            </w:r>
+          </w:p>
+          <w:p>
+            <w:pPr>
+              <w:pStyle w:val="ListParagraph"/>
+              <w:numPr>
+                <w:ilvl w:val="0"/>
+                <w:numId w:val="25"/>
+              </w:numPr>
+              <w:spacing w:line="360" w:lineRule="auto"/>
+              <w:rPr>
+                <w:rFonts w:eastAsiaTheme="minorEastAsia" w:hint="cs"/>
+              </w:rPr>
+            </w:pPr>
+            <w:r>
+              <w:rPr>
+                <w:rFonts w:eastAsiaTheme="minorEastAsia" w:hint="cs"/>
+                <w:rtl/>
+              </w:rPr>
+              <w:t>تعديل بيانات دورة تدريبية</w:t>
+            </w:r>
+          </w:p>
+          <w:p>
+            <w:pPr>
+              <w:pStyle w:val="ListParagraph"/>
+              <w:numPr>
+                <w:ilvl w:val="0"/>
+                <w:numId w:val="25"/>
+              </w:numPr>
+              <w:spacing w:line="360" w:lineRule="auto"/>
+              <w:rPr>
+                <w:rFonts w:eastAsiaTheme="minorEastAsia"/>
+              </w:rPr>
+            </w:pPr>
+            <w:r>
+              <w:rPr>
+                <w:rFonts w:eastAsiaTheme="minorEastAsia" w:hint="cs"/>
+                <w:rtl/>
+              </w:rPr>
+              <w:t>عرض دورة تدريبية</w:t>
+            </w:r>
+          </w:p>
+          <w:p>
+            <w:pPr>
+              <w:pStyle w:val="ListParagraph"/>
+              <w:numPr>
+                <w:ilvl w:val="0"/>
+                <w:numId w:val="26"/>
+              </w:numPr>
+              <w:spacing w:line="360" w:lineRule="auto"/>
+              <w:ind w:left="250" w:hanging="250"/>
+              <w:rPr>
+                <w:rFonts w:eastAsiaTheme="minorEastAsia"/>
+                <w:b/>
+                <w:bCs/>
+              </w:rPr>
+            </w:pPr>
+            <w:r>
+              <w:rPr>
+                <w:rFonts w:eastAsiaTheme="minorEastAsia" w:hint="cs"/>
+                <w:b/>
+                <w:bCs/>
+                <w:rtl/>
+              </w:rPr>
+              <w:t>الجزء الأمامي للوحة التحكم</w:t>
+            </w:r>
+            <w:r>
+              <w:rPr>
+                <w:rFonts w:eastAsiaTheme="minorEastAsia" w:hint="cs"/>
+                <w:b/>
+                <w:bCs/>
+                <w:rtl/>
+              </w:rPr>
+              <w:t xml:space="preserve"> </w:t>
+            </w:r>
+            <w:proofErr w:type="spellStart"/>
+            <w:r>
+              <w:rPr>
+                <w:rFonts w:eastAsiaTheme="minorEastAsia"/>
+                <w:b/>
+                <w:bCs/>
+              </w:rPr>
+              <w:t>FrontEnd</w:t>
+            </w:r>
+            <w:proofErr w:type="spellEnd"/>
+          </w:p>
+          <w:p>
+            <w:pPr>
+              <w:bidi/>
+              <w:spacing w:line="360" w:lineRule="auto"/>
+              <w:rPr>
+                <w:rFonts w:hint="cs"/>
+                <w:sz w:val="24"/>
+                <w:szCs w:val="24"/>
+                <w:rtl/>
+              </w:rPr>
+            </w:pPr>
+            <w:r>
+              <w:rPr>
+                <w:rFonts w:hint="cs"/>
+                <w:sz w:val="24"/>
+                <w:szCs w:val="24"/>
+                <w:rtl/>
+              </w:rPr>
+              <w:t xml:space="preserve">تنفيذ </w:t>
+            </w:r>
+            <w:r>
+              <w:rPr>
+                <w:rFonts w:hint="cs"/>
+                <w:sz w:val="24"/>
+                <w:szCs w:val="24"/>
+                <w:rtl/>
+              </w:rPr>
+              <w:t xml:space="preserve">الجزء الأمامي للوحة التحكم باستخدام إطار العمل </w:t>
+            </w:r>
+            <w:r>
+              <w:rPr>
+                <w:sz w:val="24"/>
+                <w:szCs w:val="24"/>
+              </w:rPr>
+              <w:t>React</w:t>
+            </w:r>
+            <w:r>
+              <w:rPr>
+                <w:rFonts w:hint="cs"/>
+                <w:sz w:val="24"/>
+                <w:szCs w:val="24"/>
+                <w:rtl/>
+              </w:rPr>
+              <w:t xml:space="preserve"> الخاص بلغة البرمجة </w:t>
+            </w:r>
+            <w:r>
+              <w:rPr>
+                <w:sz w:val="24"/>
+                <w:szCs w:val="24"/>
+              </w:rPr>
+              <w:t>JavaScript</w:t>
+            </w:r>
+            <w:r>
+              <w:rPr>
+                <w:rFonts w:hint="cs"/>
+                <w:sz w:val="24"/>
+                <w:szCs w:val="24"/>
+                <w:rtl/>
+              </w:rPr>
+              <w:t>.</w:t>
+            </w:r>
+          </w:p>
+        </w:tc>
+      </w:tr>
+      <w:tr>
+        <w:tc>
+          <w:tcPr>
+            <w:tcW w:w="2872" w:type="dxa"/>
+            <w:vAlign w:val="center"/>
+          </w:tcPr>
+          <w:p>
+            <w:pPr>
+              <w:bidi/>
+              <w:spacing w:line="360" w:lineRule="auto"/>
+              <w:jc w:val="center"/>
+              <w:rPr>
+                <w:sz w:val="24"/>
+                <w:szCs w:val="24"/>
+                <w:rtl/>
+              </w:rPr>
+            </w:pPr>
+            <w:r>
+              <w:rPr>
+                <w:rFonts w:hint="cs"/>
+                <w:sz w:val="24"/>
+                <w:szCs w:val="24"/>
+                <w:rtl/>
+              </w:rPr>
+              <w:lastRenderedPageBreak/>
+              <w:t>محمد ناصر حمربطان</w:t>
+            </w:r>
+          </w:p>
+        </w:tc>
+        <w:tc>
+          <w:tcPr>
+            <w:tcW w:w="6478" w:type="dxa"/>
+          </w:tcPr>
+          <w:p>
+            <w:pPr>
+              <w:pStyle w:val="ListParagraph"/>
+              <w:numPr>
+                <w:ilvl w:val="0"/>
+                <w:numId w:val="26"/>
+              </w:numPr>
+              <w:spacing w:line="360" w:lineRule="auto"/>
+              <w:ind w:left="250" w:hanging="250"/>
+              <w:rPr>
+                <w:rFonts w:eastAsiaTheme="minorEastAsia"/>
+                <w:b/>
+                <w:bCs/>
+                <w:rtl/>
+              </w:rPr>
+            </w:pPr>
+            <w:r>
+              <w:rPr>
+                <w:rFonts w:eastAsiaTheme="minorEastAsia" w:hint="cs"/>
+                <w:b/>
+                <w:bCs/>
+                <w:rtl/>
+              </w:rPr>
+              <w:t>وظائف النظام التي عمل عليها:</w:t>
+            </w:r>
+          </w:p>
+          <w:p>
+            <w:pPr>
+              <w:pStyle w:val="ListParagraph"/>
+              <w:numPr>
+                <w:ilvl w:val="0"/>
+                <w:numId w:val="27"/>
+              </w:numPr>
+              <w:spacing w:line="360" w:lineRule="auto"/>
+              <w:rPr>
+                <w:rFonts w:eastAsiaTheme="minorEastAsia" w:hint="cs"/>
+              </w:rPr>
+            </w:pPr>
+            <w:r>
+              <w:rPr>
+                <w:rFonts w:eastAsiaTheme="minorEastAsia" w:hint="cs"/>
+                <w:rtl/>
+              </w:rPr>
+              <w:t xml:space="preserve">البحث عن مستخدم </w:t>
+            </w:r>
+          </w:p>
+          <w:p>
+            <w:pPr>
+              <w:pStyle w:val="ListParagraph"/>
+              <w:numPr>
+                <w:ilvl w:val="0"/>
+                <w:numId w:val="27"/>
+              </w:numPr>
+              <w:spacing w:line="360" w:lineRule="auto"/>
+              <w:rPr>
+                <w:rFonts w:eastAsiaTheme="minorEastAsia" w:hint="cs"/>
+              </w:rPr>
+            </w:pPr>
+            <w:r>
+              <w:rPr>
+                <w:rFonts w:eastAsiaTheme="minorEastAsia" w:hint="cs"/>
+                <w:rtl/>
+              </w:rPr>
+              <w:t>عرض مستخدمين</w:t>
+            </w:r>
+          </w:p>
+          <w:p>
+            <w:pPr>
+              <w:pStyle w:val="ListParagraph"/>
+              <w:numPr>
+                <w:ilvl w:val="0"/>
+                <w:numId w:val="27"/>
+              </w:numPr>
+              <w:spacing w:line="360" w:lineRule="auto"/>
+              <w:rPr>
+                <w:rFonts w:eastAsiaTheme="minorEastAsia" w:hint="cs"/>
+              </w:rPr>
+            </w:pPr>
+            <w:r>
+              <w:rPr>
+                <w:rFonts w:eastAsiaTheme="minorEastAsia" w:hint="cs"/>
+                <w:rtl/>
+              </w:rPr>
+              <w:t>البحث عن مراكز تدريبية</w:t>
+            </w:r>
+          </w:p>
+          <w:p>
+            <w:pPr>
+              <w:pStyle w:val="ListParagraph"/>
+              <w:numPr>
+                <w:ilvl w:val="0"/>
+                <w:numId w:val="27"/>
+              </w:numPr>
+              <w:spacing w:line="360" w:lineRule="auto"/>
+              <w:rPr>
+                <w:rFonts w:eastAsiaTheme="minorEastAsia" w:hint="cs"/>
+              </w:rPr>
+            </w:pPr>
+            <w:r>
+              <w:rPr>
+                <w:rFonts w:eastAsiaTheme="minorEastAsia" w:hint="cs"/>
+                <w:rtl/>
+              </w:rPr>
+              <w:t>الرد على طلب إضافة</w:t>
+            </w:r>
+            <w:r>
+              <w:rPr>
+                <w:rFonts w:eastAsiaTheme="minorEastAsia" w:hint="cs"/>
+                <w:rtl/>
+              </w:rPr>
+              <w:t xml:space="preserve"> مركز تدريبي</w:t>
+            </w:r>
+          </w:p>
+          <w:p>
+            <w:pPr>
+              <w:pStyle w:val="ListParagraph"/>
+              <w:numPr>
+                <w:ilvl w:val="0"/>
+                <w:numId w:val="27"/>
+              </w:numPr>
+              <w:spacing w:line="360" w:lineRule="auto"/>
+              <w:rPr>
+                <w:rFonts w:eastAsiaTheme="minorEastAsia" w:hint="cs"/>
+              </w:rPr>
+            </w:pPr>
+            <w:r>
+              <w:rPr>
+                <w:rFonts w:eastAsiaTheme="minorEastAsia" w:hint="cs"/>
+                <w:rtl/>
+              </w:rPr>
+              <w:t>الرد على طلب تعديل بيانات مركز تدريبي</w:t>
+            </w:r>
+          </w:p>
+          <w:p>
+            <w:pPr>
+              <w:pStyle w:val="ListParagraph"/>
+              <w:numPr>
+                <w:ilvl w:val="0"/>
+                <w:numId w:val="27"/>
+              </w:numPr>
+              <w:spacing w:line="360" w:lineRule="auto"/>
+              <w:rPr>
+                <w:rFonts w:eastAsiaTheme="minorEastAsia" w:hint="cs"/>
+              </w:rPr>
+            </w:pPr>
+            <w:r>
+              <w:rPr>
+                <w:rFonts w:eastAsiaTheme="minorEastAsia" w:hint="cs"/>
+                <w:rtl/>
+              </w:rPr>
+              <w:t>عرض بيانات مركز تدريبي</w:t>
+            </w:r>
+          </w:p>
+          <w:p>
+            <w:pPr>
+              <w:pStyle w:val="ListParagraph"/>
+              <w:numPr>
+                <w:ilvl w:val="0"/>
+                <w:numId w:val="27"/>
+              </w:numPr>
+              <w:spacing w:line="360" w:lineRule="auto"/>
+              <w:rPr>
+                <w:rFonts w:eastAsiaTheme="minorEastAsia" w:hint="cs"/>
+              </w:rPr>
+            </w:pPr>
+            <w:r>
+              <w:rPr>
+                <w:rFonts w:eastAsiaTheme="minorEastAsia" w:hint="cs"/>
+                <w:rtl/>
+              </w:rPr>
+              <w:t>عرض مراكز تدريبية</w:t>
+            </w:r>
+          </w:p>
+          <w:p>
+            <w:pPr>
+              <w:pStyle w:val="ListParagraph"/>
+              <w:numPr>
+                <w:ilvl w:val="0"/>
+                <w:numId w:val="27"/>
+              </w:numPr>
+              <w:spacing w:line="360" w:lineRule="auto"/>
+              <w:rPr>
+                <w:rFonts w:eastAsiaTheme="minorEastAsia" w:hint="cs"/>
+              </w:rPr>
+            </w:pPr>
+            <w:r>
+              <w:rPr>
+                <w:rFonts w:eastAsiaTheme="minorEastAsia" w:hint="cs"/>
+                <w:rtl/>
+              </w:rPr>
+              <w:t>إضافة مشرف</w:t>
+            </w:r>
+          </w:p>
+          <w:p>
+            <w:pPr>
+              <w:pStyle w:val="ListParagraph"/>
+              <w:numPr>
+                <w:ilvl w:val="0"/>
+                <w:numId w:val="27"/>
+              </w:numPr>
+              <w:spacing w:line="360" w:lineRule="auto"/>
+              <w:rPr>
+                <w:rFonts w:eastAsiaTheme="minorEastAsia"/>
+              </w:rPr>
+            </w:pPr>
+            <w:r>
+              <w:rPr>
+                <w:rFonts w:eastAsiaTheme="minorEastAsia" w:hint="cs"/>
+                <w:rtl/>
+              </w:rPr>
+              <w:t xml:space="preserve">تعديل بيانات مشرف </w:t>
+            </w:r>
+          </w:p>
+          <w:p>
+            <w:pPr>
+              <w:pStyle w:val="ListParagraph"/>
+              <w:numPr>
+                <w:ilvl w:val="0"/>
+                <w:numId w:val="27"/>
+              </w:numPr>
+              <w:spacing w:line="360" w:lineRule="auto"/>
+              <w:rPr>
+                <w:rFonts w:eastAsiaTheme="minorEastAsia" w:hint="cs"/>
+              </w:rPr>
+            </w:pPr>
+            <w:r>
+              <w:rPr>
+                <w:rFonts w:eastAsiaTheme="minorEastAsia" w:hint="cs"/>
+                <w:rtl/>
+              </w:rPr>
+              <w:t>حذف بيانات مشرف</w:t>
+            </w:r>
+          </w:p>
+          <w:p>
+            <w:pPr>
+              <w:pStyle w:val="ListParagraph"/>
+              <w:numPr>
+                <w:ilvl w:val="0"/>
+                <w:numId w:val="27"/>
+              </w:numPr>
+              <w:spacing w:line="360" w:lineRule="auto"/>
+              <w:rPr>
+                <w:rFonts w:eastAsiaTheme="minorEastAsia" w:hint="cs"/>
+              </w:rPr>
+            </w:pPr>
+            <w:r>
+              <w:rPr>
+                <w:rFonts w:eastAsiaTheme="minorEastAsia" w:hint="cs"/>
+                <w:rtl/>
+              </w:rPr>
+              <w:t>عرض بيانات مشرف</w:t>
+            </w:r>
+          </w:p>
+          <w:p>
+            <w:pPr>
+              <w:pStyle w:val="ListParagraph"/>
+              <w:numPr>
+                <w:ilvl w:val="0"/>
+                <w:numId w:val="26"/>
+              </w:numPr>
+              <w:spacing w:line="360" w:lineRule="auto"/>
+              <w:ind w:left="250" w:hanging="250"/>
+              <w:rPr>
+                <w:rFonts w:eastAsiaTheme="minorEastAsia"/>
+                <w:b/>
+                <w:bCs/>
+              </w:rPr>
+            </w:pPr>
+            <w:r>
+              <w:rPr>
+                <w:rFonts w:eastAsiaTheme="minorEastAsia" w:hint="cs"/>
+                <w:b/>
+                <w:bCs/>
+                <w:rtl/>
+              </w:rPr>
+              <w:t xml:space="preserve">الجزء </w:t>
+            </w:r>
+            <w:r>
+              <w:rPr>
+                <w:rFonts w:eastAsiaTheme="minorEastAsia" w:hint="cs"/>
+                <w:b/>
+                <w:bCs/>
+                <w:rtl/>
+              </w:rPr>
+              <w:t xml:space="preserve">الخلفي للنظام </w:t>
+            </w:r>
+            <w:r>
+              <w:rPr>
+                <w:rFonts w:eastAsiaTheme="minorEastAsia"/>
+                <w:b/>
+                <w:bCs/>
+              </w:rPr>
+              <w:t>Backend</w:t>
+            </w:r>
+          </w:p>
+          <w:p>
+            <w:pPr>
+              <w:bidi/>
+              <w:spacing w:line="360" w:lineRule="auto"/>
+              <w:rPr>
+                <w:sz w:val="24"/>
+                <w:szCs w:val="24"/>
+              </w:rPr>
+            </w:pPr>
+            <w:r>
+              <w:rPr>
+                <w:rFonts w:hint="cs"/>
+                <w:sz w:val="24"/>
+                <w:szCs w:val="24"/>
+                <w:rtl/>
+              </w:rPr>
+              <w:t xml:space="preserve">تنفيذ </w:t>
+            </w:r>
+            <w:r>
+              <w:rPr>
+                <w:rFonts w:hint="cs"/>
+                <w:sz w:val="24"/>
+                <w:szCs w:val="24"/>
+                <w:rtl/>
+              </w:rPr>
+              <w:t xml:space="preserve">الجزء الخلفي للنظام باستخدام إطار العمل </w:t>
+            </w:r>
+            <w:proofErr w:type="spellStart"/>
+            <w:r>
+              <w:rPr>
+                <w:sz w:val="24"/>
+                <w:szCs w:val="24"/>
+              </w:rPr>
+              <w:t>Laravel</w:t>
+            </w:r>
+            <w:proofErr w:type="spellEnd"/>
+            <w:r>
+              <w:rPr>
+                <w:rFonts w:hint="cs"/>
+                <w:sz w:val="24"/>
+                <w:szCs w:val="24"/>
+                <w:rtl/>
+              </w:rPr>
+              <w:t xml:space="preserve"> </w:t>
+            </w:r>
+            <w:r>
+              <w:rPr>
+                <w:rFonts w:hint="cs"/>
+                <w:sz w:val="24"/>
+                <w:szCs w:val="24"/>
+                <w:rtl/>
+              </w:rPr>
+              <w:t>اخاص بلغة البرمجة</w:t>
+            </w:r>
+            <w:r>
+              <w:rPr>
+                <w:rFonts w:hint="cs"/>
+                <w:sz w:val="24"/>
+                <w:szCs w:val="24"/>
+                <w:rtl/>
+              </w:rPr>
+              <w:t xml:space="preserve"> </w:t>
+            </w:r>
+            <w:r>
+              <w:rPr>
+                <w:sz w:val="24"/>
+                <w:szCs w:val="24"/>
+              </w:rPr>
+              <w:t>PHP</w:t>
+            </w:r>
+            <w:r>
+              <w:rPr>
+                <w:rFonts w:hint="cs"/>
+                <w:sz w:val="24"/>
+                <w:szCs w:val="24"/>
+                <w:rtl/>
+              </w:rPr>
+              <w:t>.</w:t>
+            </w:r>
+          </w:p>
+        </w:tc>
+      </w:tr>
+      <w:tr>
+        <w:tc>
+          <w:tcPr>
+            <w:tcW w:w="2872" w:type="dxa"/>
+            <w:vAlign w:val="center"/>
+          </w:tcPr>
+          <w:p>
+            <w:pPr>
+              <w:bidi/>
+              <w:spacing w:line="360" w:lineRule="auto"/>
+              <w:jc w:val="center"/>
+              <w:rPr>
+                <w:sz w:val="24"/>
+                <w:szCs w:val="24"/>
+                <w:rtl/>
+              </w:rPr>
+            </w:pPr>
+            <w:r>
+              <w:rPr>
+                <w:rFonts w:hint="cs"/>
+                <w:sz w:val="24"/>
+                <w:szCs w:val="24"/>
+                <w:rtl/>
+              </w:rPr>
+              <w:t>ريّان عبدالرزاق الفاندي</w:t>
+            </w:r>
+          </w:p>
+        </w:tc>
+        <w:tc>
+          <w:tcPr>
+            <w:tcW w:w="6478" w:type="dxa"/>
+          </w:tcPr>
+          <w:p>
+            <w:pPr>
+              <w:pStyle w:val="ListParagraph"/>
+              <w:numPr>
+                <w:ilvl w:val="0"/>
+                <w:numId w:val="26"/>
+              </w:numPr>
+              <w:spacing w:line="360" w:lineRule="auto"/>
+              <w:ind w:left="250" w:hanging="250"/>
+              <w:rPr>
+                <w:rFonts w:eastAsiaTheme="minorEastAsia"/>
+                <w:b/>
+                <w:bCs/>
+                <w:rtl/>
+              </w:rPr>
+            </w:pPr>
+            <w:r>
+              <w:rPr>
+                <w:rFonts w:eastAsiaTheme="minorEastAsia" w:hint="cs"/>
+                <w:b/>
+                <w:bCs/>
+                <w:rtl/>
+              </w:rPr>
+              <w:t>وظائف النظام التي عمل عليها:</w:t>
+            </w:r>
+          </w:p>
+          <w:p>
+            <w:pPr>
+              <w:pStyle w:val="ListParagraph"/>
+              <w:numPr>
+                <w:ilvl w:val="0"/>
+                <w:numId w:val="28"/>
+              </w:numPr>
+              <w:spacing w:line="360" w:lineRule="auto"/>
+              <w:rPr>
+                <w:rFonts w:eastAsiaTheme="minorEastAsia" w:hint="cs"/>
+              </w:rPr>
+            </w:pPr>
+            <w:r>
+              <w:rPr>
+                <w:rFonts w:eastAsiaTheme="minorEastAsia" w:hint="cs"/>
+                <w:rtl/>
+              </w:rPr>
+              <w:t>حذف بيانات دورة تدريبية</w:t>
+            </w:r>
+          </w:p>
+          <w:p>
+            <w:pPr>
+              <w:pStyle w:val="ListParagraph"/>
+              <w:numPr>
+                <w:ilvl w:val="0"/>
+                <w:numId w:val="28"/>
+              </w:numPr>
+              <w:spacing w:line="360" w:lineRule="auto"/>
+              <w:rPr>
+                <w:rFonts w:eastAsiaTheme="minorEastAsia" w:hint="cs"/>
+              </w:rPr>
+            </w:pPr>
+            <w:r>
+              <w:rPr>
+                <w:rFonts w:eastAsiaTheme="minorEastAsia" w:hint="cs"/>
+                <w:rtl/>
+              </w:rPr>
+              <w:t>عرض بيانات دورة تدريبية</w:t>
+            </w:r>
+          </w:p>
+          <w:p>
+            <w:pPr>
+              <w:pStyle w:val="ListParagraph"/>
+              <w:numPr>
+                <w:ilvl w:val="0"/>
+                <w:numId w:val="28"/>
+              </w:numPr>
+              <w:spacing w:line="360" w:lineRule="auto"/>
+              <w:rPr>
+                <w:rFonts w:eastAsiaTheme="minorEastAsia"/>
+              </w:rPr>
+            </w:pPr>
+            <w:r>
+              <w:rPr>
+                <w:rFonts w:eastAsiaTheme="minorEastAsia" w:hint="cs"/>
+                <w:rtl/>
+              </w:rPr>
+              <w:t>إضافة مدرب</w:t>
+            </w:r>
+          </w:p>
+          <w:p>
+            <w:pPr>
+              <w:pStyle w:val="ListParagraph"/>
+              <w:numPr>
+                <w:ilvl w:val="0"/>
+                <w:numId w:val="28"/>
+              </w:numPr>
+              <w:spacing w:line="360" w:lineRule="auto"/>
+              <w:rPr>
+                <w:rFonts w:eastAsiaTheme="minorEastAsia" w:hint="cs"/>
+              </w:rPr>
+            </w:pPr>
+            <w:r>
+              <w:rPr>
+                <w:rFonts w:eastAsiaTheme="minorEastAsia" w:hint="cs"/>
+                <w:rtl/>
+              </w:rPr>
+              <w:t>تعديل بيانات مدرب</w:t>
+            </w:r>
+          </w:p>
+          <w:p>
+            <w:pPr>
+              <w:pStyle w:val="ListParagraph"/>
+              <w:numPr>
+                <w:ilvl w:val="0"/>
+                <w:numId w:val="28"/>
+              </w:numPr>
+              <w:spacing w:line="360" w:lineRule="auto"/>
+              <w:rPr>
+                <w:rFonts w:eastAsiaTheme="minorEastAsia" w:hint="cs"/>
+              </w:rPr>
+            </w:pPr>
+            <w:r>
+              <w:rPr>
+                <w:rFonts w:eastAsiaTheme="minorEastAsia" w:hint="cs"/>
+                <w:rtl/>
+              </w:rPr>
+              <w:t>حذف بيانات مدرب</w:t>
+            </w:r>
+          </w:p>
+          <w:p>
+            <w:pPr>
+              <w:pStyle w:val="ListParagraph"/>
+              <w:numPr>
+                <w:ilvl w:val="0"/>
+                <w:numId w:val="28"/>
+              </w:numPr>
+              <w:spacing w:line="360" w:lineRule="auto"/>
+              <w:rPr>
+                <w:rFonts w:eastAsiaTheme="minorEastAsia" w:hint="cs"/>
+              </w:rPr>
+            </w:pPr>
+            <w:r>
+              <w:rPr>
+                <w:rFonts w:eastAsiaTheme="minorEastAsia" w:hint="cs"/>
+                <w:rtl/>
+              </w:rPr>
+              <w:t>عرض بيانات مدرب</w:t>
+            </w:r>
+          </w:p>
+          <w:p>
+            <w:pPr>
+              <w:pStyle w:val="ListParagraph"/>
+              <w:numPr>
+                <w:ilvl w:val="0"/>
+                <w:numId w:val="28"/>
+              </w:numPr>
+              <w:spacing w:line="360" w:lineRule="auto"/>
+              <w:rPr>
+                <w:rFonts w:eastAsiaTheme="minorEastAsia" w:hint="cs"/>
+              </w:rPr>
+            </w:pPr>
+            <w:r>
+              <w:rPr>
+                <w:rFonts w:eastAsiaTheme="minorEastAsia" w:hint="cs"/>
+                <w:rtl/>
+              </w:rPr>
+              <w:t>البحث عن دورة تدريبية</w:t>
+            </w:r>
+          </w:p>
+          <w:p>
+            <w:pPr>
+              <w:pStyle w:val="ListParagraph"/>
+              <w:numPr>
+                <w:ilvl w:val="0"/>
+                <w:numId w:val="28"/>
+              </w:numPr>
+              <w:spacing w:line="360" w:lineRule="auto"/>
+              <w:rPr>
+                <w:rFonts w:eastAsiaTheme="minorEastAsia"/>
+              </w:rPr>
+            </w:pPr>
+            <w:r>
+              <w:rPr>
+                <w:rFonts w:eastAsiaTheme="minorEastAsia" w:hint="cs"/>
+                <w:rtl/>
+              </w:rPr>
+              <w:t>فلترة دورات تدريبية</w:t>
+            </w:r>
+          </w:p>
+          <w:p>
+            <w:pPr>
+              <w:pStyle w:val="ListParagraph"/>
+              <w:numPr>
+                <w:ilvl w:val="0"/>
+                <w:numId w:val="26"/>
+              </w:numPr>
+              <w:spacing w:line="360" w:lineRule="auto"/>
+              <w:ind w:left="250" w:hanging="250"/>
+              <w:rPr>
+                <w:rFonts w:eastAsiaTheme="minorEastAsia"/>
+                <w:b/>
+                <w:bCs/>
+              </w:rPr>
+            </w:pPr>
+            <w:r>
+              <w:rPr>
+                <w:rFonts w:eastAsiaTheme="minorEastAsia" w:hint="cs"/>
+                <w:b/>
+                <w:bCs/>
+                <w:rtl/>
+              </w:rPr>
+              <w:t xml:space="preserve">التطبيق </w:t>
+            </w:r>
+          </w:p>
+          <w:p>
+            <w:pPr>
+              <w:bidi/>
+              <w:spacing w:line="360" w:lineRule="auto"/>
+              <w:rPr>
+                <w:rFonts w:hint="cs"/>
+                <w:sz w:val="24"/>
+                <w:szCs w:val="24"/>
+                <w:rtl/>
+              </w:rPr>
+            </w:pPr>
+            <w:r>
+              <w:rPr>
+                <w:rFonts w:hint="cs"/>
+                <w:sz w:val="24"/>
+                <w:szCs w:val="24"/>
+                <w:rtl/>
+              </w:rPr>
+              <w:t>تنفيذ</w:t>
+            </w:r>
+            <w:r>
+              <w:rPr>
+                <w:rFonts w:hint="cs"/>
+                <w:sz w:val="24"/>
+                <w:szCs w:val="24"/>
+                <w:rtl/>
+              </w:rPr>
+              <w:t xml:space="preserve"> التطبيق كله باستخدام إطار العمل </w:t>
+            </w:r>
+            <w:r>
+              <w:rPr>
+                <w:sz w:val="24"/>
+                <w:szCs w:val="24"/>
+              </w:rPr>
+              <w:t>Flutter</w:t>
+            </w:r>
+            <w:r>
+              <w:rPr>
+                <w:rFonts w:hint="cs"/>
+                <w:sz w:val="24"/>
+                <w:szCs w:val="24"/>
+                <w:rtl/>
+              </w:rPr>
+              <w:t xml:space="preserve"> الخاص بلغة </w:t>
+            </w:r>
+            <w:r>
+              <w:rPr>
+                <w:sz w:val="24"/>
+                <w:szCs w:val="24"/>
+              </w:rPr>
+              <w:t>Dart</w:t>
+            </w:r>
+            <w:r>
+              <w:rPr>
+                <w:rFonts w:hint="cs"/>
+                <w:sz w:val="24"/>
+                <w:szCs w:val="24"/>
+                <w:rtl/>
+              </w:rPr>
+              <w:t>.</w:t>
+            </w:r>
+          </w:p>
+        </w:tc>
+      </w:tr>
+    </w:tbl>
+    <w:p>
+      <w:pPr>
+        <w:bidi/>
+        <w:spacing w:line="360" w:lineRule="auto"/>
+        <w:jc w:val="center"/>
+        <w:rPr>
+          <w:rtl/>
+        </w:rPr>
+      </w:pPr>
+      <w:r>
+        <w:rPr>
+          <w:rFonts w:hint="cs"/>
+          <w:rtl/>
+        </w:rPr>
+        <w:t>جدول () تقسيم العمل</w:t>
+      </w:r>
+    </w:p>
+    <w:p>
+      <w:pPr>
+        <w:pStyle w:val="Heading1"/>
+      </w:pPr>
+      <w:r>
+        <w:rPr>
+          <w:rFonts w:hint="cs"/>
+          <w:rtl/>
+        </w:rPr>
+        <w:t>الجدول الزمني للدورة الأولى:</w:t>
+      </w:r>
+      <w:bookmarkStart w:id="9" w:name="_GoBack"/>
+      <w:bookmarkEnd w:id="9"/>
     </w:p>
     <w:sectPr>
-      <w:headerReference w:type="default" r:id="rId17"/>
+      <w:headerReference w:type="default" r:id="rId20"/>
+      <w:footerReference w:type="default" r:id="rId21"/>
       <w:pgSz w:w="12240" w:h="15840"/>
       <w:pgMar w:top="1440" w:right="1440" w:bottom="1440" w:left="1440" w:header="720" w:footer="720" w:gutter="0"/>
       <w:cols w:space="720"/>
@@ -6400,7 +8846,7 @@
           <w:rPr>
             <w:noProof/>
           </w:rPr>
-          <w:t>10</w:t>
+          <w:t>11</w:t>
         </w:r>
         <w:r>
           <w:rPr>
@@ -6414,6 +8860,7 @@
   <w:p>
     <w:pPr>
       <w:pStyle w:val="Footer"/>
+      <w:jc w:val="center"/>
     </w:pPr>
   </w:p>
 </w:ftr>
@@ -6538,6 +8985,76 @@
   <w:p>
     <w:pPr>
       <w:pStyle w:val="Footer"/>
+    </w:pPr>
+  </w:p>
+</w:ftr>
+</file>
+
+<file path=word/footer6.xml><?xml version="1.0" encoding="utf-8"?>
+<w:ftr xmlns:wpc="http://schemas.microsoft.com/office/word/2010/wordprocessingCanvas" xmlns:cx="http://schemas.microsoft.com/office/drawing/2014/chartex" xmlns:cx1="http://schemas.microsoft.com/office/drawing/2015/9/8/chartex" xmlns:mc="http://schemas.openxmlformats.org/markup-compatibility/2006" xmlns:o="urn:schemas-microsoft-com:office:office" xmlns:r="http://schemas.openxmlformats.org/officeDocument/2006/relationships" xmlns:m="http://schemas.openxmlformats.org/officeDocument/2006/math" xmlns:v="urn:schemas-microsoft-com:vml" xmlns:wp14="http://schemas.microsoft.com/office/word/2010/wordprocessingDrawing" xmlns:wp="http://schemas.openxmlformats.org/drawingml/2006/wordprocessingDrawing" xmlns:w10="urn:schemas-microsoft-com:office:word" xmlns:w="http://schemas.openxmlformats.org/wordprocessingml/2006/main" xmlns:w14="http://schemas.microsoft.com/office/word/2010/wordml" xmlns:w15="http://schemas.microsoft.com/office/word/2012/wordml" xmlns:w16se="http://schemas.microsoft.com/office/word/2015/wordml/symex" xmlns:wpg="http://schemas.microsoft.com/office/word/2010/wordprocessingGroup" xmlns:wpi="http://schemas.microsoft.com/office/word/2010/wordprocessingInk" xmlns:wne="http://schemas.microsoft.com/office/word/2006/wordml" xmlns:wps="http://schemas.microsoft.com/office/word/2010/wordprocessingShape" mc:Ignorable="w14 w15 w16se wp14">
+  <w:p>
+    <w:pPr>
+      <w:pStyle w:val="Footer"/>
+    </w:pPr>
+  </w:p>
+  <w:p>
+    <w:pPr>
+      <w:pStyle w:val="Footer"/>
+      <w:jc w:val="center"/>
+    </w:pPr>
+  </w:p>
+</w:ftr>
+</file>
+
+<file path=word/footer7.xml><?xml version="1.0" encoding="utf-8"?>
+<w:ftr xmlns:wpc="http://schemas.microsoft.com/office/word/2010/wordprocessingCanvas" xmlns:cx="http://schemas.microsoft.com/office/drawing/2014/chartex" xmlns:cx1="http://schemas.microsoft.com/office/drawing/2015/9/8/chartex" xmlns:mc="http://schemas.openxmlformats.org/markup-compatibility/2006" xmlns:o="urn:schemas-microsoft-com:office:office" xmlns:r="http://schemas.openxmlformats.org/officeDocument/2006/relationships" xmlns:m="http://schemas.openxmlformats.org/officeDocument/2006/math" xmlns:v="urn:schemas-microsoft-com:vml" xmlns:wp14="http://schemas.microsoft.com/office/word/2010/wordprocessingDrawing" xmlns:wp="http://schemas.openxmlformats.org/drawingml/2006/wordprocessingDrawing" xmlns:w10="urn:schemas-microsoft-com:office:word" xmlns:w="http://schemas.openxmlformats.org/wordprocessingml/2006/main" xmlns:w14="http://schemas.microsoft.com/office/word/2010/wordml" xmlns:w15="http://schemas.microsoft.com/office/word/2012/wordml" xmlns:w16se="http://schemas.microsoft.com/office/word/2015/wordml/symex" xmlns:wpg="http://schemas.microsoft.com/office/word/2010/wordprocessingGroup" xmlns:wpi="http://schemas.microsoft.com/office/word/2010/wordprocessingInk" xmlns:wne="http://schemas.microsoft.com/office/word/2006/wordml" xmlns:wps="http://schemas.microsoft.com/office/word/2010/wordprocessingShape" mc:Ignorable="w14 w15 w16se wp14">
+  <w:sdt>
+    <w:sdtPr>
+      <w:id w:val="1280529544"/>
+      <w:docPartObj>
+        <w:docPartGallery w:val="Page Numbers (Bottom of Page)"/>
+        <w:docPartUnique/>
+      </w:docPartObj>
+    </w:sdtPr>
+    <w:sdtEndPr>
+      <w:rPr>
+        <w:noProof/>
+      </w:rPr>
+    </w:sdtEndPr>
+    <w:sdtContent>
+      <w:p>
+        <w:pPr>
+          <w:pStyle w:val="Footer"/>
+          <w:jc w:val="center"/>
+        </w:pPr>
+        <w:r>
+          <w:fldChar w:fldCharType="begin"/>
+        </w:r>
+        <w:r>
+          <w:instrText xml:space="preserve"> PAGE   \* MERGEFORMAT </w:instrText>
+        </w:r>
+        <w:r>
+          <w:fldChar w:fldCharType="separate"/>
+        </w:r>
+        <w:r>
+          <w:rPr>
+            <w:noProof/>
+          </w:rPr>
+          <w:t>15</w:t>
+        </w:r>
+        <w:r>
+          <w:rPr>
+            <w:noProof/>
+          </w:rPr>
+          <w:fldChar w:fldCharType="end"/>
+        </w:r>
+      </w:p>
+    </w:sdtContent>
+  </w:sdt>
+  <w:p>
+    <w:pPr>
+      <w:pStyle w:val="Footer"/>
+      <w:jc w:val="center"/>
     </w:pPr>
   </w:p>
 </w:ftr>
@@ -7100,17 +9617,198 @@
 </w:hdr>
 </file>
 
+<file path=word/header5.xml><?xml version="1.0" encoding="utf-8"?>
+<w:hdr xmlns:wpc="http://schemas.microsoft.com/office/word/2010/wordprocessingCanvas" xmlns:cx="http://schemas.microsoft.com/office/drawing/2014/chartex" xmlns:cx1="http://schemas.microsoft.com/office/drawing/2015/9/8/chartex" xmlns:mc="http://schemas.openxmlformats.org/markup-compatibility/2006" xmlns:o="urn:schemas-microsoft-com:office:office" xmlns:r="http://schemas.openxmlformats.org/officeDocument/2006/relationships" xmlns:m="http://schemas.openxmlformats.org/officeDocument/2006/math" xmlns:v="urn:schemas-microsoft-com:vml" xmlns:wp14="http://schemas.microsoft.com/office/word/2010/wordprocessingDrawing" xmlns:wp="http://schemas.openxmlformats.org/drawingml/2006/wordprocessingDrawing" xmlns:w10="urn:schemas-microsoft-com:office:word" xmlns:w="http://schemas.openxmlformats.org/wordprocessingml/2006/main" xmlns:w14="http://schemas.microsoft.com/office/word/2010/wordml" xmlns:w15="http://schemas.microsoft.com/office/word/2012/wordml" xmlns:w16se="http://schemas.microsoft.com/office/word/2015/wordml/symex" xmlns:wpg="http://schemas.microsoft.com/office/word/2010/wordprocessingGroup" xmlns:wpi="http://schemas.microsoft.com/office/word/2010/wordprocessingInk" xmlns:wne="http://schemas.microsoft.com/office/word/2006/wordml" xmlns:wps="http://schemas.microsoft.com/office/word/2010/wordprocessingShape" mc:Ignorable="w14 w15 w16se wp14">
+  <w:p>
+    <w:pPr>
+      <w:pStyle w:val="Header"/>
+    </w:pPr>
+  </w:p>
+</w:hdr>
+</file>
+
+<file path=word/header6.xml><?xml version="1.0" encoding="utf-8"?>
+<w:hdr xmlns:wpc="http://schemas.microsoft.com/office/word/2010/wordprocessingCanvas" xmlns:cx="http://schemas.microsoft.com/office/drawing/2014/chartex" xmlns:cx1="http://schemas.microsoft.com/office/drawing/2015/9/8/chartex" xmlns:mc="http://schemas.openxmlformats.org/markup-compatibility/2006" xmlns:o="urn:schemas-microsoft-com:office:office" xmlns:r="http://schemas.openxmlformats.org/officeDocument/2006/relationships" xmlns:m="http://schemas.openxmlformats.org/officeDocument/2006/math" xmlns:v="urn:schemas-microsoft-com:vml" xmlns:wp14="http://schemas.microsoft.com/office/word/2010/wordprocessingDrawing" xmlns:wp="http://schemas.openxmlformats.org/drawingml/2006/wordprocessingDrawing" xmlns:w10="urn:schemas-microsoft-com:office:word" xmlns:w="http://schemas.openxmlformats.org/wordprocessingml/2006/main" xmlns:w14="http://schemas.microsoft.com/office/word/2010/wordml" xmlns:w15="http://schemas.microsoft.com/office/word/2012/wordml" xmlns:w16se="http://schemas.microsoft.com/office/word/2015/wordml/symex" xmlns:wpg="http://schemas.microsoft.com/office/word/2010/wordprocessingGroup" xmlns:wpi="http://schemas.microsoft.com/office/word/2010/wordprocessingInk" xmlns:wne="http://schemas.microsoft.com/office/word/2006/wordml" xmlns:wps="http://schemas.microsoft.com/office/word/2010/wordprocessingShape" mc:Ignorable="w14 w15 w16se wp14">
+  <w:p>
+    <w:pPr>
+      <w:pBdr>
+        <w:top w:val="nil"/>
+        <w:left w:val="nil"/>
+        <w:bottom w:val="nil"/>
+        <w:right w:val="nil"/>
+        <w:between w:val="nil"/>
+      </w:pBdr>
+      <w:tabs>
+        <w:tab w:val="center" w:pos="4513"/>
+        <w:tab w:val="right" w:pos="9026"/>
+      </w:tabs>
+      <w:bidi/>
+      <w:spacing w:after="0" w:line="360" w:lineRule="auto"/>
+      <w:rPr>
+        <w:rFonts w:ascii="Calibri" w:eastAsia="Calibri" w:hAnsi="Calibri" w:cs="Calibri"/>
+        <w:bCs/>
+        <w:color w:val="000000"/>
+        <w:sz w:val="32"/>
+        <w:szCs w:val="32"/>
+      </w:rPr>
+    </w:pPr>
+    <w:r>
+      <w:rPr>
+        <w:bCs/>
+        <w:noProof/>
+        <w:sz w:val="44"/>
+        <w:szCs w:val="44"/>
+      </w:rPr>
+      <mc:AlternateContent>
+        <mc:Choice Requires="wps">
+          <w:drawing>
+            <wp:anchor distT="0" distB="0" distL="114300" distR="114300" simplePos="0" relativeHeight="251667456" behindDoc="0" locked="0" layoutInCell="1" hidden="0" allowOverlap="1" wp14:anchorId="7393E3F0" wp14:editId="0B9C6673">
+              <wp:simplePos x="0" y="0"/>
+              <wp:positionH relativeFrom="column">
+                <wp:posOffset>-78105</wp:posOffset>
+              </wp:positionH>
+              <wp:positionV relativeFrom="paragraph">
+                <wp:posOffset>298450</wp:posOffset>
+              </wp:positionV>
+              <wp:extent cx="6065529" cy="0"/>
+              <wp:effectExtent l="0" t="0" r="30480" b="19050"/>
+              <wp:wrapNone/>
+              <wp:docPr id="3" name="Straight Arrow Connector 3"/>
+              <wp:cNvGraphicFramePr/>
+              <a:graphic xmlns:a="http://schemas.openxmlformats.org/drawingml/2006/main">
+                <a:graphicData uri="http://schemas.microsoft.com/office/word/2010/wordprocessingShape">
+                  <wps:wsp>
+                    <wps:cNvCnPr/>
+                    <wps:spPr>
+                      <a:xfrm flipV="1">
+                        <a:off x="0" y="0"/>
+                        <a:ext cx="6065529" cy="0"/>
+                      </a:xfrm>
+                      <a:prstGeom prst="straightConnector1">
+                        <a:avLst/>
+                      </a:prstGeom>
+                      <a:noFill/>
+                      <a:ln w="9525" cap="flat" cmpd="sng">
+                        <a:solidFill>
+                          <a:schemeClr val="dk1"/>
+                        </a:solidFill>
+                        <a:prstDash val="solid"/>
+                        <a:miter lim="800000"/>
+                        <a:headEnd type="none" w="sm" len="sm"/>
+                        <a:tailEnd type="none" w="sm" len="sm"/>
+                      </a:ln>
+                    </wps:spPr>
+                    <wps:bodyPr/>
+                  </wps:wsp>
+                </a:graphicData>
+              </a:graphic>
+              <wp14:sizeRelH relativeFrom="margin">
+                <wp14:pctWidth>0</wp14:pctWidth>
+              </wp14:sizeRelH>
+              <wp14:sizeRelV relativeFrom="margin">
+                <wp14:pctHeight>0</wp14:pctHeight>
+              </wp14:sizeRelV>
+            </wp:anchor>
+          </w:drawing>
+        </mc:Choice>
+        <mc:Fallback>
+          <w:pict>
+            <v:shapetype w14:anchorId="400B4298" id="_x0000_t32" coordsize="21600,21600" o:spt="32" o:oned="t" path="m,l21600,21600e" filled="f">
+              <v:path arrowok="t" fillok="f" o:connecttype="none"/>
+              <o:lock v:ext="edit" shapetype="t"/>
+            </v:shapetype>
+            <v:shape id="Straight Arrow Connector 3" o:spid="_x0000_s1026" type="#_x0000_t32" style="position:absolute;margin-left:-6.15pt;margin-top:23.5pt;width:477.6pt;height:0;flip:y;z-index:251667456;visibility:visible;mso-wrap-style:square;mso-width-percent:0;mso-height-percent:0;mso-wrap-distance-left:9pt;mso-wrap-distance-top:0;mso-wrap-distance-right:9pt;mso-wrap-distance-bottom:0;mso-position-horizontal:absolute;mso-position-horizontal-relative:text;mso-position-vertical:absolute;mso-position-vertical-relative:text;mso-width-percent:0;mso-height-percent:0;mso-width-relative:margin;mso-height-relative:margin" o:gfxdata="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" strokecolor="black [3200]">
+              <v:stroke startarrowwidth="narrow" startarrowlength="short" endarrowwidth="narrow" endarrowlength="short" joinstyle="miter"/>
+            </v:shape>
+          </w:pict>
+        </mc:Fallback>
+      </mc:AlternateContent>
+    </w:r>
+    <w:r>
+      <w:rPr>
+        <w:rFonts w:asciiTheme="minorBidi" w:eastAsia="Calibri" w:hAnsiTheme="minorBidi" w:hint="cs"/>
+        <w:bCs/>
+        <w:color w:val="000000"/>
+        <w:sz w:val="32"/>
+        <w:szCs w:val="32"/>
+        <w:rtl/>
+      </w:rPr>
+      <w:t>كورساتي</w:t>
+    </w:r>
+    <w:r>
+      <w:rPr>
+        <w:rFonts w:ascii="Calibri" w:eastAsia="Calibri" w:hAnsi="Calibri" w:cs="Calibri"/>
+        <w:bCs/>
+        <w:color w:val="000000"/>
+        <w:sz w:val="32"/>
+        <w:szCs w:val="32"/>
+        <w:rtl/>
+      </w:rPr>
+      <w:tab/>
+    </w:r>
+    <w:r>
+      <w:rPr>
+        <w:rFonts w:ascii="Calibri" w:eastAsia="Calibri" w:hAnsi="Calibri" w:cs="Calibri" w:hint="cs"/>
+        <w:bCs/>
+        <w:color w:val="000000"/>
+        <w:sz w:val="32"/>
+        <w:szCs w:val="32"/>
+        <w:rtl/>
+      </w:rPr>
+      <w:t xml:space="preserve">                          </w:t>
+    </w:r>
+    <w:r>
+      <w:rPr>
+        <w:rFonts w:ascii="Calibri" w:eastAsia="Calibri" w:hAnsi="Calibri" w:cs="Calibri"/>
+        <w:bCs/>
+        <w:color w:val="000000"/>
+        <w:sz w:val="32"/>
+        <w:szCs w:val="32"/>
+        <w:rtl/>
+      </w:rPr>
+      <w:tab/>
+    </w:r>
+    <w:r>
+      <w:rPr>
+        <w:rFonts w:ascii="Calibri" w:eastAsia="Calibri" w:hAnsi="Calibri" w:cs="Calibri" w:hint="cs"/>
+        <w:bCs/>
+        <w:color w:val="000000"/>
+        <w:sz w:val="32"/>
+        <w:szCs w:val="32"/>
+        <w:rtl/>
+      </w:rPr>
+      <w:t xml:space="preserve">                    </w:t>
+    </w:r>
+    <w:r>
+      <w:rPr>
+        <w:rFonts w:eastAsia="Calibri" w:hint="cs"/>
+        <w:bCs/>
+        <w:color w:val="000000"/>
+        <w:sz w:val="32"/>
+        <w:szCs w:val="32"/>
+        <w:rtl/>
+      </w:rPr>
+      <w:t>الدورة الاولى</w:t>
+    </w:r>
+  </w:p>
+  <w:p>
+    <w:pPr>
+      <w:pStyle w:val="Header"/>
+    </w:pPr>
+  </w:p>
+</w:hdr>
+</file>
+
 <file path=word/numbering.xml><?xml version="1.0" encoding="utf-8"?>
 <w:numbering xmlns:wpc="http://schemas.microsoft.com/office/word/2010/wordprocessingCanvas" xmlns:cx="http://schemas.microsoft.com/office/drawing/2014/chartex" xmlns:cx1="http://schemas.microsoft.com/office/drawing/2015/9/8/chartex" xmlns:mc="http://schemas.openxmlformats.org/markup-compatibility/2006" xmlns:o="urn:schemas-microsoft-com:office:office" xmlns:r="http://schemas.openxmlformats.org/officeDocument/2006/relationships" xmlns:m="http://schemas.openxmlformats.org/officeDocument/2006/math" xmlns:v="urn:schemas-microsoft-com:vml" xmlns:wp14="http://schemas.microsoft.com/office/word/2010/wordprocessingDrawing" xmlns:wp="http://schemas.openxmlformats.org/drawingml/2006/wordprocessingDrawing" xmlns:w10="urn:schemas-microsoft-com:office:word" xmlns:w="http://schemas.openxmlformats.org/wordprocessingml/2006/main" xmlns:w14="http://schemas.microsoft.com/office/word/2010/wordml" xmlns:w15="http://schemas.microsoft.com/office/word/2012/wordml" xmlns:w16se="http://schemas.microsoft.com/office/word/2015/wordml/symex" xmlns:wpg="http://schemas.microsoft.com/office/word/2010/wordprocessingGroup" xmlns:wpi="http://schemas.microsoft.com/office/word/2010/wordprocessingInk" xmlns:wne="http://schemas.microsoft.com/office/word/2006/wordml" xmlns:wps="http://schemas.microsoft.com/office/word/2010/wordprocessingShape" mc:Ignorable="w14 w15 w16se wp14">
   <w:abstractNum w:abstractNumId="0" w15:restartNumberingAfterBreak="0">
-    <w:nsid w:val="11261BA3"/>
+    <w:nsid w:val="04D93455"/>
     <w:multiLevelType w:val="hybridMultilevel"/>
-    <w:tmpl w:val="A67C6938"/>
-    <w:lvl w:ilvl="0" w:tplc="38BAAE1A">
+    <w:tmpl w:val="BF64F558"/>
+    <w:lvl w:ilvl="0" w:tplc="A91C4510">
       <w:start w:val="1"/>
       <w:numFmt w:val="decimal"/>
-      <w:suff w:val="space"/>
-      <w:lvlText w:val="%1.1"/>
+      <w:lvlText w:val="%1.3"/>
       <w:lvlJc w:val="left"/>
       <w:pPr>
         <w:ind w:left="720" w:hanging="360"/>
@@ -7124,7 +9822,7 @@
         <w:szCs w:val="36"/>
       </w:rPr>
     </w:lvl>
-    <w:lvl w:ilvl="1" w:tplc="08090019" w:tentative="1">
+    <w:lvl w:ilvl="1" w:tplc="04090019" w:tentative="1">
       <w:start w:val="1"/>
       <w:numFmt w:val="lowerLetter"/>
       <w:lvlText w:val="%2."/>
@@ -7133,7 +9831,7 @@
         <w:ind w:left="1440" w:hanging="360"/>
       </w:pPr>
     </w:lvl>
-    <w:lvl w:ilvl="2" w:tplc="0809001B" w:tentative="1">
+    <w:lvl w:ilvl="2" w:tplc="0409001B" w:tentative="1">
       <w:start w:val="1"/>
       <w:numFmt w:val="lowerRoman"/>
       <w:lvlText w:val="%3."/>
@@ -7142,7 +9840,7 @@
         <w:ind w:left="2160" w:hanging="180"/>
       </w:pPr>
     </w:lvl>
-    <w:lvl w:ilvl="3" w:tplc="0809000F" w:tentative="1">
+    <w:lvl w:ilvl="3" w:tplc="0409000F" w:tentative="1">
       <w:start w:val="1"/>
       <w:numFmt w:val="decimal"/>
       <w:lvlText w:val="%4."/>
@@ -7151,7 +9849,7 @@
         <w:ind w:left="2880" w:hanging="360"/>
       </w:pPr>
     </w:lvl>
-    <w:lvl w:ilvl="4" w:tplc="08090019" w:tentative="1">
+    <w:lvl w:ilvl="4" w:tplc="04090019" w:tentative="1">
       <w:start w:val="1"/>
       <w:numFmt w:val="lowerLetter"/>
       <w:lvlText w:val="%5."/>
@@ -7160,7 +9858,7 @@
         <w:ind w:left="3600" w:hanging="360"/>
       </w:pPr>
     </w:lvl>
-    <w:lvl w:ilvl="5" w:tplc="0809001B" w:tentative="1">
+    <w:lvl w:ilvl="5" w:tplc="0409001B" w:tentative="1">
       <w:start w:val="1"/>
       <w:numFmt w:val="lowerRoman"/>
       <w:lvlText w:val="%6."/>
@@ -7169,7 +9867,7 @@
         <w:ind w:left="4320" w:hanging="180"/>
       </w:pPr>
     </w:lvl>
-    <w:lvl w:ilvl="6" w:tplc="0809000F" w:tentative="1">
+    <w:lvl w:ilvl="6" w:tplc="0409000F" w:tentative="1">
       <w:start w:val="1"/>
       <w:numFmt w:val="decimal"/>
       <w:lvlText w:val="%7."/>
@@ -7178,7 +9876,7 @@
         <w:ind w:left="5040" w:hanging="360"/>
       </w:pPr>
     </w:lvl>
-    <w:lvl w:ilvl="7" w:tplc="08090019" w:tentative="1">
+    <w:lvl w:ilvl="7" w:tplc="04090019" w:tentative="1">
       <w:start w:val="1"/>
       <w:numFmt w:val="lowerLetter"/>
       <w:lvlText w:val="%8."/>
@@ -7187,7 +9885,7 @@
         <w:ind w:left="5760" w:hanging="360"/>
       </w:pPr>
     </w:lvl>
-    <w:lvl w:ilvl="8" w:tplc="0809001B" w:tentative="1">
+    <w:lvl w:ilvl="8" w:tplc="0409001B" w:tentative="1">
       <w:start w:val="1"/>
       <w:numFmt w:val="lowerRoman"/>
       <w:lvlText w:val="%9."/>
@@ -7198,6 +9896,195 @@
     </w:lvl>
   </w:abstractNum>
   <w:abstractNum w:abstractNumId="1" w15:restartNumberingAfterBreak="0">
+    <w:nsid w:val="10B5192B"/>
+    <w:multiLevelType w:val="hybridMultilevel"/>
+    <w:tmpl w:val="4B5C870A"/>
+    <w:lvl w:ilvl="0" w:tplc="B7DE4B2A">
+      <w:start w:val="1"/>
+      <w:numFmt w:val="decimal"/>
+      <w:lvlText w:val="%1.2.1"/>
+      <w:lvlJc w:val="left"/>
+      <w:pPr>
+        <w:ind w:left="720" w:hanging="360"/>
+      </w:pPr>
+      <w:rPr>
+        <w:rFonts w:ascii="Arial" w:hAnsi="Arial" w:cs="Arial" w:hint="default"/>
+        <w:b/>
+        <w:bCs/>
+        <w:color w:val="auto"/>
+        <w:sz w:val="32"/>
+        <w:szCs w:val="32"/>
+      </w:rPr>
+    </w:lvl>
+    <w:lvl w:ilvl="1" w:tplc="08090019" w:tentative="1">
+      <w:start w:val="1"/>
+      <w:numFmt w:val="lowerLetter"/>
+      <w:lvlText w:val="%2."/>
+      <w:lvlJc w:val="left"/>
+      <w:pPr>
+        <w:ind w:left="1440" w:hanging="360"/>
+      </w:pPr>
+    </w:lvl>
+    <w:lvl w:ilvl="2" w:tplc="0809001B" w:tentative="1">
+      <w:start w:val="1"/>
+      <w:numFmt w:val="lowerRoman"/>
+      <w:lvlText w:val="%3."/>
+      <w:lvlJc w:val="right"/>
+      <w:pPr>
+        <w:ind w:left="2160" w:hanging="180"/>
+      </w:pPr>
+    </w:lvl>
+    <w:lvl w:ilvl="3" w:tplc="0809000F" w:tentative="1">
+      <w:start w:val="1"/>
+      <w:numFmt w:val="decimal"/>
+      <w:lvlText w:val="%4."/>
+      <w:lvlJc w:val="left"/>
+      <w:pPr>
+        <w:ind w:left="2880" w:hanging="360"/>
+      </w:pPr>
+    </w:lvl>
+    <w:lvl w:ilvl="4" w:tplc="08090019" w:tentative="1">
+      <w:start w:val="1"/>
+      <w:numFmt w:val="lowerLetter"/>
+      <w:lvlText w:val="%5."/>
+      <w:lvlJc w:val="left"/>
+      <w:pPr>
+        <w:ind w:left="3600" w:hanging="360"/>
+      </w:pPr>
+    </w:lvl>
+    <w:lvl w:ilvl="5" w:tplc="0809001B" w:tentative="1">
+      <w:start w:val="1"/>
+      <w:numFmt w:val="lowerRoman"/>
+      <w:lvlText w:val="%6."/>
+      <w:lvlJc w:val="right"/>
+      <w:pPr>
+        <w:ind w:left="4320" w:hanging="180"/>
+      </w:pPr>
+    </w:lvl>
+    <w:lvl w:ilvl="6" w:tplc="0809000F" w:tentative="1">
+      <w:start w:val="1"/>
+      <w:numFmt w:val="decimal"/>
+      <w:lvlText w:val="%7."/>
+      <w:lvlJc w:val="left"/>
+      <w:pPr>
+        <w:ind w:left="5040" w:hanging="360"/>
+      </w:pPr>
+    </w:lvl>
+    <w:lvl w:ilvl="7" w:tplc="08090019" w:tentative="1">
+      <w:start w:val="1"/>
+      <w:numFmt w:val="lowerLetter"/>
+      <w:lvlText w:val="%8."/>
+      <w:lvlJc w:val="left"/>
+      <w:pPr>
+        <w:ind w:left="5760" w:hanging="360"/>
+      </w:pPr>
+    </w:lvl>
+    <w:lvl w:ilvl="8" w:tplc="0809001B" w:tentative="1">
+      <w:start w:val="1"/>
+      <w:numFmt w:val="lowerRoman"/>
+      <w:lvlText w:val="%9."/>
+      <w:lvlJc w:val="right"/>
+      <w:pPr>
+        <w:ind w:left="6480" w:hanging="180"/>
+      </w:pPr>
+    </w:lvl>
+  </w:abstractNum>
+  <w:abstractNum w:abstractNumId="2" w15:restartNumberingAfterBreak="0">
+    <w:nsid w:val="11261BA3"/>
+    <w:multiLevelType w:val="hybridMultilevel"/>
+    <w:tmpl w:val="B60A4C84"/>
+    <w:lvl w:ilvl="0" w:tplc="38BAAE1A">
+      <w:start w:val="1"/>
+      <w:numFmt w:val="decimal"/>
+      <w:suff w:val="space"/>
+      <w:lvlText w:val="%1.1"/>
+      <w:lvlJc w:val="left"/>
+      <w:pPr>
+        <w:ind w:left="720" w:hanging="360"/>
+      </w:pPr>
+      <w:rPr>
+        <w:rFonts w:asciiTheme="minorBidi" w:hAnsiTheme="minorBidi" w:cstheme="minorBidi" w:hint="default"/>
+        <w:b/>
+        <w:bCs/>
+        <w:color w:val="auto"/>
+        <w:sz w:val="36"/>
+        <w:szCs w:val="36"/>
+      </w:rPr>
+    </w:lvl>
+    <w:lvl w:ilvl="1" w:tplc="08090019" w:tentative="1">
+      <w:start w:val="1"/>
+      <w:numFmt w:val="lowerLetter"/>
+      <w:lvlText w:val="%2."/>
+      <w:lvlJc w:val="left"/>
+      <w:pPr>
+        <w:ind w:left="1440" w:hanging="360"/>
+      </w:pPr>
+    </w:lvl>
+    <w:lvl w:ilvl="2" w:tplc="0809001B" w:tentative="1">
+      <w:start w:val="1"/>
+      <w:numFmt w:val="lowerRoman"/>
+      <w:lvlText w:val="%3."/>
+      <w:lvlJc w:val="right"/>
+      <w:pPr>
+        <w:ind w:left="2160" w:hanging="180"/>
+      </w:pPr>
+    </w:lvl>
+    <w:lvl w:ilvl="3" w:tplc="0809000F" w:tentative="1">
+      <w:start w:val="1"/>
+      <w:numFmt w:val="decimal"/>
+      <w:lvlText w:val="%4."/>
+      <w:lvlJc w:val="left"/>
+      <w:pPr>
+        <w:ind w:left="2880" w:hanging="360"/>
+      </w:pPr>
+    </w:lvl>
+    <w:lvl w:ilvl="4" w:tplc="08090019" w:tentative="1">
+      <w:start w:val="1"/>
+      <w:numFmt w:val="lowerLetter"/>
+      <w:lvlText w:val="%5."/>
+      <w:lvlJc w:val="left"/>
+      <w:pPr>
+        <w:ind w:left="3600" w:hanging="360"/>
+      </w:pPr>
+    </w:lvl>
+    <w:lvl w:ilvl="5" w:tplc="0809001B" w:tentative="1">
+      <w:start w:val="1"/>
+      <w:numFmt w:val="lowerRoman"/>
+      <w:lvlText w:val="%6."/>
+      <w:lvlJc w:val="right"/>
+      <w:pPr>
+        <w:ind w:left="4320" w:hanging="180"/>
+      </w:pPr>
+    </w:lvl>
+    <w:lvl w:ilvl="6" w:tplc="0809000F" w:tentative="1">
+      <w:start w:val="1"/>
+      <w:numFmt w:val="decimal"/>
+      <w:lvlText w:val="%7."/>
+      <w:lvlJc w:val="left"/>
+      <w:pPr>
+        <w:ind w:left="5040" w:hanging="360"/>
+      </w:pPr>
+    </w:lvl>
+    <w:lvl w:ilvl="7" w:tplc="08090019" w:tentative="1">
+      <w:start w:val="1"/>
+      <w:numFmt w:val="lowerLetter"/>
+      <w:lvlText w:val="%8."/>
+      <w:lvlJc w:val="left"/>
+      <w:pPr>
+        <w:ind w:left="5760" w:hanging="360"/>
+      </w:pPr>
+    </w:lvl>
+    <w:lvl w:ilvl="8" w:tplc="0809001B" w:tentative="1">
+      <w:start w:val="1"/>
+      <w:numFmt w:val="lowerRoman"/>
+      <w:lvlText w:val="%9."/>
+      <w:lvlJc w:val="right"/>
+      <w:pPr>
+        <w:ind w:left="6480" w:hanging="180"/>
+      </w:pPr>
+    </w:lvl>
+  </w:abstractNum>
+  <w:abstractNum w:abstractNumId="3" w15:restartNumberingAfterBreak="0">
     <w:nsid w:val="12C24749"/>
     <w:multiLevelType w:val="hybridMultilevel"/>
     <w:tmpl w:val="E45AD01C"/>
@@ -7310,7 +10197,7 @@
       </w:rPr>
     </w:lvl>
   </w:abstractNum>
-  <w:abstractNum w:abstractNumId="2" w15:restartNumberingAfterBreak="0">
+  <w:abstractNum w:abstractNumId="4" w15:restartNumberingAfterBreak="0">
     <w:nsid w:val="201504E1"/>
     <w:multiLevelType w:val="hybridMultilevel"/>
     <w:tmpl w:val="B8226830"/>
@@ -7423,7 +10310,7 @@
       </w:rPr>
     </w:lvl>
   </w:abstractNum>
-  <w:abstractNum w:abstractNumId="3" w15:restartNumberingAfterBreak="0">
+  <w:abstractNum w:abstractNumId="5" w15:restartNumberingAfterBreak="0">
     <w:nsid w:val="206A49AE"/>
     <w:multiLevelType w:val="hybridMultilevel"/>
     <w:tmpl w:val="D544280C"/>
@@ -7536,7 +10423,7 @@
       </w:rPr>
     </w:lvl>
   </w:abstractNum>
-  <w:abstractNum w:abstractNumId="4" w15:restartNumberingAfterBreak="0">
+  <w:abstractNum w:abstractNumId="6" w15:restartNumberingAfterBreak="0">
     <w:nsid w:val="20FF1247"/>
     <w:multiLevelType w:val="hybridMultilevel"/>
     <w:tmpl w:val="D9229892"/>
@@ -7649,7 +10536,7 @@
       </w:rPr>
     </w:lvl>
   </w:abstractNum>
-  <w:abstractNum w:abstractNumId="5" w15:restartNumberingAfterBreak="0">
+  <w:abstractNum w:abstractNumId="7" w15:restartNumberingAfterBreak="0">
     <w:nsid w:val="22B251A7"/>
     <w:multiLevelType w:val="hybridMultilevel"/>
     <w:tmpl w:val="F0347F6C"/>
@@ -7743,127 +10630,108 @@
       </w:pPr>
     </w:lvl>
   </w:abstractNum>
-  <w:abstractNum w:abstractNumId="6" w15:restartNumberingAfterBreak="0">
-    <w:nsid w:val="2E134EBF"/>
+  <w:abstractNum w:abstractNumId="8" w15:restartNumberingAfterBreak="0">
+    <w:nsid w:val="27FB700B"/>
     <w:multiLevelType w:val="hybridMultilevel"/>
-    <w:tmpl w:val="917812DE"/>
-    <w:lvl w:ilvl="0" w:tplc="04090001">
-      <w:start w:val="1"/>
-      <w:numFmt w:val="bullet"/>
-      <w:lvlText w:val=""/>
-      <w:lvlJc w:val="left"/>
-      <w:pPr>
-        <w:ind w:left="1080" w:hanging="360"/>
-      </w:pPr>
-      <w:rPr>
-        <w:rFonts w:ascii="Symbol" w:hAnsi="Symbol" w:hint="default"/>
-      </w:rPr>
-    </w:lvl>
-    <w:lvl w:ilvl="1" w:tplc="04090003" w:tentative="1">
-      <w:start w:val="1"/>
-      <w:numFmt w:val="bullet"/>
-      <w:lvlText w:val="o"/>
-      <w:lvlJc w:val="left"/>
-      <w:pPr>
-        <w:ind w:left="1800" w:hanging="360"/>
-      </w:pPr>
-      <w:rPr>
-        <w:rFonts w:ascii="Courier New" w:hAnsi="Courier New" w:cs="Courier New" w:hint="default"/>
-      </w:rPr>
-    </w:lvl>
-    <w:lvl w:ilvl="2" w:tplc="04090005" w:tentative="1">
-      <w:start w:val="1"/>
-      <w:numFmt w:val="bullet"/>
-      <w:lvlText w:val=""/>
-      <w:lvlJc w:val="left"/>
-      <w:pPr>
-        <w:ind w:left="2520" w:hanging="360"/>
-      </w:pPr>
-      <w:rPr>
-        <w:rFonts w:ascii="Wingdings" w:hAnsi="Wingdings" w:hint="default"/>
-      </w:rPr>
-    </w:lvl>
-    <w:lvl w:ilvl="3" w:tplc="04090001" w:tentative="1">
-      <w:start w:val="1"/>
-      <w:numFmt w:val="bullet"/>
-      <w:lvlText w:val=""/>
-      <w:lvlJc w:val="left"/>
-      <w:pPr>
-        <w:ind w:left="3240" w:hanging="360"/>
-      </w:pPr>
-      <w:rPr>
-        <w:rFonts w:ascii="Symbol" w:hAnsi="Symbol" w:hint="default"/>
-      </w:rPr>
-    </w:lvl>
-    <w:lvl w:ilvl="4" w:tplc="04090003" w:tentative="1">
-      <w:start w:val="1"/>
-      <w:numFmt w:val="bullet"/>
-      <w:lvlText w:val="o"/>
-      <w:lvlJc w:val="left"/>
-      <w:pPr>
-        <w:ind w:left="3960" w:hanging="360"/>
-      </w:pPr>
-      <w:rPr>
-        <w:rFonts w:ascii="Courier New" w:hAnsi="Courier New" w:cs="Courier New" w:hint="default"/>
-      </w:rPr>
-    </w:lvl>
-    <w:lvl w:ilvl="5" w:tplc="04090005" w:tentative="1">
-      <w:start w:val="1"/>
-      <w:numFmt w:val="bullet"/>
-      <w:lvlText w:val=""/>
-      <w:lvlJc w:val="left"/>
-      <w:pPr>
-        <w:ind w:left="4680" w:hanging="360"/>
-      </w:pPr>
-      <w:rPr>
-        <w:rFonts w:ascii="Wingdings" w:hAnsi="Wingdings" w:hint="default"/>
-      </w:rPr>
-    </w:lvl>
-    <w:lvl w:ilvl="6" w:tplc="04090001" w:tentative="1">
-      <w:start w:val="1"/>
-      <w:numFmt w:val="bullet"/>
-      <w:lvlText w:val=""/>
-      <w:lvlJc w:val="left"/>
-      <w:pPr>
-        <w:ind w:left="5400" w:hanging="360"/>
-      </w:pPr>
-      <w:rPr>
-        <w:rFonts w:ascii="Symbol" w:hAnsi="Symbol" w:hint="default"/>
-      </w:rPr>
-    </w:lvl>
-    <w:lvl w:ilvl="7" w:tplc="04090003" w:tentative="1">
-      <w:start w:val="1"/>
-      <w:numFmt w:val="bullet"/>
-      <w:lvlText w:val="o"/>
-      <w:lvlJc w:val="left"/>
-      <w:pPr>
-        <w:ind w:left="6120" w:hanging="360"/>
-      </w:pPr>
-      <w:rPr>
-        <w:rFonts w:ascii="Courier New" w:hAnsi="Courier New" w:cs="Courier New" w:hint="default"/>
-      </w:rPr>
-    </w:lvl>
-    <w:lvl w:ilvl="8" w:tplc="04090005" w:tentative="1">
-      <w:start w:val="1"/>
-      <w:numFmt w:val="bullet"/>
-      <w:lvlText w:val=""/>
-      <w:lvlJc w:val="left"/>
-      <w:pPr>
-        <w:ind w:left="6840" w:hanging="360"/>
-      </w:pPr>
-      <w:rPr>
-        <w:rFonts w:ascii="Wingdings" w:hAnsi="Wingdings" w:hint="default"/>
-      </w:rPr>
+    <w:tmpl w:val="9B44F12C"/>
+    <w:lvl w:ilvl="0" w:tplc="A9F6C530">
+      <w:start w:val="1"/>
+      <w:numFmt w:val="decimal"/>
+      <w:lvlText w:val="%1."/>
+      <w:lvlJc w:val="left"/>
+      <w:pPr>
+        <w:ind w:left="720" w:hanging="360"/>
+      </w:pPr>
+      <w:rPr>
+        <w:rFonts w:hint="default"/>
+        <w:b w:val="0"/>
+        <w:bCs w:val="0"/>
+        <w:color w:val="auto"/>
+        <w:sz w:val="24"/>
+        <w:szCs w:val="24"/>
+      </w:rPr>
+    </w:lvl>
+    <w:lvl w:ilvl="1" w:tplc="04090019" w:tentative="1">
+      <w:start w:val="1"/>
+      <w:numFmt w:val="lowerLetter"/>
+      <w:lvlText w:val="%2."/>
+      <w:lvlJc w:val="left"/>
+      <w:pPr>
+        <w:ind w:left="1440" w:hanging="360"/>
+      </w:pPr>
+    </w:lvl>
+    <w:lvl w:ilvl="2" w:tplc="0409001B" w:tentative="1">
+      <w:start w:val="1"/>
+      <w:numFmt w:val="lowerRoman"/>
+      <w:lvlText w:val="%3."/>
+      <w:lvlJc w:val="right"/>
+      <w:pPr>
+        <w:ind w:left="2160" w:hanging="180"/>
+      </w:pPr>
+    </w:lvl>
+    <w:lvl w:ilvl="3" w:tplc="0409000F" w:tentative="1">
+      <w:start w:val="1"/>
+      <w:numFmt w:val="decimal"/>
+      <w:lvlText w:val="%4."/>
+      <w:lvlJc w:val="left"/>
+      <w:pPr>
+        <w:ind w:left="2880" w:hanging="360"/>
+      </w:pPr>
+    </w:lvl>
+    <w:lvl w:ilvl="4" w:tplc="04090019" w:tentative="1">
+      <w:start w:val="1"/>
+      <w:numFmt w:val="lowerLetter"/>
+      <w:lvlText w:val="%5."/>
+      <w:lvlJc w:val="left"/>
+      <w:pPr>
+        <w:ind w:left="3600" w:hanging="360"/>
+      </w:pPr>
+    </w:lvl>
+    <w:lvl w:ilvl="5" w:tplc="0409001B" w:tentative="1">
+      <w:start w:val="1"/>
+      <w:numFmt w:val="lowerRoman"/>
+      <w:lvlText w:val="%6."/>
+      <w:lvlJc w:val="right"/>
+      <w:pPr>
+        <w:ind w:left="4320" w:hanging="180"/>
+      </w:pPr>
+    </w:lvl>
+    <w:lvl w:ilvl="6" w:tplc="0409000F" w:tentative="1">
+      <w:start w:val="1"/>
+      <w:numFmt w:val="decimal"/>
+      <w:lvlText w:val="%7."/>
+      <w:lvlJc w:val="left"/>
+      <w:pPr>
+        <w:ind w:left="5040" w:hanging="360"/>
+      </w:pPr>
+    </w:lvl>
+    <w:lvl w:ilvl="7" w:tplc="04090019" w:tentative="1">
+      <w:start w:val="1"/>
+      <w:numFmt w:val="lowerLetter"/>
+      <w:lvlText w:val="%8."/>
+      <w:lvlJc w:val="left"/>
+      <w:pPr>
+        <w:ind w:left="5760" w:hanging="360"/>
+      </w:pPr>
+    </w:lvl>
+    <w:lvl w:ilvl="8" w:tplc="0409001B" w:tentative="1">
+      <w:start w:val="1"/>
+      <w:numFmt w:val="lowerRoman"/>
+      <w:lvlText w:val="%9."/>
+      <w:lvlJc w:val="right"/>
+      <w:pPr>
+        <w:ind w:left="6480" w:hanging="180"/>
+      </w:pPr>
     </w:lvl>
   </w:abstractNum>
-  <w:abstractNum w:abstractNumId="7" w15:restartNumberingAfterBreak="0">
-    <w:nsid w:val="2F131977"/>
+  <w:abstractNum w:abstractNumId="9" w15:restartNumberingAfterBreak="0">
+    <w:nsid w:val="2C3060CF"/>
     <w:multiLevelType w:val="hybridMultilevel"/>
-    <w:tmpl w:val="64CA0626"/>
-    <w:lvl w:ilvl="0" w:tplc="DE6C8E94">
+    <w:tmpl w:val="23525158"/>
+    <w:lvl w:ilvl="0" w:tplc="58EA79EE">
       <w:start w:val="1"/>
       <w:numFmt w:val="decimal"/>
-      <w:lvlText w:val="%1.1.2"/>
+      <w:lvlText w:val="%1.1"/>
       <w:lvlJc w:val="left"/>
       <w:pPr>
         <w:ind w:left="720" w:hanging="360"/>
@@ -7950,14 +10818,335 @@
       </w:pPr>
     </w:lvl>
   </w:abstractNum>
-  <w:abstractNum w:abstractNumId="8" w15:restartNumberingAfterBreak="0">
-    <w:nsid w:val="30422077"/>
+  <w:abstractNum w:abstractNumId="10" w15:restartNumberingAfterBreak="0">
+    <w:nsid w:val="2CE22853"/>
     <w:multiLevelType w:val="hybridMultilevel"/>
-    <w:tmpl w:val="3A5E7162"/>
-    <w:lvl w:ilvl="0" w:tplc="D3ECB076">
+    <w:tmpl w:val="95FA369C"/>
+    <w:lvl w:ilvl="0" w:tplc="8B688A4E">
+      <w:numFmt w:val="bullet"/>
+      <w:lvlText w:val="-"/>
+      <w:lvlJc w:val="left"/>
+      <w:pPr>
+        <w:ind w:left="720" w:hanging="360"/>
+      </w:pPr>
+      <w:rPr>
+        <w:rFonts w:ascii="Arial" w:eastAsiaTheme="minorEastAsia" w:hAnsi="Arial" w:cs="Arial" w:hint="default"/>
+        <w:b/>
+        <w:bCs/>
+      </w:rPr>
+    </w:lvl>
+    <w:lvl w:ilvl="1" w:tplc="04090003" w:tentative="1">
+      <w:start w:val="1"/>
+      <w:numFmt w:val="bullet"/>
+      <w:lvlText w:val="o"/>
+      <w:lvlJc w:val="left"/>
+      <w:pPr>
+        <w:ind w:left="1440" w:hanging="360"/>
+      </w:pPr>
+      <w:rPr>
+        <w:rFonts w:ascii="Courier New" w:hAnsi="Courier New" w:cs="Courier New" w:hint="default"/>
+      </w:rPr>
+    </w:lvl>
+    <w:lvl w:ilvl="2" w:tplc="04090005" w:tentative="1">
+      <w:start w:val="1"/>
+      <w:numFmt w:val="bullet"/>
+      <w:lvlText w:val=""/>
+      <w:lvlJc w:val="left"/>
+      <w:pPr>
+        <w:ind w:left="2160" w:hanging="360"/>
+      </w:pPr>
+      <w:rPr>
+        <w:rFonts w:ascii="Wingdings" w:hAnsi="Wingdings" w:hint="default"/>
+      </w:rPr>
+    </w:lvl>
+    <w:lvl w:ilvl="3" w:tplc="04090001" w:tentative="1">
+      <w:start w:val="1"/>
+      <w:numFmt w:val="bullet"/>
+      <w:lvlText w:val=""/>
+      <w:lvlJc w:val="left"/>
+      <w:pPr>
+        <w:ind w:left="2880" w:hanging="360"/>
+      </w:pPr>
+      <w:rPr>
+        <w:rFonts w:ascii="Symbol" w:hAnsi="Symbol" w:hint="default"/>
+      </w:rPr>
+    </w:lvl>
+    <w:lvl w:ilvl="4" w:tplc="04090003" w:tentative="1">
+      <w:start w:val="1"/>
+      <w:numFmt w:val="bullet"/>
+      <w:lvlText w:val="o"/>
+      <w:lvlJc w:val="left"/>
+      <w:pPr>
+        <w:ind w:left="3600" w:hanging="360"/>
+      </w:pPr>
+      <w:rPr>
+        <w:rFonts w:ascii="Courier New" w:hAnsi="Courier New" w:cs="Courier New" w:hint="default"/>
+      </w:rPr>
+    </w:lvl>
+    <w:lvl w:ilvl="5" w:tplc="04090005" w:tentative="1">
+      <w:start w:val="1"/>
+      <w:numFmt w:val="bullet"/>
+      <w:lvlText w:val=""/>
+      <w:lvlJc w:val="left"/>
+      <w:pPr>
+        <w:ind w:left="4320" w:hanging="360"/>
+      </w:pPr>
+      <w:rPr>
+        <w:rFonts w:ascii="Wingdings" w:hAnsi="Wingdings" w:hint="default"/>
+      </w:rPr>
+    </w:lvl>
+    <w:lvl w:ilvl="6" w:tplc="04090001" w:tentative="1">
+      <w:start w:val="1"/>
+      <w:numFmt w:val="bullet"/>
+      <w:lvlText w:val=""/>
+      <w:lvlJc w:val="left"/>
+      <w:pPr>
+        <w:ind w:left="5040" w:hanging="360"/>
+      </w:pPr>
+      <w:rPr>
+        <w:rFonts w:ascii="Symbol" w:hAnsi="Symbol" w:hint="default"/>
+      </w:rPr>
+    </w:lvl>
+    <w:lvl w:ilvl="7" w:tplc="04090003" w:tentative="1">
+      <w:start w:val="1"/>
+      <w:numFmt w:val="bullet"/>
+      <w:lvlText w:val="o"/>
+      <w:lvlJc w:val="left"/>
+      <w:pPr>
+        <w:ind w:left="5760" w:hanging="360"/>
+      </w:pPr>
+      <w:rPr>
+        <w:rFonts w:ascii="Courier New" w:hAnsi="Courier New" w:cs="Courier New" w:hint="default"/>
+      </w:rPr>
+    </w:lvl>
+    <w:lvl w:ilvl="8" w:tplc="04090005" w:tentative="1">
+      <w:start w:val="1"/>
+      <w:numFmt w:val="bullet"/>
+      <w:lvlText w:val=""/>
+      <w:lvlJc w:val="left"/>
+      <w:pPr>
+        <w:ind w:left="6480" w:hanging="360"/>
+      </w:pPr>
+      <w:rPr>
+        <w:rFonts w:ascii="Wingdings" w:hAnsi="Wingdings" w:hint="default"/>
+      </w:rPr>
+    </w:lvl>
+  </w:abstractNum>
+  <w:abstractNum w:abstractNumId="11" w15:restartNumberingAfterBreak="0">
+    <w:nsid w:val="2D4C78C7"/>
+    <w:multiLevelType w:val="hybridMultilevel"/>
+    <w:tmpl w:val="9B44F12C"/>
+    <w:lvl w:ilvl="0" w:tplc="A9F6C530">
       <w:start w:val="1"/>
       <w:numFmt w:val="decimal"/>
-      <w:lvlText w:val="%1.2"/>
+      <w:lvlText w:val="%1."/>
+      <w:lvlJc w:val="left"/>
+      <w:pPr>
+        <w:ind w:left="720" w:hanging="360"/>
+      </w:pPr>
+      <w:rPr>
+        <w:rFonts w:hint="default"/>
+        <w:b w:val="0"/>
+        <w:bCs w:val="0"/>
+        <w:color w:val="auto"/>
+        <w:sz w:val="24"/>
+        <w:szCs w:val="24"/>
+      </w:rPr>
+    </w:lvl>
+    <w:lvl w:ilvl="1" w:tplc="04090019" w:tentative="1">
+      <w:start w:val="1"/>
+      <w:numFmt w:val="lowerLetter"/>
+      <w:lvlText w:val="%2."/>
+      <w:lvlJc w:val="left"/>
+      <w:pPr>
+        <w:ind w:left="1440" w:hanging="360"/>
+      </w:pPr>
+    </w:lvl>
+    <w:lvl w:ilvl="2" w:tplc="0409001B" w:tentative="1">
+      <w:start w:val="1"/>
+      <w:numFmt w:val="lowerRoman"/>
+      <w:lvlText w:val="%3."/>
+      <w:lvlJc w:val="right"/>
+      <w:pPr>
+        <w:ind w:left="2160" w:hanging="180"/>
+      </w:pPr>
+    </w:lvl>
+    <w:lvl w:ilvl="3" w:tplc="0409000F" w:tentative="1">
+      <w:start w:val="1"/>
+      <w:numFmt w:val="decimal"/>
+      <w:lvlText w:val="%4."/>
+      <w:lvlJc w:val="left"/>
+      <w:pPr>
+        <w:ind w:left="2880" w:hanging="360"/>
+      </w:pPr>
+    </w:lvl>
+    <w:lvl w:ilvl="4" w:tplc="04090019" w:tentative="1">
+      <w:start w:val="1"/>
+      <w:numFmt w:val="lowerLetter"/>
+      <w:lvlText w:val="%5."/>
+      <w:lvlJc w:val="left"/>
+      <w:pPr>
+        <w:ind w:left="3600" w:hanging="360"/>
+      </w:pPr>
+    </w:lvl>
+    <w:lvl w:ilvl="5" w:tplc="0409001B" w:tentative="1">
+      <w:start w:val="1"/>
+      <w:numFmt w:val="lowerRoman"/>
+      <w:lvlText w:val="%6."/>
+      <w:lvlJc w:val="right"/>
+      <w:pPr>
+        <w:ind w:left="4320" w:hanging="180"/>
+      </w:pPr>
+    </w:lvl>
+    <w:lvl w:ilvl="6" w:tplc="0409000F" w:tentative="1">
+      <w:start w:val="1"/>
+      <w:numFmt w:val="decimal"/>
+      <w:lvlText w:val="%7."/>
+      <w:lvlJc w:val="left"/>
+      <w:pPr>
+        <w:ind w:left="5040" w:hanging="360"/>
+      </w:pPr>
+    </w:lvl>
+    <w:lvl w:ilvl="7" w:tplc="04090019" w:tentative="1">
+      <w:start w:val="1"/>
+      <w:numFmt w:val="lowerLetter"/>
+      <w:lvlText w:val="%8."/>
+      <w:lvlJc w:val="left"/>
+      <w:pPr>
+        <w:ind w:left="5760" w:hanging="360"/>
+      </w:pPr>
+    </w:lvl>
+    <w:lvl w:ilvl="8" w:tplc="0409001B" w:tentative="1">
+      <w:start w:val="1"/>
+      <w:numFmt w:val="lowerRoman"/>
+      <w:lvlText w:val="%9."/>
+      <w:lvlJc w:val="right"/>
+      <w:pPr>
+        <w:ind w:left="6480" w:hanging="180"/>
+      </w:pPr>
+    </w:lvl>
+  </w:abstractNum>
+  <w:abstractNum w:abstractNumId="12" w15:restartNumberingAfterBreak="0">
+    <w:nsid w:val="2E134EBF"/>
+    <w:multiLevelType w:val="hybridMultilevel"/>
+    <w:tmpl w:val="917812DE"/>
+    <w:lvl w:ilvl="0" w:tplc="04090001">
+      <w:start w:val="1"/>
+      <w:numFmt w:val="bullet"/>
+      <w:lvlText w:val=""/>
+      <w:lvlJc w:val="left"/>
+      <w:pPr>
+        <w:ind w:left="1080" w:hanging="360"/>
+      </w:pPr>
+      <w:rPr>
+        <w:rFonts w:ascii="Symbol" w:hAnsi="Symbol" w:hint="default"/>
+      </w:rPr>
+    </w:lvl>
+    <w:lvl w:ilvl="1" w:tplc="04090003" w:tentative="1">
+      <w:start w:val="1"/>
+      <w:numFmt w:val="bullet"/>
+      <w:lvlText w:val="o"/>
+      <w:lvlJc w:val="left"/>
+      <w:pPr>
+        <w:ind w:left="1800" w:hanging="360"/>
+      </w:pPr>
+      <w:rPr>
+        <w:rFonts w:ascii="Courier New" w:hAnsi="Courier New" w:cs="Courier New" w:hint="default"/>
+      </w:rPr>
+    </w:lvl>
+    <w:lvl w:ilvl="2" w:tplc="04090005" w:tentative="1">
+      <w:start w:val="1"/>
+      <w:numFmt w:val="bullet"/>
+      <w:lvlText w:val=""/>
+      <w:lvlJc w:val="left"/>
+      <w:pPr>
+        <w:ind w:left="2520" w:hanging="360"/>
+      </w:pPr>
+      <w:rPr>
+        <w:rFonts w:ascii="Wingdings" w:hAnsi="Wingdings" w:hint="default"/>
+      </w:rPr>
+    </w:lvl>
+    <w:lvl w:ilvl="3" w:tplc="04090001" w:tentative="1">
+      <w:start w:val="1"/>
+      <w:numFmt w:val="bullet"/>
+      <w:lvlText w:val=""/>
+      <w:lvlJc w:val="left"/>
+      <w:pPr>
+        <w:ind w:left="3240" w:hanging="360"/>
+      </w:pPr>
+      <w:rPr>
+        <w:rFonts w:ascii="Symbol" w:hAnsi="Symbol" w:hint="default"/>
+      </w:rPr>
+    </w:lvl>
+    <w:lvl w:ilvl="4" w:tplc="04090003" w:tentative="1">
+      <w:start w:val="1"/>
+      <w:numFmt w:val="bullet"/>
+      <w:lvlText w:val="o"/>
+      <w:lvlJc w:val="left"/>
+      <w:pPr>
+        <w:ind w:left="3960" w:hanging="360"/>
+      </w:pPr>
+      <w:rPr>
+        <w:rFonts w:ascii="Courier New" w:hAnsi="Courier New" w:cs="Courier New" w:hint="default"/>
+      </w:rPr>
+    </w:lvl>
+    <w:lvl w:ilvl="5" w:tplc="04090005" w:tentative="1">
+      <w:start w:val="1"/>
+      <w:numFmt w:val="bullet"/>
+      <w:lvlText w:val=""/>
+      <w:lvlJc w:val="left"/>
+      <w:pPr>
+        <w:ind w:left="4680" w:hanging="360"/>
+      </w:pPr>
+      <w:rPr>
+        <w:rFonts w:ascii="Wingdings" w:hAnsi="Wingdings" w:hint="default"/>
+      </w:rPr>
+    </w:lvl>
+    <w:lvl w:ilvl="6" w:tplc="04090001" w:tentative="1">
+      <w:start w:val="1"/>
+      <w:numFmt w:val="bullet"/>
+      <w:lvlText w:val=""/>
+      <w:lvlJc w:val="left"/>
+      <w:pPr>
+        <w:ind w:left="5400" w:hanging="360"/>
+      </w:pPr>
+      <w:rPr>
+        <w:rFonts w:ascii="Symbol" w:hAnsi="Symbol" w:hint="default"/>
+      </w:rPr>
+    </w:lvl>
+    <w:lvl w:ilvl="7" w:tplc="04090003" w:tentative="1">
+      <w:start w:val="1"/>
+      <w:numFmt w:val="bullet"/>
+      <w:lvlText w:val="o"/>
+      <w:lvlJc w:val="left"/>
+      <w:pPr>
+        <w:ind w:left="6120" w:hanging="360"/>
+      </w:pPr>
+      <w:rPr>
+        <w:rFonts w:ascii="Courier New" w:hAnsi="Courier New" w:cs="Courier New" w:hint="default"/>
+      </w:rPr>
+    </w:lvl>
+    <w:lvl w:ilvl="8" w:tplc="04090005" w:tentative="1">
+      <w:start w:val="1"/>
+      <w:numFmt w:val="bullet"/>
+      <w:lvlText w:val=""/>
+      <w:lvlJc w:val="left"/>
+      <w:pPr>
+        <w:ind w:left="6840" w:hanging="360"/>
+      </w:pPr>
+      <w:rPr>
+        <w:rFonts w:ascii="Wingdings" w:hAnsi="Wingdings" w:hint="default"/>
+      </w:rPr>
+    </w:lvl>
+  </w:abstractNum>
+  <w:abstractNum w:abstractNumId="13" w15:restartNumberingAfterBreak="0">
+    <w:nsid w:val="2F131977"/>
+    <w:multiLevelType w:val="hybridMultilevel"/>
+    <w:tmpl w:val="64CA0626"/>
+    <w:lvl w:ilvl="0" w:tplc="DE6C8E94">
+      <w:start w:val="1"/>
+      <w:numFmt w:val="decimal"/>
+      <w:lvlText w:val="%1.1.2"/>
       <w:lvlJc w:val="left"/>
       <w:pPr>
         <w:ind w:left="720" w:hanging="360"/>
@@ -8044,7 +11233,101 @@
       </w:pPr>
     </w:lvl>
   </w:abstractNum>
-  <w:abstractNum w:abstractNumId="9" w15:restartNumberingAfterBreak="0">
+  <w:abstractNum w:abstractNumId="14" w15:restartNumberingAfterBreak="0">
+    <w:nsid w:val="30422077"/>
+    <w:multiLevelType w:val="hybridMultilevel"/>
+    <w:tmpl w:val="54C68028"/>
+    <w:lvl w:ilvl="0" w:tplc="D3ECB076">
+      <w:start w:val="1"/>
+      <w:numFmt w:val="decimal"/>
+      <w:lvlText w:val="%1.2"/>
+      <w:lvlJc w:val="left"/>
+      <w:pPr>
+        <w:ind w:left="720" w:hanging="360"/>
+      </w:pPr>
+      <w:rPr>
+        <w:rFonts w:asciiTheme="minorBidi" w:hAnsiTheme="minorBidi" w:cstheme="minorBidi" w:hint="default"/>
+        <w:b/>
+        <w:bCs/>
+        <w:color w:val="auto"/>
+        <w:sz w:val="36"/>
+        <w:szCs w:val="36"/>
+      </w:rPr>
+    </w:lvl>
+    <w:lvl w:ilvl="1" w:tplc="04090019" w:tentative="1">
+      <w:start w:val="1"/>
+      <w:numFmt w:val="lowerLetter"/>
+      <w:lvlText w:val="%2."/>
+      <w:lvlJc w:val="left"/>
+      <w:pPr>
+        <w:ind w:left="1440" w:hanging="360"/>
+      </w:pPr>
+    </w:lvl>
+    <w:lvl w:ilvl="2" w:tplc="0409001B" w:tentative="1">
+      <w:start w:val="1"/>
+      <w:numFmt w:val="lowerRoman"/>
+      <w:lvlText w:val="%3."/>
+      <w:lvlJc w:val="right"/>
+      <w:pPr>
+        <w:ind w:left="2160" w:hanging="180"/>
+      </w:pPr>
+    </w:lvl>
+    <w:lvl w:ilvl="3" w:tplc="0409000F" w:tentative="1">
+      <w:start w:val="1"/>
+      <w:numFmt w:val="decimal"/>
+      <w:lvlText w:val="%4."/>
+      <w:lvlJc w:val="left"/>
+      <w:pPr>
+        <w:ind w:left="2880" w:hanging="360"/>
+      </w:pPr>
+    </w:lvl>
+    <w:lvl w:ilvl="4" w:tplc="04090019" w:tentative="1">
+      <w:start w:val="1"/>
+      <w:numFmt w:val="lowerLetter"/>
+      <w:lvlText w:val="%5."/>
+      <w:lvlJc w:val="left"/>
+      <w:pPr>
+        <w:ind w:left="3600" w:hanging="360"/>
+      </w:pPr>
+    </w:lvl>
+    <w:lvl w:ilvl="5" w:tplc="0409001B" w:tentative="1">
+      <w:start w:val="1"/>
+      <w:numFmt w:val="lowerRoman"/>
+      <w:lvlText w:val="%6."/>
+      <w:lvlJc w:val="right"/>
+      <w:pPr>
+        <w:ind w:left="4320" w:hanging="180"/>
+      </w:pPr>
+    </w:lvl>
+    <w:lvl w:ilvl="6" w:tplc="0409000F" w:tentative="1">
+      <w:start w:val="1"/>
+      <w:numFmt w:val="decimal"/>
+      <w:lvlText w:val="%7."/>
+      <w:lvlJc w:val="left"/>
+      <w:pPr>
+        <w:ind w:left="5040" w:hanging="360"/>
+      </w:pPr>
+    </w:lvl>
+    <w:lvl w:ilvl="7" w:tplc="04090019" w:tentative="1">
+      <w:start w:val="1"/>
+      <w:numFmt w:val="lowerLetter"/>
+      <w:lvlText w:val="%8."/>
+      <w:lvlJc w:val="left"/>
+      <w:pPr>
+        <w:ind w:left="5760" w:hanging="360"/>
+      </w:pPr>
+    </w:lvl>
+    <w:lvl w:ilvl="8" w:tplc="0409001B" w:tentative="1">
+      <w:start w:val="1"/>
+      <w:numFmt w:val="lowerRoman"/>
+      <w:lvlText w:val="%9."/>
+      <w:lvlJc w:val="right"/>
+      <w:pPr>
+        <w:ind w:left="6480" w:hanging="180"/>
+      </w:pPr>
+    </w:lvl>
+  </w:abstractNum>
+  <w:abstractNum w:abstractNumId="15" w15:restartNumberingAfterBreak="0">
     <w:nsid w:val="3C444737"/>
     <w:multiLevelType w:val="hybridMultilevel"/>
     <w:tmpl w:val="53848740"/>
@@ -8138,7 +11421,7 @@
       </w:pPr>
     </w:lvl>
   </w:abstractNum>
-  <w:abstractNum w:abstractNumId="10" w15:restartNumberingAfterBreak="0">
+  <w:abstractNum w:abstractNumId="16" w15:restartNumberingAfterBreak="0">
     <w:nsid w:val="4727649A"/>
     <w:multiLevelType w:val="hybridMultilevel"/>
     <w:tmpl w:val="5B8A3140"/>
@@ -8232,7 +11515,101 @@
       </w:pPr>
     </w:lvl>
   </w:abstractNum>
-  <w:abstractNum w:abstractNumId="11" w15:restartNumberingAfterBreak="0">
+  <w:abstractNum w:abstractNumId="17" w15:restartNumberingAfterBreak="0">
+    <w:nsid w:val="47885FE2"/>
+    <w:multiLevelType w:val="hybridMultilevel"/>
+    <w:tmpl w:val="4B5C870A"/>
+    <w:lvl w:ilvl="0" w:tplc="B7DE4B2A">
+      <w:start w:val="1"/>
+      <w:numFmt w:val="decimal"/>
+      <w:lvlText w:val="%1.2.1"/>
+      <w:lvlJc w:val="left"/>
+      <w:pPr>
+        <w:ind w:left="720" w:hanging="360"/>
+      </w:pPr>
+      <w:rPr>
+        <w:rFonts w:ascii="Arial" w:hAnsi="Arial" w:cs="Arial" w:hint="default"/>
+        <w:b/>
+        <w:bCs/>
+        <w:color w:val="auto"/>
+        <w:sz w:val="32"/>
+        <w:szCs w:val="32"/>
+      </w:rPr>
+    </w:lvl>
+    <w:lvl w:ilvl="1" w:tplc="08090019" w:tentative="1">
+      <w:start w:val="1"/>
+      <w:numFmt w:val="lowerLetter"/>
+      <w:lvlText w:val="%2."/>
+      <w:lvlJc w:val="left"/>
+      <w:pPr>
+        <w:ind w:left="1440" w:hanging="360"/>
+      </w:pPr>
+    </w:lvl>
+    <w:lvl w:ilvl="2" w:tplc="0809001B" w:tentative="1">
+      <w:start w:val="1"/>
+      <w:numFmt w:val="lowerRoman"/>
+      <w:lvlText w:val="%3."/>
+      <w:lvlJc w:val="right"/>
+      <w:pPr>
+        <w:ind w:left="2160" w:hanging="180"/>
+      </w:pPr>
+    </w:lvl>
+    <w:lvl w:ilvl="3" w:tplc="0809000F" w:tentative="1">
+      <w:start w:val="1"/>
+      <w:numFmt w:val="decimal"/>
+      <w:lvlText w:val="%4."/>
+      <w:lvlJc w:val="left"/>
+      <w:pPr>
+        <w:ind w:left="2880" w:hanging="360"/>
+      </w:pPr>
+    </w:lvl>
+    <w:lvl w:ilvl="4" w:tplc="08090019" w:tentative="1">
+      <w:start w:val="1"/>
+      <w:numFmt w:val="lowerLetter"/>
+      <w:lvlText w:val="%5."/>
+      <w:lvlJc w:val="left"/>
+      <w:pPr>
+        <w:ind w:left="3600" w:hanging="360"/>
+      </w:pPr>
+    </w:lvl>
+    <w:lvl w:ilvl="5" w:tplc="0809001B" w:tentative="1">
+      <w:start w:val="1"/>
+      <w:numFmt w:val="lowerRoman"/>
+      <w:lvlText w:val="%6."/>
+      <w:lvlJc w:val="right"/>
+      <w:pPr>
+        <w:ind w:left="4320" w:hanging="180"/>
+      </w:pPr>
+    </w:lvl>
+    <w:lvl w:ilvl="6" w:tplc="0809000F" w:tentative="1">
+      <w:start w:val="1"/>
+      <w:numFmt w:val="decimal"/>
+      <w:lvlText w:val="%7."/>
+      <w:lvlJc w:val="left"/>
+      <w:pPr>
+        <w:ind w:left="5040" w:hanging="360"/>
+      </w:pPr>
+    </w:lvl>
+    <w:lvl w:ilvl="7" w:tplc="08090019" w:tentative="1">
+      <w:start w:val="1"/>
+      <w:numFmt w:val="lowerLetter"/>
+      <w:lvlText w:val="%8."/>
+      <w:lvlJc w:val="left"/>
+      <w:pPr>
+        <w:ind w:left="5760" w:hanging="360"/>
+      </w:pPr>
+    </w:lvl>
+    <w:lvl w:ilvl="8" w:tplc="0809001B" w:tentative="1">
+      <w:start w:val="1"/>
+      <w:numFmt w:val="lowerRoman"/>
+      <w:lvlText w:val="%9."/>
+      <w:lvlJc w:val="right"/>
+      <w:pPr>
+        <w:ind w:left="6480" w:hanging="180"/>
+      </w:pPr>
+    </w:lvl>
+  </w:abstractNum>
+  <w:abstractNum w:abstractNumId="18" w15:restartNumberingAfterBreak="0">
     <w:nsid w:val="48EA6EF3"/>
     <w:multiLevelType w:val="hybridMultilevel"/>
     <w:tmpl w:val="7958B4EA"/>
@@ -8345,7 +11722,7 @@
       </w:rPr>
     </w:lvl>
   </w:abstractNum>
-  <w:abstractNum w:abstractNumId="12" w15:restartNumberingAfterBreak="0">
+  <w:abstractNum w:abstractNumId="19" w15:restartNumberingAfterBreak="0">
     <w:nsid w:val="599E42FF"/>
     <w:multiLevelType w:val="hybridMultilevel"/>
     <w:tmpl w:val="D82EEA1C"/>
@@ -8458,7 +11835,7 @@
       </w:rPr>
     </w:lvl>
   </w:abstractNum>
-  <w:abstractNum w:abstractNumId="13" w15:restartNumberingAfterBreak="0">
+  <w:abstractNum w:abstractNumId="20" w15:restartNumberingAfterBreak="0">
     <w:nsid w:val="66A7619C"/>
     <w:multiLevelType w:val="multilevel"/>
     <w:tmpl w:val="E29E72DA"/>
@@ -8544,7 +11921,101 @@
       </w:pPr>
     </w:lvl>
   </w:abstractNum>
-  <w:abstractNum w:abstractNumId="14" w15:restartNumberingAfterBreak="0">
+  <w:abstractNum w:abstractNumId="21" w15:restartNumberingAfterBreak="0">
+    <w:nsid w:val="675B50B4"/>
+    <w:multiLevelType w:val="hybridMultilevel"/>
+    <w:tmpl w:val="2CAAC94C"/>
+    <w:lvl w:ilvl="0" w:tplc="2090AECA">
+      <w:start w:val="1"/>
+      <w:numFmt w:val="decimal"/>
+      <w:lvlText w:val="%1."/>
+      <w:lvlJc w:val="left"/>
+      <w:pPr>
+        <w:ind w:left="720" w:hanging="360"/>
+      </w:pPr>
+      <w:rPr>
+        <w:rFonts w:hint="default"/>
+        <w:b/>
+        <w:bCs/>
+        <w:color w:val="auto"/>
+        <w:sz w:val="28"/>
+        <w:szCs w:val="28"/>
+      </w:rPr>
+    </w:lvl>
+    <w:lvl w:ilvl="1" w:tplc="04090019" w:tentative="1">
+      <w:start w:val="1"/>
+      <w:numFmt w:val="lowerLetter"/>
+      <w:lvlText w:val="%2."/>
+      <w:lvlJc w:val="left"/>
+      <w:pPr>
+        <w:ind w:left="1440" w:hanging="360"/>
+      </w:pPr>
+    </w:lvl>
+    <w:lvl w:ilvl="2" w:tplc="0409001B" w:tentative="1">
+      <w:start w:val="1"/>
+      <w:numFmt w:val="lowerRoman"/>
+      <w:lvlText w:val="%3."/>
+      <w:lvlJc w:val="right"/>
+      <w:pPr>
+        <w:ind w:left="2160" w:hanging="180"/>
+      </w:pPr>
+    </w:lvl>
+    <w:lvl w:ilvl="3" w:tplc="0409000F" w:tentative="1">
+      <w:start w:val="1"/>
+      <w:numFmt w:val="decimal"/>
+      <w:lvlText w:val="%4."/>
+      <w:lvlJc w:val="left"/>
+      <w:pPr>
+        <w:ind w:left="2880" w:hanging="360"/>
+      </w:pPr>
+    </w:lvl>
+    <w:lvl w:ilvl="4" w:tplc="04090019" w:tentative="1">
+      <w:start w:val="1"/>
+      <w:numFmt w:val="lowerLetter"/>
+      <w:lvlText w:val="%5."/>
+      <w:lvlJc w:val="left"/>
+      <w:pPr>
+        <w:ind w:left="3600" w:hanging="360"/>
+      </w:pPr>
+    </w:lvl>
+    <w:lvl w:ilvl="5" w:tplc="0409001B" w:tentative="1">
+      <w:start w:val="1"/>
+      <w:numFmt w:val="lowerRoman"/>
+      <w:lvlText w:val="%6."/>
+      <w:lvlJc w:val="right"/>
+      <w:pPr>
+        <w:ind w:left="4320" w:hanging="180"/>
+      </w:pPr>
+    </w:lvl>
+    <w:lvl w:ilvl="6" w:tplc="0409000F" w:tentative="1">
+      <w:start w:val="1"/>
+      <w:numFmt w:val="decimal"/>
+      <w:lvlText w:val="%7."/>
+      <w:lvlJc w:val="left"/>
+      <w:pPr>
+        <w:ind w:left="5040" w:hanging="360"/>
+      </w:pPr>
+    </w:lvl>
+    <w:lvl w:ilvl="7" w:tplc="04090019" w:tentative="1">
+      <w:start w:val="1"/>
+      <w:numFmt w:val="lowerLetter"/>
+      <w:lvlText w:val="%8."/>
+      <w:lvlJc w:val="left"/>
+      <w:pPr>
+        <w:ind w:left="5760" w:hanging="360"/>
+      </w:pPr>
+    </w:lvl>
+    <w:lvl w:ilvl="8" w:tplc="0409001B" w:tentative="1">
+      <w:start w:val="1"/>
+      <w:numFmt w:val="lowerRoman"/>
+      <w:lvlText w:val="%9."/>
+      <w:lvlJc w:val="right"/>
+      <w:pPr>
+        <w:ind w:left="6480" w:hanging="180"/>
+      </w:pPr>
+    </w:lvl>
+  </w:abstractNum>
+  <w:abstractNum w:abstractNumId="22" w15:restartNumberingAfterBreak="0">
     <w:nsid w:val="67AB5EFA"/>
     <w:multiLevelType w:val="hybridMultilevel"/>
     <w:tmpl w:val="AC6C33B8"/>
@@ -8657,7 +12128,101 @@
       </w:rPr>
     </w:lvl>
   </w:abstractNum>
-  <w:abstractNum w:abstractNumId="15" w15:restartNumberingAfterBreak="0">
+  <w:abstractNum w:abstractNumId="23" w15:restartNumberingAfterBreak="0">
+    <w:nsid w:val="70066372"/>
+    <w:multiLevelType w:val="hybridMultilevel"/>
+    <w:tmpl w:val="9B44F12C"/>
+    <w:lvl w:ilvl="0" w:tplc="A9F6C530">
+      <w:start w:val="1"/>
+      <w:numFmt w:val="decimal"/>
+      <w:lvlText w:val="%1."/>
+      <w:lvlJc w:val="left"/>
+      <w:pPr>
+        <w:ind w:left="720" w:hanging="360"/>
+      </w:pPr>
+      <w:rPr>
+        <w:rFonts w:hint="default"/>
+        <w:b w:val="0"/>
+        <w:bCs w:val="0"/>
+        <w:color w:val="auto"/>
+        <w:sz w:val="24"/>
+        <w:szCs w:val="24"/>
+      </w:rPr>
+    </w:lvl>
+    <w:lvl w:ilvl="1" w:tplc="04090019" w:tentative="1">
+      <w:start w:val="1"/>
+      <w:numFmt w:val="lowerLetter"/>
+      <w:lvlText w:val="%2."/>
+      <w:lvlJc w:val="left"/>
+      <w:pPr>
+        <w:ind w:left="1440" w:hanging="360"/>
+      </w:pPr>
+    </w:lvl>
+    <w:lvl w:ilvl="2" w:tplc="0409001B" w:tentative="1">
+      <w:start w:val="1"/>
+      <w:numFmt w:val="lowerRoman"/>
+      <w:lvlText w:val="%3."/>
+      <w:lvlJc w:val="right"/>
+      <w:pPr>
+        <w:ind w:left="2160" w:hanging="180"/>
+      </w:pPr>
+    </w:lvl>
+    <w:lvl w:ilvl="3" w:tplc="0409000F" w:tentative="1">
+      <w:start w:val="1"/>
+      <w:numFmt w:val="decimal"/>
+      <w:lvlText w:val="%4."/>
+      <w:lvlJc w:val="left"/>
+      <w:pPr>
+        <w:ind w:left="2880" w:hanging="360"/>
+      </w:pPr>
+    </w:lvl>
+    <w:lvl w:ilvl="4" w:tplc="04090019" w:tentative="1">
+      <w:start w:val="1"/>
+      <w:numFmt w:val="lowerLetter"/>
+      <w:lvlText w:val="%5."/>
+      <w:lvlJc w:val="left"/>
+      <w:pPr>
+        <w:ind w:left="3600" w:hanging="360"/>
+      </w:pPr>
+    </w:lvl>
+    <w:lvl w:ilvl="5" w:tplc="0409001B" w:tentative="1">
+      <w:start w:val="1"/>
+      <w:numFmt w:val="lowerRoman"/>
+      <w:lvlText w:val="%6."/>
+      <w:lvlJc w:val="right"/>
+      <w:pPr>
+        <w:ind w:left="4320" w:hanging="180"/>
+      </w:pPr>
+    </w:lvl>
+    <w:lvl w:ilvl="6" w:tplc="0409000F" w:tentative="1">
+      <w:start w:val="1"/>
+      <w:numFmt w:val="decimal"/>
+      <w:lvlText w:val="%7."/>
+      <w:lvlJc w:val="left"/>
+      <w:pPr>
+        <w:ind w:left="5040" w:hanging="360"/>
+      </w:pPr>
+    </w:lvl>
+    <w:lvl w:ilvl="7" w:tplc="04090019" w:tentative="1">
+      <w:start w:val="1"/>
+      <w:numFmt w:val="lowerLetter"/>
+      <w:lvlText w:val="%8."/>
+      <w:lvlJc w:val="left"/>
+      <w:pPr>
+        <w:ind w:left="5760" w:hanging="360"/>
+      </w:pPr>
+    </w:lvl>
+    <w:lvl w:ilvl="8" w:tplc="0409001B" w:tentative="1">
+      <w:start w:val="1"/>
+      <w:numFmt w:val="lowerRoman"/>
+      <w:lvlText w:val="%9."/>
+      <w:lvlJc w:val="right"/>
+      <w:pPr>
+        <w:ind w:left="6480" w:hanging="180"/>
+      </w:pPr>
+    </w:lvl>
+  </w:abstractNum>
+  <w:abstractNum w:abstractNumId="24" w15:restartNumberingAfterBreak="0">
     <w:nsid w:val="748B4DD7"/>
     <w:multiLevelType w:val="hybridMultilevel"/>
     <w:tmpl w:val="CA72ED56"/>
@@ -8770,7 +12335,7 @@
       </w:rPr>
     </w:lvl>
   </w:abstractNum>
-  <w:abstractNum w:abstractNumId="16" w15:restartNumberingAfterBreak="0">
+  <w:abstractNum w:abstractNumId="25" w15:restartNumberingAfterBreak="0">
     <w:nsid w:val="756D2911"/>
     <w:multiLevelType w:val="hybridMultilevel"/>
     <w:tmpl w:val="66682000"/>
@@ -8883,7 +12448,7 @@
       </w:rPr>
     </w:lvl>
   </w:abstractNum>
-  <w:abstractNum w:abstractNumId="17" w15:restartNumberingAfterBreak="0">
+  <w:abstractNum w:abstractNumId="26" w15:restartNumberingAfterBreak="0">
     <w:nsid w:val="76904826"/>
     <w:multiLevelType w:val="multilevel"/>
     <w:tmpl w:val="09B00E0E"/>
@@ -8975,7 +12540,7 @@
       </w:pPr>
     </w:lvl>
   </w:abstractNum>
-  <w:abstractNum w:abstractNumId="18" w15:restartNumberingAfterBreak="0">
+  <w:abstractNum w:abstractNumId="27" w15:restartNumberingAfterBreak="0">
     <w:nsid w:val="7AB12477"/>
     <w:multiLevelType w:val="multilevel"/>
     <w:tmpl w:val="264ECB72"/>
@@ -9085,61 +12650,88 @@
     </w:lvl>
   </w:abstractNum>
   <w:num w:numId="1">
+    <w:abstractNumId w:val="2"/>
+  </w:num>
+  <w:num w:numId="2">
+    <w:abstractNumId w:val="27"/>
+  </w:num>
+  <w:num w:numId="3">
+    <w:abstractNumId w:val="20"/>
+  </w:num>
+  <w:num w:numId="4">
+    <w:abstractNumId w:val="26"/>
+  </w:num>
+  <w:num w:numId="5">
+    <w:abstractNumId w:val="14"/>
+  </w:num>
+  <w:num w:numId="6">
+    <w:abstractNumId w:val="13"/>
+  </w:num>
+  <w:num w:numId="7">
+    <w:abstractNumId w:val="16"/>
+  </w:num>
+  <w:num w:numId="8">
+    <w:abstractNumId w:val="15"/>
+  </w:num>
+  <w:num w:numId="9">
+    <w:abstractNumId w:val="5"/>
+  </w:num>
+  <w:num w:numId="10">
+    <w:abstractNumId w:val="4"/>
+  </w:num>
+  <w:num w:numId="11">
+    <w:abstractNumId w:val="7"/>
+  </w:num>
+  <w:num w:numId="12">
+    <w:abstractNumId w:val="22"/>
+  </w:num>
+  <w:num w:numId="13">
+    <w:abstractNumId w:val="6"/>
+  </w:num>
+  <w:num w:numId="14">
+    <w:abstractNumId w:val="24"/>
+  </w:num>
+  <w:num w:numId="15">
+    <w:abstractNumId w:val="25"/>
+  </w:num>
+  <w:num w:numId="16">
+    <w:abstractNumId w:val="3"/>
+  </w:num>
+  <w:num w:numId="17">
+    <w:abstractNumId w:val="18"/>
+  </w:num>
+  <w:num w:numId="18">
+    <w:abstractNumId w:val="12"/>
+  </w:num>
+  <w:num w:numId="19">
+    <w:abstractNumId w:val="19"/>
+  </w:num>
+  <w:num w:numId="20">
+    <w:abstractNumId w:val="9"/>
+  </w:num>
+  <w:num w:numId="21">
+    <w:abstractNumId w:val="17"/>
+  </w:num>
+  <w:num w:numId="22">
+    <w:abstractNumId w:val="1"/>
+  </w:num>
+  <w:num w:numId="23">
     <w:abstractNumId w:val="0"/>
   </w:num>
-  <w:num w:numId="2">
-    <w:abstractNumId w:val="18"/>
+  <w:num w:numId="24">
+    <w:abstractNumId w:val="21"/>
   </w:num>
-  <w:num w:numId="3">
-    <w:abstractNumId w:val="13"/>
+  <w:num w:numId="25">
+    <w:abstractNumId w:val="23"/>
   </w:num>
-  <w:num w:numId="4">
-    <w:abstractNumId w:val="17"/>
+  <w:num w:numId="26">
+    <w:abstractNumId w:val="10"/>
   </w:num>
-  <w:num w:numId="5">
+  <w:num w:numId="27">
     <w:abstractNumId w:val="8"/>
   </w:num>
-  <w:num w:numId="6">
-    <w:abstractNumId w:val="7"/>
-  </w:num>
-  <w:num w:numId="7">
-    <w:abstractNumId w:val="10"/>
-  </w:num>
-  <w:num w:numId="8">
-    <w:abstractNumId w:val="9"/>
-  </w:num>
-  <w:num w:numId="9">
-    <w:abstractNumId w:val="3"/>
-  </w:num>
-  <w:num w:numId="10">
-    <w:abstractNumId w:val="2"/>
-  </w:num>
-  <w:num w:numId="11">
-    <w:abstractNumId w:val="5"/>
-  </w:num>
-  <w:num w:numId="12">
-    <w:abstractNumId w:val="14"/>
-  </w:num>
-  <w:num w:numId="13">
-    <w:abstractNumId w:val="4"/>
-  </w:num>
-  <w:num w:numId="14">
-    <w:abstractNumId w:val="15"/>
-  </w:num>
-  <w:num w:numId="15">
-    <w:abstractNumId w:val="16"/>
-  </w:num>
-  <w:num w:numId="16">
-    <w:abstractNumId w:val="1"/>
-  </w:num>
-  <w:num w:numId="17">
+  <w:num w:numId="28">
     <w:abstractNumId w:val="11"/>
-  </w:num>
-  <w:num w:numId="18">
-    <w:abstractNumId w:val="6"/>
-  </w:num>
-  <w:num w:numId="19">
-    <w:abstractNumId w:val="12"/>
   </w:num>
   <w:numIdMacAtCleanup w:val="19"/>
 </w:numbering>
@@ -9566,7 +13158,7 @@
     <w:name w:val="heading 2"/>
     <w:basedOn w:val="Normal"/>
     <w:next w:val="Normal"/>
-    <w:link w:val="Heading2Char1"/>
+    <w:link w:val="Heading2Char"/>
     <w:uiPriority w:val="9"/>
     <w:unhideWhenUsed/>
     <w:qFormat/>
@@ -10492,8 +14084,8 @@
       <w:u w:val="single"/>
     </w:rPr>
   </w:style>
-  <w:style w:type="character" w:customStyle="1" w:styleId="Heading2Char1">
-    <w:name w:val="Heading 2 Char1"/>
+  <w:style w:type="character" w:customStyle="1" w:styleId="Heading2Char">
+    <w:name w:val="Heading 2 Char"/>
     <w:basedOn w:val="DefaultParagraphFont"/>
     <w:link w:val="Heading2"/>
     <w:uiPriority w:val="9"/>
@@ -10806,7 +14398,7 @@
 </file>
 
 <file path=customXml/itemProps1.xml><?xml version="1.0" encoding="utf-8"?>
-<ds:datastoreItem xmlns:ds="http://schemas.openxmlformats.org/officeDocument/2006/customXml" ds:itemID="{B1372633-D42F-4234-9750-AF77422C1985}">
+<ds:datastoreItem xmlns:ds="http://schemas.openxmlformats.org/officeDocument/2006/customXml" ds:itemID="{CB557542-6FF3-4AA4-813D-F3F21EEE3343}">
   <ds:schemaRefs>
     <ds:schemaRef ds:uri="http://schemas.openxmlformats.org/officeDocument/2006/bibliography"/>
   </ds:schemaRefs>

</xml_diff>

<commit_message>
deleting extra files of the documentation
</commit_message>
<xml_diff>
--- a/MainDocument1.docx
+++ b/MainDocument1.docx
@@ -8773,6 +8773,44 @@
         </w:rPr>
         <w:t>الجدول الزمني للدورة الأولى:</w:t>
       </w:r>
+    </w:p>
+    <w:p>
+      <w:pPr>
+        <w:bidi/>
+      </w:pPr>
+    </w:p>
+    <w:p>
+      <w:pPr>
+        <w:bidi/>
+        <w:jc w:val="center"/>
+        <w:rPr>
+          <w:rFonts w:hint="cs"/>
+          <w:rtl/>
+        </w:rPr>
+      </w:pPr>
+      <w:r>
+        <w:rPr>
+          <w:rFonts w:hint="cs"/>
+          <w:rtl/>
+        </w:rPr>
+        <w:t>شكل () الجدول الزمني للدورة الأولى</w:t>
+      </w:r>
+    </w:p>
+    <w:p>
+      <w:pPr>
+        <w:bidi/>
+        <w:rPr>
+          <w:rFonts w:hint="cs"/>
+          <w:rtl/>
+        </w:rPr>
+      </w:pPr>
+      <w:r>
+        <w:rPr>
+          <w:rtl/>
+        </w:rPr>
+        <w:lastRenderedPageBreak/>
+        <w:tab/>
+      </w:r>
       <w:bookmarkStart w:id="9" w:name="_GoBack"/>
       <w:bookmarkEnd w:id="9"/>
     </w:p>
@@ -9713,7 +9751,7 @@
         </mc:Choice>
         <mc:Fallback>
           <w:pict>
-            <v:shapetype w14:anchorId="400B4298" id="_x0000_t32" coordsize="21600,21600" o:spt="32" o:oned="t" path="m,l21600,21600e" filled="f">
+            <v:shapetype w14:anchorId="12E9317F" id="_x0000_t32" coordsize="21600,21600" o:spt="32" o:oned="t" path="m,l21600,21600e" filled="f">
               <v:path arrowok="t" fillok="f" o:connecttype="none"/>
               <o:lock v:ext="edit" shapetype="t"/>
             </v:shapetype>
@@ -14398,7 +14436,7 @@
 </file>
 
 <file path=customXml/itemProps1.xml><?xml version="1.0" encoding="utf-8"?>
-<ds:datastoreItem xmlns:ds="http://schemas.openxmlformats.org/officeDocument/2006/customXml" ds:itemID="{CB557542-6FF3-4AA4-813D-F3F21EEE3343}">
+<ds:datastoreItem xmlns:ds="http://schemas.openxmlformats.org/officeDocument/2006/customXml" ds:itemID="{5423FB19-733A-482D-8409-D148EAA17A6B}">
   <ds:schemaRefs>
     <ds:schemaRef ds:uri="http://schemas.openxmlformats.org/officeDocument/2006/bibliography"/>
   </ds:schemaRefs>

</xml_diff>

<commit_message>
editing minor language mistakes in document:
</commit_message>
<xml_diff>
--- a/MainDocument1.docx
+++ b/MainDocument1.docx
@@ -3067,7 +3067,6 @@
         </w:numPr>
         <w:ind w:left="900" w:hanging="810"/>
         <w:rPr>
-          <w:rFonts w:hint="cs"/>
           <w:rtl/>
         </w:rPr>
       </w:pPr>
@@ -6805,7 +6804,7 @@
         <w:spacing w:line="360" w:lineRule="auto"/>
         <w:ind w:left="540" w:hanging="450"/>
         <w:rPr>
-          <w:rFonts w:asciiTheme="minorBidi" w:hAnsiTheme="minorBidi" w:hint="cs"/>
+          <w:rFonts w:asciiTheme="minorBidi" w:hAnsiTheme="minorBidi"/>
         </w:rPr>
       </w:pPr>
       <w:r>
@@ -6829,7 +6828,7 @@
         <w:spacing w:line="360" w:lineRule="auto"/>
         <w:ind w:left="540" w:hanging="450"/>
         <w:rPr>
-          <w:rFonts w:asciiTheme="minorBidi" w:hAnsiTheme="minorBidi" w:hint="cs"/>
+          <w:rFonts w:asciiTheme="minorBidi" w:hAnsiTheme="minorBidi"/>
         </w:rPr>
       </w:pPr>
       <w:r>
@@ -6853,7 +6852,7 @@
         <w:spacing w:line="360" w:lineRule="auto"/>
         <w:ind w:left="540" w:hanging="450"/>
         <w:rPr>
-          <w:rFonts w:asciiTheme="minorBidi" w:hAnsiTheme="minorBidi" w:hint="cs"/>
+          <w:rFonts w:asciiTheme="minorBidi" w:hAnsiTheme="minorBidi"/>
         </w:rPr>
       </w:pPr>
       <w:r>
@@ -6877,7 +6876,7 @@
         <w:spacing w:line="360" w:lineRule="auto"/>
         <w:ind w:left="540" w:hanging="450"/>
         <w:rPr>
-          <w:rFonts w:asciiTheme="minorBidi" w:hAnsiTheme="minorBidi" w:hint="cs"/>
+          <w:rFonts w:asciiTheme="minorBidi" w:hAnsiTheme="minorBidi"/>
         </w:rPr>
       </w:pPr>
       <w:r>
@@ -6901,7 +6900,7 @@
         <w:spacing w:line="360" w:lineRule="auto"/>
         <w:ind w:left="540" w:hanging="450"/>
         <w:rPr>
-          <w:rFonts w:asciiTheme="minorBidi" w:hAnsiTheme="minorBidi" w:hint="cs"/>
+          <w:rFonts w:asciiTheme="minorBidi" w:hAnsiTheme="minorBidi"/>
         </w:rPr>
       </w:pPr>
       <w:r>
@@ -6925,7 +6924,7 @@
         <w:spacing w:line="360" w:lineRule="auto"/>
         <w:ind w:left="540" w:hanging="450"/>
         <w:rPr>
-          <w:rFonts w:asciiTheme="minorBidi" w:hAnsiTheme="minorBidi" w:hint="cs"/>
+          <w:rFonts w:asciiTheme="minorBidi" w:hAnsiTheme="minorBidi"/>
         </w:rPr>
       </w:pPr>
       <w:r>
@@ -6973,7 +6972,7 @@
         <w:spacing w:line="360" w:lineRule="auto"/>
         <w:ind w:left="540" w:hanging="450"/>
         <w:rPr>
-          <w:rFonts w:asciiTheme="minorBidi" w:hAnsiTheme="minorBidi" w:hint="cs"/>
+          <w:rFonts w:asciiTheme="minorBidi" w:hAnsiTheme="minorBidi"/>
         </w:rPr>
       </w:pPr>
       <w:r>
@@ -6997,7 +6996,7 @@
         <w:spacing w:line="360" w:lineRule="auto"/>
         <w:ind w:left="540" w:hanging="450"/>
         <w:rPr>
-          <w:rFonts w:asciiTheme="minorBidi" w:hAnsiTheme="minorBidi" w:hint="cs"/>
+          <w:rFonts w:asciiTheme="minorBidi" w:hAnsiTheme="minorBidi"/>
         </w:rPr>
       </w:pPr>
       <w:r>
@@ -7021,7 +7020,7 @@
         <w:spacing w:line="360" w:lineRule="auto"/>
         <w:ind w:left="540" w:hanging="450"/>
         <w:rPr>
-          <w:rFonts w:asciiTheme="minorBidi" w:hAnsiTheme="minorBidi" w:hint="cs"/>
+          <w:rFonts w:asciiTheme="minorBidi" w:hAnsiTheme="minorBidi"/>
         </w:rPr>
       </w:pPr>
       <w:r>
@@ -7045,7 +7044,7 @@
         <w:spacing w:line="360" w:lineRule="auto"/>
         <w:ind w:left="540" w:hanging="450"/>
         <w:rPr>
-          <w:rFonts w:asciiTheme="minorBidi" w:hAnsiTheme="minorBidi" w:hint="cs"/>
+          <w:rFonts w:asciiTheme="minorBidi" w:hAnsiTheme="minorBidi"/>
         </w:rPr>
       </w:pPr>
       <w:r>
@@ -7069,7 +7068,7 @@
         <w:spacing w:line="360" w:lineRule="auto"/>
         <w:ind w:left="540" w:hanging="450"/>
         <w:rPr>
-          <w:rFonts w:asciiTheme="minorBidi" w:hAnsiTheme="minorBidi" w:hint="cs"/>
+          <w:rFonts w:asciiTheme="minorBidi" w:hAnsiTheme="minorBidi"/>
         </w:rPr>
       </w:pPr>
       <w:r>
@@ -7093,7 +7092,7 @@
         <w:spacing w:line="360" w:lineRule="auto"/>
         <w:ind w:left="540" w:hanging="450"/>
         <w:rPr>
-          <w:rFonts w:asciiTheme="minorBidi" w:hAnsiTheme="minorBidi" w:hint="cs"/>
+          <w:rFonts w:asciiTheme="minorBidi" w:hAnsiTheme="minorBidi"/>
         </w:rPr>
       </w:pPr>
       <w:r>
@@ -7117,7 +7116,7 @@
         <w:spacing w:line="360" w:lineRule="auto"/>
         <w:ind w:left="540" w:hanging="450"/>
         <w:rPr>
-          <w:rFonts w:asciiTheme="minorBidi" w:hAnsiTheme="minorBidi" w:hint="cs"/>
+          <w:rFonts w:asciiTheme="minorBidi" w:hAnsiTheme="minorBidi"/>
         </w:rPr>
       </w:pPr>
       <w:r>
@@ -7189,7 +7188,7 @@
         <w:spacing w:line="360" w:lineRule="auto"/>
         <w:ind w:left="540" w:hanging="450"/>
         <w:rPr>
-          <w:rFonts w:asciiTheme="minorBidi" w:hAnsiTheme="minorBidi" w:hint="cs"/>
+          <w:rFonts w:asciiTheme="minorBidi" w:hAnsiTheme="minorBidi"/>
         </w:rPr>
       </w:pPr>
       <w:r>
@@ -7213,7 +7212,7 @@
         <w:spacing w:line="360" w:lineRule="auto"/>
         <w:ind w:left="540" w:hanging="450"/>
         <w:rPr>
-          <w:rFonts w:asciiTheme="minorBidi" w:hAnsiTheme="minorBidi" w:hint="cs"/>
+          <w:rFonts w:asciiTheme="minorBidi" w:hAnsiTheme="minorBidi"/>
         </w:rPr>
       </w:pPr>
       <w:r>
@@ -7237,7 +7236,7 @@
         <w:spacing w:line="360" w:lineRule="auto"/>
         <w:ind w:left="540" w:hanging="450"/>
         <w:rPr>
-          <w:rFonts w:asciiTheme="minorBidi" w:hAnsiTheme="minorBidi" w:hint="cs"/>
+          <w:rFonts w:asciiTheme="minorBidi" w:hAnsiTheme="minorBidi"/>
         </w:rPr>
       </w:pPr>
       <w:r>
@@ -7261,7 +7260,7 @@
         <w:spacing w:line="360" w:lineRule="auto"/>
         <w:ind w:left="540" w:hanging="450"/>
         <w:rPr>
-          <w:rFonts w:asciiTheme="minorBidi" w:hAnsiTheme="minorBidi" w:hint="cs"/>
+          <w:rFonts w:asciiTheme="minorBidi" w:hAnsiTheme="minorBidi"/>
         </w:rPr>
       </w:pPr>
       <w:r>
@@ -7286,7 +7285,7 @@
         <w:spacing w:line="360" w:lineRule="auto"/>
         <w:ind w:left="540" w:hanging="450"/>
         <w:rPr>
-          <w:rFonts w:asciiTheme="minorBidi" w:hAnsiTheme="minorBidi" w:hint="cs"/>
+          <w:rFonts w:asciiTheme="minorBidi" w:hAnsiTheme="minorBidi"/>
         </w:rPr>
       </w:pPr>
       <w:r>
@@ -7310,7 +7309,7 @@
         <w:spacing w:line="360" w:lineRule="auto"/>
         <w:ind w:left="540" w:hanging="450"/>
         <w:rPr>
-          <w:rFonts w:asciiTheme="minorBidi" w:hAnsiTheme="minorBidi" w:hint="cs"/>
+          <w:rFonts w:asciiTheme="minorBidi" w:hAnsiTheme="minorBidi"/>
         </w:rPr>
       </w:pPr>
       <w:r>
@@ -7334,7 +7333,7 @@
         <w:spacing w:line="360" w:lineRule="auto"/>
         <w:ind w:left="540" w:hanging="450"/>
         <w:rPr>
-          <w:rFonts w:asciiTheme="minorBidi" w:hAnsiTheme="minorBidi" w:hint="cs"/>
+          <w:rFonts w:asciiTheme="minorBidi" w:hAnsiTheme="minorBidi"/>
         </w:rPr>
       </w:pPr>
       <w:r>
@@ -7358,7 +7357,7 @@
         <w:spacing w:line="360" w:lineRule="auto"/>
         <w:ind w:left="540" w:hanging="450"/>
         <w:rPr>
-          <w:rFonts w:asciiTheme="minorBidi" w:hAnsiTheme="minorBidi" w:hint="cs"/>
+          <w:rFonts w:asciiTheme="minorBidi" w:hAnsiTheme="minorBidi"/>
         </w:rPr>
       </w:pPr>
       <w:r>
@@ -7382,7 +7381,7 @@
         <w:spacing w:line="360" w:lineRule="auto"/>
         <w:ind w:left="540" w:hanging="450"/>
         <w:rPr>
-          <w:rFonts w:asciiTheme="minorBidi" w:hAnsiTheme="minorBidi" w:hint="cs"/>
+          <w:rFonts w:asciiTheme="minorBidi" w:hAnsiTheme="minorBidi"/>
         </w:rPr>
       </w:pPr>
       <w:r>
@@ -7406,7 +7405,7 @@
         <w:spacing w:line="360" w:lineRule="auto"/>
         <w:ind w:left="540" w:hanging="450"/>
         <w:rPr>
-          <w:rFonts w:asciiTheme="minorBidi" w:hAnsiTheme="minorBidi" w:hint="cs"/>
+          <w:rFonts w:asciiTheme="minorBidi" w:hAnsiTheme="minorBidi"/>
         </w:rPr>
       </w:pPr>
       <w:r>
@@ -7430,7 +7429,7 @@
         <w:spacing w:line="360" w:lineRule="auto"/>
         <w:ind w:left="540" w:hanging="450"/>
         <w:rPr>
-          <w:rFonts w:asciiTheme="minorBidi" w:hAnsiTheme="minorBidi" w:hint="cs"/>
+          <w:rFonts w:asciiTheme="minorBidi" w:hAnsiTheme="minorBidi"/>
         </w:rPr>
       </w:pPr>
       <w:r>
@@ -7454,7 +7453,7 @@
         <w:spacing w:line="360" w:lineRule="auto"/>
         <w:ind w:left="540" w:hanging="450"/>
         <w:rPr>
-          <w:rFonts w:asciiTheme="minorBidi" w:hAnsiTheme="minorBidi" w:hint="cs"/>
+          <w:rFonts w:asciiTheme="minorBidi" w:hAnsiTheme="minorBidi"/>
         </w:rPr>
       </w:pPr>
       <w:r>
@@ -7716,7 +7715,25 @@
                 <w:bCs/>
                 <w:rtl/>
               </w:rPr>
-              <w:t>وظائف النظام التي عمل عليها:</w:t>
+              <w:t xml:space="preserve">وظائف النظام التي </w:t>
+            </w:r>
+            <w:r>
+              <w:rPr>
+                <w:rFonts w:eastAsiaTheme="minorEastAsia" w:hint="cs"/>
+                <w:b/>
+                <w:bCs/>
+                <w:rtl/>
+              </w:rPr>
+              <w:t>قام بتصميمها في التوثيق</w:t>
+            </w:r>
+            <w:r>
+              <w:rPr>
+                <w:rFonts w:eastAsiaTheme="minorEastAsia" w:hint="cs"/>
+                <w:b/>
+                <w:bCs/>
+                <w:rtl/>
+              </w:rPr>
+              <w:t>:</w:t>
             </w:r>
           </w:p>
           <w:p>
@@ -7728,7 +7745,7 @@
               </w:numPr>
               <w:spacing w:line="360" w:lineRule="auto"/>
               <w:rPr>
-                <w:rFonts w:eastAsiaTheme="minorEastAsia" w:hint="cs"/>
+                <w:rFonts w:eastAsiaTheme="minorEastAsia"/>
               </w:rPr>
             </w:pPr>
             <w:r>
@@ -7748,7 +7765,7 @@
               </w:numPr>
               <w:spacing w:line="360" w:lineRule="auto"/>
               <w:rPr>
-                <w:rFonts w:eastAsiaTheme="minorEastAsia" w:hint="cs"/>
+                <w:rFonts w:eastAsiaTheme="minorEastAsia"/>
               </w:rPr>
             </w:pPr>
             <w:r>
@@ -7768,7 +7785,7 @@
               </w:numPr>
               <w:spacing w:line="360" w:lineRule="auto"/>
               <w:rPr>
-                <w:rFonts w:eastAsiaTheme="minorEastAsia" w:hint="cs"/>
+                <w:rFonts w:eastAsiaTheme="minorEastAsia"/>
               </w:rPr>
             </w:pPr>
             <w:r>
@@ -7788,7 +7805,7 @@
               </w:numPr>
               <w:spacing w:line="360" w:lineRule="auto"/>
               <w:rPr>
-                <w:rFonts w:eastAsiaTheme="minorEastAsia" w:hint="cs"/>
+                <w:rFonts w:eastAsiaTheme="minorEastAsia"/>
               </w:rPr>
             </w:pPr>
             <w:r>
@@ -7808,7 +7825,7 @@
               </w:numPr>
               <w:spacing w:line="360" w:lineRule="auto"/>
               <w:rPr>
-                <w:rFonts w:eastAsiaTheme="minorEastAsia" w:hint="cs"/>
+                <w:rFonts w:eastAsiaTheme="minorEastAsia"/>
               </w:rPr>
             </w:pPr>
             <w:r>
@@ -7828,7 +7845,7 @@
               </w:numPr>
               <w:spacing w:line="360" w:lineRule="auto"/>
               <w:rPr>
-                <w:rFonts w:eastAsiaTheme="minorEastAsia" w:hint="cs"/>
+                <w:rFonts w:eastAsiaTheme="minorEastAsia"/>
               </w:rPr>
             </w:pPr>
             <w:r>
@@ -7848,7 +7865,7 @@
               </w:numPr>
               <w:spacing w:line="360" w:lineRule="auto"/>
               <w:rPr>
-                <w:rFonts w:eastAsiaTheme="minorEastAsia" w:hint="cs"/>
+                <w:rFonts w:eastAsiaTheme="minorEastAsia"/>
               </w:rPr>
             </w:pPr>
             <w:r>
@@ -7868,7 +7885,7 @@
               </w:numPr>
               <w:spacing w:line="360" w:lineRule="auto"/>
               <w:rPr>
-                <w:rFonts w:eastAsiaTheme="minorEastAsia" w:hint="cs"/>
+                <w:rFonts w:eastAsiaTheme="minorEastAsia"/>
               </w:rPr>
             </w:pPr>
             <w:r>
@@ -7888,7 +7905,7 @@
               </w:numPr>
               <w:spacing w:line="360" w:lineRule="auto"/>
               <w:rPr>
-                <w:rFonts w:eastAsiaTheme="minorEastAsia" w:hint="cs"/>
+                <w:rFonts w:eastAsiaTheme="minorEastAsia"/>
               </w:rPr>
             </w:pPr>
             <w:r>
@@ -7968,7 +7985,6 @@
               <w:bidi/>
               <w:spacing w:line="360" w:lineRule="auto"/>
               <w:rPr>
-                <w:rFonts w:hint="cs"/>
                 <w:sz w:val="24"/>
                 <w:szCs w:val="24"/>
                 <w:rtl/>
@@ -8083,7 +8099,25 @@
                 <w:bCs/>
                 <w:rtl/>
               </w:rPr>
-              <w:t>وظائف النظام التي عمل عليها:</w:t>
+              <w:t xml:space="preserve">وظائف النظام التي </w:t>
+            </w:r>
+            <w:r>
+              <w:rPr>
+                <w:rFonts w:eastAsiaTheme="minorEastAsia" w:hint="cs"/>
+                <w:b/>
+                <w:bCs/>
+                <w:rtl/>
+              </w:rPr>
+              <w:t>قام بتصميمها في التوثيق</w:t>
+            </w:r>
+            <w:r>
+              <w:rPr>
+                <w:rFonts w:eastAsiaTheme="minorEastAsia" w:hint="cs"/>
+                <w:b/>
+                <w:bCs/>
+                <w:rtl/>
+              </w:rPr>
+              <w:t>:</w:t>
             </w:r>
           </w:p>
           <w:p>
@@ -8095,7 +8129,7 @@
               </w:numPr>
               <w:spacing w:line="360" w:lineRule="auto"/>
               <w:rPr>
-                <w:rFonts w:eastAsiaTheme="minorEastAsia" w:hint="cs"/>
+                <w:rFonts w:eastAsiaTheme="minorEastAsia"/>
               </w:rPr>
             </w:pPr>
             <w:r>
@@ -8115,7 +8149,7 @@
               </w:numPr>
               <w:spacing w:line="360" w:lineRule="auto"/>
               <w:rPr>
-                <w:rFonts w:eastAsiaTheme="minorEastAsia" w:hint="cs"/>
+                <w:rFonts w:eastAsiaTheme="minorEastAsia"/>
               </w:rPr>
             </w:pPr>
             <w:r>
@@ -8135,7 +8169,7 @@
               </w:numPr>
               <w:spacing w:line="360" w:lineRule="auto"/>
               <w:rPr>
-                <w:rFonts w:eastAsiaTheme="minorEastAsia" w:hint="cs"/>
+                <w:rFonts w:eastAsiaTheme="minorEastAsia"/>
               </w:rPr>
             </w:pPr>
             <w:r>
@@ -8155,7 +8189,7 @@
               </w:numPr>
               <w:spacing w:line="360" w:lineRule="auto"/>
               <w:rPr>
-                <w:rFonts w:eastAsiaTheme="minorEastAsia" w:hint="cs"/>
+                <w:rFonts w:eastAsiaTheme="minorEastAsia"/>
               </w:rPr>
             </w:pPr>
             <w:r>
@@ -8182,7 +8216,7 @@
               </w:numPr>
               <w:spacing w:line="360" w:lineRule="auto"/>
               <w:rPr>
-                <w:rFonts w:eastAsiaTheme="minorEastAsia" w:hint="cs"/>
+                <w:rFonts w:eastAsiaTheme="minorEastAsia"/>
               </w:rPr>
             </w:pPr>
             <w:r>
@@ -8202,7 +8236,7 @@
               </w:numPr>
               <w:spacing w:line="360" w:lineRule="auto"/>
               <w:rPr>
-                <w:rFonts w:eastAsiaTheme="minorEastAsia" w:hint="cs"/>
+                <w:rFonts w:eastAsiaTheme="minorEastAsia"/>
               </w:rPr>
             </w:pPr>
             <w:r>
@@ -8222,7 +8256,7 @@
               </w:numPr>
               <w:spacing w:line="360" w:lineRule="auto"/>
               <w:rPr>
-                <w:rFonts w:eastAsiaTheme="minorEastAsia" w:hint="cs"/>
+                <w:rFonts w:eastAsiaTheme="minorEastAsia"/>
               </w:rPr>
             </w:pPr>
             <w:r>
@@ -8242,7 +8276,7 @@
               </w:numPr>
               <w:spacing w:line="360" w:lineRule="auto"/>
               <w:rPr>
-                <w:rFonts w:eastAsiaTheme="minorEastAsia" w:hint="cs"/>
+                <w:rFonts w:eastAsiaTheme="minorEastAsia"/>
               </w:rPr>
             </w:pPr>
             <w:r>
@@ -8282,7 +8316,7 @@
               </w:numPr>
               <w:spacing w:line="360" w:lineRule="auto"/>
               <w:rPr>
-                <w:rFonts w:eastAsiaTheme="minorEastAsia" w:hint="cs"/>
+                <w:rFonts w:eastAsiaTheme="minorEastAsia"/>
               </w:rPr>
             </w:pPr>
             <w:r>
@@ -8302,7 +8336,7 @@
               </w:numPr>
               <w:spacing w:line="360" w:lineRule="auto"/>
               <w:rPr>
-                <w:rFonts w:eastAsiaTheme="minorEastAsia" w:hint="cs"/>
+                <w:rFonts w:eastAsiaTheme="minorEastAsia"/>
               </w:rPr>
             </w:pPr>
             <w:r>
@@ -8492,8 +8526,46 @@
                 <w:bCs/>
                 <w:rtl/>
               </w:rPr>
-              <w:t>وظائف النظام التي عمل عليها:</w:t>
+              <w:t>وظائف النظام</w:t>
             </w:r>
+            <w:r>
+              <w:rPr>
+                <w:rFonts w:eastAsiaTheme="minorEastAsia" w:hint="cs"/>
+                <w:b/>
+                <w:bCs/>
+                <w:rtl/>
+              </w:rPr>
+              <w:t xml:space="preserve"> التي</w:t>
+            </w:r>
+            <w:r>
+              <w:rPr>
+                <w:rFonts w:eastAsiaTheme="minorEastAsia" w:hint="cs"/>
+                <w:b/>
+                <w:bCs/>
+                <w:rtl/>
+              </w:rPr>
+              <w:t xml:space="preserve"> </w:t>
+            </w:r>
+            <w:r>
+              <w:rPr>
+                <w:rFonts w:eastAsiaTheme="minorEastAsia" w:hint="cs"/>
+                <w:b/>
+                <w:bCs/>
+                <w:rtl/>
+              </w:rPr>
+              <w:t>قام بتصميمها في التوثيق</w:t>
+            </w:r>
+            <w:r>
+              <w:rPr>
+                <w:rFonts w:eastAsiaTheme="minorEastAsia" w:hint="cs"/>
+                <w:b/>
+                <w:bCs/>
+                <w:rtl/>
+              </w:rPr>
+              <w:t>:</w:t>
+            </w:r>
+            <w:bookmarkStart w:id="9" w:name="_GoBack"/>
+            <w:bookmarkEnd w:id="9"/>
           </w:p>
           <w:p>
             <w:pPr>
@@ -8504,7 +8576,7 @@
               </w:numPr>
               <w:spacing w:line="360" w:lineRule="auto"/>
               <w:rPr>
-                <w:rFonts w:eastAsiaTheme="minorEastAsia" w:hint="cs"/>
+                <w:rFonts w:eastAsiaTheme="minorEastAsia"/>
               </w:rPr>
             </w:pPr>
             <w:r>
@@ -8524,7 +8596,7 @@
               </w:numPr>
               <w:spacing w:line="360" w:lineRule="auto"/>
               <w:rPr>
-                <w:rFonts w:eastAsiaTheme="minorEastAsia" w:hint="cs"/>
+                <w:rFonts w:eastAsiaTheme="minorEastAsia"/>
               </w:rPr>
             </w:pPr>
             <w:r>
@@ -8564,7 +8636,7 @@
               </w:numPr>
               <w:spacing w:line="360" w:lineRule="auto"/>
               <w:rPr>
-                <w:rFonts w:eastAsiaTheme="minorEastAsia" w:hint="cs"/>
+                <w:rFonts w:eastAsiaTheme="minorEastAsia"/>
               </w:rPr>
             </w:pPr>
             <w:r>
@@ -8584,7 +8656,7 @@
               </w:numPr>
               <w:spacing w:line="360" w:lineRule="auto"/>
               <w:rPr>
-                <w:rFonts w:eastAsiaTheme="minorEastAsia" w:hint="cs"/>
+                <w:rFonts w:eastAsiaTheme="minorEastAsia"/>
               </w:rPr>
             </w:pPr>
             <w:r>
@@ -8604,7 +8676,7 @@
               </w:numPr>
               <w:spacing w:line="360" w:lineRule="auto"/>
               <w:rPr>
-                <w:rFonts w:eastAsiaTheme="minorEastAsia" w:hint="cs"/>
+                <w:rFonts w:eastAsiaTheme="minorEastAsia"/>
               </w:rPr>
             </w:pPr>
             <w:r>
@@ -8624,7 +8696,7 @@
               </w:numPr>
               <w:spacing w:line="360" w:lineRule="auto"/>
               <w:rPr>
-                <w:rFonts w:eastAsiaTheme="minorEastAsia" w:hint="cs"/>
+                <w:rFonts w:eastAsiaTheme="minorEastAsia"/>
               </w:rPr>
             </w:pPr>
             <w:r>
@@ -8685,7 +8757,6 @@
               <w:bidi/>
               <w:spacing w:line="360" w:lineRule="auto"/>
               <w:rPr>
-                <w:rFonts w:hint="cs"/>
                 <w:sz w:val="24"/>
                 <w:szCs w:val="24"/>
                 <w:rtl/>
@@ -8784,15 +8855,14 @@
         <w:bidi/>
         <w:jc w:val="center"/>
         <w:rPr>
+          <w:rtl/>
+        </w:rPr>
+      </w:pPr>
+      <w:r>
+        <w:rPr>
           <w:rFonts w:hint="cs"/>
           <w:rtl/>
         </w:rPr>
-      </w:pPr>
-      <w:r>
-        <w:rPr>
-          <w:rFonts w:hint="cs"/>
-          <w:rtl/>
-        </w:rPr>
         <w:t>شكل () الجدول الزمني للدورة الأولى</w:t>
       </w:r>
     </w:p>
@@ -8800,7 +8870,6 @@
       <w:pPr>
         <w:bidi/>
         <w:rPr>
-          <w:rFonts w:hint="cs"/>
           <w:rtl/>
         </w:rPr>
       </w:pPr>
@@ -8811,8 +8880,6 @@
         <w:lastRenderedPageBreak/>
         <w:tab/>
       </w:r>
-      <w:bookmarkStart w:id="9" w:name="_GoBack"/>
-      <w:bookmarkEnd w:id="9"/>
     </w:p>
     <w:sectPr>
       <w:headerReference w:type="default" r:id="rId20"/>
@@ -14436,7 +14503,7 @@
 </file>
 
 <file path=customXml/itemProps1.xml><?xml version="1.0" encoding="utf-8"?>
-<ds:datastoreItem xmlns:ds="http://schemas.openxmlformats.org/officeDocument/2006/customXml" ds:itemID="{5423FB19-733A-482D-8409-D148EAA17A6B}">
+<ds:datastoreItem xmlns:ds="http://schemas.openxmlformats.org/officeDocument/2006/customXml" ds:itemID="{7AEEEF2B-E75F-4E00-9945-083C0E3C2667}">
   <ds:schemaRefs>
     <ds:schemaRef ds:uri="http://schemas.openxmlformats.org/officeDocument/2006/bibliography"/>
   </ds:schemaRefs>

</xml_diff>

<commit_message>
adding some stuff in maindocument
</commit_message>
<xml_diff>
--- a/MainDocument1.docx
+++ b/MainDocument1.docx
@@ -5200,6 +5200,9 @@
     </w:p>
     <w:p>
       <w:pPr>
+        <w:tabs>
+          <w:tab w:val="left" w:pos="2654"/>
+        </w:tabs>
         <w:rPr>
           <w:rtl/>
         </w:rPr>
@@ -5209,6 +5212,12 @@
           <w:rtl/>
         </w:rPr>
         <w:fldChar w:fldCharType="end"/>
+      </w:r>
+      <w:r>
+        <w:rPr>
+          <w:rtl/>
+        </w:rPr>
+        <w:tab/>
       </w:r>
     </w:p>
     <w:p>
@@ -5299,7 +5308,7 @@
         </w:rPr>
         <w:fldChar w:fldCharType="separate"/>
       </w:r>
-      <w:hyperlink w:anchor="_Toc129355601" w:history="1">
+      <w:hyperlink w:anchor="_Toc129377611" w:history="1">
         <w:r>
           <w:rPr>
             <w:rStyle w:val="Hyperlink"/>
@@ -5327,7 +5336,7 @@
             <w:noProof/>
             <w:webHidden/>
           </w:rPr>
-          <w:instrText xml:space="preserve"> PAGEREF _Toc129355601 \h </w:instrText>
+          <w:instrText xml:space="preserve"> PAGEREF _Toc129377611 \h </w:instrText>
         </w:r>
         <w:r>
           <w:rPr>
@@ -5371,14 +5380,14 @@
           <w:szCs w:val="22"/>
         </w:rPr>
       </w:pPr>
-      <w:hyperlink w:anchor="_Toc129355602" w:history="1">
+      <w:hyperlink w:anchor="_Toc129377612" w:history="1">
         <w:r>
           <w:rPr>
             <w:rStyle w:val="Hyperlink"/>
             <w:noProof/>
             <w:rtl/>
           </w:rPr>
-          <w:t>شكل 2 مخطط حالة الاستخدام لإدارة حسابات</w:t>
+          <w:t>شكل 2 مخطط حالة الاستخدام لإدارة النظام</w:t>
         </w:r>
         <w:r>
           <w:rPr>
@@ -5399,7 +5408,7 @@
             <w:noProof/>
             <w:webHidden/>
           </w:rPr>
-          <w:instrText xml:space="preserve"> PAGEREF _Toc129355602 \h </w:instrText>
+          <w:instrText xml:space="preserve"> PAGEREF _Toc129377612 \h </w:instrText>
         </w:r>
         <w:r>
           <w:rPr>
@@ -5420,6 +5429,438 @@
             <w:webHidden/>
           </w:rPr>
           <w:t>16</w:t>
+        </w:r>
+        <w:r>
+          <w:rPr>
+            <w:noProof/>
+            <w:webHidden/>
+          </w:rPr>
+          <w:fldChar w:fldCharType="end"/>
+        </w:r>
+      </w:hyperlink>
+    </w:p>
+    <w:p>
+      <w:pPr>
+        <w:pStyle w:val="TableofFigures"/>
+        <w:tabs>
+          <w:tab w:val="right" w:leader="dot" w:pos="9350"/>
+        </w:tabs>
+        <w:rPr>
+          <w:rFonts w:asciiTheme="minorHAnsi" w:eastAsiaTheme="minorEastAsia" w:hAnsiTheme="minorHAnsi" w:cstheme="minorBidi"/>
+          <w:noProof/>
+          <w:sz w:val="22"/>
+          <w:szCs w:val="22"/>
+        </w:rPr>
+      </w:pPr>
+      <w:hyperlink w:anchor="_Toc129377613" w:history="1">
+        <w:r>
+          <w:rPr>
+            <w:rStyle w:val="Hyperlink"/>
+            <w:noProof/>
+            <w:rtl/>
+          </w:rPr>
+          <w:t>شكل 3 مخطط حالة الاستخدام لإدارة حسابات</w:t>
+        </w:r>
+        <w:r>
+          <w:rPr>
+            <w:noProof/>
+            <w:webHidden/>
+          </w:rPr>
+          <w:tab/>
+        </w:r>
+        <w:r>
+          <w:rPr>
+            <w:noProof/>
+            <w:webHidden/>
+          </w:rPr>
+          <w:fldChar w:fldCharType="begin"/>
+        </w:r>
+        <w:r>
+          <w:rPr>
+            <w:noProof/>
+            <w:webHidden/>
+          </w:rPr>
+          <w:instrText xml:space="preserve"> PAGEREF _Toc129377613 \h </w:instrText>
+        </w:r>
+        <w:r>
+          <w:rPr>
+            <w:noProof/>
+            <w:webHidden/>
+          </w:rPr>
+        </w:r>
+        <w:r>
+          <w:rPr>
+            <w:noProof/>
+            <w:webHidden/>
+          </w:rPr>
+          <w:fldChar w:fldCharType="separate"/>
+        </w:r>
+        <w:r>
+          <w:rPr>
+            <w:noProof/>
+            <w:webHidden/>
+          </w:rPr>
+          <w:t>16</w:t>
+        </w:r>
+        <w:r>
+          <w:rPr>
+            <w:noProof/>
+            <w:webHidden/>
+          </w:rPr>
+          <w:fldChar w:fldCharType="end"/>
+        </w:r>
+      </w:hyperlink>
+    </w:p>
+    <w:p>
+      <w:pPr>
+        <w:pStyle w:val="TableofFigures"/>
+        <w:tabs>
+          <w:tab w:val="right" w:leader="dot" w:pos="9350"/>
+        </w:tabs>
+        <w:rPr>
+          <w:rFonts w:asciiTheme="minorHAnsi" w:eastAsiaTheme="minorEastAsia" w:hAnsiTheme="minorHAnsi" w:cstheme="minorBidi"/>
+          <w:noProof/>
+          <w:sz w:val="22"/>
+          <w:szCs w:val="22"/>
+        </w:rPr>
+      </w:pPr>
+      <w:hyperlink w:anchor="_Toc129377614" w:history="1">
+        <w:r>
+          <w:rPr>
+            <w:rStyle w:val="Hyperlink"/>
+            <w:noProof/>
+            <w:rtl/>
+          </w:rPr>
+          <w:t>شكل 4  مخطط حالة الاستخدام لإدارة مراكز تدريبية</w:t>
+        </w:r>
+        <w:r>
+          <w:rPr>
+            <w:noProof/>
+            <w:webHidden/>
+          </w:rPr>
+          <w:tab/>
+        </w:r>
+        <w:r>
+          <w:rPr>
+            <w:noProof/>
+            <w:webHidden/>
+          </w:rPr>
+          <w:fldChar w:fldCharType="begin"/>
+        </w:r>
+        <w:r>
+          <w:rPr>
+            <w:noProof/>
+            <w:webHidden/>
+          </w:rPr>
+          <w:instrText xml:space="preserve"> PAGEREF _Toc129377614 \h </w:instrText>
+        </w:r>
+        <w:r>
+          <w:rPr>
+            <w:noProof/>
+            <w:webHidden/>
+          </w:rPr>
+        </w:r>
+        <w:r>
+          <w:rPr>
+            <w:noProof/>
+            <w:webHidden/>
+          </w:rPr>
+          <w:fldChar w:fldCharType="separate"/>
+        </w:r>
+        <w:r>
+          <w:rPr>
+            <w:noProof/>
+            <w:webHidden/>
+          </w:rPr>
+          <w:t>17</w:t>
+        </w:r>
+        <w:r>
+          <w:rPr>
+            <w:noProof/>
+            <w:webHidden/>
+          </w:rPr>
+          <w:fldChar w:fldCharType="end"/>
+        </w:r>
+      </w:hyperlink>
+    </w:p>
+    <w:p>
+      <w:pPr>
+        <w:pStyle w:val="TableofFigures"/>
+        <w:tabs>
+          <w:tab w:val="right" w:leader="dot" w:pos="9350"/>
+        </w:tabs>
+        <w:rPr>
+          <w:rFonts w:asciiTheme="minorHAnsi" w:eastAsiaTheme="minorEastAsia" w:hAnsiTheme="minorHAnsi" w:cstheme="minorBidi"/>
+          <w:noProof/>
+          <w:sz w:val="22"/>
+          <w:szCs w:val="22"/>
+        </w:rPr>
+      </w:pPr>
+      <w:hyperlink w:anchor="_Toc129377615" w:history="1">
+        <w:r>
+          <w:rPr>
+            <w:rStyle w:val="Hyperlink"/>
+            <w:noProof/>
+            <w:rtl/>
+          </w:rPr>
+          <w:t>شكل 5 مخطط حالة الاستخدام لإدارة الدورات</w:t>
+        </w:r>
+        <w:r>
+          <w:rPr>
+            <w:noProof/>
+            <w:webHidden/>
+          </w:rPr>
+          <w:tab/>
+        </w:r>
+        <w:r>
+          <w:rPr>
+            <w:noProof/>
+            <w:webHidden/>
+          </w:rPr>
+          <w:fldChar w:fldCharType="begin"/>
+        </w:r>
+        <w:r>
+          <w:rPr>
+            <w:noProof/>
+            <w:webHidden/>
+          </w:rPr>
+          <w:instrText xml:space="preserve"> PAGEREF _Toc129377615 \h </w:instrText>
+        </w:r>
+        <w:r>
+          <w:rPr>
+            <w:noProof/>
+            <w:webHidden/>
+          </w:rPr>
+        </w:r>
+        <w:r>
+          <w:rPr>
+            <w:noProof/>
+            <w:webHidden/>
+          </w:rPr>
+          <w:fldChar w:fldCharType="separate"/>
+        </w:r>
+        <w:r>
+          <w:rPr>
+            <w:noProof/>
+            <w:webHidden/>
+          </w:rPr>
+          <w:t>17</w:t>
+        </w:r>
+        <w:r>
+          <w:rPr>
+            <w:noProof/>
+            <w:webHidden/>
+          </w:rPr>
+          <w:fldChar w:fldCharType="end"/>
+        </w:r>
+      </w:hyperlink>
+    </w:p>
+    <w:p>
+      <w:pPr>
+        <w:pStyle w:val="TableofFigures"/>
+        <w:tabs>
+          <w:tab w:val="right" w:leader="dot" w:pos="9350"/>
+        </w:tabs>
+        <w:rPr>
+          <w:rFonts w:asciiTheme="minorHAnsi" w:eastAsiaTheme="minorEastAsia" w:hAnsiTheme="minorHAnsi" w:cstheme="minorBidi"/>
+          <w:noProof/>
+          <w:sz w:val="22"/>
+          <w:szCs w:val="22"/>
+        </w:rPr>
+      </w:pPr>
+      <w:hyperlink w:anchor="_Toc129377616" w:history="1">
+        <w:r>
+          <w:rPr>
+            <w:rStyle w:val="Hyperlink"/>
+            <w:noProof/>
+            <w:rtl/>
+          </w:rPr>
+          <w:t>شكل 6 مخطط حالة الاستخدام لإدارة المدربين</w:t>
+        </w:r>
+        <w:r>
+          <w:rPr>
+            <w:noProof/>
+            <w:webHidden/>
+          </w:rPr>
+          <w:tab/>
+        </w:r>
+        <w:r>
+          <w:rPr>
+            <w:noProof/>
+            <w:webHidden/>
+          </w:rPr>
+          <w:fldChar w:fldCharType="begin"/>
+        </w:r>
+        <w:r>
+          <w:rPr>
+            <w:noProof/>
+            <w:webHidden/>
+          </w:rPr>
+          <w:instrText xml:space="preserve"> PAGEREF _Toc129377616 \h </w:instrText>
+        </w:r>
+        <w:r>
+          <w:rPr>
+            <w:noProof/>
+            <w:webHidden/>
+          </w:rPr>
+        </w:r>
+        <w:r>
+          <w:rPr>
+            <w:noProof/>
+            <w:webHidden/>
+          </w:rPr>
+          <w:fldChar w:fldCharType="separate"/>
+        </w:r>
+        <w:r>
+          <w:rPr>
+            <w:noProof/>
+            <w:webHidden/>
+          </w:rPr>
+          <w:t>18</w:t>
+        </w:r>
+        <w:r>
+          <w:rPr>
+            <w:noProof/>
+            <w:webHidden/>
+          </w:rPr>
+          <w:fldChar w:fldCharType="end"/>
+        </w:r>
+      </w:hyperlink>
+    </w:p>
+    <w:p>
+      <w:pPr>
+        <w:pStyle w:val="TableofFigures"/>
+        <w:tabs>
+          <w:tab w:val="right" w:leader="dot" w:pos="9350"/>
+        </w:tabs>
+        <w:rPr>
+          <w:rFonts w:asciiTheme="minorHAnsi" w:eastAsiaTheme="minorEastAsia" w:hAnsiTheme="minorHAnsi" w:cstheme="minorBidi"/>
+          <w:noProof/>
+          <w:sz w:val="22"/>
+          <w:szCs w:val="22"/>
+        </w:rPr>
+      </w:pPr>
+      <w:hyperlink w:anchor="_Toc129377617" w:history="1">
+        <w:r>
+          <w:rPr>
+            <w:rStyle w:val="Hyperlink"/>
+            <w:noProof/>
+            <w:rtl/>
+          </w:rPr>
+          <w:t>شكل 7 مخطط حالة الاستخدام لإدارة المشرفين</w:t>
+        </w:r>
+        <w:r>
+          <w:rPr>
+            <w:noProof/>
+            <w:webHidden/>
+          </w:rPr>
+          <w:tab/>
+        </w:r>
+        <w:r>
+          <w:rPr>
+            <w:noProof/>
+            <w:webHidden/>
+          </w:rPr>
+          <w:fldChar w:fldCharType="begin"/>
+        </w:r>
+        <w:r>
+          <w:rPr>
+            <w:noProof/>
+            <w:webHidden/>
+          </w:rPr>
+          <w:instrText xml:space="preserve"> PAGEREF _Toc129377617 \h </w:instrText>
+        </w:r>
+        <w:r>
+          <w:rPr>
+            <w:noProof/>
+            <w:webHidden/>
+          </w:rPr>
+        </w:r>
+        <w:r>
+          <w:rPr>
+            <w:noProof/>
+            <w:webHidden/>
+          </w:rPr>
+          <w:fldChar w:fldCharType="separate"/>
+        </w:r>
+        <w:r>
+          <w:rPr>
+            <w:noProof/>
+            <w:webHidden/>
+          </w:rPr>
+          <w:t>18</w:t>
+        </w:r>
+        <w:r>
+          <w:rPr>
+            <w:noProof/>
+            <w:webHidden/>
+          </w:rPr>
+          <w:fldChar w:fldCharType="end"/>
+        </w:r>
+      </w:hyperlink>
+    </w:p>
+    <w:p>
+      <w:pPr>
+        <w:pStyle w:val="TableofFigures"/>
+        <w:tabs>
+          <w:tab w:val="right" w:leader="dot" w:pos="9350"/>
+        </w:tabs>
+        <w:rPr>
+          <w:rFonts w:asciiTheme="minorHAnsi" w:eastAsiaTheme="minorEastAsia" w:hAnsiTheme="minorHAnsi" w:cstheme="minorBidi"/>
+          <w:noProof/>
+          <w:sz w:val="22"/>
+          <w:szCs w:val="22"/>
+        </w:rPr>
+      </w:pPr>
+      <w:hyperlink w:anchor="_Toc129377618" w:history="1">
+        <w:r>
+          <w:rPr>
+            <w:rStyle w:val="Hyperlink"/>
+            <w:noProof/>
+            <w:rtl/>
+          </w:rPr>
+          <w:t>شكل 8 مخطط حالة الاستخدام لإدارة الوصول</w:t>
+        </w:r>
+        <w:r>
+          <w:rPr>
+            <w:noProof/>
+            <w:webHidden/>
+          </w:rPr>
+          <w:tab/>
+        </w:r>
+        <w:r>
+          <w:rPr>
+            <w:noProof/>
+            <w:webHidden/>
+          </w:rPr>
+          <w:fldChar w:fldCharType="begin"/>
+        </w:r>
+        <w:r>
+          <w:rPr>
+            <w:noProof/>
+            <w:webHidden/>
+          </w:rPr>
+          <w:instrText xml:space="preserve"> PAGEREF _Toc129377618 \h </w:instrText>
+        </w:r>
+        <w:r>
+          <w:rPr>
+            <w:noProof/>
+            <w:webHidden/>
+          </w:rPr>
+        </w:r>
+        <w:r>
+          <w:rPr>
+            <w:noProof/>
+            <w:webHidden/>
+          </w:rPr>
+          <w:fldChar w:fldCharType="separate"/>
+        </w:r>
+        <w:r>
+          <w:rPr>
+            <w:noProof/>
+            <w:webHidden/>
+          </w:rPr>
+          <w:t>19</w:t>
         </w:r>
         <w:r>
           <w:rPr>
@@ -8278,6 +8719,31 @@
     </w:p>
     <w:p>
       <w:pPr>
+        <w:pStyle w:val="Textbody"/>
+        <w:numPr>
+          <w:ilvl w:val="0"/>
+          <w:numId w:val="10"/>
+        </w:numPr>
+        <w:bidi/>
+        <w:spacing w:after="200" w:line="360" w:lineRule="auto"/>
+        <w:rPr>
+          <w:rFonts w:cs="Calibri, sans-serif"/>
+          <w:color w:val="000000"/>
+        </w:rPr>
+      </w:pPr>
+      <w:r>
+        <w:rPr>
+          <w:rFonts w:ascii="Arial" w:hAnsi="Arial" w:hint="cs"/>
+          <w:color w:val="000000"/>
+          <w:sz w:val="24"/>
+          <w:szCs w:val="24"/>
+          <w:rtl/>
+        </w:rPr>
+        <w:t>عرض مشرفين</w:t>
+      </w:r>
+    </w:p>
+    <w:p>
+      <w:pPr>
         <w:pStyle w:val="Heading3"/>
         <w:numPr>
           <w:ilvl w:val="0"/>
@@ -8364,6 +8830,7 @@
           <w:szCs w:val="24"/>
           <w:rtl/>
         </w:rPr>
+        <w:lastRenderedPageBreak/>
         <w:t>إنشاء حساب مستخدم جديد.</w:t>
       </w:r>
     </w:p>
@@ -8391,7 +8858,6 @@
           <w:szCs w:val="24"/>
           <w:rtl/>
         </w:rPr>
-        <w:lastRenderedPageBreak/>
         <w:t>تعديل بيانات حساب مستخدم</w:t>
       </w:r>
     </w:p>
@@ -8960,6 +9426,7 @@
           <w:szCs w:val="24"/>
           <w:rtl/>
         </w:rPr>
+        <w:lastRenderedPageBreak/>
         <w:t>إضافة تقييم</w:t>
       </w:r>
     </w:p>
@@ -8987,7 +9454,6 @@
           <w:szCs w:val="24"/>
           <w:rtl/>
         </w:rPr>
-        <w:lastRenderedPageBreak/>
         <w:t>تعديل تقييم</w:t>
       </w:r>
     </w:p>
@@ -10339,8 +10805,10 @@
           <w:rFonts w:asciiTheme="minorBidi" w:hAnsiTheme="minorBidi" w:hint="cs"/>
           <w:rtl/>
         </w:rPr>
-        <w:t>طلب إضافة مركز تدريبي</w:t>
-      </w:r>
+        <w:t>عرض بيانات حساب مستخدم</w:t>
+      </w:r>
+      <w:bookmarkStart w:id="36" w:name="_GoBack"/>
+      <w:bookmarkEnd w:id="36"/>
     </w:p>
     <w:p>
       <w:pPr>
@@ -10362,7 +10830,7 @@
           <w:rFonts w:asciiTheme="minorBidi" w:hAnsiTheme="minorBidi" w:hint="cs"/>
           <w:rtl/>
         </w:rPr>
-        <w:t>طلب تعديل بيانات مركز تدريبي</w:t>
+        <w:t>طلب إضافة مركز تدريبي</w:t>
       </w:r>
     </w:p>
     <w:p>
@@ -10385,7 +10853,7 @@
           <w:rFonts w:asciiTheme="minorBidi" w:hAnsiTheme="minorBidi" w:hint="cs"/>
           <w:rtl/>
         </w:rPr>
-        <w:t>حذف مركز تدريبي</w:t>
+        <w:t>طلب تعديل بيانات مركز تدريبي</w:t>
       </w:r>
     </w:p>
     <w:p>
@@ -10408,7 +10876,7 @@
           <w:rFonts w:asciiTheme="minorBidi" w:hAnsiTheme="minorBidi" w:hint="cs"/>
           <w:rtl/>
         </w:rPr>
-        <w:t>عرض مراكز تدريبية</w:t>
+        <w:t>حذف مركز تدريبي</w:t>
       </w:r>
     </w:p>
     <w:p>
@@ -10431,7 +10899,7 @@
           <w:rFonts w:asciiTheme="minorBidi" w:hAnsiTheme="minorBidi" w:hint="cs"/>
           <w:rtl/>
         </w:rPr>
-        <w:t>إضافة دورة تدريبية</w:t>
+        <w:t>عرض مراكز تدريبية</w:t>
       </w:r>
     </w:p>
     <w:p>
@@ -10454,7 +10922,7 @@
           <w:rFonts w:asciiTheme="minorBidi" w:hAnsiTheme="minorBidi" w:hint="cs"/>
           <w:rtl/>
         </w:rPr>
-        <w:t>تعديل بيانات دورة تدريبية</w:t>
+        <w:t>إضافة دورة تدريبية</w:t>
       </w:r>
     </w:p>
     <w:p>
@@ -10478,7 +10946,7 @@
           <w:rtl/>
         </w:rPr>
         <w:lastRenderedPageBreak/>
-        <w:t>عرض دورة تدريبية</w:t>
+        <w:t>تعديل بيانات دورة تدريبية</w:t>
       </w:r>
     </w:p>
     <w:p>
@@ -10501,7 +10969,7 @@
           <w:rFonts w:asciiTheme="minorBidi" w:hAnsiTheme="minorBidi" w:hint="cs"/>
           <w:rtl/>
         </w:rPr>
-        <w:t>حذف بيانات دورة تدريبية</w:t>
+        <w:t>عرض دورة تدريبية</w:t>
       </w:r>
     </w:p>
     <w:p>
@@ -10524,7 +10992,7 @@
           <w:rFonts w:asciiTheme="minorBidi" w:hAnsiTheme="minorBidi" w:hint="cs"/>
           <w:rtl/>
         </w:rPr>
-        <w:t xml:space="preserve">عرض بيانات دورة تدريبية </w:t>
+        <w:t>حذف بيانات دورة تدريبية</w:t>
       </w:r>
     </w:p>
     <w:p>
@@ -10547,7 +11015,7 @@
           <w:rFonts w:asciiTheme="minorBidi" w:hAnsiTheme="minorBidi" w:hint="cs"/>
           <w:rtl/>
         </w:rPr>
-        <w:t>إضافة مدرب</w:t>
+        <w:t xml:space="preserve">عرض بيانات دورة تدريبية </w:t>
       </w:r>
     </w:p>
     <w:p>
@@ -10570,7 +11038,7 @@
           <w:rFonts w:asciiTheme="minorBidi" w:hAnsiTheme="minorBidi" w:hint="cs"/>
           <w:rtl/>
         </w:rPr>
-        <w:t>تعديل بيانات مدرب</w:t>
+        <w:t>إضافة مدرب</w:t>
       </w:r>
     </w:p>
     <w:p>
@@ -10593,7 +11061,7 @@
           <w:rFonts w:asciiTheme="minorBidi" w:hAnsiTheme="minorBidi" w:hint="cs"/>
           <w:rtl/>
         </w:rPr>
-        <w:t>حذف بيانات مدرب</w:t>
+        <w:t>تعديل بيانات مدرب</w:t>
       </w:r>
     </w:p>
     <w:p>
@@ -10616,7 +11084,7 @@
           <w:rFonts w:asciiTheme="minorBidi" w:hAnsiTheme="minorBidi" w:hint="cs"/>
           <w:rtl/>
         </w:rPr>
-        <w:t>عرض بيانات مدرب</w:t>
+        <w:t>حذف بيانات مدرب</w:t>
       </w:r>
     </w:p>
     <w:p>
@@ -10639,7 +11107,7 @@
           <w:rFonts w:asciiTheme="minorBidi" w:hAnsiTheme="minorBidi" w:hint="cs"/>
           <w:rtl/>
         </w:rPr>
-        <w:t xml:space="preserve">البحث عن دورة تدريبية </w:t>
+        <w:t>عرض بيانات مدرب</w:t>
       </w:r>
     </w:p>
     <w:p>
@@ -10662,6 +11130,29 @@
           <w:rFonts w:asciiTheme="minorBidi" w:hAnsiTheme="minorBidi" w:hint="cs"/>
           <w:rtl/>
         </w:rPr>
+        <w:t xml:space="preserve">البحث عن دورة تدريبية </w:t>
+      </w:r>
+    </w:p>
+    <w:p>
+      <w:pPr>
+        <w:pStyle w:val="ListParagraph"/>
+        <w:numPr>
+          <w:ilvl w:val="0"/>
+          <w:numId w:val="24"/>
+        </w:numPr>
+        <w:tabs>
+          <w:tab w:val="left" w:pos="1711"/>
+        </w:tabs>
+        <w:ind w:left="540" w:hanging="450"/>
+        <w:rPr>
+          <w:rFonts w:asciiTheme="minorBidi" w:hAnsiTheme="minorBidi"/>
+        </w:rPr>
+      </w:pPr>
+      <w:r>
+        <w:rPr>
+          <w:rFonts w:asciiTheme="minorBidi" w:hAnsiTheme="minorBidi" w:hint="cs"/>
+          <w:rtl/>
+        </w:rPr>
         <w:t>فلترة الدورات التدريبية</w:t>
       </w:r>
     </w:p>
@@ -10677,7 +11168,7 @@
           <w:rtl/>
         </w:rPr>
       </w:pPr>
-      <w:bookmarkStart w:id="36" w:name="_Toc129355762"/>
+      <w:bookmarkStart w:id="37" w:name="_Toc129355762"/>
       <w:r>
         <w:rPr>
           <w:rFonts w:hint="cs"/>
@@ -10685,7 +11176,7 @@
         </w:rPr>
         <w:t>تقسيم العمل:</w:t>
       </w:r>
-      <w:bookmarkEnd w:id="36"/>
+      <w:bookmarkEnd w:id="37"/>
     </w:p>
     <w:p>
       <w:pPr>
@@ -11195,6 +11686,7 @@
                 <w:rFonts w:hint="cs"/>
                 <w:rtl/>
               </w:rPr>
+              <w:lastRenderedPageBreak/>
               <w:t>محمد ناصر حمربطان</w:t>
             </w:r>
           </w:p>
@@ -11262,7 +11754,6 @@
                 <w:rFonts w:eastAsiaTheme="minorEastAsia" w:hint="cs"/>
                 <w:rtl/>
               </w:rPr>
-              <w:lastRenderedPageBreak/>
               <w:t xml:space="preserve">البحث عن مستخدم </w:t>
             </w:r>
           </w:p>
@@ -11861,7 +12352,7 @@
       <w:pPr>
         <w:pStyle w:val="Caption"/>
       </w:pPr>
-      <w:bookmarkStart w:id="37" w:name="_Toc129355583"/>
+      <w:bookmarkStart w:id="38" w:name="_Toc129355583"/>
       <w:r>
         <w:rPr>
           <w:rtl/>
@@ -11869,39 +12360,21 @@
         <w:t xml:space="preserve">جدول </w:t>
       </w:r>
       <w:r>
-        <w:rPr>
-          <w:rtl/>
-        </w:rPr>
         <w:fldChar w:fldCharType="begin"/>
       </w:r>
       <w:r>
-        <w:rPr>
-          <w:rtl/>
-        </w:rPr>
-        <w:instrText xml:space="preserve"> </w:instrText>
-      </w:r>
-      <w:r>
-        <w:instrText>SEQ</w:instrText>
-      </w:r>
-      <w:r>
-        <w:rPr>
-          <w:rtl/>
-        </w:rPr>
-        <w:instrText xml:space="preserve"> جدول \* </w:instrText>
-      </w:r>
-      <w:r>
-        <w:instrText>ARABIC</w:instrText>
-      </w:r>
-      <w:r>
-        <w:rPr>
-          <w:rtl/>
-        </w:rPr>
-        <w:instrText xml:space="preserve"> </w:instrText>
-      </w:r>
-      <w:r>
-        <w:rPr>
-          <w:rtl/>
-        </w:rPr>
+        <w:instrText xml:space="preserve"> SEQ </w:instrText>
+      </w:r>
+      <w:r>
+        <w:rPr>
+          <w:rtl/>
+        </w:rPr>
+        <w:instrText>جدول</w:instrText>
+      </w:r>
+      <w:r>
+        <w:instrText xml:space="preserve"> \* ARABIC </w:instrText>
+      </w:r>
+      <w:r>
         <w:fldChar w:fldCharType="separate"/>
       </w:r>
       <w:r>
@@ -11913,7 +12386,7 @@
       </w:r>
       <w:r>
         <w:rPr>
-          <w:rtl/>
+          <w:noProof/>
         </w:rPr>
         <w:fldChar w:fldCharType="end"/>
       </w:r>
@@ -11924,7 +12397,7 @@
         </w:rPr>
         <w:t xml:space="preserve"> تقسيم العمل</w:t>
       </w:r>
-      <w:bookmarkEnd w:id="37"/>
+      <w:bookmarkEnd w:id="38"/>
     </w:p>
     <w:p>
       <w:pPr>
@@ -11935,7 +12408,7 @@
         </w:numPr>
         <w:ind w:hanging="720"/>
       </w:pPr>
-      <w:bookmarkStart w:id="38" w:name="_Toc129355763"/>
+      <w:bookmarkStart w:id="39" w:name="_Toc129355763"/>
       <w:r>
         <w:rPr>
           <w:rFonts w:hint="cs"/>
@@ -11943,7 +12416,7 @@
         </w:rPr>
         <w:t>الجدول الزمني للدورة الأولى:</w:t>
       </w:r>
-      <w:bookmarkEnd w:id="38"/>
+      <w:bookmarkEnd w:id="39"/>
     </w:p>
     <w:p/>
     <w:p>
@@ -11973,7 +12446,7 @@
           <w:rtl/>
         </w:rPr>
       </w:pPr>
-      <w:bookmarkStart w:id="39" w:name="_Toc129355764"/>
+      <w:bookmarkStart w:id="40" w:name="_Toc129355764"/>
       <w:r>
         <w:rPr>
           <w:rFonts w:hint="cs"/>
@@ -11982,7 +12455,7 @@
         <w:lastRenderedPageBreak/>
         <w:t>مرحلة التحليل:</w:t>
       </w:r>
-      <w:bookmarkEnd w:id="39"/>
+      <w:bookmarkEnd w:id="40"/>
     </w:p>
     <w:p>
       <w:pPr>
@@ -12025,7 +12498,7 @@
           <w:lang w:val="en-US" w:bidi="ar-SA"/>
         </w:rPr>
       </w:pPr>
-      <w:bookmarkStart w:id="40" w:name="_Toc129355765"/>
+      <w:bookmarkStart w:id="41" w:name="_Toc129355765"/>
       <w:r>
         <w:rPr>
           <w:rFonts w:hint="cs"/>
@@ -12055,7 +12528,7 @@
         </w:rPr>
         <w:t>:</w:t>
       </w:r>
-      <w:bookmarkEnd w:id="40"/>
+      <w:bookmarkEnd w:id="41"/>
     </w:p>
     <w:p>
       <w:pPr>
@@ -12098,7 +12571,7 @@
           <w:lang w:bidi="ar-LY"/>
         </w:rPr>
       </w:pPr>
-      <w:bookmarkStart w:id="41" w:name="_Toc129355766"/>
+      <w:bookmarkStart w:id="42" w:name="_Toc129355766"/>
       <w:r>
         <w:rPr>
           <w:rFonts w:hint="cs"/>
@@ -12107,7 +12580,7 @@
         </w:rPr>
         <w:t>مخطط حالة الاستخدام العامة للدورة الأولى:</w:t>
       </w:r>
-      <w:bookmarkEnd w:id="41"/>
+      <w:bookmarkEnd w:id="42"/>
     </w:p>
     <w:p>
       <w:pPr>
@@ -12169,8 +12642,8 @@
           <w:rtl/>
         </w:rPr>
       </w:pPr>
-      <w:bookmarkStart w:id="42" w:name="_Toc129354806"/>
-      <w:bookmarkStart w:id="43" w:name="_Toc129355601"/>
+      <w:bookmarkStart w:id="43" w:name="_Toc129354806"/>
+      <w:bookmarkStart w:id="44" w:name="_Toc129377611"/>
       <w:r>
         <w:rPr>
           <w:rtl/>
@@ -12178,39 +12651,21 @@
         <w:t xml:space="preserve">شكل </w:t>
       </w:r>
       <w:r>
-        <w:rPr>
-          <w:rtl/>
-        </w:rPr>
         <w:fldChar w:fldCharType="begin"/>
       </w:r>
       <w:r>
-        <w:rPr>
-          <w:rtl/>
-        </w:rPr>
-        <w:instrText xml:space="preserve"> </w:instrText>
-      </w:r>
-      <w:r>
-        <w:instrText>SEQ</w:instrText>
-      </w:r>
-      <w:r>
-        <w:rPr>
-          <w:rtl/>
-        </w:rPr>
-        <w:instrText xml:space="preserve"> شكل \* </w:instrText>
-      </w:r>
-      <w:r>
-        <w:instrText>ARABIC</w:instrText>
-      </w:r>
-      <w:r>
-        <w:rPr>
-          <w:rtl/>
-        </w:rPr>
-        <w:instrText xml:space="preserve"> </w:instrText>
-      </w:r>
-      <w:r>
-        <w:rPr>
-          <w:rtl/>
-        </w:rPr>
+        <w:instrText xml:space="preserve"> SEQ </w:instrText>
+      </w:r>
+      <w:r>
+        <w:rPr>
+          <w:rtl/>
+        </w:rPr>
+        <w:instrText>شكل</w:instrText>
+      </w:r>
+      <w:r>
+        <w:instrText xml:space="preserve"> \* ARABIC </w:instrText>
+      </w:r>
+      <w:r>
         <w:fldChar w:fldCharType="separate"/>
       </w:r>
       <w:r>
@@ -12222,7 +12677,7 @@
       </w:r>
       <w:r>
         <w:rPr>
-          <w:rtl/>
+          <w:noProof/>
         </w:rPr>
         <w:fldChar w:fldCharType="end"/>
       </w:r>
@@ -12233,8 +12688,8 @@
         </w:rPr>
         <w:t xml:space="preserve"> مخطط حالة الاستخدام العامة للدورة الأولى</w:t>
       </w:r>
-      <w:bookmarkEnd w:id="42"/>
       <w:bookmarkEnd w:id="43"/>
+      <w:bookmarkEnd w:id="44"/>
     </w:p>
     <w:p>
       <w:pPr>
@@ -12249,7 +12704,7 @@
           <w:lang w:bidi="ar-LY"/>
         </w:rPr>
       </w:pPr>
-      <w:bookmarkStart w:id="44" w:name="_Toc129355767"/>
+      <w:bookmarkStart w:id="45" w:name="_Toc129355767"/>
       <w:r>
         <w:rPr>
           <w:rFonts w:hint="cs"/>
@@ -12326,6 +12781,7 @@
           <w:lang w:bidi="ar-LY"/>
         </w:rPr>
       </w:pPr>
+      <w:bookmarkStart w:id="46" w:name="_Toc129377612"/>
       <w:r>
         <w:rPr>
           <w:rtl/>
@@ -12333,39 +12789,21 @@
         <w:t xml:space="preserve">شكل </w:t>
       </w:r>
       <w:r>
-        <w:rPr>
-          <w:rtl/>
-        </w:rPr>
         <w:fldChar w:fldCharType="begin"/>
       </w:r>
       <w:r>
-        <w:rPr>
-          <w:rtl/>
-        </w:rPr>
-        <w:instrText xml:space="preserve"> </w:instrText>
-      </w:r>
-      <w:r>
-        <w:instrText>SEQ</w:instrText>
-      </w:r>
-      <w:r>
-        <w:rPr>
-          <w:rtl/>
-        </w:rPr>
-        <w:instrText xml:space="preserve"> شكل \* </w:instrText>
-      </w:r>
-      <w:r>
-        <w:instrText>ARABIC</w:instrText>
-      </w:r>
-      <w:r>
-        <w:rPr>
-          <w:rtl/>
-        </w:rPr>
-        <w:instrText xml:space="preserve"> </w:instrText>
-      </w:r>
-      <w:r>
-        <w:rPr>
-          <w:rtl/>
-        </w:rPr>
+        <w:instrText xml:space="preserve"> SEQ </w:instrText>
+      </w:r>
+      <w:r>
+        <w:rPr>
+          <w:rtl/>
+        </w:rPr>
+        <w:instrText>شكل</w:instrText>
+      </w:r>
+      <w:r>
+        <w:instrText xml:space="preserve"> \* ARABIC </w:instrText>
+      </w:r>
+      <w:r>
         <w:fldChar w:fldCharType="separate"/>
       </w:r>
       <w:r>
@@ -12377,7 +12815,7 @@
       </w:r>
       <w:r>
         <w:rPr>
-          <w:rtl/>
+          <w:noProof/>
         </w:rPr>
         <w:fldChar w:fldCharType="end"/>
       </w:r>
@@ -12388,6 +12826,7 @@
         </w:rPr>
         <w:t xml:space="preserve"> مخطط حالة الاستخدام لإدارة النظام</w:t>
       </w:r>
+      <w:bookmarkEnd w:id="46"/>
     </w:p>
     <w:p>
       <w:pPr>
@@ -12408,7 +12847,7 @@
         </w:rPr>
         <w:t>مخطط حالة الاستخدام لإدارة حسابات:</w:t>
       </w:r>
-      <w:bookmarkEnd w:id="44"/>
+      <w:bookmarkEnd w:id="45"/>
     </w:p>
     <w:p>
       <w:pPr>
@@ -12476,7 +12915,7 @@
           <w:rtl/>
         </w:rPr>
       </w:pPr>
-      <w:bookmarkStart w:id="45" w:name="_Toc129355602"/>
+      <w:bookmarkStart w:id="47" w:name="_Toc129377613"/>
       <w:r>
         <w:rPr>
           <w:rtl/>
@@ -12484,39 +12923,21 @@
         <w:t xml:space="preserve">شكل </w:t>
       </w:r>
       <w:r>
-        <w:rPr>
-          <w:rtl/>
-        </w:rPr>
         <w:fldChar w:fldCharType="begin"/>
       </w:r>
       <w:r>
-        <w:rPr>
-          <w:rtl/>
-        </w:rPr>
-        <w:instrText xml:space="preserve"> </w:instrText>
-      </w:r>
-      <w:r>
-        <w:instrText>SEQ</w:instrText>
-      </w:r>
-      <w:r>
-        <w:rPr>
-          <w:rtl/>
-        </w:rPr>
-        <w:instrText xml:space="preserve"> شكل \* </w:instrText>
-      </w:r>
-      <w:r>
-        <w:instrText>ARABIC</w:instrText>
-      </w:r>
-      <w:r>
-        <w:rPr>
-          <w:rtl/>
-        </w:rPr>
-        <w:instrText xml:space="preserve"> </w:instrText>
-      </w:r>
-      <w:r>
-        <w:rPr>
-          <w:rtl/>
-        </w:rPr>
+        <w:instrText xml:space="preserve"> SEQ </w:instrText>
+      </w:r>
+      <w:r>
+        <w:rPr>
+          <w:rtl/>
+        </w:rPr>
+        <w:instrText>شكل</w:instrText>
+      </w:r>
+      <w:r>
+        <w:instrText xml:space="preserve"> \* ARABIC </w:instrText>
+      </w:r>
+      <w:r>
         <w:fldChar w:fldCharType="separate"/>
       </w:r>
       <w:r>
@@ -12528,7 +12949,7 @@
       </w:r>
       <w:r>
         <w:rPr>
-          <w:rtl/>
+          <w:noProof/>
         </w:rPr>
         <w:fldChar w:fldCharType="end"/>
       </w:r>
@@ -12539,7 +12960,7 @@
         </w:rPr>
         <w:t xml:space="preserve"> مخطط حالة الاستخدام لإدارة حسابات</w:t>
       </w:r>
-      <w:bookmarkEnd w:id="45"/>
+      <w:bookmarkEnd w:id="47"/>
     </w:p>
     <w:p>
       <w:pPr>
@@ -12628,6 +13049,7 @@
           <w:rtl/>
         </w:rPr>
       </w:pPr>
+      <w:bookmarkStart w:id="48" w:name="_Toc129377614"/>
       <w:r>
         <w:rPr>
           <w:rtl/>
@@ -12635,39 +13057,21 @@
         <w:t xml:space="preserve">شكل </w:t>
       </w:r>
       <w:r>
-        <w:rPr>
-          <w:rtl/>
-        </w:rPr>
         <w:fldChar w:fldCharType="begin"/>
       </w:r>
       <w:r>
-        <w:rPr>
-          <w:rtl/>
-        </w:rPr>
-        <w:instrText xml:space="preserve"> </w:instrText>
-      </w:r>
-      <w:r>
-        <w:instrText>SEQ</w:instrText>
-      </w:r>
-      <w:r>
-        <w:rPr>
-          <w:rtl/>
-        </w:rPr>
-        <w:instrText xml:space="preserve"> شكل \* </w:instrText>
-      </w:r>
-      <w:r>
-        <w:instrText>ARABIC</w:instrText>
-      </w:r>
-      <w:r>
-        <w:rPr>
-          <w:rtl/>
-        </w:rPr>
-        <w:instrText xml:space="preserve"> </w:instrText>
-      </w:r>
-      <w:r>
-        <w:rPr>
-          <w:rtl/>
-        </w:rPr>
+        <w:instrText xml:space="preserve"> SEQ </w:instrText>
+      </w:r>
+      <w:r>
+        <w:rPr>
+          <w:rtl/>
+        </w:rPr>
+        <w:instrText>شكل</w:instrText>
+      </w:r>
+      <w:r>
+        <w:instrText xml:space="preserve"> \* ARABIC </w:instrText>
+      </w:r>
+      <w:r>
         <w:fldChar w:fldCharType="separate"/>
       </w:r>
       <w:r>
@@ -12679,7 +13083,7 @@
       </w:r>
       <w:r>
         <w:rPr>
-          <w:rtl/>
+          <w:noProof/>
         </w:rPr>
         <w:fldChar w:fldCharType="end"/>
       </w:r>
@@ -12749,6 +13153,7 @@
         </w:rPr>
         <w:t xml:space="preserve"> مراكز تدريبية</w:t>
       </w:r>
+      <w:bookmarkEnd w:id="48"/>
     </w:p>
     <w:p>
       <w:pPr>
@@ -12836,6 +13241,7 @@
           <w:rtl/>
         </w:rPr>
       </w:pPr>
+      <w:bookmarkStart w:id="49" w:name="_Toc129377615"/>
       <w:r>
         <w:rPr>
           <w:rtl/>
@@ -12843,39 +13249,21 @@
         <w:t xml:space="preserve">شكل </w:t>
       </w:r>
       <w:r>
-        <w:rPr>
-          <w:rtl/>
-        </w:rPr>
         <w:fldChar w:fldCharType="begin"/>
       </w:r>
       <w:r>
-        <w:rPr>
-          <w:rtl/>
-        </w:rPr>
-        <w:instrText xml:space="preserve"> </w:instrText>
-      </w:r>
-      <w:r>
-        <w:instrText>SEQ</w:instrText>
-      </w:r>
-      <w:r>
-        <w:rPr>
-          <w:rtl/>
-        </w:rPr>
-        <w:instrText xml:space="preserve"> شكل \* </w:instrText>
-      </w:r>
-      <w:r>
-        <w:instrText>ARABIC</w:instrText>
-      </w:r>
-      <w:r>
-        <w:rPr>
-          <w:rtl/>
-        </w:rPr>
-        <w:instrText xml:space="preserve"> </w:instrText>
-      </w:r>
-      <w:r>
-        <w:rPr>
-          <w:rtl/>
-        </w:rPr>
+        <w:instrText xml:space="preserve"> SEQ </w:instrText>
+      </w:r>
+      <w:r>
+        <w:rPr>
+          <w:rtl/>
+        </w:rPr>
+        <w:instrText>شكل</w:instrText>
+      </w:r>
+      <w:r>
+        <w:instrText xml:space="preserve"> \* ARABIC </w:instrText>
+      </w:r>
+      <w:r>
         <w:fldChar w:fldCharType="separate"/>
       </w:r>
       <w:r>
@@ -12887,7 +13275,7 @@
       </w:r>
       <w:r>
         <w:rPr>
-          <w:rtl/>
+          <w:noProof/>
         </w:rPr>
         <w:fldChar w:fldCharType="end"/>
       </w:r>
@@ -12950,6 +13338,7 @@
         </w:rPr>
         <w:t xml:space="preserve"> الدورات</w:t>
       </w:r>
+      <w:bookmarkEnd w:id="49"/>
     </w:p>
     <w:p>
       <w:pPr>
@@ -13038,6 +13427,7 @@
           <w:rtl/>
         </w:rPr>
       </w:pPr>
+      <w:bookmarkStart w:id="50" w:name="_Toc129377616"/>
       <w:r>
         <w:rPr>
           <w:rtl/>
@@ -13045,39 +13435,21 @@
         <w:t xml:space="preserve">شكل </w:t>
       </w:r>
       <w:r>
-        <w:rPr>
-          <w:rtl/>
-        </w:rPr>
         <w:fldChar w:fldCharType="begin"/>
       </w:r>
       <w:r>
-        <w:rPr>
-          <w:rtl/>
-        </w:rPr>
-        <w:instrText xml:space="preserve"> </w:instrText>
-      </w:r>
-      <w:r>
-        <w:instrText>SEQ</w:instrText>
-      </w:r>
-      <w:r>
-        <w:rPr>
-          <w:rtl/>
-        </w:rPr>
-        <w:instrText xml:space="preserve"> شكل \* </w:instrText>
-      </w:r>
-      <w:r>
-        <w:instrText>ARABIC</w:instrText>
-      </w:r>
-      <w:r>
-        <w:rPr>
-          <w:rtl/>
-        </w:rPr>
-        <w:instrText xml:space="preserve"> </w:instrText>
-      </w:r>
-      <w:r>
-        <w:rPr>
-          <w:rtl/>
-        </w:rPr>
+        <w:instrText xml:space="preserve"> SEQ </w:instrText>
+      </w:r>
+      <w:r>
+        <w:rPr>
+          <w:rtl/>
+        </w:rPr>
+        <w:instrText>شكل</w:instrText>
+      </w:r>
+      <w:r>
+        <w:instrText xml:space="preserve"> \* ARABIC </w:instrText>
+      </w:r>
+      <w:r>
         <w:fldChar w:fldCharType="separate"/>
       </w:r>
       <w:r>
@@ -13089,7 +13461,7 @@
       </w:r>
       <w:r>
         <w:rPr>
-          <w:rtl/>
+          <w:noProof/>
         </w:rPr>
         <w:fldChar w:fldCharType="end"/>
       </w:r>
@@ -13152,6 +13524,7 @@
         </w:rPr>
         <w:t xml:space="preserve"> المدربين</w:t>
       </w:r>
+      <w:bookmarkEnd w:id="50"/>
     </w:p>
     <w:p>
       <w:pPr>
@@ -13239,6 +13612,7 @@
           <w:rtl/>
         </w:rPr>
       </w:pPr>
+      <w:bookmarkStart w:id="51" w:name="_Toc129377617"/>
       <w:r>
         <w:rPr>
           <w:rtl/>
@@ -13246,39 +13620,21 @@
         <w:t xml:space="preserve">شكل </w:t>
       </w:r>
       <w:r>
-        <w:rPr>
-          <w:rtl/>
-        </w:rPr>
         <w:fldChar w:fldCharType="begin"/>
       </w:r>
       <w:r>
-        <w:rPr>
-          <w:rtl/>
-        </w:rPr>
-        <w:instrText xml:space="preserve"> </w:instrText>
-      </w:r>
-      <w:r>
-        <w:instrText>SEQ</w:instrText>
-      </w:r>
-      <w:r>
-        <w:rPr>
-          <w:rtl/>
-        </w:rPr>
-        <w:instrText xml:space="preserve"> شكل \* </w:instrText>
-      </w:r>
-      <w:r>
-        <w:instrText>ARABIC</w:instrText>
-      </w:r>
-      <w:r>
-        <w:rPr>
-          <w:rtl/>
-        </w:rPr>
-        <w:instrText xml:space="preserve"> </w:instrText>
-      </w:r>
-      <w:r>
-        <w:rPr>
-          <w:rtl/>
-        </w:rPr>
+        <w:instrText xml:space="preserve"> SEQ </w:instrText>
+      </w:r>
+      <w:r>
+        <w:rPr>
+          <w:rtl/>
+        </w:rPr>
+        <w:instrText>شكل</w:instrText>
+      </w:r>
+      <w:r>
+        <w:instrText xml:space="preserve"> \* ARABIC </w:instrText>
+      </w:r>
+      <w:r>
         <w:fldChar w:fldCharType="separate"/>
       </w:r>
       <w:r>
@@ -13290,7 +13646,7 @@
       </w:r>
       <w:r>
         <w:rPr>
-          <w:rtl/>
+          <w:noProof/>
         </w:rPr>
         <w:fldChar w:fldCharType="end"/>
       </w:r>
@@ -13353,6 +13709,7 @@
         </w:rPr>
         <w:t xml:space="preserve"> المشرفين</w:t>
       </w:r>
+      <w:bookmarkEnd w:id="51"/>
     </w:p>
     <w:p>
       <w:pPr>
@@ -13392,8 +13749,8 @@
         </w:rPr>
         <w:drawing>
           <wp:inline distT="0" distB="0" distL="0" distR="0">
-            <wp:extent cx="5943600" cy="4705350"/>
-            <wp:effectExtent l="19050" t="19050" r="19050" b="19050"/>
+            <wp:extent cx="3466532" cy="2744337"/>
+            <wp:effectExtent l="19050" t="19050" r="19685" b="18415"/>
             <wp:docPr id="15" name="Picture 15"/>
             <wp:cNvGraphicFramePr>
               <a:graphicFrameLocks xmlns:a="http://schemas.openxmlformats.org/drawingml/2006/main" noChangeAspect="1"/>
@@ -13420,7 +13777,7 @@
                   <pic:spPr>
                     <a:xfrm>
                       <a:off x="0" y="0"/>
-                      <a:ext cx="5943600" cy="4705350"/>
+                      <a:ext cx="3479357" cy="2754490"/>
                     </a:xfrm>
                     <a:prstGeom prst="rect">
                       <a:avLst/>
@@ -13447,6 +13804,7 @@
           <w:rtl/>
         </w:rPr>
       </w:pPr>
+      <w:bookmarkStart w:id="52" w:name="_Toc129377618"/>
       <w:r>
         <w:rPr>
           <w:rtl/>
@@ -13454,39 +13812,21 @@
         <w:t xml:space="preserve">شكل </w:t>
       </w:r>
       <w:r>
-        <w:rPr>
-          <w:rtl/>
-        </w:rPr>
         <w:fldChar w:fldCharType="begin"/>
       </w:r>
       <w:r>
-        <w:rPr>
-          <w:rtl/>
-        </w:rPr>
-        <w:instrText xml:space="preserve"> </w:instrText>
-      </w:r>
-      <w:r>
-        <w:instrText>SEQ</w:instrText>
-      </w:r>
-      <w:r>
-        <w:rPr>
-          <w:rtl/>
-        </w:rPr>
-        <w:instrText xml:space="preserve"> شكل \* </w:instrText>
-      </w:r>
-      <w:r>
-        <w:instrText>ARABIC</w:instrText>
-      </w:r>
-      <w:r>
-        <w:rPr>
-          <w:rtl/>
-        </w:rPr>
-        <w:instrText xml:space="preserve"> </w:instrText>
-      </w:r>
-      <w:r>
-        <w:rPr>
-          <w:rtl/>
-        </w:rPr>
+        <w:instrText xml:space="preserve"> SEQ </w:instrText>
+      </w:r>
+      <w:r>
+        <w:rPr>
+          <w:rtl/>
+        </w:rPr>
+        <w:instrText>شكل</w:instrText>
+      </w:r>
+      <w:r>
+        <w:instrText xml:space="preserve"> \* ARABIC </w:instrText>
+      </w:r>
+      <w:r>
         <w:fldChar w:fldCharType="separate"/>
       </w:r>
       <w:r>
@@ -13498,7 +13838,7 @@
       </w:r>
       <w:r>
         <w:rPr>
-          <w:rtl/>
+          <w:noProof/>
         </w:rPr>
         <w:fldChar w:fldCharType="end"/>
       </w:r>
@@ -13561,15 +13901,74 @@
         </w:rPr>
         <w:t xml:space="preserve"> الوصول</w:t>
       </w:r>
-    </w:p>
-    <w:p>
-      <w:pPr>
-        <w:rPr>
-          <w:lang w:eastAsia="ja-JP"/>
-        </w:rPr>
-      </w:pPr>
-      <w:bookmarkStart w:id="46" w:name="_GoBack"/>
-      <w:bookmarkEnd w:id="46"/>
+      <w:bookmarkEnd w:id="52"/>
+    </w:p>
+    <w:p>
+      <w:pPr>
+        <w:pStyle w:val="Heading2"/>
+        <w:numPr>
+          <w:ilvl w:val="0"/>
+          <w:numId w:val="31"/>
+        </w:numPr>
+        <w:ind w:left="900" w:hanging="900"/>
+        <w:rPr>
+          <w:rtl/>
+        </w:rPr>
+      </w:pPr>
+      <w:r>
+        <w:rPr>
+          <w:rFonts w:hint="cs"/>
+          <w:rtl/>
+        </w:rPr>
+        <w:t>توصيف حالات الاستخدام:</w:t>
+      </w:r>
+    </w:p>
+    <w:p>
+      <w:pPr>
+        <w:rPr>
+          <w:rtl/>
+          <w:lang w:val="en-GB" w:bidi="ar-LY"/>
+        </w:rPr>
+      </w:pPr>
+      <w:r>
+        <w:rPr>
+          <w:rFonts w:hint="cs"/>
+          <w:rtl/>
+          <w:lang w:val="en-GB" w:bidi="ar-LY"/>
+        </w:rPr>
+        <w:t>هو الوصف العام لحالات الاستخدام لجميع حالات الاستخدام التي تتعلق بعمل النظام وتم رسمها في وقت سابق، هنا يتم شرح حالات الاستخدام لتوضيح الاستخدام ومن هم المستخدمين الذين يتعاملون معها وبعض البيانات الأخرى.</w:t>
+      </w:r>
+    </w:p>
+    <w:p>
+      <w:pPr>
+        <w:pStyle w:val="Heading3"/>
+        <w:numPr>
+          <w:ilvl w:val="0"/>
+          <w:numId w:val="36"/>
+        </w:numPr>
+        <w:ind w:left="990" w:hanging="990"/>
+        <w:rPr>
+          <w:rtl/>
+          <w:lang w:val="en-GB" w:bidi="ar-LY"/>
+        </w:rPr>
+      </w:pPr>
+      <w:r>
+        <w:rPr>
+          <w:rFonts w:hint="cs"/>
+          <w:rtl/>
+          <w:lang w:val="en-GB" w:bidi="ar-LY"/>
+        </w:rPr>
+        <w:t>وصف حالة استخدام تسجيل دخول:</w:t>
+      </w:r>
+    </w:p>
+    <w:p>
+      <w:pPr>
+        <w:rPr>
+          <w:rFonts w:hint="cs"/>
+          <w:rtl/>
+          <w:lang w:val="en-GB" w:eastAsia="ja-JP" w:bidi="ar-LY"/>
+        </w:rPr>
+      </w:pPr>
     </w:p>
     <w:sectPr>
       <w:headerReference w:type="default" r:id="rId28"/>
@@ -13850,7 +14249,7 @@
             <w:noProof/>
             <w:rtl/>
           </w:rPr>
-          <w:t>18</w:t>
+          <w:t>13</w:t>
         </w:r>
         <w:r>
           <w:rPr>
@@ -14577,7 +14976,7 @@
         <w:szCs w:val="32"/>
         <w:rtl/>
       </w:rPr>
-      <w:t xml:space="preserve">                    </w:t>
+      <w:t xml:space="preserve">                      </w:t>
     </w:r>
     <w:r>
       <w:rPr>
@@ -15092,6 +15491,194 @@
     </w:lvl>
   </w:abstractNum>
   <w:abstractNum w:abstractNumId="5" w15:restartNumberingAfterBreak="0">
+    <w:nsid w:val="14AE033A"/>
+    <w:multiLevelType w:val="hybridMultilevel"/>
+    <w:tmpl w:val="D2E2B9EE"/>
+    <w:lvl w:ilvl="0" w:tplc="09A42A32">
+      <w:start w:val="1"/>
+      <w:numFmt w:val="decimal"/>
+      <w:lvlText w:val="%1.5.3"/>
+      <w:lvlJc w:val="left"/>
+      <w:pPr>
+        <w:ind w:left="720" w:hanging="360"/>
+      </w:pPr>
+      <w:rPr>
+        <w:rFonts w:ascii="Arial" w:hAnsi="Arial" w:cs="Arial" w:hint="default"/>
+        <w:b/>
+        <w:bCs/>
+        <w:color w:val="auto"/>
+        <w:sz w:val="32"/>
+        <w:szCs w:val="32"/>
+      </w:rPr>
+    </w:lvl>
+    <w:lvl w:ilvl="1" w:tplc="04090019" w:tentative="1">
+      <w:start w:val="1"/>
+      <w:numFmt w:val="lowerLetter"/>
+      <w:lvlText w:val="%2."/>
+      <w:lvlJc w:val="left"/>
+      <w:pPr>
+        <w:ind w:left="1440" w:hanging="360"/>
+      </w:pPr>
+    </w:lvl>
+    <w:lvl w:ilvl="2" w:tplc="0409001B" w:tentative="1">
+      <w:start w:val="1"/>
+      <w:numFmt w:val="lowerRoman"/>
+      <w:lvlText w:val="%3."/>
+      <w:lvlJc w:val="right"/>
+      <w:pPr>
+        <w:ind w:left="2160" w:hanging="180"/>
+      </w:pPr>
+    </w:lvl>
+    <w:lvl w:ilvl="3" w:tplc="0409000F" w:tentative="1">
+      <w:start w:val="1"/>
+      <w:numFmt w:val="decimal"/>
+      <w:lvlText w:val="%4."/>
+      <w:lvlJc w:val="left"/>
+      <w:pPr>
+        <w:ind w:left="2880" w:hanging="360"/>
+      </w:pPr>
+    </w:lvl>
+    <w:lvl w:ilvl="4" w:tplc="04090019" w:tentative="1">
+      <w:start w:val="1"/>
+      <w:numFmt w:val="lowerLetter"/>
+      <w:lvlText w:val="%5."/>
+      <w:lvlJc w:val="left"/>
+      <w:pPr>
+        <w:ind w:left="3600" w:hanging="360"/>
+      </w:pPr>
+    </w:lvl>
+    <w:lvl w:ilvl="5" w:tplc="0409001B" w:tentative="1">
+      <w:start w:val="1"/>
+      <w:numFmt w:val="lowerRoman"/>
+      <w:lvlText w:val="%6."/>
+      <w:lvlJc w:val="right"/>
+      <w:pPr>
+        <w:ind w:left="4320" w:hanging="180"/>
+      </w:pPr>
+    </w:lvl>
+    <w:lvl w:ilvl="6" w:tplc="0409000F" w:tentative="1">
+      <w:start w:val="1"/>
+      <w:numFmt w:val="decimal"/>
+      <w:lvlText w:val="%7."/>
+      <w:lvlJc w:val="left"/>
+      <w:pPr>
+        <w:ind w:left="5040" w:hanging="360"/>
+      </w:pPr>
+    </w:lvl>
+    <w:lvl w:ilvl="7" w:tplc="04090019" w:tentative="1">
+      <w:start w:val="1"/>
+      <w:numFmt w:val="lowerLetter"/>
+      <w:lvlText w:val="%8."/>
+      <w:lvlJc w:val="left"/>
+      <w:pPr>
+        <w:ind w:left="5760" w:hanging="360"/>
+      </w:pPr>
+    </w:lvl>
+    <w:lvl w:ilvl="8" w:tplc="0409001B" w:tentative="1">
+      <w:start w:val="1"/>
+      <w:numFmt w:val="lowerRoman"/>
+      <w:lvlText w:val="%9."/>
+      <w:lvlJc w:val="right"/>
+      <w:pPr>
+        <w:ind w:left="6480" w:hanging="180"/>
+      </w:pPr>
+    </w:lvl>
+  </w:abstractNum>
+  <w:abstractNum w:abstractNumId="6" w15:restartNumberingAfterBreak="0">
+    <w:nsid w:val="17EC6460"/>
+    <w:multiLevelType w:val="hybridMultilevel"/>
+    <w:tmpl w:val="595446F8"/>
+    <w:lvl w:ilvl="0" w:tplc="2FD0AC98">
+      <w:start w:val="1"/>
+      <w:numFmt w:val="decimal"/>
+      <w:lvlText w:val="%1.1.5.3"/>
+      <w:lvlJc w:val="left"/>
+      <w:pPr>
+        <w:ind w:left="1080" w:hanging="360"/>
+      </w:pPr>
+      <w:rPr>
+        <w:rFonts w:ascii="Arial" w:hAnsi="Arial" w:cs="Arial" w:hint="default"/>
+        <w:b/>
+        <w:bCs/>
+        <w:color w:val="auto"/>
+        <w:sz w:val="28"/>
+        <w:szCs w:val="28"/>
+      </w:rPr>
+    </w:lvl>
+    <w:lvl w:ilvl="1" w:tplc="04090019" w:tentative="1">
+      <w:start w:val="1"/>
+      <w:numFmt w:val="lowerLetter"/>
+      <w:lvlText w:val="%2."/>
+      <w:lvlJc w:val="left"/>
+      <w:pPr>
+        <w:ind w:left="1800" w:hanging="360"/>
+      </w:pPr>
+    </w:lvl>
+    <w:lvl w:ilvl="2" w:tplc="0409001B" w:tentative="1">
+      <w:start w:val="1"/>
+      <w:numFmt w:val="lowerRoman"/>
+      <w:lvlText w:val="%3."/>
+      <w:lvlJc w:val="right"/>
+      <w:pPr>
+        <w:ind w:left="2520" w:hanging="180"/>
+      </w:pPr>
+    </w:lvl>
+    <w:lvl w:ilvl="3" w:tplc="0409000F" w:tentative="1">
+      <w:start w:val="1"/>
+      <w:numFmt w:val="decimal"/>
+      <w:lvlText w:val="%4."/>
+      <w:lvlJc w:val="left"/>
+      <w:pPr>
+        <w:ind w:left="3240" w:hanging="360"/>
+      </w:pPr>
+    </w:lvl>
+    <w:lvl w:ilvl="4" w:tplc="04090019" w:tentative="1">
+      <w:start w:val="1"/>
+      <w:numFmt w:val="lowerLetter"/>
+      <w:lvlText w:val="%5."/>
+      <w:lvlJc w:val="left"/>
+      <w:pPr>
+        <w:ind w:left="3960" w:hanging="360"/>
+      </w:pPr>
+    </w:lvl>
+    <w:lvl w:ilvl="5" w:tplc="0409001B" w:tentative="1">
+      <w:start w:val="1"/>
+      <w:numFmt w:val="lowerRoman"/>
+      <w:lvlText w:val="%6."/>
+      <w:lvlJc w:val="right"/>
+      <w:pPr>
+        <w:ind w:left="4680" w:hanging="180"/>
+      </w:pPr>
+    </w:lvl>
+    <w:lvl w:ilvl="6" w:tplc="0409000F" w:tentative="1">
+      <w:start w:val="1"/>
+      <w:numFmt w:val="decimal"/>
+      <w:lvlText w:val="%7."/>
+      <w:lvlJc w:val="left"/>
+      <w:pPr>
+        <w:ind w:left="5400" w:hanging="360"/>
+      </w:pPr>
+    </w:lvl>
+    <w:lvl w:ilvl="7" w:tplc="04090019" w:tentative="1">
+      <w:start w:val="1"/>
+      <w:numFmt w:val="lowerLetter"/>
+      <w:lvlText w:val="%8."/>
+      <w:lvlJc w:val="left"/>
+      <w:pPr>
+        <w:ind w:left="6120" w:hanging="360"/>
+      </w:pPr>
+    </w:lvl>
+    <w:lvl w:ilvl="8" w:tplc="0409001B" w:tentative="1">
+      <w:start w:val="1"/>
+      <w:numFmt w:val="lowerRoman"/>
+      <w:lvlText w:val="%9."/>
+      <w:lvlJc w:val="right"/>
+      <w:pPr>
+        <w:ind w:left="6840" w:hanging="180"/>
+      </w:pPr>
+    </w:lvl>
+  </w:abstractNum>
+  <w:abstractNum w:abstractNumId="7" w15:restartNumberingAfterBreak="0">
     <w:nsid w:val="201504E1"/>
     <w:multiLevelType w:val="hybridMultilevel"/>
     <w:tmpl w:val="B8226830"/>
@@ -15204,7 +15791,7 @@
       </w:rPr>
     </w:lvl>
   </w:abstractNum>
-  <w:abstractNum w:abstractNumId="6" w15:restartNumberingAfterBreak="0">
+  <w:abstractNum w:abstractNumId="8" w15:restartNumberingAfterBreak="0">
     <w:nsid w:val="206A49AE"/>
     <w:multiLevelType w:val="hybridMultilevel"/>
     <w:tmpl w:val="D544280C"/>
@@ -15317,7 +15904,7 @@
       </w:rPr>
     </w:lvl>
   </w:abstractNum>
-  <w:abstractNum w:abstractNumId="7" w15:restartNumberingAfterBreak="0">
+  <w:abstractNum w:abstractNumId="9" w15:restartNumberingAfterBreak="0">
     <w:nsid w:val="20FF1247"/>
     <w:multiLevelType w:val="hybridMultilevel"/>
     <w:tmpl w:val="D9229892"/>
@@ -15430,7 +16017,7 @@
       </w:rPr>
     </w:lvl>
   </w:abstractNum>
-  <w:abstractNum w:abstractNumId="8" w15:restartNumberingAfterBreak="0">
+  <w:abstractNum w:abstractNumId="10" w15:restartNumberingAfterBreak="0">
     <w:nsid w:val="22B251A7"/>
     <w:multiLevelType w:val="hybridMultilevel"/>
     <w:tmpl w:val="F0347F6C"/>
@@ -15524,7 +16111,7 @@
       </w:pPr>
     </w:lvl>
   </w:abstractNum>
-  <w:abstractNum w:abstractNumId="9" w15:restartNumberingAfterBreak="0">
+  <w:abstractNum w:abstractNumId="11" w15:restartNumberingAfterBreak="0">
     <w:nsid w:val="27FB700B"/>
     <w:multiLevelType w:val="hybridMultilevel"/>
     <w:tmpl w:val="9B44F12C"/>
@@ -15618,7 +16205,7 @@
       </w:pPr>
     </w:lvl>
   </w:abstractNum>
-  <w:abstractNum w:abstractNumId="10" w15:restartNumberingAfterBreak="0">
+  <w:abstractNum w:abstractNumId="12" w15:restartNumberingAfterBreak="0">
     <w:nsid w:val="2C3060CF"/>
     <w:multiLevelType w:val="hybridMultilevel"/>
     <w:tmpl w:val="23525158"/>
@@ -15712,7 +16299,7 @@
       </w:pPr>
     </w:lvl>
   </w:abstractNum>
-  <w:abstractNum w:abstractNumId="11" w15:restartNumberingAfterBreak="0">
+  <w:abstractNum w:abstractNumId="13" w15:restartNumberingAfterBreak="0">
     <w:nsid w:val="2CE22853"/>
     <w:multiLevelType w:val="hybridMultilevel"/>
     <w:tmpl w:val="95FA369C"/>
@@ -15826,7 +16413,7 @@
       </w:rPr>
     </w:lvl>
   </w:abstractNum>
-  <w:abstractNum w:abstractNumId="12" w15:restartNumberingAfterBreak="0">
+  <w:abstractNum w:abstractNumId="14" w15:restartNumberingAfterBreak="0">
     <w:nsid w:val="2D4C78C7"/>
     <w:multiLevelType w:val="hybridMultilevel"/>
     <w:tmpl w:val="9B44F12C"/>
@@ -15920,7 +16507,7 @@
       </w:pPr>
     </w:lvl>
   </w:abstractNum>
-  <w:abstractNum w:abstractNumId="13" w15:restartNumberingAfterBreak="0">
+  <w:abstractNum w:abstractNumId="15" w15:restartNumberingAfterBreak="0">
     <w:nsid w:val="2E134EBF"/>
     <w:multiLevelType w:val="hybridMultilevel"/>
     <w:tmpl w:val="917812DE"/>
@@ -16033,7 +16620,7 @@
       </w:rPr>
     </w:lvl>
   </w:abstractNum>
-  <w:abstractNum w:abstractNumId="14" w15:restartNumberingAfterBreak="0">
+  <w:abstractNum w:abstractNumId="16" w15:restartNumberingAfterBreak="0">
     <w:nsid w:val="2F131977"/>
     <w:multiLevelType w:val="hybridMultilevel"/>
     <w:tmpl w:val="64CA0626"/>
@@ -16127,7 +16714,7 @@
       </w:pPr>
     </w:lvl>
   </w:abstractNum>
-  <w:abstractNum w:abstractNumId="15" w15:restartNumberingAfterBreak="0">
+  <w:abstractNum w:abstractNumId="17" w15:restartNumberingAfterBreak="0">
     <w:nsid w:val="30422077"/>
     <w:multiLevelType w:val="hybridMultilevel"/>
     <w:tmpl w:val="54C68028"/>
@@ -16221,10 +16808,10 @@
       </w:pPr>
     </w:lvl>
   </w:abstractNum>
-  <w:abstractNum w:abstractNumId="16" w15:restartNumberingAfterBreak="0">
+  <w:abstractNum w:abstractNumId="18" w15:restartNumberingAfterBreak="0">
     <w:nsid w:val="387521C7"/>
     <w:multiLevelType w:val="hybridMultilevel"/>
-    <w:tmpl w:val="EBD03214"/>
+    <w:tmpl w:val="8B68AEAC"/>
     <w:lvl w:ilvl="0" w:tplc="09A42A32">
       <w:start w:val="1"/>
       <w:numFmt w:val="decimal"/>
@@ -16315,7 +16902,7 @@
       </w:pPr>
     </w:lvl>
   </w:abstractNum>
-  <w:abstractNum w:abstractNumId="17" w15:restartNumberingAfterBreak="0">
+  <w:abstractNum w:abstractNumId="19" w15:restartNumberingAfterBreak="0">
     <w:nsid w:val="3C444737"/>
     <w:multiLevelType w:val="hybridMultilevel"/>
     <w:tmpl w:val="53848740"/>
@@ -16409,10 +16996,10 @@
       </w:pPr>
     </w:lvl>
   </w:abstractNum>
-  <w:abstractNum w:abstractNumId="18" w15:restartNumberingAfterBreak="0">
+  <w:abstractNum w:abstractNumId="20" w15:restartNumberingAfterBreak="0">
     <w:nsid w:val="42B30585"/>
     <w:multiLevelType w:val="hybridMultilevel"/>
-    <w:tmpl w:val="21CCE1F4"/>
+    <w:tmpl w:val="05BC7548"/>
     <w:lvl w:ilvl="0" w:tplc="2FD0AC98">
       <w:start w:val="1"/>
       <w:numFmt w:val="decimal"/>
@@ -16503,7 +17090,7 @@
       </w:pPr>
     </w:lvl>
   </w:abstractNum>
-  <w:abstractNum w:abstractNumId="19" w15:restartNumberingAfterBreak="0">
+  <w:abstractNum w:abstractNumId="21" w15:restartNumberingAfterBreak="0">
     <w:nsid w:val="4727649A"/>
     <w:multiLevelType w:val="hybridMultilevel"/>
     <w:tmpl w:val="5B8A3140"/>
@@ -16597,7 +17184,7 @@
       </w:pPr>
     </w:lvl>
   </w:abstractNum>
-  <w:abstractNum w:abstractNumId="20" w15:restartNumberingAfterBreak="0">
+  <w:abstractNum w:abstractNumId="22" w15:restartNumberingAfterBreak="0">
     <w:nsid w:val="47885FE2"/>
     <w:multiLevelType w:val="hybridMultilevel"/>
     <w:tmpl w:val="4B5C870A"/>
@@ -16691,7 +17278,7 @@
       </w:pPr>
     </w:lvl>
   </w:abstractNum>
-  <w:abstractNum w:abstractNumId="21" w15:restartNumberingAfterBreak="0">
+  <w:abstractNum w:abstractNumId="23" w15:restartNumberingAfterBreak="0">
     <w:nsid w:val="48EA6EF3"/>
     <w:multiLevelType w:val="hybridMultilevel"/>
     <w:tmpl w:val="7958B4EA"/>
@@ -16804,7 +17391,7 @@
       </w:rPr>
     </w:lvl>
   </w:abstractNum>
-  <w:abstractNum w:abstractNumId="22" w15:restartNumberingAfterBreak="0">
+  <w:abstractNum w:abstractNumId="24" w15:restartNumberingAfterBreak="0">
     <w:nsid w:val="533011D2"/>
     <w:multiLevelType w:val="hybridMultilevel"/>
     <w:tmpl w:val="B2587144"/>
@@ -16898,7 +17485,101 @@
       </w:pPr>
     </w:lvl>
   </w:abstractNum>
-  <w:abstractNum w:abstractNumId="23" w15:restartNumberingAfterBreak="0">
+  <w:abstractNum w:abstractNumId="25" w15:restartNumberingAfterBreak="0">
+    <w:nsid w:val="54353358"/>
+    <w:multiLevelType w:val="hybridMultilevel"/>
+    <w:tmpl w:val="0BF8697C"/>
+    <w:lvl w:ilvl="0" w:tplc="8C88A106">
+      <w:start w:val="1"/>
+      <w:numFmt w:val="decimal"/>
+      <w:lvlText w:val="%1.2.5.3"/>
+      <w:lvlJc w:val="left"/>
+      <w:pPr>
+        <w:ind w:left="1080" w:hanging="360"/>
+      </w:pPr>
+      <w:rPr>
+        <w:rFonts w:ascii="Arial" w:hAnsi="Arial" w:cs="Arial" w:hint="default"/>
+        <w:b/>
+        <w:bCs/>
+        <w:color w:val="auto"/>
+        <w:sz w:val="28"/>
+        <w:szCs w:val="28"/>
+      </w:rPr>
+    </w:lvl>
+    <w:lvl w:ilvl="1" w:tplc="04090019" w:tentative="1">
+      <w:start w:val="1"/>
+      <w:numFmt w:val="lowerLetter"/>
+      <w:lvlText w:val="%2."/>
+      <w:lvlJc w:val="left"/>
+      <w:pPr>
+        <w:ind w:left="1800" w:hanging="360"/>
+      </w:pPr>
+    </w:lvl>
+    <w:lvl w:ilvl="2" w:tplc="0409001B" w:tentative="1">
+      <w:start w:val="1"/>
+      <w:numFmt w:val="lowerRoman"/>
+      <w:lvlText w:val="%3."/>
+      <w:lvlJc w:val="right"/>
+      <w:pPr>
+        <w:ind w:left="2520" w:hanging="180"/>
+      </w:pPr>
+    </w:lvl>
+    <w:lvl w:ilvl="3" w:tplc="0409000F" w:tentative="1">
+      <w:start w:val="1"/>
+      <w:numFmt w:val="decimal"/>
+      <w:lvlText w:val="%4."/>
+      <w:lvlJc w:val="left"/>
+      <w:pPr>
+        <w:ind w:left="3240" w:hanging="360"/>
+      </w:pPr>
+    </w:lvl>
+    <w:lvl w:ilvl="4" w:tplc="04090019" w:tentative="1">
+      <w:start w:val="1"/>
+      <w:numFmt w:val="lowerLetter"/>
+      <w:lvlText w:val="%5."/>
+      <w:lvlJc w:val="left"/>
+      <w:pPr>
+        <w:ind w:left="3960" w:hanging="360"/>
+      </w:pPr>
+    </w:lvl>
+    <w:lvl w:ilvl="5" w:tplc="0409001B" w:tentative="1">
+      <w:start w:val="1"/>
+      <w:numFmt w:val="lowerRoman"/>
+      <w:lvlText w:val="%6."/>
+      <w:lvlJc w:val="right"/>
+      <w:pPr>
+        <w:ind w:left="4680" w:hanging="180"/>
+      </w:pPr>
+    </w:lvl>
+    <w:lvl w:ilvl="6" w:tplc="0409000F" w:tentative="1">
+      <w:start w:val="1"/>
+      <w:numFmt w:val="decimal"/>
+      <w:lvlText w:val="%7."/>
+      <w:lvlJc w:val="left"/>
+      <w:pPr>
+        <w:ind w:left="5400" w:hanging="360"/>
+      </w:pPr>
+    </w:lvl>
+    <w:lvl w:ilvl="7" w:tplc="04090019" w:tentative="1">
+      <w:start w:val="1"/>
+      <w:numFmt w:val="lowerLetter"/>
+      <w:lvlText w:val="%8."/>
+      <w:lvlJc w:val="left"/>
+      <w:pPr>
+        <w:ind w:left="6120" w:hanging="360"/>
+      </w:pPr>
+    </w:lvl>
+    <w:lvl w:ilvl="8" w:tplc="0409001B" w:tentative="1">
+      <w:start w:val="1"/>
+      <w:numFmt w:val="lowerRoman"/>
+      <w:lvlText w:val="%9."/>
+      <w:lvlJc w:val="right"/>
+      <w:pPr>
+        <w:ind w:left="6840" w:hanging="180"/>
+      </w:pPr>
+    </w:lvl>
+  </w:abstractNum>
+  <w:abstractNum w:abstractNumId="26" w15:restartNumberingAfterBreak="0">
     <w:nsid w:val="599E42FF"/>
     <w:multiLevelType w:val="hybridMultilevel"/>
     <w:tmpl w:val="D82EEA1C"/>
@@ -17011,7 +17692,7 @@
       </w:rPr>
     </w:lvl>
   </w:abstractNum>
-  <w:abstractNum w:abstractNumId="24" w15:restartNumberingAfterBreak="0">
+  <w:abstractNum w:abstractNumId="27" w15:restartNumberingAfterBreak="0">
     <w:nsid w:val="66A7619C"/>
     <w:multiLevelType w:val="multilevel"/>
     <w:tmpl w:val="E29E72DA"/>
@@ -17097,7 +17778,7 @@
       </w:pPr>
     </w:lvl>
   </w:abstractNum>
-  <w:abstractNum w:abstractNumId="25" w15:restartNumberingAfterBreak="0">
+  <w:abstractNum w:abstractNumId="28" w15:restartNumberingAfterBreak="0">
     <w:nsid w:val="675B50B4"/>
     <w:multiLevelType w:val="hybridMultilevel"/>
     <w:tmpl w:val="2CAAC94C"/>
@@ -17191,7 +17872,7 @@
       </w:pPr>
     </w:lvl>
   </w:abstractNum>
-  <w:abstractNum w:abstractNumId="26" w15:restartNumberingAfterBreak="0">
+  <w:abstractNum w:abstractNumId="29" w15:restartNumberingAfterBreak="0">
     <w:nsid w:val="67AB5EFA"/>
     <w:multiLevelType w:val="hybridMultilevel"/>
     <w:tmpl w:val="AC6C33B8"/>
@@ -17304,7 +17985,7 @@
       </w:rPr>
     </w:lvl>
   </w:abstractNum>
-  <w:abstractNum w:abstractNumId="27" w15:restartNumberingAfterBreak="0">
+  <w:abstractNum w:abstractNumId="30" w15:restartNumberingAfterBreak="0">
     <w:nsid w:val="6F4C768C"/>
     <w:multiLevelType w:val="hybridMultilevel"/>
     <w:tmpl w:val="EFE24516"/>
@@ -17398,7 +18079,7 @@
       </w:pPr>
     </w:lvl>
   </w:abstractNum>
-  <w:abstractNum w:abstractNumId="28" w15:restartNumberingAfterBreak="0">
+  <w:abstractNum w:abstractNumId="31" w15:restartNumberingAfterBreak="0">
     <w:nsid w:val="70066372"/>
     <w:multiLevelType w:val="hybridMultilevel"/>
     <w:tmpl w:val="9B44F12C"/>
@@ -17492,7 +18173,7 @@
       </w:pPr>
     </w:lvl>
   </w:abstractNum>
-  <w:abstractNum w:abstractNumId="29" w15:restartNumberingAfterBreak="0">
+  <w:abstractNum w:abstractNumId="32" w15:restartNumberingAfterBreak="0">
     <w:nsid w:val="748B4DD7"/>
     <w:multiLevelType w:val="hybridMultilevel"/>
     <w:tmpl w:val="CA72ED56"/>
@@ -17605,7 +18286,7 @@
       </w:rPr>
     </w:lvl>
   </w:abstractNum>
-  <w:abstractNum w:abstractNumId="30" w15:restartNumberingAfterBreak="0">
+  <w:abstractNum w:abstractNumId="33" w15:restartNumberingAfterBreak="0">
     <w:nsid w:val="756D2911"/>
     <w:multiLevelType w:val="hybridMultilevel"/>
     <w:tmpl w:val="66682000"/>
@@ -17718,7 +18399,7 @@
       </w:rPr>
     </w:lvl>
   </w:abstractNum>
-  <w:abstractNum w:abstractNumId="31" w15:restartNumberingAfterBreak="0">
+  <w:abstractNum w:abstractNumId="34" w15:restartNumberingAfterBreak="0">
     <w:nsid w:val="76904826"/>
     <w:multiLevelType w:val="multilevel"/>
     <w:tmpl w:val="09B00E0E"/>
@@ -17810,7 +18491,7 @@
       </w:pPr>
     </w:lvl>
   </w:abstractNum>
-  <w:abstractNum w:abstractNumId="32" w15:restartNumberingAfterBreak="0">
+  <w:abstractNum w:abstractNumId="35" w15:restartNumberingAfterBreak="0">
     <w:nsid w:val="7AB12477"/>
     <w:multiLevelType w:val="multilevel"/>
     <w:tmpl w:val="264ECB72"/>
@@ -17923,64 +18604,64 @@
     <w:abstractNumId w:val="3"/>
   </w:num>
   <w:num w:numId="2">
+    <w:abstractNumId w:val="35"/>
+  </w:num>
+  <w:num w:numId="3">
+    <w:abstractNumId w:val="27"/>
+  </w:num>
+  <w:num w:numId="4">
+    <w:abstractNumId w:val="34"/>
+  </w:num>
+  <w:num w:numId="5">
+    <w:abstractNumId w:val="17"/>
+  </w:num>
+  <w:num w:numId="6">
+    <w:abstractNumId w:val="16"/>
+  </w:num>
+  <w:num w:numId="7">
+    <w:abstractNumId w:val="21"/>
+  </w:num>
+  <w:num w:numId="8">
+    <w:abstractNumId w:val="19"/>
+  </w:num>
+  <w:num w:numId="9">
+    <w:abstractNumId w:val="8"/>
+  </w:num>
+  <w:num w:numId="10">
+    <w:abstractNumId w:val="7"/>
+  </w:num>
+  <w:num w:numId="11">
+    <w:abstractNumId w:val="10"/>
+  </w:num>
+  <w:num w:numId="12">
+    <w:abstractNumId w:val="29"/>
+  </w:num>
+  <w:num w:numId="13">
+    <w:abstractNumId w:val="9"/>
+  </w:num>
+  <w:num w:numId="14">
     <w:abstractNumId w:val="32"/>
   </w:num>
-  <w:num w:numId="3">
-    <w:abstractNumId w:val="24"/>
-  </w:num>
-  <w:num w:numId="4">
-    <w:abstractNumId w:val="31"/>
-  </w:num>
-  <w:num w:numId="5">
-    <w:abstractNumId w:val="15"/>
-  </w:num>
-  <w:num w:numId="6">
-    <w:abstractNumId w:val="14"/>
-  </w:num>
-  <w:num w:numId="7">
-    <w:abstractNumId w:val="19"/>
-  </w:num>
-  <w:num w:numId="8">
-    <w:abstractNumId w:val="17"/>
-  </w:num>
-  <w:num w:numId="9">
-    <w:abstractNumId w:val="6"/>
-  </w:num>
-  <w:num w:numId="10">
-    <w:abstractNumId w:val="5"/>
-  </w:num>
-  <w:num w:numId="11">
-    <w:abstractNumId w:val="8"/>
-  </w:num>
-  <w:num w:numId="12">
-    <w:abstractNumId w:val="26"/>
-  </w:num>
-  <w:num w:numId="13">
-    <w:abstractNumId w:val="7"/>
-  </w:num>
-  <w:num w:numId="14">
-    <w:abstractNumId w:val="29"/>
-  </w:num>
   <w:num w:numId="15">
-    <w:abstractNumId w:val="30"/>
+    <w:abstractNumId w:val="33"/>
   </w:num>
   <w:num w:numId="16">
     <w:abstractNumId w:val="4"/>
   </w:num>
   <w:num w:numId="17">
-    <w:abstractNumId w:val="21"/>
+    <w:abstractNumId w:val="23"/>
   </w:num>
   <w:num w:numId="18">
-    <w:abstractNumId w:val="13"/>
+    <w:abstractNumId w:val="15"/>
   </w:num>
   <w:num w:numId="19">
-    <w:abstractNumId w:val="23"/>
+    <w:abstractNumId w:val="26"/>
   </w:num>
   <w:num w:numId="20">
-    <w:abstractNumId w:val="10"/>
+    <w:abstractNumId w:val="12"/>
   </w:num>
   <w:num w:numId="21">
-    <w:abstractNumId w:val="20"/>
+    <w:abstractNumId w:val="22"/>
   </w:num>
   <w:num w:numId="22">
     <w:abstractNumId w:val="2"/>
@@ -17989,34 +18670,43 @@
     <w:abstractNumId w:val="0"/>
   </w:num>
   <w:num w:numId="24">
-    <w:abstractNumId w:val="25"/>
+    <w:abstractNumId w:val="28"/>
   </w:num>
   <w:num w:numId="25">
-    <w:abstractNumId w:val="28"/>
+    <w:abstractNumId w:val="31"/>
   </w:num>
   <w:num w:numId="26">
+    <w:abstractNumId w:val="13"/>
+  </w:num>
+  <w:num w:numId="27">
     <w:abstractNumId w:val="11"/>
   </w:num>
-  <w:num w:numId="27">
-    <w:abstractNumId w:val="9"/>
-  </w:num>
   <w:num w:numId="28">
-    <w:abstractNumId w:val="12"/>
+    <w:abstractNumId w:val="14"/>
   </w:num>
   <w:num w:numId="29">
-    <w:abstractNumId w:val="27"/>
+    <w:abstractNumId w:val="30"/>
   </w:num>
   <w:num w:numId="30">
-    <w:abstractNumId w:val="22"/>
+    <w:abstractNumId w:val="24"/>
   </w:num>
   <w:num w:numId="31">
-    <w:abstractNumId w:val="16"/>
+    <w:abstractNumId w:val="18"/>
   </w:num>
   <w:num w:numId="32">
     <w:abstractNumId w:val="1"/>
   </w:num>
   <w:num w:numId="33">
-    <w:abstractNumId w:val="18"/>
+    <w:abstractNumId w:val="20"/>
+  </w:num>
+  <w:num w:numId="34">
+    <w:abstractNumId w:val="5"/>
+  </w:num>
+  <w:num w:numId="35">
+    <w:abstractNumId w:val="6"/>
+  </w:num>
+  <w:num w:numId="36">
+    <w:abstractNumId w:val="25"/>
   </w:num>
   <w:numIdMacAtCleanup w:val="19"/>
 </w:numbering>
@@ -19659,7 +20349,7 @@
 </file>
 
 <file path=customXml/itemProps1.xml><?xml version="1.0" encoding="utf-8"?>
-<ds:datastoreItem xmlns:ds="http://schemas.openxmlformats.org/officeDocument/2006/customXml" ds:itemID="{E72CC2B2-E77E-4647-81A9-F0E17D87B175}">
+<ds:datastoreItem xmlns:ds="http://schemas.openxmlformats.org/officeDocument/2006/customXml" ds:itemID="{09A2D39B-0FA2-4B09-AFE3-18E3AA61F483}">
   <ds:schemaRefs>
     <ds:schemaRef ds:uri="http://schemas.openxmlformats.org/officeDocument/2006/bibliography"/>
   </ds:schemaRefs>

</xml_diff>

<commit_message>
adding usecase discreption pics inside the main file
</commit_message>
<xml_diff>
--- a/MainDocument1.docx
+++ b/MainDocument1.docx
@@ -174,7 +174,6 @@
             </w:rPr>
             <w:t>(</w:t>
           </w:r>
-          <w:proofErr w:type="spellStart"/>
           <w:r>
             <w:rPr>
               <w:rFonts w:asciiTheme="minorBidi" w:hAnsiTheme="minorBidi"/>
@@ -186,7 +185,6 @@
             </w:rPr>
             <w:t>Coursati</w:t>
           </w:r>
-          <w:proofErr w:type="spellEnd"/>
           <w:r>
             <w:rPr>
               <w:rFonts w:asciiTheme="minorBidi" w:hAnsiTheme="minorBidi" w:hint="cs"/>
@@ -7042,23 +7040,13 @@
         </w:rPr>
         <w:t>JavaScript</w:t>
       </w:r>
-      <w:proofErr w:type="gramStart"/>
       <w:r>
         <w:rPr>
           <w:rFonts w:hint="cs"/>
           <w:rtl/>
           <w:lang w:eastAsia="ja-JP"/>
         </w:rPr>
-        <w:t>)،</w:t>
-      </w:r>
-      <w:proofErr w:type="gramEnd"/>
-      <w:r>
-        <w:rPr>
-          <w:rFonts w:hint="cs"/>
-          <w:rtl/>
-          <w:lang w:eastAsia="ja-JP"/>
-        </w:rPr>
-        <w:t xml:space="preserve"> تستقبل متصفحات الويب مستندات </w:t>
+        <w:t xml:space="preserve">)، تستقبل متصفحات الويب مستندات </w:t>
       </w:r>
       <w:r>
         <w:rPr>
@@ -8725,55 +8713,14 @@
         </w:rPr>
         <w:t xml:space="preserve">شكل </w:t>
       </w:r>
-      <w:r>
-        <w:rPr>
-          <w:rtl/>
-        </w:rPr>
-        <w:fldChar w:fldCharType="begin"/>
-      </w:r>
-      <w:r>
-        <w:rPr>
-          <w:rtl/>
-        </w:rPr>
-        <w:instrText xml:space="preserve"> </w:instrText>
-      </w:r>
-      <w:r>
-        <w:instrText>SEQ</w:instrText>
-      </w:r>
-      <w:r>
-        <w:rPr>
-          <w:rtl/>
-        </w:rPr>
-        <w:instrText xml:space="preserve"> شكل \* </w:instrText>
-      </w:r>
-      <w:r>
-        <w:instrText>ARABIC</w:instrText>
-      </w:r>
-      <w:r>
-        <w:rPr>
-          <w:rtl/>
-        </w:rPr>
-        <w:instrText xml:space="preserve"> </w:instrText>
-      </w:r>
-      <w:r>
-        <w:rPr>
-          <w:rtl/>
-        </w:rPr>
-        <w:fldChar w:fldCharType="separate"/>
-      </w:r>
-      <w:r>
-        <w:rPr>
-          <w:noProof/>
-          <w:rtl/>
-        </w:rPr>
-        <w:t>1</w:t>
-      </w:r>
-      <w:r>
-        <w:rPr>
-          <w:rtl/>
-        </w:rPr>
-        <w:fldChar w:fldCharType="end"/>
-      </w:r>
+      <w:fldSimple w:instr=" SEQ شكل \* ARABIC ">
+        <w:r>
+          <w:rPr>
+            <w:noProof/>
+          </w:rPr>
+          <w:t>1</w:t>
+        </w:r>
+      </w:fldSimple>
       <w:r>
         <w:rPr>
           <w:rFonts w:hint="cs"/>
@@ -8963,7 +8910,6 @@
         <w:r>
           <w:rPr>
             <w:noProof/>
-            <w:rtl/>
           </w:rPr>
           <w:t>2</w:t>
         </w:r>
@@ -9769,7 +9715,6 @@
         <w:r>
           <w:rPr>
             <w:noProof/>
-            <w:rtl/>
           </w:rPr>
           <w:t>3</w:t>
         </w:r>
@@ -9969,7 +9914,6 @@
         <w:r>
           <w:rPr>
             <w:noProof/>
-            <w:rtl/>
           </w:rPr>
           <w:t>4</w:t>
         </w:r>
@@ -14847,7 +14791,6 @@
               </w:rPr>
               <w:t xml:space="preserve"> </w:t>
             </w:r>
-            <w:proofErr w:type="spellStart"/>
             <w:r>
               <w:rPr>
                 <w:rFonts w:eastAsiaTheme="minorEastAsia"/>
@@ -14856,7 +14799,6 @@
               </w:rPr>
               <w:t>FrontEnd</w:t>
             </w:r>
-            <w:proofErr w:type="spellEnd"/>
           </w:p>
           <w:p>
             <w:pPr>
@@ -15715,19 +15657,11 @@
         </w:rPr>
         <w:t xml:space="preserve">مخطط حالة الاستخدام </w:t>
       </w:r>
-      <w:proofErr w:type="spellStart"/>
       <w:r>
         <w:rPr>
           <w:lang w:val="en-US"/>
         </w:rPr>
-        <w:t>UseCase</w:t>
-      </w:r>
-      <w:proofErr w:type="spellEnd"/>
-      <w:r>
-        <w:rPr>
-          <w:lang w:val="en-US"/>
-        </w:rPr>
-        <w:t xml:space="preserve"> Diagram</w:t>
+        <w:t>UseCase Diagram</w:t>
       </w:r>
       <w:r>
         <w:rPr>
@@ -17002,19 +16936,92 @@
     </w:p>
     <w:p>
       <w:pPr>
-        <w:rPr>
-          <w:rFonts w:hint="cs"/>
-          <w:rtl/>
-          <w:lang w:eastAsia="ja-JP"/>
-        </w:rPr>
-      </w:pPr>
+        <w:keepNext/>
+        <w:jc w:val="center"/>
+      </w:pPr>
+      <w:r>
+        <w:rPr>
+          <w:noProof/>
+          <w:rtl/>
+        </w:rPr>
+        <w:drawing>
+          <wp:inline distT="0" distB="0" distL="0" distR="0">
+            <wp:extent cx="3188525" cy="1492407"/>
+            <wp:effectExtent l="19050" t="19050" r="12065" b="12700"/>
+            <wp:docPr id="14" name="Picture 14"/>
+            <wp:cNvGraphicFramePr>
+              <a:graphicFrameLocks xmlns:a="http://schemas.openxmlformats.org/drawingml/2006/main" noChangeAspect="1"/>
+            </wp:cNvGraphicFramePr>
+            <a:graphic xmlns:a="http://schemas.openxmlformats.org/drawingml/2006/main">
+              <a:graphicData uri="http://schemas.openxmlformats.org/drawingml/2006/picture">
+                <pic:pic xmlns:pic="http://schemas.openxmlformats.org/drawingml/2006/picture">
+                  <pic:nvPicPr>
+                    <pic:cNvPr id="14" name="عرض مشرفيين.PNG"/>
+                    <pic:cNvPicPr/>
+                  </pic:nvPicPr>
+                  <pic:blipFill>
+                    <a:blip r:embed="rId32" cstate="print">
+                      <a:extLst>
+                        <a:ext uri="{28A0092B-C50C-407E-A947-70E740481C1C}">
+                          <a14:useLocalDpi xmlns:a14="http://schemas.microsoft.com/office/drawing/2010/main" val="0"/>
+                        </a:ext>
+                      </a:extLst>
+                    </a:blip>
+                    <a:stretch>
+                      <a:fillRect/>
+                    </a:stretch>
+                  </pic:blipFill>
+                  <pic:spPr>
+                    <a:xfrm>
+                      <a:off x="0" y="0"/>
+                      <a:ext cx="3193920" cy="1494932"/>
+                    </a:xfrm>
+                    <a:prstGeom prst="rect">
+                      <a:avLst/>
+                    </a:prstGeom>
+                    <a:ln w="9525">
+                      <a:solidFill>
+                        <a:schemeClr val="bg2">
+                          <a:lumMod val="75000"/>
+                        </a:schemeClr>
+                      </a:solidFill>
+                    </a:ln>
+                  </pic:spPr>
+                </pic:pic>
+              </a:graphicData>
+            </a:graphic>
+          </wp:inline>
+        </w:drawing>
+      </w:r>
     </w:p>
     <w:p>
       <w:pPr>
-        <w:rPr>
-          <w:lang w:val="en-GB" w:eastAsia="ja-JP" w:bidi="ar-LY"/>
-        </w:rPr>
-      </w:pPr>
+        <w:pStyle w:val="Caption"/>
+        <w:rPr>
+          <w:lang w:bidi="ar-LY"/>
+        </w:rPr>
+      </w:pPr>
+      <w:r>
+        <w:rPr>
+          <w:rtl/>
+        </w:rPr>
+        <w:t xml:space="preserve">شكل </w:t>
+      </w:r>
+      <w:fldSimple w:instr=" SEQ شكل \* ARABIC ">
+        <w:r>
+          <w:rPr>
+            <w:noProof/>
+          </w:rPr>
+          <w:t>13</w:t>
+        </w:r>
+      </w:fldSimple>
+      <w:r>
+        <w:rPr>
+          <w:rFonts w:hint="cs"/>
+          <w:rtl/>
+        </w:rPr>
+        <w:t xml:space="preserve"> حالة استخدام عرض مشرفين</w:t>
+      </w:r>
     </w:p>
     <w:tbl>
       <w:tblPr>
@@ -17158,6 +17165,7 @@
                 <w:rtl/>
                 <w:lang w:bidi="ar-LY"/>
               </w:rPr>
+              <w:lastRenderedPageBreak/>
               <w:t>الغرض</w:t>
             </w:r>
           </w:p>
@@ -17318,7 +17326,6 @@
                 <w:rtl/>
                 <w:lang w:bidi="ar-LY"/>
               </w:rPr>
-              <w:lastRenderedPageBreak/>
               <w:t>شروط لاحقة</w:t>
             </w:r>
           </w:p>
@@ -17701,17 +17708,91 @@
     </w:p>
     <w:p>
       <w:pPr>
-        <w:rPr>
-          <w:lang w:val="en-GB" w:eastAsia="ja-JP" w:bidi="ar-LY"/>
-        </w:rPr>
-      </w:pPr>
+        <w:keepNext/>
+        <w:jc w:val="center"/>
+      </w:pPr>
+      <w:r>
+        <w:rPr>
+          <w:noProof/>
+        </w:rPr>
+        <w:drawing>
+          <wp:inline distT="0" distB="0" distL="0" distR="0">
+            <wp:extent cx="4298868" cy="1299305"/>
+            <wp:effectExtent l="19050" t="19050" r="26035" b="15240"/>
+            <wp:docPr id="16" name="Picture 16"/>
+            <wp:cNvGraphicFramePr>
+              <a:graphicFrameLocks xmlns:a="http://schemas.openxmlformats.org/drawingml/2006/main" noChangeAspect="1"/>
+            </wp:cNvGraphicFramePr>
+            <a:graphic xmlns:a="http://schemas.openxmlformats.org/drawingml/2006/main">
+              <a:graphicData uri="http://schemas.openxmlformats.org/drawingml/2006/picture">
+                <pic:pic xmlns:pic="http://schemas.openxmlformats.org/drawingml/2006/picture">
+                  <pic:nvPicPr>
+                    <pic:cNvPr id="16" name="إنشاء حساب مستخدم جديد.PNG"/>
+                    <pic:cNvPicPr/>
+                  </pic:nvPicPr>
+                  <pic:blipFill>
+                    <a:blip r:embed="rId33" cstate="print">
+                      <a:extLst>
+                        <a:ext uri="{28A0092B-C50C-407E-A947-70E740481C1C}">
+                          <a14:useLocalDpi xmlns:a14="http://schemas.microsoft.com/office/drawing/2010/main" val="0"/>
+                        </a:ext>
+                      </a:extLst>
+                    </a:blip>
+                    <a:stretch>
+                      <a:fillRect/>
+                    </a:stretch>
+                  </pic:blipFill>
+                  <pic:spPr>
+                    <a:xfrm>
+                      <a:off x="0" y="0"/>
+                      <a:ext cx="4306921" cy="1301739"/>
+                    </a:xfrm>
+                    <a:prstGeom prst="rect">
+                      <a:avLst/>
+                    </a:prstGeom>
+                    <a:ln>
+                      <a:solidFill>
+                        <a:schemeClr val="bg2">
+                          <a:lumMod val="75000"/>
+                        </a:schemeClr>
+                      </a:solidFill>
+                    </a:ln>
+                  </pic:spPr>
+                </pic:pic>
+              </a:graphicData>
+            </a:graphic>
+          </wp:inline>
+        </w:drawing>
+      </w:r>
     </w:p>
     <w:p>
       <w:pPr>
-        <w:rPr>
-          <w:lang w:val="en-GB" w:eastAsia="ja-JP" w:bidi="ar-LY"/>
-        </w:rPr>
-      </w:pPr>
+        <w:pStyle w:val="Caption"/>
+        <w:rPr>
+          <w:lang w:val="en-GB" w:bidi="ar-LY"/>
+        </w:rPr>
+      </w:pPr>
+      <w:r>
+        <w:rPr>
+          <w:rtl/>
+        </w:rPr>
+        <w:t xml:space="preserve">شكل </w:t>
+      </w:r>
+      <w:fldSimple w:instr=" SEQ شكل \* ARABIC ">
+        <w:r>
+          <w:rPr>
+            <w:noProof/>
+          </w:rPr>
+          <w:t>14</w:t>
+        </w:r>
+      </w:fldSimple>
+      <w:r>
+        <w:rPr>
+          <w:rFonts w:hint="cs"/>
+          <w:rtl/>
+        </w:rPr>
+        <w:t xml:space="preserve"> حالة استخدام إنشاء حساب مستخدم جديد</w:t>
+      </w:r>
     </w:p>
     <w:tbl>
       <w:tblPr>
@@ -17863,6 +17944,7 @@
                 <w:rtl/>
                 <w:lang w:bidi="ar-LY"/>
               </w:rPr>
+              <w:lastRenderedPageBreak/>
               <w:t>الغرض</w:t>
             </w:r>
           </w:p>
@@ -18255,7 +18337,6 @@
                       <w:rtl/>
                       <w:lang w:bidi="ar-LY"/>
                     </w:rPr>
-                    <w:lastRenderedPageBreak/>
                     <w:t>3.إدخال المعلومات الخاصة بالمستخدم  والتأكيد عليها.</w:t>
                   </w:r>
                 </w:p>
@@ -18320,7 +18401,6 @@
                 <w:rtl/>
                 <w:lang w:bidi="ar-LY"/>
               </w:rPr>
-              <w:lastRenderedPageBreak/>
               <w:t>مجريات بديلة</w:t>
             </w:r>
           </w:p>
@@ -18480,17 +18560,91 @@
     </w:p>
     <w:p>
       <w:pPr>
-        <w:rPr>
-          <w:lang w:val="en-GB" w:eastAsia="ja-JP" w:bidi="ar-LY"/>
-        </w:rPr>
-      </w:pPr>
+        <w:keepNext/>
+        <w:jc w:val="center"/>
+      </w:pPr>
+      <w:r>
+        <w:rPr>
+          <w:noProof/>
+        </w:rPr>
+        <w:drawing>
+          <wp:inline distT="0" distB="0" distL="0" distR="0">
+            <wp:extent cx="4067298" cy="1832022"/>
+            <wp:effectExtent l="19050" t="19050" r="28575" b="15875"/>
+            <wp:docPr id="17" name="Picture 17"/>
+            <wp:cNvGraphicFramePr>
+              <a:graphicFrameLocks xmlns:a="http://schemas.openxmlformats.org/drawingml/2006/main" noChangeAspect="1"/>
+            </wp:cNvGraphicFramePr>
+            <a:graphic xmlns:a="http://schemas.openxmlformats.org/drawingml/2006/main">
+              <a:graphicData uri="http://schemas.openxmlformats.org/drawingml/2006/picture">
+                <pic:pic xmlns:pic="http://schemas.openxmlformats.org/drawingml/2006/picture">
+                  <pic:nvPicPr>
+                    <pic:cNvPr id="17" name="تعديل بيانات حساب مستخدم.PNG"/>
+                    <pic:cNvPicPr/>
+                  </pic:nvPicPr>
+                  <pic:blipFill>
+                    <a:blip r:embed="rId34" cstate="print">
+                      <a:extLst>
+                        <a:ext uri="{28A0092B-C50C-407E-A947-70E740481C1C}">
+                          <a14:useLocalDpi xmlns:a14="http://schemas.microsoft.com/office/drawing/2010/main" val="0"/>
+                        </a:ext>
+                      </a:extLst>
+                    </a:blip>
+                    <a:stretch>
+                      <a:fillRect/>
+                    </a:stretch>
+                  </pic:blipFill>
+                  <pic:spPr>
+                    <a:xfrm>
+                      <a:off x="0" y="0"/>
+                      <a:ext cx="4073447" cy="1834792"/>
+                    </a:xfrm>
+                    <a:prstGeom prst="rect">
+                      <a:avLst/>
+                    </a:prstGeom>
+                    <a:ln>
+                      <a:solidFill>
+                        <a:schemeClr val="bg2">
+                          <a:lumMod val="75000"/>
+                        </a:schemeClr>
+                      </a:solidFill>
+                    </a:ln>
+                  </pic:spPr>
+                </pic:pic>
+              </a:graphicData>
+            </a:graphic>
+          </wp:inline>
+        </w:drawing>
+      </w:r>
     </w:p>
     <w:p>
       <w:pPr>
-        <w:rPr>
-          <w:lang w:val="en-GB" w:eastAsia="ja-JP" w:bidi="ar-LY"/>
-        </w:rPr>
-      </w:pPr>
+        <w:pStyle w:val="Caption"/>
+        <w:rPr>
+          <w:lang w:val="en-GB" w:bidi="ar-LY"/>
+        </w:rPr>
+      </w:pPr>
+      <w:r>
+        <w:rPr>
+          <w:rtl/>
+        </w:rPr>
+        <w:t xml:space="preserve">شكل </w:t>
+      </w:r>
+      <w:fldSimple w:instr=" SEQ شكل \* ARABIC ">
+        <w:r>
+          <w:rPr>
+            <w:noProof/>
+          </w:rPr>
+          <w:t>15</w:t>
+        </w:r>
+      </w:fldSimple>
+      <w:r>
+        <w:rPr>
+          <w:rFonts w:hint="cs"/>
+          <w:rtl/>
+        </w:rPr>
+        <w:t xml:space="preserve"> حالة استخدام تعديل بيانات حساب مستخدم</w:t>
+      </w:r>
     </w:p>
     <w:tbl>
       <w:tblPr>
@@ -18528,6 +18682,7 @@
                 <w:rtl/>
                 <w:lang w:bidi="ar-LY"/>
               </w:rPr>
+              <w:lastRenderedPageBreak/>
               <w:t>حالة الاستخدام</w:t>
             </w:r>
           </w:p>
@@ -19089,7 +19244,6 @@
                 <w:rtl/>
                 <w:lang w:bidi="ar-LY"/>
               </w:rPr>
-              <w:lastRenderedPageBreak/>
               <w:t>مجريات بديلة</w:t>
             </w:r>
           </w:p>
@@ -19235,6 +19389,7 @@
           <w:rtl/>
           <w:lang w:val="en-GB" w:bidi="ar-LY"/>
         </w:rPr>
+        <w:lastRenderedPageBreak/>
         <w:t xml:space="preserve">وصف حالة استخدام </w:t>
       </w:r>
       <w:r>
@@ -19255,17 +19410,92 @@
     </w:p>
     <w:p>
       <w:pPr>
-        <w:rPr>
-          <w:lang w:val="en-GB" w:eastAsia="ja-JP" w:bidi="ar-LY"/>
-        </w:rPr>
-      </w:pPr>
+        <w:keepNext/>
+        <w:jc w:val="center"/>
+      </w:pPr>
+      <w:r>
+        <w:rPr>
+          <w:noProof/>
+        </w:rPr>
+        <w:drawing>
+          <wp:inline distT="0" distB="0" distL="0" distR="0">
+            <wp:extent cx="3883231" cy="1198989"/>
+            <wp:effectExtent l="19050" t="19050" r="22225" b="20320"/>
+            <wp:docPr id="2" name="Picture 2"/>
+            <wp:cNvGraphicFramePr>
+              <a:graphicFrameLocks xmlns:a="http://schemas.openxmlformats.org/drawingml/2006/main" noChangeAspect="1"/>
+            </wp:cNvGraphicFramePr>
+            <a:graphic xmlns:a="http://schemas.openxmlformats.org/drawingml/2006/main">
+              <a:graphicData uri="http://schemas.openxmlformats.org/drawingml/2006/picture">
+                <pic:pic xmlns:pic="http://schemas.openxmlformats.org/drawingml/2006/picture">
+                  <pic:nvPicPr>
+                    <pic:cNvPr id="2" name="طلب إضافة مركز تدريبي.PNG"/>
+                    <pic:cNvPicPr/>
+                  </pic:nvPicPr>
+                  <pic:blipFill>
+                    <a:blip r:embed="rId35" cstate="print">
+                      <a:extLst>
+                        <a:ext uri="{28A0092B-C50C-407E-A947-70E740481C1C}">
+                          <a14:useLocalDpi xmlns:a14="http://schemas.microsoft.com/office/drawing/2010/main" val="0"/>
+                        </a:ext>
+                      </a:extLst>
+                    </a:blip>
+                    <a:stretch>
+                      <a:fillRect/>
+                    </a:stretch>
+                  </pic:blipFill>
+                  <pic:spPr>
+                    <a:xfrm>
+                      <a:off x="0" y="0"/>
+                      <a:ext cx="3889437" cy="1200905"/>
+                    </a:xfrm>
+                    <a:prstGeom prst="rect">
+                      <a:avLst/>
+                    </a:prstGeom>
+                    <a:ln>
+                      <a:solidFill>
+                        <a:schemeClr val="bg2">
+                          <a:lumMod val="75000"/>
+                        </a:schemeClr>
+                      </a:solidFill>
+                    </a:ln>
+                  </pic:spPr>
+                </pic:pic>
+              </a:graphicData>
+            </a:graphic>
+          </wp:inline>
+        </w:drawing>
+      </w:r>
     </w:p>
     <w:p>
       <w:pPr>
-        <w:rPr>
-          <w:lang w:val="en-GB" w:eastAsia="ja-JP" w:bidi="ar-LY"/>
-        </w:rPr>
-      </w:pPr>
+        <w:pStyle w:val="Caption"/>
+        <w:rPr>
+          <w:lang w:val="en-GB" w:bidi="ar-LY"/>
+        </w:rPr>
+      </w:pPr>
+      <w:r>
+        <w:rPr>
+          <w:rtl/>
+        </w:rPr>
+        <w:t xml:space="preserve">شكل </w:t>
+      </w:r>
+      <w:fldSimple w:instr=" SEQ شكل \* ARABIC ">
+        <w:r>
+          <w:rPr>
+            <w:noProof/>
+            <w:rtl/>
+          </w:rPr>
+          <w:t>16</w:t>
+        </w:r>
+      </w:fldSimple>
+      <w:r>
+        <w:rPr>
+          <w:rFonts w:hint="cs"/>
+          <w:rtl/>
+        </w:rPr>
+        <w:t xml:space="preserve"> حالة استخدام طلب إضافة مركز تدريبي</w:t>
+      </w:r>
     </w:p>
     <w:tbl>
       <w:tblPr>
@@ -19895,7 +20125,6 @@
                 <w:rtl/>
                 <w:lang w:bidi="ar-LY"/>
               </w:rPr>
-              <w:lastRenderedPageBreak/>
               <w:t xml:space="preserve">مجريات إستثنائية </w:t>
             </w:r>
           </w:p>
@@ -19940,6 +20169,7 @@
         <w:rPr>
           <w:rtl/>
         </w:rPr>
+        <w:lastRenderedPageBreak/>
         <w:t xml:space="preserve">جدول </w:t>
       </w:r>
       <w:fldSimple w:instr=" SEQ جدول \* ARABIC ">
@@ -20017,23 +20247,92 @@
     </w:p>
     <w:p>
       <w:pPr>
-        <w:rPr>
-          <w:lang w:val="en-GB" w:eastAsia="ja-JP" w:bidi="ar-LY"/>
-        </w:rPr>
-      </w:pPr>
-      <w:r>
-        <w:rPr>
-          <w:lang w:val="en-GB" w:eastAsia="ja-JP" w:bidi="ar-LY"/>
-        </w:rPr>
-        <w:t xml:space="preserve">  </w:t>
+        <w:keepNext/>
+        <w:jc w:val="center"/>
+      </w:pPr>
+      <w:r>
+        <w:rPr>
+          <w:noProof/>
+        </w:rPr>
+        <w:drawing>
+          <wp:inline distT="0" distB="0" distL="0" distR="0">
+            <wp:extent cx="3420094" cy="2042921"/>
+            <wp:effectExtent l="19050" t="19050" r="28575" b="14605"/>
+            <wp:docPr id="19" name="Picture 19"/>
+            <wp:cNvGraphicFramePr>
+              <a:graphicFrameLocks xmlns:a="http://schemas.openxmlformats.org/drawingml/2006/main" noChangeAspect="1"/>
+            </wp:cNvGraphicFramePr>
+            <a:graphic xmlns:a="http://schemas.openxmlformats.org/drawingml/2006/main">
+              <a:graphicData uri="http://schemas.openxmlformats.org/drawingml/2006/picture">
+                <pic:pic xmlns:pic="http://schemas.openxmlformats.org/drawingml/2006/picture">
+                  <pic:nvPicPr>
+                    <pic:cNvPr id="19" name="طلب تعديل بيانات مركز تدريبي.PNG"/>
+                    <pic:cNvPicPr/>
+                  </pic:nvPicPr>
+                  <pic:blipFill>
+                    <a:blip r:embed="rId36" cstate="print">
+                      <a:extLst>
+                        <a:ext uri="{28A0092B-C50C-407E-A947-70E740481C1C}">
+                          <a14:useLocalDpi xmlns:a14="http://schemas.microsoft.com/office/drawing/2010/main" val="0"/>
+                        </a:ext>
+                      </a:extLst>
+                    </a:blip>
+                    <a:stretch>
+                      <a:fillRect/>
+                    </a:stretch>
+                  </pic:blipFill>
+                  <pic:spPr>
+                    <a:xfrm>
+                      <a:off x="0" y="0"/>
+                      <a:ext cx="3428954" cy="2048213"/>
+                    </a:xfrm>
+                    <a:prstGeom prst="rect">
+                      <a:avLst/>
+                    </a:prstGeom>
+                    <a:ln>
+                      <a:solidFill>
+                        <a:schemeClr val="bg2">
+                          <a:lumMod val="75000"/>
+                        </a:schemeClr>
+                      </a:solidFill>
+                    </a:ln>
+                  </pic:spPr>
+                </pic:pic>
+              </a:graphicData>
+            </a:graphic>
+          </wp:inline>
+        </w:drawing>
       </w:r>
     </w:p>
     <w:p>
       <w:pPr>
-        <w:rPr>
-          <w:lang w:val="en-GB" w:eastAsia="ja-JP" w:bidi="ar-LY"/>
-        </w:rPr>
-      </w:pPr>
+        <w:pStyle w:val="Caption"/>
+        <w:rPr>
+          <w:lang w:val="en-GB" w:bidi="ar-LY"/>
+        </w:rPr>
+      </w:pPr>
+      <w:r>
+        <w:rPr>
+          <w:rtl/>
+        </w:rPr>
+        <w:t xml:space="preserve">شكل </w:t>
+      </w:r>
+      <w:fldSimple w:instr=" SEQ شكل \* ARABIC ">
+        <w:r>
+          <w:rPr>
+            <w:noProof/>
+            <w:rtl/>
+          </w:rPr>
+          <w:t>17</w:t>
+        </w:r>
+      </w:fldSimple>
+      <w:r>
+        <w:rPr>
+          <w:rFonts w:hint="cs"/>
+          <w:rtl/>
+        </w:rPr>
+        <w:t xml:space="preserve"> حالة استخدام طلب تعديل بيانات مركز تدريبي</w:t>
+      </w:r>
     </w:p>
     <w:tbl>
       <w:tblPr>
@@ -20648,6 +20947,7 @@
                 <w:rtl/>
                 <w:lang w:bidi="ar-LY"/>
               </w:rPr>
+              <w:lastRenderedPageBreak/>
               <w:t>مجريات بديلة</w:t>
             </w:r>
           </w:p>
@@ -20806,7 +21106,6 @@
           <w:rtl/>
           <w:lang w:val="en-GB" w:bidi="ar-LY"/>
         </w:rPr>
-        <w:lastRenderedPageBreak/>
         <w:t xml:space="preserve">وصف حالة استخدام </w:t>
       </w:r>
       <w:r>
@@ -20827,17 +21126,92 @@
     </w:p>
     <w:p>
       <w:pPr>
-        <w:rPr>
-          <w:lang w:val="en-GB" w:eastAsia="ja-JP" w:bidi="ar-LY"/>
-        </w:rPr>
-      </w:pPr>
+        <w:keepNext/>
+        <w:jc w:val="center"/>
+      </w:pPr>
+      <w:r>
+        <w:rPr>
+          <w:noProof/>
+        </w:rPr>
+        <w:drawing>
+          <wp:inline distT="0" distB="0" distL="0" distR="0">
+            <wp:extent cx="3265714" cy="1881275"/>
+            <wp:effectExtent l="19050" t="19050" r="11430" b="24130"/>
+            <wp:docPr id="20" name="Picture 20"/>
+            <wp:cNvGraphicFramePr>
+              <a:graphicFrameLocks xmlns:a="http://schemas.openxmlformats.org/drawingml/2006/main" noChangeAspect="1"/>
+            </wp:cNvGraphicFramePr>
+            <a:graphic xmlns:a="http://schemas.openxmlformats.org/drawingml/2006/main">
+              <a:graphicData uri="http://schemas.openxmlformats.org/drawingml/2006/picture">
+                <pic:pic xmlns:pic="http://schemas.openxmlformats.org/drawingml/2006/picture">
+                  <pic:nvPicPr>
+                    <pic:cNvPr id="20" name="حذف مركز تدريبي.PNG"/>
+                    <pic:cNvPicPr/>
+                  </pic:nvPicPr>
+                  <pic:blipFill>
+                    <a:blip r:embed="rId37" cstate="print">
+                      <a:extLst>
+                        <a:ext uri="{28A0092B-C50C-407E-A947-70E740481C1C}">
+                          <a14:useLocalDpi xmlns:a14="http://schemas.microsoft.com/office/drawing/2010/main" val="0"/>
+                        </a:ext>
+                      </a:extLst>
+                    </a:blip>
+                    <a:stretch>
+                      <a:fillRect/>
+                    </a:stretch>
+                  </pic:blipFill>
+                  <pic:spPr>
+                    <a:xfrm>
+                      <a:off x="0" y="0"/>
+                      <a:ext cx="3276406" cy="1887434"/>
+                    </a:xfrm>
+                    <a:prstGeom prst="rect">
+                      <a:avLst/>
+                    </a:prstGeom>
+                    <a:ln>
+                      <a:solidFill>
+                        <a:schemeClr val="bg2">
+                          <a:lumMod val="75000"/>
+                        </a:schemeClr>
+                      </a:solidFill>
+                    </a:ln>
+                  </pic:spPr>
+                </pic:pic>
+              </a:graphicData>
+            </a:graphic>
+          </wp:inline>
+        </w:drawing>
+      </w:r>
     </w:p>
     <w:p>
       <w:pPr>
-        <w:rPr>
-          <w:lang w:val="en-GB" w:eastAsia="ja-JP" w:bidi="ar-LY"/>
-        </w:rPr>
-      </w:pPr>
+        <w:pStyle w:val="Caption"/>
+        <w:rPr>
+          <w:lang w:val="en-GB" w:bidi="ar-LY"/>
+        </w:rPr>
+      </w:pPr>
+      <w:r>
+        <w:rPr>
+          <w:rtl/>
+        </w:rPr>
+        <w:t xml:space="preserve">شكل </w:t>
+      </w:r>
+      <w:fldSimple w:instr=" SEQ شكل \* ARABIC ">
+        <w:r>
+          <w:rPr>
+            <w:noProof/>
+            <w:rtl/>
+          </w:rPr>
+          <w:t>18</w:t>
+        </w:r>
+      </w:fldSimple>
+      <w:r>
+        <w:rPr>
+          <w:rFonts w:hint="cs"/>
+          <w:rtl/>
+        </w:rPr>
+        <w:t xml:space="preserve"> حالة استخدام حذف مركز تدريبي</w:t>
+      </w:r>
     </w:p>
     <w:tbl>
       <w:tblPr>
@@ -21319,6 +21693,7 @@
                       <w:rtl/>
                       <w:lang w:bidi="ar-LY"/>
                     </w:rPr>
+                    <w:lastRenderedPageBreak/>
                     <w:t>1.اختيار المركز التدريبي .</w:t>
                   </w:r>
                 </w:p>
@@ -21516,6 +21891,7 @@
                 <w:rtl/>
                 <w:lang w:bidi="ar-LY"/>
               </w:rPr>
+              <w:lastRenderedPageBreak/>
               <w:t>مجريات بديلة</w:t>
             </w:r>
           </w:p>
@@ -21674,7 +22050,6 @@
           <w:rtl/>
           <w:lang w:val="en-GB" w:bidi="ar-LY"/>
         </w:rPr>
-        <w:lastRenderedPageBreak/>
         <w:t xml:space="preserve">وصف حالة استخدام </w:t>
       </w:r>
       <w:r>
@@ -21695,17 +22070,92 @@
     </w:p>
     <w:p>
       <w:pPr>
-        <w:rPr>
-          <w:lang w:val="en-GB" w:eastAsia="ja-JP" w:bidi="ar-LY"/>
-        </w:rPr>
-      </w:pPr>
+        <w:keepNext/>
+        <w:jc w:val="center"/>
+      </w:pPr>
+      <w:r>
+        <w:rPr>
+          <w:noProof/>
+        </w:rPr>
+        <w:drawing>
+          <wp:inline distT="0" distB="0" distL="0" distR="0">
+            <wp:extent cx="3672210" cy="1353539"/>
+            <wp:effectExtent l="19050" t="19050" r="23495" b="18415"/>
+            <wp:docPr id="21" name="Picture 21"/>
+            <wp:cNvGraphicFramePr>
+              <a:graphicFrameLocks xmlns:a="http://schemas.openxmlformats.org/drawingml/2006/main" noChangeAspect="1"/>
+            </wp:cNvGraphicFramePr>
+            <a:graphic xmlns:a="http://schemas.openxmlformats.org/drawingml/2006/main">
+              <a:graphicData uri="http://schemas.openxmlformats.org/drawingml/2006/picture">
+                <pic:pic xmlns:pic="http://schemas.openxmlformats.org/drawingml/2006/picture">
+                  <pic:nvPicPr>
+                    <pic:cNvPr id="21" name="عرض مراكز تدريبية.PNG"/>
+                    <pic:cNvPicPr/>
+                  </pic:nvPicPr>
+                  <pic:blipFill>
+                    <a:blip r:embed="rId38" cstate="print">
+                      <a:extLst>
+                        <a:ext uri="{28A0092B-C50C-407E-A947-70E740481C1C}">
+                          <a14:useLocalDpi xmlns:a14="http://schemas.microsoft.com/office/drawing/2010/main" val="0"/>
+                        </a:ext>
+                      </a:extLst>
+                    </a:blip>
+                    <a:stretch>
+                      <a:fillRect/>
+                    </a:stretch>
+                  </pic:blipFill>
+                  <pic:spPr>
+                    <a:xfrm>
+                      <a:off x="0" y="0"/>
+                      <a:ext cx="3682088" cy="1357180"/>
+                    </a:xfrm>
+                    <a:prstGeom prst="rect">
+                      <a:avLst/>
+                    </a:prstGeom>
+                    <a:ln>
+                      <a:solidFill>
+                        <a:schemeClr val="bg2">
+                          <a:lumMod val="75000"/>
+                        </a:schemeClr>
+                      </a:solidFill>
+                    </a:ln>
+                  </pic:spPr>
+                </pic:pic>
+              </a:graphicData>
+            </a:graphic>
+          </wp:inline>
+        </w:drawing>
+      </w:r>
     </w:p>
     <w:p>
       <w:pPr>
-        <w:rPr>
-          <w:lang w:val="en-GB" w:eastAsia="ja-JP" w:bidi="ar-LY"/>
-        </w:rPr>
-      </w:pPr>
+        <w:pStyle w:val="Caption"/>
+        <w:rPr>
+          <w:lang w:val="en-GB" w:bidi="ar-LY"/>
+        </w:rPr>
+      </w:pPr>
+      <w:r>
+        <w:rPr>
+          <w:rtl/>
+        </w:rPr>
+        <w:t xml:space="preserve">شكل </w:t>
+      </w:r>
+      <w:fldSimple w:instr=" SEQ شكل \* ARABIC ">
+        <w:r>
+          <w:rPr>
+            <w:noProof/>
+            <w:rtl/>
+          </w:rPr>
+          <w:t>19</w:t>
+        </w:r>
+      </w:fldSimple>
+      <w:r>
+        <w:rPr>
+          <w:rFonts w:hint="cs"/>
+          <w:rtl/>
+        </w:rPr>
+        <w:t xml:space="preserve"> حالة استخدام عرض مراكز تدريبية</w:t>
+      </w:r>
     </w:p>
     <w:tbl>
       <w:tblPr>
@@ -21980,6 +22430,7 @@
                 <w:rtl/>
                 <w:lang w:bidi="ar-LY"/>
               </w:rPr>
+              <w:lastRenderedPageBreak/>
               <w:t>شروط سابقة</w:t>
             </w:r>
           </w:p>
@@ -22370,6 +22821,13 @@
       </w:r>
       <w:r>
         <w:rPr>
+          <w:rFonts w:hint="cs"/>
+          <w:rtl/>
+        </w:rPr>
+        <w:t xml:space="preserve"> </w:t>
+      </w:r>
+      <w:r>
+        <w:rPr>
           <w:rtl/>
         </w:rPr>
         <w:t>حالة الاستخدام</w:t>
@@ -22427,17 +22885,92 @@
     </w:p>
     <w:p>
       <w:pPr>
-        <w:rPr>
-          <w:lang w:val="en-GB" w:eastAsia="ja-JP" w:bidi="ar-LY"/>
-        </w:rPr>
-      </w:pPr>
+        <w:keepNext/>
+        <w:jc w:val="center"/>
+      </w:pPr>
+      <w:r>
+        <w:rPr>
+          <w:noProof/>
+        </w:rPr>
+        <w:drawing>
+          <wp:inline distT="0" distB="0" distL="0" distR="0">
+            <wp:extent cx="3571690" cy="1493165"/>
+            <wp:effectExtent l="19050" t="19050" r="10160" b="12065"/>
+            <wp:docPr id="22" name="Picture 22"/>
+            <wp:cNvGraphicFramePr>
+              <a:graphicFrameLocks xmlns:a="http://schemas.openxmlformats.org/drawingml/2006/main" noChangeAspect="1"/>
+            </wp:cNvGraphicFramePr>
+            <a:graphic xmlns:a="http://schemas.openxmlformats.org/drawingml/2006/main">
+              <a:graphicData uri="http://schemas.openxmlformats.org/drawingml/2006/picture">
+                <pic:pic xmlns:pic="http://schemas.openxmlformats.org/drawingml/2006/picture">
+                  <pic:nvPicPr>
+                    <pic:cNvPr id="22" name="إضافة دورة تدريبية.PNG"/>
+                    <pic:cNvPicPr/>
+                  </pic:nvPicPr>
+                  <pic:blipFill>
+                    <a:blip r:embed="rId39" cstate="print">
+                      <a:extLst>
+                        <a:ext uri="{28A0092B-C50C-407E-A947-70E740481C1C}">
+                          <a14:useLocalDpi xmlns:a14="http://schemas.microsoft.com/office/drawing/2010/main" val="0"/>
+                        </a:ext>
+                      </a:extLst>
+                    </a:blip>
+                    <a:stretch>
+                      <a:fillRect/>
+                    </a:stretch>
+                  </pic:blipFill>
+                  <pic:spPr>
+                    <a:xfrm>
+                      <a:off x="0" y="0"/>
+                      <a:ext cx="3577442" cy="1495569"/>
+                    </a:xfrm>
+                    <a:prstGeom prst="rect">
+                      <a:avLst/>
+                    </a:prstGeom>
+                    <a:ln>
+                      <a:solidFill>
+                        <a:schemeClr val="bg2">
+                          <a:lumMod val="75000"/>
+                        </a:schemeClr>
+                      </a:solidFill>
+                    </a:ln>
+                  </pic:spPr>
+                </pic:pic>
+              </a:graphicData>
+            </a:graphic>
+          </wp:inline>
+        </w:drawing>
+      </w:r>
     </w:p>
     <w:p>
       <w:pPr>
-        <w:rPr>
-          <w:lang w:val="en-GB" w:eastAsia="ja-JP" w:bidi="ar-LY"/>
-        </w:rPr>
-      </w:pPr>
+        <w:pStyle w:val="Caption"/>
+        <w:rPr>
+          <w:lang w:val="en-GB" w:bidi="ar-LY"/>
+        </w:rPr>
+      </w:pPr>
+      <w:r>
+        <w:rPr>
+          <w:rtl/>
+        </w:rPr>
+        <w:t xml:space="preserve">شكل </w:t>
+      </w:r>
+      <w:fldSimple w:instr=" SEQ شكل \* ARABIC ">
+        <w:r>
+          <w:rPr>
+            <w:noProof/>
+            <w:rtl/>
+          </w:rPr>
+          <w:t>20</w:t>
+        </w:r>
+      </w:fldSimple>
+      <w:r>
+        <w:rPr>
+          <w:rFonts w:hint="cs"/>
+          <w:rtl/>
+        </w:rPr>
+        <w:t xml:space="preserve"> حالة استخدام إضافة دورة تدريبية</w:t>
+      </w:r>
     </w:p>
     <w:tbl>
       <w:tblPr>
@@ -22528,7 +23061,6 @@
                 <w:rtl/>
                 <w:lang w:bidi="ar-LY"/>
               </w:rPr>
-              <w:lastRenderedPageBreak/>
               <w:t>المتفاعلون</w:t>
             </w:r>
           </w:p>
@@ -22688,6 +23220,7 @@
                 <w:rtl/>
                 <w:lang w:bidi="ar-LY"/>
               </w:rPr>
+              <w:lastRenderedPageBreak/>
               <w:t>شروط سابقة</w:t>
             </w:r>
           </w:p>
@@ -23236,17 +23769,92 @@
     </w:p>
     <w:p>
       <w:pPr>
-        <w:rPr>
-          <w:lang w:val="en-GB" w:eastAsia="ja-JP" w:bidi="ar-LY"/>
-        </w:rPr>
-      </w:pPr>
+        <w:keepNext/>
+        <w:jc w:val="center"/>
+      </w:pPr>
+      <w:r>
+        <w:rPr>
+          <w:noProof/>
+        </w:rPr>
+        <w:drawing>
+          <wp:inline distT="0" distB="0" distL="0" distR="0">
+            <wp:extent cx="3449782" cy="2066184"/>
+            <wp:effectExtent l="19050" t="19050" r="17780" b="10795"/>
+            <wp:docPr id="23" name="Picture 23"/>
+            <wp:cNvGraphicFramePr>
+              <a:graphicFrameLocks xmlns:a="http://schemas.openxmlformats.org/drawingml/2006/main" noChangeAspect="1"/>
+            </wp:cNvGraphicFramePr>
+            <a:graphic xmlns:a="http://schemas.openxmlformats.org/drawingml/2006/main">
+              <a:graphicData uri="http://schemas.openxmlformats.org/drawingml/2006/picture">
+                <pic:pic xmlns:pic="http://schemas.openxmlformats.org/drawingml/2006/picture">
+                  <pic:nvPicPr>
+                    <pic:cNvPr id="23" name="تعديل بيانات دورة تدريبية.PNG"/>
+                    <pic:cNvPicPr/>
+                  </pic:nvPicPr>
+                  <pic:blipFill>
+                    <a:blip r:embed="rId40" cstate="print">
+                      <a:extLst>
+                        <a:ext uri="{28A0092B-C50C-407E-A947-70E740481C1C}">
+                          <a14:useLocalDpi xmlns:a14="http://schemas.microsoft.com/office/drawing/2010/main" val="0"/>
+                        </a:ext>
+                      </a:extLst>
+                    </a:blip>
+                    <a:stretch>
+                      <a:fillRect/>
+                    </a:stretch>
+                  </pic:blipFill>
+                  <pic:spPr>
+                    <a:xfrm>
+                      <a:off x="0" y="0"/>
+                      <a:ext cx="3460090" cy="2072358"/>
+                    </a:xfrm>
+                    <a:prstGeom prst="rect">
+                      <a:avLst/>
+                    </a:prstGeom>
+                    <a:ln>
+                      <a:solidFill>
+                        <a:schemeClr val="bg2">
+                          <a:lumMod val="75000"/>
+                        </a:schemeClr>
+                      </a:solidFill>
+                    </a:ln>
+                  </pic:spPr>
+                </pic:pic>
+              </a:graphicData>
+            </a:graphic>
+          </wp:inline>
+        </w:drawing>
+      </w:r>
     </w:p>
     <w:p>
       <w:pPr>
-        <w:rPr>
-          <w:lang w:val="en-GB" w:eastAsia="ja-JP" w:bidi="ar-LY"/>
-        </w:rPr>
-      </w:pPr>
+        <w:pStyle w:val="Caption"/>
+        <w:rPr>
+          <w:lang w:val="en-GB" w:bidi="ar-LY"/>
+        </w:rPr>
+      </w:pPr>
+      <w:r>
+        <w:rPr>
+          <w:rtl/>
+        </w:rPr>
+        <w:t xml:space="preserve">شكل </w:t>
+      </w:r>
+      <w:fldSimple w:instr=" SEQ شكل \* ARABIC ">
+        <w:r>
+          <w:rPr>
+            <w:noProof/>
+            <w:rtl/>
+          </w:rPr>
+          <w:t>21</w:t>
+        </w:r>
+      </w:fldSimple>
+      <w:r>
+        <w:rPr>
+          <w:rFonts w:hint="cs"/>
+          <w:rtl/>
+        </w:rPr>
+        <w:t xml:space="preserve"> حالة استخدام تعديل بيانات دورة تدريبية</w:t>
+      </w:r>
     </w:p>
     <w:tbl>
       <w:tblPr>
@@ -23346,6 +23954,7 @@
                 <w:rtl/>
                 <w:lang w:bidi="ar-LY"/>
               </w:rPr>
+              <w:lastRenderedPageBreak/>
               <w:t>المتفاعلون</w:t>
             </w:r>
           </w:p>
@@ -23399,7 +24008,6 @@
                 <w:rtl/>
                 <w:lang w:bidi="ar-LY"/>
               </w:rPr>
-              <w:lastRenderedPageBreak/>
               <w:t>الغرض</w:t>
             </w:r>
           </w:p>
@@ -24037,7 +24645,7 @@
           <w:ilvl w:val="0"/>
           <w:numId w:val="29"/>
         </w:numPr>
-        <w:ind w:left="990" w:hanging="990"/>
+        <w:ind w:hanging="1080"/>
         <w:rPr>
           <w:rtl/>
           <w:lang w:val="en-GB" w:bidi="ar-LY"/>
@@ -24056,7 +24664,27 @@
           <w:rFonts w:eastAsiaTheme="minorEastAsia" w:hint="cs"/>
           <w:rtl/>
         </w:rPr>
-        <w:t>عرض دورة تدريبية</w:t>
+        <w:t>عرض</w:t>
+      </w:r>
+      <w:r>
+        <w:rPr>
+          <w:rFonts w:eastAsiaTheme="minorEastAsia"/>
+        </w:rPr>
+        <w:t xml:space="preserve"> </w:t>
+      </w:r>
+      <w:r>
+        <w:rPr>
+          <w:rFonts w:eastAsiaTheme="minorEastAsia" w:hint="cs"/>
+          <w:rtl/>
+        </w:rPr>
+        <w:t>بيانات</w:t>
+      </w:r>
+      <w:r>
+        <w:rPr>
+          <w:rFonts w:eastAsiaTheme="minorEastAsia" w:hint="cs"/>
+          <w:rtl/>
+        </w:rPr>
+        <w:t xml:space="preserve"> دورة تدريبية</w:t>
       </w:r>
       <w:r>
         <w:rPr>
@@ -24069,17 +24697,85 @@
     </w:p>
     <w:p>
       <w:pPr>
-        <w:rPr>
-          <w:lang w:val="en-GB" w:eastAsia="ja-JP" w:bidi="ar-LY"/>
-        </w:rPr>
-      </w:pPr>
+        <w:keepNext/>
+        <w:jc w:val="center"/>
+      </w:pPr>
+      <w:r>
+        <w:rPr>
+          <w:noProof/>
+        </w:rPr>
+        <w:drawing>
+          <wp:inline distT="0" distB="0" distL="0" distR="0">
+            <wp:extent cx="3313216" cy="1400683"/>
+            <wp:effectExtent l="0" t="0" r="1905" b="9525"/>
+            <wp:docPr id="38" name="Picture 38"/>
+            <wp:cNvGraphicFramePr>
+              <a:graphicFrameLocks xmlns:a="http://schemas.openxmlformats.org/drawingml/2006/main" noChangeAspect="1"/>
+            </wp:cNvGraphicFramePr>
+            <a:graphic xmlns:a="http://schemas.openxmlformats.org/drawingml/2006/main">
+              <a:graphicData uri="http://schemas.openxmlformats.org/drawingml/2006/picture">
+                <pic:pic xmlns:pic="http://schemas.openxmlformats.org/drawingml/2006/picture">
+                  <pic:nvPicPr>
+                    <pic:cNvPr id="38" name="عرض بيانات دورة تدريبية.PNG"/>
+                    <pic:cNvPicPr/>
+                  </pic:nvPicPr>
+                  <pic:blipFill>
+                    <a:blip r:embed="rId41" cstate="print">
+                      <a:extLst>
+                        <a:ext uri="{28A0092B-C50C-407E-A947-70E740481C1C}">
+                          <a14:useLocalDpi xmlns:a14="http://schemas.microsoft.com/office/drawing/2010/main" val="0"/>
+                        </a:ext>
+                      </a:extLst>
+                    </a:blip>
+                    <a:stretch>
+                      <a:fillRect/>
+                    </a:stretch>
+                  </pic:blipFill>
+                  <pic:spPr>
+                    <a:xfrm>
+                      <a:off x="0" y="0"/>
+                      <a:ext cx="3321548" cy="1404205"/>
+                    </a:xfrm>
+                    <a:prstGeom prst="rect">
+                      <a:avLst/>
+                    </a:prstGeom>
+                  </pic:spPr>
+                </pic:pic>
+              </a:graphicData>
+            </a:graphic>
+          </wp:inline>
+        </w:drawing>
+      </w:r>
     </w:p>
     <w:p>
       <w:pPr>
-        <w:rPr>
-          <w:lang w:val="en-GB" w:eastAsia="ja-JP" w:bidi="ar-LY"/>
-        </w:rPr>
-      </w:pPr>
+        <w:pStyle w:val="Caption"/>
+        <w:rPr>
+          <w:lang w:val="en-GB" w:bidi="ar-LY"/>
+        </w:rPr>
+      </w:pPr>
+      <w:r>
+        <w:rPr>
+          <w:rtl/>
+        </w:rPr>
+        <w:t xml:space="preserve">شكل </w:t>
+      </w:r>
+      <w:fldSimple w:instr=" SEQ شكل \* ARABIC ">
+        <w:r>
+          <w:rPr>
+            <w:noProof/>
+            <w:rtl/>
+          </w:rPr>
+          <w:t>22</w:t>
+        </w:r>
+      </w:fldSimple>
+      <w:r>
+        <w:rPr>
+          <w:rFonts w:hint="cs"/>
+          <w:rtl/>
+        </w:rPr>
+        <w:t xml:space="preserve"> حالة استخدام عرض بيانات دورة تدريبية</w:t>
+      </w:r>
     </w:p>
     <w:tbl>
       <w:tblPr>
@@ -24117,6 +24813,7 @@
                 <w:rtl/>
                 <w:lang w:bidi="ar-LY"/>
               </w:rPr>
+              <w:lastRenderedPageBreak/>
               <w:t>حالة الاستخدام</w:t>
             </w:r>
           </w:p>
@@ -24275,7 +24972,6 @@
                 <w:rtl/>
                 <w:lang w:bidi="ar-LY"/>
               </w:rPr>
-              <w:lastRenderedPageBreak/>
               <w:t>وصف مختصر</w:t>
             </w:r>
           </w:p>
@@ -24340,7 +25036,6 @@
           </w:tcPr>
           <w:p>
             <w:pPr>
-              <w:ind w:left="360"/>
               <w:cnfStyle w:val="000000000000" w:firstRow="0" w:lastRow="0" w:firstColumn="0" w:lastColumn="0" w:oddVBand="0" w:evenVBand="0" w:oddHBand="0" w:evenHBand="0" w:firstRowFirstColumn="0" w:firstRowLastColumn="0" w:lastRowFirstColumn="0" w:lastRowLastColumn="0"/>
               <w:rPr>
                 <w:rtl/>
@@ -24756,7 +25451,7 @@
           <w:ilvl w:val="0"/>
           <w:numId w:val="29"/>
         </w:numPr>
-        <w:ind w:left="990" w:hanging="990"/>
+        <w:ind w:hanging="1080"/>
         <w:rPr>
           <w:rtl/>
           <w:lang w:val="en-GB" w:bidi="ar-LY"/>
@@ -24768,6 +25463,7 @@
           <w:rtl/>
           <w:lang w:val="en-GB" w:bidi="ar-LY"/>
         </w:rPr>
+        <w:lastRenderedPageBreak/>
         <w:t xml:space="preserve">وصف حالة استخدام </w:t>
       </w:r>
       <w:r>
@@ -24788,17 +25484,92 @@
     </w:p>
     <w:p>
       <w:pPr>
-        <w:rPr>
-          <w:lang w:val="en-GB" w:eastAsia="ja-JP" w:bidi="ar-LY"/>
-        </w:rPr>
-      </w:pPr>
+        <w:keepNext/>
+        <w:jc w:val="center"/>
+      </w:pPr>
+      <w:r>
+        <w:rPr>
+          <w:noProof/>
+        </w:rPr>
+        <w:drawing>
+          <wp:inline distT="0" distB="0" distL="0" distR="0">
+            <wp:extent cx="3829792" cy="2164487"/>
+            <wp:effectExtent l="19050" t="19050" r="18415" b="26670"/>
+            <wp:docPr id="26" name="Picture 26"/>
+            <wp:cNvGraphicFramePr>
+              <a:graphicFrameLocks xmlns:a="http://schemas.openxmlformats.org/drawingml/2006/main" noChangeAspect="1"/>
+            </wp:cNvGraphicFramePr>
+            <a:graphic xmlns:a="http://schemas.openxmlformats.org/drawingml/2006/main">
+              <a:graphicData uri="http://schemas.openxmlformats.org/drawingml/2006/picture">
+                <pic:pic xmlns:pic="http://schemas.openxmlformats.org/drawingml/2006/picture">
+                  <pic:nvPicPr>
+                    <pic:cNvPr id="26" name="البحث عن مستخدم.PNG"/>
+                    <pic:cNvPicPr/>
+                  </pic:nvPicPr>
+                  <pic:blipFill>
+                    <a:blip r:embed="rId42" cstate="print">
+                      <a:extLst>
+                        <a:ext uri="{28A0092B-C50C-407E-A947-70E740481C1C}">
+                          <a14:useLocalDpi xmlns:a14="http://schemas.microsoft.com/office/drawing/2010/main" val="0"/>
+                        </a:ext>
+                      </a:extLst>
+                    </a:blip>
+                    <a:stretch>
+                      <a:fillRect/>
+                    </a:stretch>
+                  </pic:blipFill>
+                  <pic:spPr>
+                    <a:xfrm>
+                      <a:off x="0" y="0"/>
+                      <a:ext cx="3841392" cy="2171043"/>
+                    </a:xfrm>
+                    <a:prstGeom prst="rect">
+                      <a:avLst/>
+                    </a:prstGeom>
+                    <a:ln>
+                      <a:solidFill>
+                        <a:schemeClr val="bg2">
+                          <a:lumMod val="75000"/>
+                        </a:schemeClr>
+                      </a:solidFill>
+                    </a:ln>
+                  </pic:spPr>
+                </pic:pic>
+              </a:graphicData>
+            </a:graphic>
+          </wp:inline>
+        </w:drawing>
+      </w:r>
     </w:p>
     <w:p>
       <w:pPr>
-        <w:rPr>
-          <w:lang w:val="en-GB" w:eastAsia="ja-JP" w:bidi="ar-LY"/>
-        </w:rPr>
-      </w:pPr>
+        <w:pStyle w:val="Caption"/>
+        <w:rPr>
+          <w:lang w:val="en-GB" w:bidi="ar-LY"/>
+        </w:rPr>
+      </w:pPr>
+      <w:r>
+        <w:rPr>
+          <w:rtl/>
+        </w:rPr>
+        <w:t xml:space="preserve">شكل </w:t>
+      </w:r>
+      <w:fldSimple w:instr=" SEQ شكل \* ARABIC ">
+        <w:r>
+          <w:rPr>
+            <w:noProof/>
+            <w:rtl/>
+          </w:rPr>
+          <w:t>23</w:t>
+        </w:r>
+      </w:fldSimple>
+      <w:r>
+        <w:rPr>
+          <w:rFonts w:hint="cs"/>
+          <w:rtl/>
+        </w:rPr>
+        <w:t xml:space="preserve"> حالة استخدام البحث عن مستخدم</w:t>
+      </w:r>
     </w:p>
     <w:tbl>
       <w:tblPr>
@@ -25102,7 +25873,6 @@
                 <w:rtl/>
                 <w:lang w:bidi="ar-LY"/>
               </w:rPr>
-              <w:lastRenderedPageBreak/>
               <w:t>شروط لاحقة</w:t>
             </w:r>
           </w:p>
@@ -25429,6 +26199,7 @@
                 <w:rtl/>
                 <w:lang w:bidi="ar-LY"/>
               </w:rPr>
+              <w:lastRenderedPageBreak/>
               <w:t>مجريات بديلة</w:t>
             </w:r>
           </w:p>
@@ -25560,7 +26331,7 @@
           <w:ilvl w:val="0"/>
           <w:numId w:val="29"/>
         </w:numPr>
-        <w:ind w:left="990" w:hanging="990"/>
+        <w:ind w:hanging="1080"/>
         <w:rPr>
           <w:rtl/>
           <w:lang w:val="en-GB" w:bidi="ar-LY"/>
@@ -25592,17 +26363,99 @@
     </w:p>
     <w:p>
       <w:pPr>
-        <w:rPr>
-          <w:lang w:val="en-GB" w:eastAsia="ja-JP" w:bidi="ar-LY"/>
-        </w:rPr>
-      </w:pPr>
+        <w:keepNext/>
+        <w:jc w:val="center"/>
+      </w:pPr>
+      <w:r>
+        <w:rPr>
+          <w:noProof/>
+        </w:rPr>
+        <w:drawing>
+          <wp:inline distT="0" distB="0" distL="0" distR="0">
+            <wp:extent cx="3806042" cy="1383757"/>
+            <wp:effectExtent l="19050" t="19050" r="23495" b="26035"/>
+            <wp:docPr id="27" name="Picture 27"/>
+            <wp:cNvGraphicFramePr>
+              <a:graphicFrameLocks xmlns:a="http://schemas.openxmlformats.org/drawingml/2006/main" noChangeAspect="1"/>
+            </wp:cNvGraphicFramePr>
+            <a:graphic xmlns:a="http://schemas.openxmlformats.org/drawingml/2006/main">
+              <a:graphicData uri="http://schemas.openxmlformats.org/drawingml/2006/picture">
+                <pic:pic xmlns:pic="http://schemas.openxmlformats.org/drawingml/2006/picture">
+                  <pic:nvPicPr>
+                    <pic:cNvPr id="27" name="عرض مستخدمين.PNG"/>
+                    <pic:cNvPicPr/>
+                  </pic:nvPicPr>
+                  <pic:blipFill>
+                    <a:blip r:embed="rId43" cstate="print">
+                      <a:extLst>
+                        <a:ext uri="{28A0092B-C50C-407E-A947-70E740481C1C}">
+                          <a14:useLocalDpi xmlns:a14="http://schemas.microsoft.com/office/drawing/2010/main" val="0"/>
+                        </a:ext>
+                      </a:extLst>
+                    </a:blip>
+                    <a:stretch>
+                      <a:fillRect/>
+                    </a:stretch>
+                  </pic:blipFill>
+                  <pic:spPr>
+                    <a:xfrm>
+                      <a:off x="0" y="0"/>
+                      <a:ext cx="3817551" cy="1387941"/>
+                    </a:xfrm>
+                    <a:prstGeom prst="rect">
+                      <a:avLst/>
+                    </a:prstGeom>
+                    <a:ln>
+                      <a:solidFill>
+                        <a:schemeClr val="bg2">
+                          <a:lumMod val="75000"/>
+                        </a:schemeClr>
+                      </a:solidFill>
+                    </a:ln>
+                  </pic:spPr>
+                </pic:pic>
+              </a:graphicData>
+            </a:graphic>
+          </wp:inline>
+        </w:drawing>
+      </w:r>
     </w:p>
     <w:p>
       <w:pPr>
-        <w:rPr>
-          <w:lang w:val="en-GB" w:eastAsia="ja-JP" w:bidi="ar-LY"/>
-        </w:rPr>
-      </w:pPr>
+        <w:pStyle w:val="Caption"/>
+        <w:rPr>
+          <w:lang w:val="en-GB" w:bidi="ar-LY"/>
+        </w:rPr>
+      </w:pPr>
+      <w:r>
+        <w:rPr>
+          <w:rtl/>
+        </w:rPr>
+        <w:t xml:space="preserve">شكل </w:t>
+      </w:r>
+      <w:fldSimple w:instr=" SEQ شكل \* ARABIC ">
+        <w:r>
+          <w:rPr>
+            <w:noProof/>
+            <w:rtl/>
+          </w:rPr>
+          <w:t>24</w:t>
+        </w:r>
+      </w:fldSimple>
+      <w:r>
+        <w:rPr>
+          <w:rFonts w:hint="cs"/>
+          <w:rtl/>
+        </w:rPr>
+        <w:t xml:space="preserve"> حالة استخدام ع</w:t>
+      </w:r>
+      <w:r>
+        <w:rPr>
+          <w:rFonts w:hint="cs"/>
+          <w:rtl/>
+        </w:rPr>
+        <w:t>رض مستخدمين</w:t>
+      </w:r>
     </w:p>
     <w:tbl>
       <w:tblPr>
@@ -25949,7 +26802,6 @@
                 <w:rtl/>
                 <w:lang w:bidi="ar-LY"/>
               </w:rPr>
-              <w:lastRenderedPageBreak/>
               <w:t>المجريات الأساسية</w:t>
             </w:r>
           </w:p>
@@ -26138,6 +26990,7 @@
                 <w:rtl/>
                 <w:lang w:bidi="ar-LY"/>
               </w:rPr>
+              <w:lastRenderedPageBreak/>
               <w:t>مجريات بديلة</w:t>
             </w:r>
           </w:p>
@@ -26268,7 +27121,7 @@
           <w:ilvl w:val="0"/>
           <w:numId w:val="29"/>
         </w:numPr>
-        <w:ind w:left="990" w:hanging="990"/>
+        <w:ind w:hanging="1080"/>
         <w:rPr>
           <w:rtl/>
           <w:lang w:val="en-GB" w:bidi="ar-LY"/>
@@ -26300,17 +27153,92 @@
     </w:p>
     <w:p>
       <w:pPr>
-        <w:rPr>
-          <w:lang w:val="en-GB" w:eastAsia="ja-JP" w:bidi="ar-LY"/>
-        </w:rPr>
-      </w:pPr>
+        <w:keepNext/>
+        <w:jc w:val="center"/>
+      </w:pPr>
+      <w:r>
+        <w:rPr>
+          <w:noProof/>
+        </w:rPr>
+        <w:drawing>
+          <wp:inline distT="0" distB="0" distL="0" distR="0">
+            <wp:extent cx="4823105" cy="2300250"/>
+            <wp:effectExtent l="19050" t="19050" r="15875" b="24130"/>
+            <wp:docPr id="28" name="Picture 28"/>
+            <wp:cNvGraphicFramePr>
+              <a:graphicFrameLocks xmlns:a="http://schemas.openxmlformats.org/drawingml/2006/main" noChangeAspect="1"/>
+            </wp:cNvGraphicFramePr>
+            <a:graphic xmlns:a="http://schemas.openxmlformats.org/drawingml/2006/main">
+              <a:graphicData uri="http://schemas.openxmlformats.org/drawingml/2006/picture">
+                <pic:pic xmlns:pic="http://schemas.openxmlformats.org/drawingml/2006/picture">
+                  <pic:nvPicPr>
+                    <pic:cNvPr id="28" name="البحث عن مراكز تدريبية.PNG"/>
+                    <pic:cNvPicPr/>
+                  </pic:nvPicPr>
+                  <pic:blipFill>
+                    <a:blip r:embed="rId44" cstate="print">
+                      <a:extLst>
+                        <a:ext uri="{28A0092B-C50C-407E-A947-70E740481C1C}">
+                          <a14:useLocalDpi xmlns:a14="http://schemas.microsoft.com/office/drawing/2010/main" val="0"/>
+                        </a:ext>
+                      </a:extLst>
+                    </a:blip>
+                    <a:stretch>
+                      <a:fillRect/>
+                    </a:stretch>
+                  </pic:blipFill>
+                  <pic:spPr>
+                    <a:xfrm>
+                      <a:off x="0" y="0"/>
+                      <a:ext cx="4826815" cy="2302019"/>
+                    </a:xfrm>
+                    <a:prstGeom prst="rect">
+                      <a:avLst/>
+                    </a:prstGeom>
+                    <a:ln>
+                      <a:solidFill>
+                        <a:schemeClr val="bg2">
+                          <a:lumMod val="75000"/>
+                        </a:schemeClr>
+                      </a:solidFill>
+                    </a:ln>
+                  </pic:spPr>
+                </pic:pic>
+              </a:graphicData>
+            </a:graphic>
+          </wp:inline>
+        </w:drawing>
+      </w:r>
     </w:p>
     <w:p>
       <w:pPr>
-        <w:rPr>
-          <w:lang w:val="en-GB" w:eastAsia="ja-JP" w:bidi="ar-LY"/>
-        </w:rPr>
-      </w:pPr>
+        <w:pStyle w:val="Caption"/>
+        <w:rPr>
+          <w:lang w:val="en-GB" w:bidi="ar-LY"/>
+        </w:rPr>
+      </w:pPr>
+      <w:r>
+        <w:rPr>
+          <w:rtl/>
+        </w:rPr>
+        <w:t xml:space="preserve">شكل </w:t>
+      </w:r>
+      <w:fldSimple w:instr=" SEQ شكل \* ARABIC ">
+        <w:r>
+          <w:rPr>
+            <w:noProof/>
+            <w:rtl/>
+          </w:rPr>
+          <w:t>25</w:t>
+        </w:r>
+      </w:fldSimple>
+      <w:r>
+        <w:rPr>
+          <w:rFonts w:hint="cs"/>
+          <w:rtl/>
+        </w:rPr>
+        <w:t xml:space="preserve"> حالة استخدام البحث عن مراكز تدريبية</w:t>
+      </w:r>
     </w:p>
     <w:tbl>
       <w:tblPr>
@@ -26658,6 +27586,7 @@
                 <w:rtl/>
                 <w:lang w:bidi="ar-LY"/>
               </w:rPr>
+              <w:lastRenderedPageBreak/>
               <w:t>المجريات الأساسية</w:t>
             </w:r>
           </w:p>
@@ -26845,7 +27774,6 @@
                       <w:rtl/>
                       <w:lang w:bidi="ar-LY"/>
                     </w:rPr>
-                    <w:lastRenderedPageBreak/>
                     <w:t>3.إدخال بيان البحث و التأكيد</w:t>
                   </w:r>
                 </w:p>
@@ -26944,7 +27872,6 @@
                 <w:rtl/>
                 <w:lang w:bidi="ar-LY"/>
               </w:rPr>
-              <w:lastRenderedPageBreak/>
               <w:t>مجريات بديلة</w:t>
             </w:r>
           </w:p>
@@ -27075,7 +28002,7 @@
           <w:ilvl w:val="0"/>
           <w:numId w:val="29"/>
         </w:numPr>
-        <w:ind w:left="990" w:hanging="990"/>
+        <w:ind w:hanging="1080"/>
         <w:rPr>
           <w:rtl/>
           <w:lang w:val="en-GB" w:bidi="ar-LY"/>
@@ -27107,17 +28034,92 @@
     </w:p>
     <w:p>
       <w:pPr>
-        <w:rPr>
-          <w:lang w:val="en-GB" w:eastAsia="ja-JP" w:bidi="ar-LY"/>
-        </w:rPr>
-      </w:pPr>
+        <w:keepNext/>
+        <w:jc w:val="center"/>
+      </w:pPr>
+      <w:r>
+        <w:rPr>
+          <w:noProof/>
+        </w:rPr>
+        <w:drawing>
+          <wp:inline distT="0" distB="0" distL="0" distR="0">
+            <wp:extent cx="4451398" cy="1664994"/>
+            <wp:effectExtent l="19050" t="19050" r="25400" b="11430"/>
+            <wp:docPr id="29" name="Picture 29"/>
+            <wp:cNvGraphicFramePr>
+              <a:graphicFrameLocks xmlns:a="http://schemas.openxmlformats.org/drawingml/2006/main" noChangeAspect="1"/>
+            </wp:cNvGraphicFramePr>
+            <a:graphic xmlns:a="http://schemas.openxmlformats.org/drawingml/2006/main">
+              <a:graphicData uri="http://schemas.openxmlformats.org/drawingml/2006/picture">
+                <pic:pic xmlns:pic="http://schemas.openxmlformats.org/drawingml/2006/picture">
+                  <pic:nvPicPr>
+                    <pic:cNvPr id="29" name="الرد على طلب إضافة مركز تدريبي.PNG"/>
+                    <pic:cNvPicPr/>
+                  </pic:nvPicPr>
+                  <pic:blipFill>
+                    <a:blip r:embed="rId45" cstate="print">
+                      <a:extLst>
+                        <a:ext uri="{28A0092B-C50C-407E-A947-70E740481C1C}">
+                          <a14:useLocalDpi xmlns:a14="http://schemas.microsoft.com/office/drawing/2010/main" val="0"/>
+                        </a:ext>
+                      </a:extLst>
+                    </a:blip>
+                    <a:stretch>
+                      <a:fillRect/>
+                    </a:stretch>
+                  </pic:blipFill>
+                  <pic:spPr>
+                    <a:xfrm>
+                      <a:off x="0" y="0"/>
+                      <a:ext cx="4456617" cy="1666946"/>
+                    </a:xfrm>
+                    <a:prstGeom prst="rect">
+                      <a:avLst/>
+                    </a:prstGeom>
+                    <a:ln>
+                      <a:solidFill>
+                        <a:schemeClr val="bg2">
+                          <a:lumMod val="75000"/>
+                        </a:schemeClr>
+                      </a:solidFill>
+                    </a:ln>
+                  </pic:spPr>
+                </pic:pic>
+              </a:graphicData>
+            </a:graphic>
+          </wp:inline>
+        </w:drawing>
+      </w:r>
     </w:p>
     <w:p>
       <w:pPr>
-        <w:rPr>
-          <w:lang w:val="en-GB" w:eastAsia="ja-JP" w:bidi="ar-LY"/>
-        </w:rPr>
-      </w:pPr>
+        <w:pStyle w:val="Caption"/>
+        <w:rPr>
+          <w:lang w:val="en-GB" w:bidi="ar-LY"/>
+        </w:rPr>
+      </w:pPr>
+      <w:r>
+        <w:rPr>
+          <w:rtl/>
+        </w:rPr>
+        <w:t xml:space="preserve">شكل </w:t>
+      </w:r>
+      <w:fldSimple w:instr=" SEQ شكل \* ARABIC ">
+        <w:r>
+          <w:rPr>
+            <w:noProof/>
+            <w:rtl/>
+          </w:rPr>
+          <w:t>26</w:t>
+        </w:r>
+      </w:fldSimple>
+      <w:r>
+        <w:rPr>
+          <w:rFonts w:hint="cs"/>
+          <w:rtl/>
+        </w:rPr>
+        <w:t xml:space="preserve"> حالة استخدام الرد على طلب إضافة مركز تدريبي</w:t>
+      </w:r>
     </w:p>
     <w:tbl>
       <w:tblPr>
@@ -27308,6 +28310,7 @@
                 <w:rtl/>
                 <w:lang w:bidi="ar-LY"/>
               </w:rPr>
+              <w:lastRenderedPageBreak/>
               <w:t>وصف مختصر</w:t>
             </w:r>
           </w:p>
@@ -27799,7 +28802,6 @@
                 <w:rtl/>
                 <w:lang w:bidi="ar-LY"/>
               </w:rPr>
-              <w:lastRenderedPageBreak/>
               <w:t>مجريات بديلة</w:t>
             </w:r>
           </w:p>
@@ -27930,7 +28932,7 @@
           <w:ilvl w:val="0"/>
           <w:numId w:val="29"/>
         </w:numPr>
-        <w:ind w:left="990" w:hanging="990"/>
+        <w:ind w:hanging="1080"/>
         <w:rPr>
           <w:rtl/>
           <w:lang w:val="en-GB" w:bidi="ar-LY"/>
@@ -27962,17 +28964,92 @@
     </w:p>
     <w:p>
       <w:pPr>
-        <w:rPr>
-          <w:lang w:val="en-GB" w:eastAsia="ja-JP" w:bidi="ar-LY"/>
-        </w:rPr>
-      </w:pPr>
+        <w:keepNext/>
+        <w:jc w:val="center"/>
+      </w:pPr>
+      <w:r>
+        <w:rPr>
+          <w:noProof/>
+        </w:rPr>
+        <w:drawing>
+          <wp:inline distT="0" distB="0" distL="0" distR="0">
+            <wp:extent cx="3930732" cy="1816284"/>
+            <wp:effectExtent l="19050" t="19050" r="12700" b="12700"/>
+            <wp:docPr id="30" name="Picture 30"/>
+            <wp:cNvGraphicFramePr>
+              <a:graphicFrameLocks xmlns:a="http://schemas.openxmlformats.org/drawingml/2006/main" noChangeAspect="1"/>
+            </wp:cNvGraphicFramePr>
+            <a:graphic xmlns:a="http://schemas.openxmlformats.org/drawingml/2006/main">
+              <a:graphicData uri="http://schemas.openxmlformats.org/drawingml/2006/picture">
+                <pic:pic xmlns:pic="http://schemas.openxmlformats.org/drawingml/2006/picture">
+                  <pic:nvPicPr>
+                    <pic:cNvPr id="30" name="الرد على طلب تعديل بيانات مركز تدريبي.PNG"/>
+                    <pic:cNvPicPr/>
+                  </pic:nvPicPr>
+                  <pic:blipFill>
+                    <a:blip r:embed="rId46" cstate="print">
+                      <a:extLst>
+                        <a:ext uri="{28A0092B-C50C-407E-A947-70E740481C1C}">
+                          <a14:useLocalDpi xmlns:a14="http://schemas.microsoft.com/office/drawing/2010/main" val="0"/>
+                        </a:ext>
+                      </a:extLst>
+                    </a:blip>
+                    <a:stretch>
+                      <a:fillRect/>
+                    </a:stretch>
+                  </pic:blipFill>
+                  <pic:spPr>
+                    <a:xfrm>
+                      <a:off x="0" y="0"/>
+                      <a:ext cx="3941699" cy="1821352"/>
+                    </a:xfrm>
+                    <a:prstGeom prst="rect">
+                      <a:avLst/>
+                    </a:prstGeom>
+                    <a:ln>
+                      <a:solidFill>
+                        <a:schemeClr val="bg2">
+                          <a:lumMod val="75000"/>
+                        </a:schemeClr>
+                      </a:solidFill>
+                    </a:ln>
+                  </pic:spPr>
+                </pic:pic>
+              </a:graphicData>
+            </a:graphic>
+          </wp:inline>
+        </w:drawing>
+      </w:r>
     </w:p>
     <w:p>
       <w:pPr>
-        <w:rPr>
-          <w:lang w:val="en-GB" w:eastAsia="ja-JP" w:bidi="ar-LY"/>
-        </w:rPr>
-      </w:pPr>
+        <w:pStyle w:val="Caption"/>
+        <w:rPr>
+          <w:lang w:val="en-GB" w:bidi="ar-LY"/>
+        </w:rPr>
+      </w:pPr>
+      <w:r>
+        <w:rPr>
+          <w:rtl/>
+        </w:rPr>
+        <w:t xml:space="preserve">شكل </w:t>
+      </w:r>
+      <w:fldSimple w:instr=" SEQ شكل \* ARABIC ">
+        <w:r>
+          <w:rPr>
+            <w:noProof/>
+            <w:rtl/>
+          </w:rPr>
+          <w:t>27</w:t>
+        </w:r>
+      </w:fldSimple>
+      <w:r>
+        <w:rPr>
+          <w:rFonts w:hint="cs"/>
+          <w:rtl/>
+        </w:rPr>
+        <w:t xml:space="preserve"> حالة استخدام الرد على طلب تعديل بيانات مركز تدريبي</w:t>
+      </w:r>
     </w:p>
     <w:tbl>
       <w:tblPr>
@@ -28059,6 +29136,7 @@
                 <w:rtl/>
                 <w:lang w:bidi="ar-LY"/>
               </w:rPr>
+              <w:lastRenderedPageBreak/>
               <w:t>المتفاعلون</w:t>
             </w:r>
           </w:p>
@@ -28705,7 +29783,6 @@
                 <w:rtl/>
                 <w:lang w:bidi="ar-LY"/>
               </w:rPr>
-              <w:lastRenderedPageBreak/>
               <w:t xml:space="preserve">مجريات اسثنائية </w:t>
             </w:r>
           </w:p>
@@ -28785,7 +29862,7 @@
           <w:ilvl w:val="0"/>
           <w:numId w:val="29"/>
         </w:numPr>
-        <w:ind w:left="990" w:hanging="990"/>
+        <w:ind w:hanging="1080"/>
         <w:rPr>
           <w:rtl/>
           <w:lang w:val="en-GB" w:bidi="ar-LY"/>
@@ -28817,17 +29894,92 @@
     </w:p>
     <w:p>
       <w:pPr>
-        <w:rPr>
-          <w:lang w:val="en-GB" w:eastAsia="ja-JP" w:bidi="ar-LY"/>
-        </w:rPr>
-      </w:pPr>
+        <w:keepNext/>
+        <w:jc w:val="center"/>
+      </w:pPr>
+      <w:r>
+        <w:rPr>
+          <w:noProof/>
+        </w:rPr>
+        <w:drawing>
+          <wp:inline distT="0" distB="0" distL="0" distR="0">
+            <wp:extent cx="3865418" cy="1398736"/>
+            <wp:effectExtent l="19050" t="19050" r="20955" b="11430"/>
+            <wp:docPr id="31" name="Picture 31"/>
+            <wp:cNvGraphicFramePr>
+              <a:graphicFrameLocks xmlns:a="http://schemas.openxmlformats.org/drawingml/2006/main" noChangeAspect="1"/>
+            </wp:cNvGraphicFramePr>
+            <a:graphic xmlns:a="http://schemas.openxmlformats.org/drawingml/2006/main">
+              <a:graphicData uri="http://schemas.openxmlformats.org/drawingml/2006/picture">
+                <pic:pic xmlns:pic="http://schemas.openxmlformats.org/drawingml/2006/picture">
+                  <pic:nvPicPr>
+                    <pic:cNvPr id="31" name="عرض بيانات مركز تدريبي.PNG"/>
+                    <pic:cNvPicPr/>
+                  </pic:nvPicPr>
+                  <pic:blipFill>
+                    <a:blip r:embed="rId47" cstate="print">
+                      <a:extLst>
+                        <a:ext uri="{28A0092B-C50C-407E-A947-70E740481C1C}">
+                          <a14:useLocalDpi xmlns:a14="http://schemas.microsoft.com/office/drawing/2010/main" val="0"/>
+                        </a:ext>
+                      </a:extLst>
+                    </a:blip>
+                    <a:stretch>
+                      <a:fillRect/>
+                    </a:stretch>
+                  </pic:blipFill>
+                  <pic:spPr>
+                    <a:xfrm>
+                      <a:off x="0" y="0"/>
+                      <a:ext cx="3872550" cy="1401317"/>
+                    </a:xfrm>
+                    <a:prstGeom prst="rect">
+                      <a:avLst/>
+                    </a:prstGeom>
+                    <a:ln>
+                      <a:solidFill>
+                        <a:schemeClr val="bg2">
+                          <a:lumMod val="75000"/>
+                        </a:schemeClr>
+                      </a:solidFill>
+                    </a:ln>
+                  </pic:spPr>
+                </pic:pic>
+              </a:graphicData>
+            </a:graphic>
+          </wp:inline>
+        </w:drawing>
+      </w:r>
     </w:p>
     <w:p>
       <w:pPr>
-        <w:rPr>
-          <w:lang w:val="en-GB" w:eastAsia="ja-JP" w:bidi="ar-LY"/>
-        </w:rPr>
-      </w:pPr>
+        <w:pStyle w:val="Caption"/>
+        <w:rPr>
+          <w:lang w:val="en-GB" w:bidi="ar-LY"/>
+        </w:rPr>
+      </w:pPr>
+      <w:r>
+        <w:rPr>
+          <w:rtl/>
+        </w:rPr>
+        <w:t xml:space="preserve">شكل </w:t>
+      </w:r>
+      <w:fldSimple w:instr=" SEQ شكل \* ARABIC ">
+        <w:r>
+          <w:rPr>
+            <w:noProof/>
+            <w:rtl/>
+          </w:rPr>
+          <w:t>28</w:t>
+        </w:r>
+      </w:fldSimple>
+      <w:r>
+        <w:rPr>
+          <w:rFonts w:hint="cs"/>
+          <w:rtl/>
+        </w:rPr>
+        <w:t xml:space="preserve"> حالة استخدام عرض بيانات مركز تدريبي</w:t>
+      </w:r>
     </w:p>
     <w:tbl>
       <w:tblPr>
@@ -28865,6 +30017,7 @@
                 <w:rtl/>
                 <w:lang w:bidi="ar-LY"/>
               </w:rPr>
+              <w:lastRenderedPageBreak/>
               <w:t>حالة الاستخدام</w:t>
             </w:r>
           </w:p>
@@ -29586,7 +30739,7 @@
           <w:ilvl w:val="0"/>
           <w:numId w:val="29"/>
         </w:numPr>
-        <w:ind w:left="990" w:hanging="990"/>
+        <w:ind w:hanging="1080"/>
         <w:rPr>
           <w:rtl/>
           <w:lang w:val="en-GB" w:bidi="ar-LY"/>
@@ -29598,7 +30751,6 @@
           <w:rtl/>
           <w:lang w:val="en-GB" w:bidi="ar-LY"/>
         </w:rPr>
-        <w:lastRenderedPageBreak/>
         <w:t xml:space="preserve">وصف حالة استخدام </w:t>
       </w:r>
       <w:r>
@@ -29619,17 +30771,92 @@
     </w:p>
     <w:p>
       <w:pPr>
-        <w:rPr>
-          <w:lang w:val="en-GB" w:eastAsia="ja-JP" w:bidi="ar-LY"/>
-        </w:rPr>
-      </w:pPr>
+        <w:keepNext/>
+        <w:jc w:val="center"/>
+      </w:pPr>
+      <w:r>
+        <w:rPr>
+          <w:noProof/>
+        </w:rPr>
+        <w:drawing>
+          <wp:inline distT="0" distB="0" distL="0" distR="0">
+            <wp:extent cx="2766951" cy="1379928"/>
+            <wp:effectExtent l="19050" t="19050" r="14605" b="10795"/>
+            <wp:docPr id="32" name="Picture 32"/>
+            <wp:cNvGraphicFramePr>
+              <a:graphicFrameLocks xmlns:a="http://schemas.openxmlformats.org/drawingml/2006/main" noChangeAspect="1"/>
+            </wp:cNvGraphicFramePr>
+            <a:graphic xmlns:a="http://schemas.openxmlformats.org/drawingml/2006/main">
+              <a:graphicData uri="http://schemas.openxmlformats.org/drawingml/2006/picture">
+                <pic:pic xmlns:pic="http://schemas.openxmlformats.org/drawingml/2006/picture">
+                  <pic:nvPicPr>
+                    <pic:cNvPr id="32" name="إضافة مشرف.PNG"/>
+                    <pic:cNvPicPr/>
+                  </pic:nvPicPr>
+                  <pic:blipFill>
+                    <a:blip r:embed="rId48" cstate="print">
+                      <a:extLst>
+                        <a:ext uri="{28A0092B-C50C-407E-A947-70E740481C1C}">
+                          <a14:useLocalDpi xmlns:a14="http://schemas.microsoft.com/office/drawing/2010/main" val="0"/>
+                        </a:ext>
+                      </a:extLst>
+                    </a:blip>
+                    <a:stretch>
+                      <a:fillRect/>
+                    </a:stretch>
+                  </pic:blipFill>
+                  <pic:spPr>
+                    <a:xfrm>
+                      <a:off x="0" y="0"/>
+                      <a:ext cx="2772779" cy="1382834"/>
+                    </a:xfrm>
+                    <a:prstGeom prst="rect">
+                      <a:avLst/>
+                    </a:prstGeom>
+                    <a:ln>
+                      <a:solidFill>
+                        <a:schemeClr val="bg2">
+                          <a:lumMod val="75000"/>
+                        </a:schemeClr>
+                      </a:solidFill>
+                    </a:ln>
+                  </pic:spPr>
+                </pic:pic>
+              </a:graphicData>
+            </a:graphic>
+          </wp:inline>
+        </w:drawing>
+      </w:r>
     </w:p>
     <w:p>
       <w:pPr>
-        <w:rPr>
-          <w:lang w:val="en-GB" w:eastAsia="ja-JP" w:bidi="ar-LY"/>
-        </w:rPr>
-      </w:pPr>
+        <w:pStyle w:val="Caption"/>
+        <w:rPr>
+          <w:lang w:val="en-GB" w:bidi="ar-LY"/>
+        </w:rPr>
+      </w:pPr>
+      <w:r>
+        <w:rPr>
+          <w:rtl/>
+        </w:rPr>
+        <w:t xml:space="preserve">شكل </w:t>
+      </w:r>
+      <w:fldSimple w:instr=" SEQ شكل \* ARABIC ">
+        <w:r>
+          <w:rPr>
+            <w:noProof/>
+            <w:rtl/>
+          </w:rPr>
+          <w:t>29</w:t>
+        </w:r>
+      </w:fldSimple>
+      <w:r>
+        <w:rPr>
+          <w:rFonts w:hint="cs"/>
+          <w:rtl/>
+        </w:rPr>
+        <w:t xml:space="preserve"> حالة استخدام إضافة مشرف</w:t>
+      </w:r>
     </w:p>
     <w:tbl>
       <w:tblPr>
@@ -29667,6 +30894,7 @@
                 <w:rtl/>
                 <w:lang w:bidi="ar-LY"/>
               </w:rPr>
+              <w:lastRenderedPageBreak/>
               <w:t>حالة الاستخدام</w:t>
             </w:r>
           </w:p>
@@ -30521,7 +31749,7 @@
           <w:ilvl w:val="0"/>
           <w:numId w:val="29"/>
         </w:numPr>
-        <w:ind w:left="990" w:hanging="990"/>
+        <w:ind w:hanging="1080"/>
         <w:rPr>
           <w:rtl/>
           <w:lang w:val="en-GB" w:bidi="ar-LY"/>
@@ -30533,6 +31761,7 @@
           <w:rtl/>
           <w:lang w:val="en-GB" w:bidi="ar-LY"/>
         </w:rPr>
+        <w:lastRenderedPageBreak/>
         <w:t xml:space="preserve">وصف حالة استخدام </w:t>
       </w:r>
       <w:r>
@@ -30553,17 +31782,92 @@
     </w:p>
     <w:p>
       <w:pPr>
-        <w:rPr>
-          <w:lang w:val="en-GB" w:eastAsia="ja-JP" w:bidi="ar-LY"/>
-        </w:rPr>
-      </w:pPr>
+        <w:keepNext/>
+        <w:jc w:val="center"/>
+      </w:pPr>
+      <w:r>
+        <w:rPr>
+          <w:noProof/>
+        </w:rPr>
+        <w:drawing>
+          <wp:inline distT="0" distB="0" distL="0" distR="0">
+            <wp:extent cx="3354779" cy="2270210"/>
+            <wp:effectExtent l="19050" t="19050" r="17145" b="15875"/>
+            <wp:docPr id="33" name="Picture 33"/>
+            <wp:cNvGraphicFramePr>
+              <a:graphicFrameLocks xmlns:a="http://schemas.openxmlformats.org/drawingml/2006/main" noChangeAspect="1"/>
+            </wp:cNvGraphicFramePr>
+            <a:graphic xmlns:a="http://schemas.openxmlformats.org/drawingml/2006/main">
+              <a:graphicData uri="http://schemas.openxmlformats.org/drawingml/2006/picture">
+                <pic:pic xmlns:pic="http://schemas.openxmlformats.org/drawingml/2006/picture">
+                  <pic:nvPicPr>
+                    <pic:cNvPr id="33" name="تعديل بيانات مشرف.PNG"/>
+                    <pic:cNvPicPr/>
+                  </pic:nvPicPr>
+                  <pic:blipFill>
+                    <a:blip r:embed="rId49" cstate="print">
+                      <a:extLst>
+                        <a:ext uri="{28A0092B-C50C-407E-A947-70E740481C1C}">
+                          <a14:useLocalDpi xmlns:a14="http://schemas.microsoft.com/office/drawing/2010/main" val="0"/>
+                        </a:ext>
+                      </a:extLst>
+                    </a:blip>
+                    <a:stretch>
+                      <a:fillRect/>
+                    </a:stretch>
+                  </pic:blipFill>
+                  <pic:spPr>
+                    <a:xfrm>
+                      <a:off x="0" y="0"/>
+                      <a:ext cx="3359579" cy="2273458"/>
+                    </a:xfrm>
+                    <a:prstGeom prst="rect">
+                      <a:avLst/>
+                    </a:prstGeom>
+                    <a:ln>
+                      <a:solidFill>
+                        <a:schemeClr val="bg2">
+                          <a:lumMod val="75000"/>
+                        </a:schemeClr>
+                      </a:solidFill>
+                    </a:ln>
+                  </pic:spPr>
+                </pic:pic>
+              </a:graphicData>
+            </a:graphic>
+          </wp:inline>
+        </w:drawing>
+      </w:r>
     </w:p>
     <w:p>
       <w:pPr>
-        <w:rPr>
-          <w:lang w:val="en-GB" w:eastAsia="ja-JP" w:bidi="ar-LY"/>
-        </w:rPr>
-      </w:pPr>
+        <w:pStyle w:val="Caption"/>
+        <w:rPr>
+          <w:lang w:val="en-GB" w:bidi="ar-LY"/>
+        </w:rPr>
+      </w:pPr>
+      <w:r>
+        <w:rPr>
+          <w:rtl/>
+        </w:rPr>
+        <w:t xml:space="preserve">شكل </w:t>
+      </w:r>
+      <w:fldSimple w:instr=" SEQ شكل \* ARABIC ">
+        <w:r>
+          <w:rPr>
+            <w:noProof/>
+            <w:rtl/>
+          </w:rPr>
+          <w:t>30</w:t>
+        </w:r>
+      </w:fldSimple>
+      <w:r>
+        <w:rPr>
+          <w:rFonts w:hint="cs"/>
+          <w:rtl/>
+        </w:rPr>
+        <w:t xml:space="preserve"> حالة استخدام تعديل بيانات مشرف</w:t>
+      </w:r>
     </w:p>
     <w:tbl>
       <w:tblPr>
@@ -30601,7 +31905,6 @@
                 <w:rtl/>
                 <w:lang w:bidi="ar-LY"/>
               </w:rPr>
-              <w:lastRenderedPageBreak/>
               <w:t>حالة الاستخدام</w:t>
             </w:r>
           </w:p>
@@ -31335,6 +32638,7 @@
                 <w:rtl/>
                 <w:lang w:bidi="ar-LY"/>
               </w:rPr>
+              <w:lastRenderedPageBreak/>
               <w:t>مجريات بديلة</w:t>
             </w:r>
           </w:p>
@@ -31473,7 +32777,7 @@
           <w:ilvl w:val="0"/>
           <w:numId w:val="29"/>
         </w:numPr>
-        <w:ind w:left="990" w:hanging="990"/>
+        <w:ind w:hanging="1080"/>
         <w:rPr>
           <w:rtl/>
           <w:lang w:val="en-GB" w:bidi="ar-LY"/>
@@ -31505,17 +32809,92 @@
     </w:p>
     <w:p>
       <w:pPr>
-        <w:rPr>
-          <w:lang w:val="en-GB" w:eastAsia="ja-JP" w:bidi="ar-LY"/>
-        </w:rPr>
-      </w:pPr>
+        <w:keepNext/>
+        <w:jc w:val="center"/>
+      </w:pPr>
+      <w:r>
+        <w:rPr>
+          <w:noProof/>
+        </w:rPr>
+        <w:drawing>
+          <wp:inline distT="0" distB="0" distL="0" distR="0">
+            <wp:extent cx="3131365" cy="2175562"/>
+            <wp:effectExtent l="19050" t="19050" r="12065" b="15240"/>
+            <wp:docPr id="34" name="Picture 34"/>
+            <wp:cNvGraphicFramePr>
+              <a:graphicFrameLocks xmlns:a="http://schemas.openxmlformats.org/drawingml/2006/main" noChangeAspect="1"/>
+            </wp:cNvGraphicFramePr>
+            <a:graphic xmlns:a="http://schemas.openxmlformats.org/drawingml/2006/main">
+              <a:graphicData uri="http://schemas.openxmlformats.org/drawingml/2006/picture">
+                <pic:pic xmlns:pic="http://schemas.openxmlformats.org/drawingml/2006/picture">
+                  <pic:nvPicPr>
+                    <pic:cNvPr id="34" name="حذف بيانات مشرف.PNG"/>
+                    <pic:cNvPicPr/>
+                  </pic:nvPicPr>
+                  <pic:blipFill>
+                    <a:blip r:embed="rId50" cstate="print">
+                      <a:extLst>
+                        <a:ext uri="{28A0092B-C50C-407E-A947-70E740481C1C}">
+                          <a14:useLocalDpi xmlns:a14="http://schemas.microsoft.com/office/drawing/2010/main" val="0"/>
+                        </a:ext>
+                      </a:extLst>
+                    </a:blip>
+                    <a:stretch>
+                      <a:fillRect/>
+                    </a:stretch>
+                  </pic:blipFill>
+                  <pic:spPr>
+                    <a:xfrm>
+                      <a:off x="0" y="0"/>
+                      <a:ext cx="3141372" cy="2182514"/>
+                    </a:xfrm>
+                    <a:prstGeom prst="rect">
+                      <a:avLst/>
+                    </a:prstGeom>
+                    <a:ln>
+                      <a:solidFill>
+                        <a:schemeClr val="bg2">
+                          <a:lumMod val="75000"/>
+                        </a:schemeClr>
+                      </a:solidFill>
+                    </a:ln>
+                  </pic:spPr>
+                </pic:pic>
+              </a:graphicData>
+            </a:graphic>
+          </wp:inline>
+        </w:drawing>
+      </w:r>
     </w:p>
     <w:p>
       <w:pPr>
-        <w:rPr>
-          <w:lang w:val="en-GB" w:eastAsia="ja-JP" w:bidi="ar-LY"/>
-        </w:rPr>
-      </w:pPr>
+        <w:pStyle w:val="Caption"/>
+        <w:rPr>
+          <w:lang w:val="en-GB" w:bidi="ar-LY"/>
+        </w:rPr>
+      </w:pPr>
+      <w:r>
+        <w:rPr>
+          <w:rtl/>
+        </w:rPr>
+        <w:t xml:space="preserve">شكل </w:t>
+      </w:r>
+      <w:fldSimple w:instr=" SEQ شكل \* ARABIC ">
+        <w:r>
+          <w:rPr>
+            <w:noProof/>
+            <w:rtl/>
+          </w:rPr>
+          <w:t>31</w:t>
+        </w:r>
+      </w:fldSimple>
+      <w:r>
+        <w:rPr>
+          <w:rFonts w:hint="cs"/>
+          <w:rtl/>
+        </w:rPr>
+        <w:t xml:space="preserve"> حالة استخدام حذف بيانات مشرف</w:t>
+      </w:r>
     </w:p>
     <w:tbl>
       <w:tblPr>
@@ -31603,7 +32982,6 @@
                 <w:rtl/>
                 <w:lang w:bidi="ar-LY"/>
               </w:rPr>
-              <w:lastRenderedPageBreak/>
               <w:t>المتفاعلون</w:t>
             </w:r>
           </w:p>
@@ -31912,6 +33290,7 @@
                 <w:rtl/>
                 <w:lang w:bidi="ar-LY"/>
               </w:rPr>
+              <w:lastRenderedPageBreak/>
               <w:t>المجريات الأساسية</w:t>
             </w:r>
           </w:p>
@@ -32351,7 +33730,7 @@
           <w:ilvl w:val="0"/>
           <w:numId w:val="29"/>
         </w:numPr>
-        <w:ind w:left="990" w:hanging="990"/>
+        <w:ind w:hanging="1080"/>
         <w:rPr>
           <w:rtl/>
           <w:lang w:val="en-GB" w:bidi="ar-LY"/>
@@ -32383,17 +33762,92 @@
     </w:p>
     <w:p>
       <w:pPr>
-        <w:rPr>
-          <w:lang w:val="en-GB" w:eastAsia="ja-JP" w:bidi="ar-LY"/>
-        </w:rPr>
-      </w:pPr>
+        <w:keepNext/>
+        <w:jc w:val="center"/>
+      </w:pPr>
+      <w:r>
+        <w:rPr>
+          <w:noProof/>
+        </w:rPr>
+        <w:drawing>
+          <wp:inline distT="0" distB="0" distL="0" distR="0">
+            <wp:extent cx="2915040" cy="1417345"/>
+            <wp:effectExtent l="19050" t="19050" r="19050" b="11430"/>
+            <wp:docPr id="35" name="Picture 35"/>
+            <wp:cNvGraphicFramePr>
+              <a:graphicFrameLocks xmlns:a="http://schemas.openxmlformats.org/drawingml/2006/main" noChangeAspect="1"/>
+            </wp:cNvGraphicFramePr>
+            <a:graphic xmlns:a="http://schemas.openxmlformats.org/drawingml/2006/main">
+              <a:graphicData uri="http://schemas.openxmlformats.org/drawingml/2006/picture">
+                <pic:pic xmlns:pic="http://schemas.openxmlformats.org/drawingml/2006/picture">
+                  <pic:nvPicPr>
+                    <pic:cNvPr id="35" name="عرض بيانات مشرف.PNG"/>
+                    <pic:cNvPicPr/>
+                  </pic:nvPicPr>
+                  <pic:blipFill>
+                    <a:blip r:embed="rId51" cstate="print">
+                      <a:extLst>
+                        <a:ext uri="{28A0092B-C50C-407E-A947-70E740481C1C}">
+                          <a14:useLocalDpi xmlns:a14="http://schemas.microsoft.com/office/drawing/2010/main" val="0"/>
+                        </a:ext>
+                      </a:extLst>
+                    </a:blip>
+                    <a:stretch>
+                      <a:fillRect/>
+                    </a:stretch>
+                  </pic:blipFill>
+                  <pic:spPr>
+                    <a:xfrm>
+                      <a:off x="0" y="0"/>
+                      <a:ext cx="2918520" cy="1419037"/>
+                    </a:xfrm>
+                    <a:prstGeom prst="rect">
+                      <a:avLst/>
+                    </a:prstGeom>
+                    <a:ln>
+                      <a:solidFill>
+                        <a:schemeClr val="bg2">
+                          <a:lumMod val="75000"/>
+                        </a:schemeClr>
+                      </a:solidFill>
+                    </a:ln>
+                  </pic:spPr>
+                </pic:pic>
+              </a:graphicData>
+            </a:graphic>
+          </wp:inline>
+        </w:drawing>
+      </w:r>
     </w:p>
     <w:p>
       <w:pPr>
-        <w:rPr>
-          <w:lang w:val="en-GB" w:eastAsia="ja-JP" w:bidi="ar-LY"/>
-        </w:rPr>
-      </w:pPr>
+        <w:pStyle w:val="Caption"/>
+        <w:rPr>
+          <w:lang w:val="en-GB" w:bidi="ar-LY"/>
+        </w:rPr>
+      </w:pPr>
+      <w:r>
+        <w:rPr>
+          <w:rtl/>
+        </w:rPr>
+        <w:t xml:space="preserve">شكل </w:t>
+      </w:r>
+      <w:fldSimple w:instr=" SEQ شكل \* ARABIC ">
+        <w:r>
+          <w:rPr>
+            <w:noProof/>
+            <w:rtl/>
+          </w:rPr>
+          <w:t>32</w:t>
+        </w:r>
+      </w:fldSimple>
+      <w:r>
+        <w:rPr>
+          <w:rFonts w:hint="cs"/>
+          <w:rtl/>
+        </w:rPr>
+        <w:t xml:space="preserve"> حالة استخدام عرض بيانات مشرف</w:t>
+      </w:r>
     </w:p>
     <w:tbl>
       <w:tblPr>
@@ -32584,7 +34038,6 @@
                 <w:rtl/>
                 <w:lang w:bidi="ar-LY"/>
               </w:rPr>
-              <w:lastRenderedPageBreak/>
               <w:t>وصف مختصر</w:t>
             </w:r>
           </w:p>
@@ -32706,6 +34159,7 @@
                 <w:rtl/>
                 <w:lang w:bidi="ar-LY"/>
               </w:rPr>
+              <w:lastRenderedPageBreak/>
               <w:t>شروط لاحقة</w:t>
             </w:r>
           </w:p>
@@ -33084,7 +34538,7 @@
           <w:ilvl w:val="0"/>
           <w:numId w:val="29"/>
         </w:numPr>
-        <w:ind w:left="990" w:hanging="990"/>
+        <w:ind w:hanging="1080"/>
         <w:rPr>
           <w:rtl/>
           <w:lang w:val="en-GB" w:bidi="ar-LY"/>
@@ -33116,19 +34570,93 @@
     </w:p>
     <w:p>
       <w:pPr>
+        <w:keepNext/>
         <w:spacing w:after="160" w:line="259" w:lineRule="auto"/>
-        <w:rPr>
-          <w:lang w:val="en-GB" w:eastAsia="ja-JP" w:bidi="ar-LY"/>
-        </w:rPr>
-      </w:pPr>
+        <w:jc w:val="center"/>
+      </w:pPr>
+      <w:r>
+        <w:rPr>
+          <w:noProof/>
+        </w:rPr>
+        <w:drawing>
+          <wp:inline distT="0" distB="0" distL="0" distR="0">
+            <wp:extent cx="2790702" cy="1659812"/>
+            <wp:effectExtent l="19050" t="19050" r="10160" b="17145"/>
+            <wp:docPr id="36" name="Picture 36"/>
+            <wp:cNvGraphicFramePr>
+              <a:graphicFrameLocks xmlns:a="http://schemas.openxmlformats.org/drawingml/2006/main" noChangeAspect="1"/>
+            </wp:cNvGraphicFramePr>
+            <a:graphic xmlns:a="http://schemas.openxmlformats.org/drawingml/2006/main">
+              <a:graphicData uri="http://schemas.openxmlformats.org/drawingml/2006/picture">
+                <pic:pic xmlns:pic="http://schemas.openxmlformats.org/drawingml/2006/picture">
+                  <pic:nvPicPr>
+                    <pic:cNvPr id="36" name="حذف بيانات دورة تدريبية.PNG"/>
+                    <pic:cNvPicPr/>
+                  </pic:nvPicPr>
+                  <pic:blipFill>
+                    <a:blip r:embed="rId52" cstate="print">
+                      <a:extLst>
+                        <a:ext uri="{28A0092B-C50C-407E-A947-70E740481C1C}">
+                          <a14:useLocalDpi xmlns:a14="http://schemas.microsoft.com/office/drawing/2010/main" val="0"/>
+                        </a:ext>
+                      </a:extLst>
+                    </a:blip>
+                    <a:stretch>
+                      <a:fillRect/>
+                    </a:stretch>
+                  </pic:blipFill>
+                  <pic:spPr>
+                    <a:xfrm>
+                      <a:off x="0" y="0"/>
+                      <a:ext cx="2800775" cy="1665803"/>
+                    </a:xfrm>
+                    <a:prstGeom prst="rect">
+                      <a:avLst/>
+                    </a:prstGeom>
+                    <a:ln>
+                      <a:solidFill>
+                        <a:schemeClr val="bg2">
+                          <a:lumMod val="75000"/>
+                        </a:schemeClr>
+                      </a:solidFill>
+                    </a:ln>
+                  </pic:spPr>
+                </pic:pic>
+              </a:graphicData>
+            </a:graphic>
+          </wp:inline>
+        </w:drawing>
+      </w:r>
     </w:p>
     <w:p>
       <w:pPr>
-        <w:spacing w:after="160" w:line="259" w:lineRule="auto"/>
-        <w:rPr>
-          <w:lang w:val="en-GB" w:eastAsia="ja-JP" w:bidi="ar-LY"/>
-        </w:rPr>
-      </w:pPr>
+        <w:pStyle w:val="Caption"/>
+        <w:rPr>
+          <w:lang w:val="en-GB" w:bidi="ar-LY"/>
+        </w:rPr>
+      </w:pPr>
+      <w:r>
+        <w:rPr>
+          <w:rtl/>
+        </w:rPr>
+        <w:t xml:space="preserve">شكل </w:t>
+      </w:r>
+      <w:fldSimple w:instr=" SEQ شكل \* ARABIC ">
+        <w:r>
+          <w:rPr>
+            <w:noProof/>
+            <w:rtl/>
+          </w:rPr>
+          <w:t>33</w:t>
+        </w:r>
+      </w:fldSimple>
+      <w:r>
+        <w:rPr>
+          <w:rFonts w:hint="cs"/>
+          <w:rtl/>
+        </w:rPr>
+        <w:t xml:space="preserve"> حالة استخدام حذف بيانات دورة تدريبية</w:t>
+      </w:r>
     </w:p>
     <w:tbl>
       <w:tblPr>
@@ -33179,7 +34707,6 @@
             <w:pPr>
               <w:cnfStyle w:val="100000000000" w:firstRow="1" w:lastRow="0" w:firstColumn="0" w:lastColumn="0" w:oddVBand="0" w:evenVBand="0" w:oddHBand="0" w:evenHBand="0" w:firstRowFirstColumn="0" w:firstRowLastColumn="0" w:lastRowFirstColumn="0" w:lastRowLastColumn="0"/>
               <w:rPr>
-                <w:rFonts w:hint="cs"/>
                 <w:rtl/>
               </w:rPr>
             </w:pPr>
@@ -33453,6 +34980,7 @@
                 <w:rtl/>
                 <w:lang w:bidi="ar-LY"/>
               </w:rPr>
+              <w:lastRenderedPageBreak/>
               <w:t>شروط لاحقة</w:t>
             </w:r>
           </w:p>
@@ -33505,7 +35033,6 @@
                 <w:rtl/>
                 <w:lang w:bidi="ar-LY"/>
               </w:rPr>
-              <w:lastRenderedPageBreak/>
               <w:t>المجريات الأساسية</w:t>
             </w:r>
           </w:p>
@@ -33700,7 +35227,6 @@
                 <w:p>
                   <w:pPr>
                     <w:rPr>
-                      <w:rFonts w:hint="cs"/>
                       <w:b w:val="0"/>
                       <w:bCs w:val="0"/>
                       <w:rtl/>
@@ -33727,7 +35253,6 @@
                   <w:pPr>
                     <w:cnfStyle w:val="000000100000" w:firstRow="0" w:lastRow="0" w:firstColumn="0" w:lastColumn="0" w:oddVBand="0" w:evenVBand="0" w:oddHBand="1" w:evenHBand="0" w:firstRowFirstColumn="0" w:firstRowLastColumn="0" w:lastRowFirstColumn="0" w:lastRowLastColumn="0"/>
                     <w:rPr>
-                      <w:rFonts w:hint="cs"/>
                       <w:rtl/>
                       <w:lang w:bidi="ar-LY"/>
                     </w:rPr>
@@ -33911,7 +35436,7 @@
           <w:ilvl w:val="0"/>
           <w:numId w:val="29"/>
         </w:numPr>
-        <w:ind w:left="990" w:hanging="990"/>
+        <w:ind w:hanging="1080"/>
         <w:rPr>
           <w:rtl/>
           <w:lang w:val="en-GB" w:bidi="ar-LY"/>
@@ -33930,7 +35455,7 @@
           <w:rFonts w:eastAsiaTheme="minorEastAsia" w:hint="cs"/>
           <w:rtl/>
         </w:rPr>
-        <w:t>عرض بيانات دورة تدريبية</w:t>
+        <w:t>عرض دورة تدريبية</w:t>
       </w:r>
       <w:r>
         <w:rPr>
@@ -33943,17 +35468,92 @@
     </w:p>
     <w:p>
       <w:pPr>
-        <w:rPr>
-          <w:lang w:val="en-GB" w:eastAsia="ja-JP" w:bidi="ar-LY"/>
-        </w:rPr>
-      </w:pPr>
+        <w:keepNext/>
+        <w:jc w:val="center"/>
+      </w:pPr>
+      <w:r>
+        <w:rPr>
+          <w:noProof/>
+        </w:rPr>
+        <w:drawing>
+          <wp:inline distT="0" distB="0" distL="0" distR="0">
+            <wp:extent cx="4055423" cy="1261254"/>
+            <wp:effectExtent l="19050" t="19050" r="21590" b="15240"/>
+            <wp:docPr id="39" name="Picture 39"/>
+            <wp:cNvGraphicFramePr>
+              <a:graphicFrameLocks xmlns:a="http://schemas.openxmlformats.org/drawingml/2006/main" noChangeAspect="1"/>
+            </wp:cNvGraphicFramePr>
+            <a:graphic xmlns:a="http://schemas.openxmlformats.org/drawingml/2006/main">
+              <a:graphicData uri="http://schemas.openxmlformats.org/drawingml/2006/picture">
+                <pic:pic xmlns:pic="http://schemas.openxmlformats.org/drawingml/2006/picture">
+                  <pic:nvPicPr>
+                    <pic:cNvPr id="39" name="عرض دورة تدريبية.PNG"/>
+                    <pic:cNvPicPr/>
+                  </pic:nvPicPr>
+                  <pic:blipFill>
+                    <a:blip r:embed="rId53" cstate="print">
+                      <a:extLst>
+                        <a:ext uri="{28A0092B-C50C-407E-A947-70E740481C1C}">
+                          <a14:useLocalDpi xmlns:a14="http://schemas.microsoft.com/office/drawing/2010/main" val="0"/>
+                        </a:ext>
+                      </a:extLst>
+                    </a:blip>
+                    <a:stretch>
+                      <a:fillRect/>
+                    </a:stretch>
+                  </pic:blipFill>
+                  <pic:spPr>
+                    <a:xfrm>
+                      <a:off x="0" y="0"/>
+                      <a:ext cx="4063347" cy="1263718"/>
+                    </a:xfrm>
+                    <a:prstGeom prst="rect">
+                      <a:avLst/>
+                    </a:prstGeom>
+                    <a:ln>
+                      <a:solidFill>
+                        <a:schemeClr val="bg2">
+                          <a:lumMod val="75000"/>
+                        </a:schemeClr>
+                      </a:solidFill>
+                    </a:ln>
+                  </pic:spPr>
+                </pic:pic>
+              </a:graphicData>
+            </a:graphic>
+          </wp:inline>
+        </w:drawing>
+      </w:r>
     </w:p>
     <w:p>
       <w:pPr>
-        <w:rPr>
-          <w:lang w:val="en-GB" w:eastAsia="ja-JP" w:bidi="ar-LY"/>
-        </w:rPr>
-      </w:pPr>
+        <w:pStyle w:val="Caption"/>
+        <w:rPr>
+          <w:lang w:val="en-GB" w:bidi="ar-LY"/>
+        </w:rPr>
+      </w:pPr>
+      <w:r>
+        <w:rPr>
+          <w:rtl/>
+        </w:rPr>
+        <w:t xml:space="preserve">شكل </w:t>
+      </w:r>
+      <w:fldSimple w:instr=" SEQ شكل \* ARABIC ">
+        <w:r>
+          <w:rPr>
+            <w:noProof/>
+            <w:rtl/>
+          </w:rPr>
+          <w:t>34</w:t>
+        </w:r>
+      </w:fldSimple>
+      <w:r>
+        <w:rPr>
+          <w:rFonts w:hint="cs"/>
+          <w:rtl/>
+        </w:rPr>
+        <w:t xml:space="preserve"> حالة استخدام عرض دورة تدريبية</w:t>
+      </w:r>
     </w:p>
     <w:tbl>
       <w:tblPr>
@@ -34014,7 +35614,7 @@
                 <w:rtl/>
                 <w:lang w:bidi="ar-LY"/>
               </w:rPr>
-              <w:t>عرض بيانات دورة تدريبية</w:t>
+              <w:t>عرض دورة تدريبية</w:t>
             </w:r>
           </w:p>
         </w:tc>
@@ -34068,6 +35668,14 @@
               </w:rPr>
               <w:t>مشرف المركز التدريبي</w:t>
             </w:r>
+            <w:r>
+              <w:rPr>
+                <w:rFonts w:hint="cs"/>
+                <w:rtl/>
+                <w:lang w:bidi="ar-LY"/>
+              </w:rPr>
+              <w:t>، المستخدم</w:t>
+            </w:r>
           </w:p>
         </w:tc>
       </w:tr>
@@ -34118,7 +35726,7 @@
                 <w:rtl/>
                 <w:lang w:bidi="ar-LY"/>
               </w:rPr>
-              <w:t>عرض بيانات الدورة التدريبة</w:t>
+              <w:t>عرض الدورة التدريبية في التطبيق.</w:t>
             </w:r>
           </w:p>
         </w:tc>
@@ -34170,7 +35778,7 @@
                 <w:rtl/>
                 <w:lang w:bidi="ar-LY"/>
               </w:rPr>
-              <w:t>عرض جميع بيانات الدورة التدريبية .</w:t>
+              <w:t xml:space="preserve">عرض مختصر للدورة التدريبية في داخل التطبيق للتمكن من فتحه وعرضه. </w:t>
             </w:r>
           </w:p>
         </w:tc>
@@ -34199,6 +35807,7 @@
                 <w:rtl/>
                 <w:lang w:bidi="ar-LY"/>
               </w:rPr>
+              <w:lastRenderedPageBreak/>
               <w:t>شروط سابقة</w:t>
             </w:r>
           </w:p>
@@ -34302,7 +35911,7 @@
                 <w:rtl/>
                 <w:lang w:bidi="ar-LY"/>
               </w:rPr>
-              <w:t>عرض بيانات الدورة التدريبية.</w:t>
+              <w:t>عرض الدورة التدريبية.</w:t>
             </w:r>
           </w:p>
         </w:tc>
@@ -34418,16 +36027,6 @@
                       <w:lang w:bidi="ar-LY"/>
                     </w:rPr>
                   </w:pPr>
-                  <w:r>
-                    <w:rPr>
-                      <w:rFonts w:hint="cs"/>
-                      <w:b w:val="0"/>
-                      <w:bCs w:val="0"/>
-                      <w:rtl/>
-                      <w:lang w:bidi="ar-LY"/>
-                    </w:rPr>
-                    <w:t>1. الضغط على الدورة التدريبية.</w:t>
-                  </w:r>
                 </w:p>
               </w:tc>
               <w:tc>
@@ -34448,7 +36047,23 @@
                       <w:rtl/>
                       <w:lang w:bidi="ar-LY"/>
                     </w:rPr>
-                    <w:t>2. إظهار واجهة عرض بيانات دورة تدريبية</w:t>
+                    <w:t>1</w:t>
+                  </w:r>
+                  <w:r>
+                    <w:rPr>
+                      <w:rFonts w:hint="cs"/>
+                      <w:rtl/>
+                      <w:lang w:bidi="ar-LY"/>
+                    </w:rPr>
+                    <w:t xml:space="preserve">. إظهار </w:t>
+                  </w:r>
+                  <w:r>
+                    <w:rPr>
+                      <w:rFonts w:hint="cs"/>
+                      <w:rtl/>
+                      <w:lang w:bidi="ar-LY"/>
+                    </w:rPr>
+                    <w:t>الدورة التدريبية.</w:t>
                   </w:r>
                 </w:p>
               </w:tc>
@@ -34489,7 +36104,6 @@
                 <w:rtl/>
                 <w:lang w:bidi="ar-LY"/>
               </w:rPr>
-              <w:lastRenderedPageBreak/>
               <w:t>مجريات بديلة</w:t>
             </w:r>
           </w:p>
@@ -34621,7 +36235,7 @@
           <w:ilvl w:val="0"/>
           <w:numId w:val="29"/>
         </w:numPr>
-        <w:ind w:left="990" w:hanging="990"/>
+        <w:ind w:hanging="1080"/>
         <w:rPr>
           <w:rtl/>
           <w:lang w:val="en-GB" w:bidi="ar-LY"/>
@@ -34653,17 +36267,92 @@
     </w:p>
     <w:p>
       <w:pPr>
-        <w:rPr>
-          <w:lang w:val="en-GB" w:eastAsia="ja-JP" w:bidi="ar-LY"/>
-        </w:rPr>
-      </w:pPr>
+        <w:keepNext/>
+        <w:jc w:val="center"/>
+      </w:pPr>
+      <w:r>
+        <w:rPr>
+          <w:noProof/>
+        </w:rPr>
+        <w:drawing>
+          <wp:inline distT="0" distB="0" distL="0" distR="0">
+            <wp:extent cx="3669442" cy="1552064"/>
+            <wp:effectExtent l="19050" t="19050" r="26670" b="10160"/>
+            <wp:docPr id="40" name="Picture 40"/>
+            <wp:cNvGraphicFramePr>
+              <a:graphicFrameLocks xmlns:a="http://schemas.openxmlformats.org/drawingml/2006/main" noChangeAspect="1"/>
+            </wp:cNvGraphicFramePr>
+            <a:graphic xmlns:a="http://schemas.openxmlformats.org/drawingml/2006/main">
+              <a:graphicData uri="http://schemas.openxmlformats.org/drawingml/2006/picture">
+                <pic:pic xmlns:pic="http://schemas.openxmlformats.org/drawingml/2006/picture">
+                  <pic:nvPicPr>
+                    <pic:cNvPr id="40" name="إضافة مدرب.PNG"/>
+                    <pic:cNvPicPr/>
+                  </pic:nvPicPr>
+                  <pic:blipFill>
+                    <a:blip r:embed="rId54" cstate="print">
+                      <a:extLst>
+                        <a:ext uri="{28A0092B-C50C-407E-A947-70E740481C1C}">
+                          <a14:useLocalDpi xmlns:a14="http://schemas.microsoft.com/office/drawing/2010/main" val="0"/>
+                        </a:ext>
+                      </a:extLst>
+                    </a:blip>
+                    <a:stretch>
+                      <a:fillRect/>
+                    </a:stretch>
+                  </pic:blipFill>
+                  <pic:spPr>
+                    <a:xfrm>
+                      <a:off x="0" y="0"/>
+                      <a:ext cx="3677718" cy="1555564"/>
+                    </a:xfrm>
+                    <a:prstGeom prst="rect">
+                      <a:avLst/>
+                    </a:prstGeom>
+                    <a:ln>
+                      <a:solidFill>
+                        <a:schemeClr val="bg2">
+                          <a:lumMod val="75000"/>
+                        </a:schemeClr>
+                      </a:solidFill>
+                    </a:ln>
+                  </pic:spPr>
+                </pic:pic>
+              </a:graphicData>
+            </a:graphic>
+          </wp:inline>
+        </w:drawing>
+      </w:r>
     </w:p>
     <w:p>
       <w:pPr>
-        <w:rPr>
-          <w:lang w:val="en-GB" w:eastAsia="ja-JP" w:bidi="ar-LY"/>
-        </w:rPr>
-      </w:pPr>
+        <w:pStyle w:val="Caption"/>
+        <w:rPr>
+          <w:lang w:val="en-GB" w:bidi="ar-LY"/>
+        </w:rPr>
+      </w:pPr>
+      <w:r>
+        <w:rPr>
+          <w:rtl/>
+        </w:rPr>
+        <w:t xml:space="preserve">شكل </w:t>
+      </w:r>
+      <w:fldSimple w:instr=" SEQ شكل \* ARABIC ">
+        <w:r>
+          <w:rPr>
+            <w:noProof/>
+            <w:rtl/>
+          </w:rPr>
+          <w:t>35</w:t>
+        </w:r>
+      </w:fldSimple>
+      <w:r>
+        <w:rPr>
+          <w:rFonts w:hint="cs"/>
+          <w:rtl/>
+        </w:rPr>
+        <w:t xml:space="preserve"> حالة استخدام إضافة مدرب</w:t>
+      </w:r>
     </w:p>
     <w:tbl>
       <w:tblPr>
@@ -34909,6 +36598,7 @@
                 <w:rtl/>
                 <w:lang w:bidi="ar-LY"/>
               </w:rPr>
+              <w:lastRenderedPageBreak/>
               <w:t>شروط سابقة</w:t>
             </w:r>
           </w:p>
@@ -35358,7 +37048,7 @@
           <w:ilvl w:val="0"/>
           <w:numId w:val="29"/>
         </w:numPr>
-        <w:ind w:left="990" w:hanging="990"/>
+        <w:ind w:left="1170" w:hanging="1170"/>
         <w:rPr>
           <w:rtl/>
           <w:lang w:val="en-GB" w:bidi="ar-LY"/>
@@ -35370,7 +37060,6 @@
           <w:rtl/>
           <w:lang w:val="en-GB" w:bidi="ar-LY"/>
         </w:rPr>
-        <w:lastRenderedPageBreak/>
         <w:t xml:space="preserve">وصف حالة استخدام </w:t>
       </w:r>
       <w:r>
@@ -35391,17 +37080,92 @@
     </w:p>
     <w:p>
       <w:pPr>
-        <w:rPr>
-          <w:lang w:val="en-GB" w:eastAsia="ja-JP" w:bidi="ar-LY"/>
-        </w:rPr>
-      </w:pPr>
+        <w:keepNext/>
+        <w:jc w:val="center"/>
+      </w:pPr>
+      <w:r>
+        <w:rPr>
+          <w:noProof/>
+        </w:rPr>
+        <w:drawing>
+          <wp:inline distT="0" distB="0" distL="0" distR="0">
+            <wp:extent cx="3057507" cy="1887096"/>
+            <wp:effectExtent l="19050" t="19050" r="10160" b="18415"/>
+            <wp:docPr id="42" name="Picture 42"/>
+            <wp:cNvGraphicFramePr>
+              <a:graphicFrameLocks xmlns:a="http://schemas.openxmlformats.org/drawingml/2006/main" noChangeAspect="1"/>
+            </wp:cNvGraphicFramePr>
+            <a:graphic xmlns:a="http://schemas.openxmlformats.org/drawingml/2006/main">
+              <a:graphicData uri="http://schemas.openxmlformats.org/drawingml/2006/picture">
+                <pic:pic xmlns:pic="http://schemas.openxmlformats.org/drawingml/2006/picture">
+                  <pic:nvPicPr>
+                    <pic:cNvPr id="42" name="تعديل بيانات مدرب.PNG"/>
+                    <pic:cNvPicPr/>
+                  </pic:nvPicPr>
+                  <pic:blipFill>
+                    <a:blip r:embed="rId55" cstate="print">
+                      <a:extLst>
+                        <a:ext uri="{28A0092B-C50C-407E-A947-70E740481C1C}">
+                          <a14:useLocalDpi xmlns:a14="http://schemas.microsoft.com/office/drawing/2010/main" val="0"/>
+                        </a:ext>
+                      </a:extLst>
+                    </a:blip>
+                    <a:stretch>
+                      <a:fillRect/>
+                    </a:stretch>
+                  </pic:blipFill>
+                  <pic:spPr>
+                    <a:xfrm>
+                      <a:off x="0" y="0"/>
+                      <a:ext cx="3063563" cy="1890834"/>
+                    </a:xfrm>
+                    <a:prstGeom prst="rect">
+                      <a:avLst/>
+                    </a:prstGeom>
+                    <a:ln>
+                      <a:solidFill>
+                        <a:schemeClr val="bg2">
+                          <a:lumMod val="75000"/>
+                        </a:schemeClr>
+                      </a:solidFill>
+                    </a:ln>
+                  </pic:spPr>
+                </pic:pic>
+              </a:graphicData>
+            </a:graphic>
+          </wp:inline>
+        </w:drawing>
+      </w:r>
     </w:p>
     <w:p>
       <w:pPr>
-        <w:rPr>
-          <w:lang w:val="en-GB" w:eastAsia="ja-JP" w:bidi="ar-LY"/>
-        </w:rPr>
-      </w:pPr>
+        <w:pStyle w:val="Caption"/>
+        <w:rPr>
+          <w:lang w:val="en-GB" w:bidi="ar-LY"/>
+        </w:rPr>
+      </w:pPr>
+      <w:r>
+        <w:rPr>
+          <w:rtl/>
+        </w:rPr>
+        <w:t xml:space="preserve">شكل </w:t>
+      </w:r>
+      <w:fldSimple w:instr=" SEQ شكل \* ARABIC ">
+        <w:r>
+          <w:rPr>
+            <w:noProof/>
+            <w:rtl/>
+          </w:rPr>
+          <w:t>36</w:t>
+        </w:r>
+      </w:fldSimple>
+      <w:r>
+        <w:rPr>
+          <w:rFonts w:hint="cs"/>
+          <w:rtl/>
+        </w:rPr>
+        <w:t xml:space="preserve"> حالة استخدام تعديل بيانات مدرب</w:t>
+      </w:r>
     </w:p>
     <w:tbl>
       <w:tblPr>
@@ -35595,6 +37359,7 @@
                 <w:rtl/>
                 <w:lang w:bidi="ar-LY"/>
               </w:rPr>
+              <w:lastRenderedPageBreak/>
               <w:t>وصف مختصر</w:t>
             </w:r>
           </w:p>
@@ -36118,7 +37883,7 @@
           <w:ilvl w:val="0"/>
           <w:numId w:val="29"/>
         </w:numPr>
-        <w:ind w:left="990" w:hanging="990"/>
+        <w:ind w:hanging="1080"/>
         <w:rPr>
           <w:rtl/>
           <w:lang w:val="en-GB" w:bidi="ar-LY"/>
@@ -36150,17 +37915,92 @@
     </w:p>
     <w:p>
       <w:pPr>
-        <w:rPr>
-          <w:lang w:val="en-GB" w:eastAsia="ja-JP" w:bidi="ar-LY"/>
-        </w:rPr>
-      </w:pPr>
+        <w:keepNext/>
+        <w:jc w:val="center"/>
+      </w:pPr>
+      <w:r>
+        <w:rPr>
+          <w:noProof/>
+        </w:rPr>
+        <w:drawing>
+          <wp:inline distT="0" distB="0" distL="0" distR="0">
+            <wp:extent cx="3058508" cy="1768772"/>
+            <wp:effectExtent l="19050" t="19050" r="27940" b="22225"/>
+            <wp:docPr id="43" name="Picture 43"/>
+            <wp:cNvGraphicFramePr>
+              <a:graphicFrameLocks xmlns:a="http://schemas.openxmlformats.org/drawingml/2006/main" noChangeAspect="1"/>
+            </wp:cNvGraphicFramePr>
+            <a:graphic xmlns:a="http://schemas.openxmlformats.org/drawingml/2006/main">
+              <a:graphicData uri="http://schemas.openxmlformats.org/drawingml/2006/picture">
+                <pic:pic xmlns:pic="http://schemas.openxmlformats.org/drawingml/2006/picture">
+                  <pic:nvPicPr>
+                    <pic:cNvPr id="43" name="حذف بيانات مدرب.PNG"/>
+                    <pic:cNvPicPr/>
+                  </pic:nvPicPr>
+                  <pic:blipFill>
+                    <a:blip r:embed="rId56" cstate="print">
+                      <a:extLst>
+                        <a:ext uri="{28A0092B-C50C-407E-A947-70E740481C1C}">
+                          <a14:useLocalDpi xmlns:a14="http://schemas.microsoft.com/office/drawing/2010/main" val="0"/>
+                        </a:ext>
+                      </a:extLst>
+                    </a:blip>
+                    <a:stretch>
+                      <a:fillRect/>
+                    </a:stretch>
+                  </pic:blipFill>
+                  <pic:spPr>
+                    <a:xfrm>
+                      <a:off x="0" y="0"/>
+                      <a:ext cx="3064006" cy="1771952"/>
+                    </a:xfrm>
+                    <a:prstGeom prst="rect">
+                      <a:avLst/>
+                    </a:prstGeom>
+                    <a:ln>
+                      <a:solidFill>
+                        <a:schemeClr val="bg2">
+                          <a:lumMod val="75000"/>
+                        </a:schemeClr>
+                      </a:solidFill>
+                    </a:ln>
+                  </pic:spPr>
+                </pic:pic>
+              </a:graphicData>
+            </a:graphic>
+          </wp:inline>
+        </w:drawing>
+      </w:r>
     </w:p>
     <w:p>
       <w:pPr>
-        <w:rPr>
-          <w:lang w:val="en-GB" w:eastAsia="ja-JP" w:bidi="ar-LY"/>
-        </w:rPr>
-      </w:pPr>
+        <w:pStyle w:val="Caption"/>
+        <w:rPr>
+          <w:lang w:val="en-GB" w:bidi="ar-LY"/>
+        </w:rPr>
+      </w:pPr>
+      <w:r>
+        <w:rPr>
+          <w:rtl/>
+        </w:rPr>
+        <w:t xml:space="preserve">شكل </w:t>
+      </w:r>
+      <w:fldSimple w:instr=" SEQ شكل \* ARABIC ">
+        <w:r>
+          <w:rPr>
+            <w:noProof/>
+            <w:rtl/>
+          </w:rPr>
+          <w:t>37</w:t>
+        </w:r>
+      </w:fldSimple>
+      <w:r>
+        <w:rPr>
+          <w:rFonts w:hint="cs"/>
+          <w:rtl/>
+        </w:rPr>
+        <w:t xml:space="preserve"> حالة استخدام حذف بيانات مدرب</w:t>
+      </w:r>
     </w:p>
     <w:tbl>
       <w:tblPr>
@@ -36250,7 +38090,6 @@
                 <w:rtl/>
                 <w:lang w:bidi="ar-LY"/>
               </w:rPr>
-              <w:lastRenderedPageBreak/>
               <w:t>المتفاعلون</w:t>
             </w:r>
           </w:p>
@@ -36303,6 +38142,7 @@
                 <w:rtl/>
                 <w:lang w:bidi="ar-LY"/>
               </w:rPr>
+              <w:lastRenderedPageBreak/>
               <w:t>الغرض</w:t>
             </w:r>
           </w:p>
@@ -36731,7 +38571,6 @@
                 <w:p>
                   <w:pPr>
                     <w:rPr>
-                      <w:rFonts w:hint="cs"/>
                       <w:b w:val="0"/>
                       <w:bCs w:val="0"/>
                       <w:rtl/>
@@ -36758,7 +38597,6 @@
                   <w:pPr>
                     <w:cnfStyle w:val="000000100000" w:firstRow="0" w:lastRow="0" w:firstColumn="0" w:lastColumn="0" w:oddVBand="0" w:evenVBand="0" w:oddHBand="1" w:evenHBand="0" w:firstRowFirstColumn="0" w:firstRowLastColumn="0" w:lastRowFirstColumn="0" w:lastRowLastColumn="0"/>
                     <w:rPr>
-                      <w:rFonts w:hint="cs"/>
                       <w:rtl/>
                       <w:lang w:bidi="ar-LY"/>
                     </w:rPr>
@@ -36941,7 +38779,7 @@
           <w:ilvl w:val="0"/>
           <w:numId w:val="29"/>
         </w:numPr>
-        <w:ind w:left="990" w:hanging="990"/>
+        <w:ind w:hanging="1080"/>
         <w:rPr>
           <w:rtl/>
           <w:lang w:val="en-GB" w:bidi="ar-LY"/>
@@ -36973,17 +38811,92 @@
     </w:p>
     <w:p>
       <w:pPr>
-        <w:rPr>
-          <w:lang w:val="en-GB" w:eastAsia="ja-JP" w:bidi="ar-LY"/>
-        </w:rPr>
-      </w:pPr>
+        <w:keepNext/>
+        <w:jc w:val="center"/>
+      </w:pPr>
+      <w:r>
+        <w:rPr>
+          <w:noProof/>
+        </w:rPr>
+        <w:drawing>
+          <wp:inline distT="0" distB="0" distL="0" distR="0">
+            <wp:extent cx="3236026" cy="1409538"/>
+            <wp:effectExtent l="19050" t="19050" r="21590" b="19685"/>
+            <wp:docPr id="44" name="Picture 44"/>
+            <wp:cNvGraphicFramePr>
+              <a:graphicFrameLocks xmlns:a="http://schemas.openxmlformats.org/drawingml/2006/main" noChangeAspect="1"/>
+            </wp:cNvGraphicFramePr>
+            <a:graphic xmlns:a="http://schemas.openxmlformats.org/drawingml/2006/main">
+              <a:graphicData uri="http://schemas.openxmlformats.org/drawingml/2006/picture">
+                <pic:pic xmlns:pic="http://schemas.openxmlformats.org/drawingml/2006/picture">
+                  <pic:nvPicPr>
+                    <pic:cNvPr id="44" name="عرض بيانات مدرب.PNG"/>
+                    <pic:cNvPicPr/>
+                  </pic:nvPicPr>
+                  <pic:blipFill>
+                    <a:blip r:embed="rId57" cstate="print">
+                      <a:extLst>
+                        <a:ext uri="{28A0092B-C50C-407E-A947-70E740481C1C}">
+                          <a14:useLocalDpi xmlns:a14="http://schemas.microsoft.com/office/drawing/2010/main" val="0"/>
+                        </a:ext>
+                      </a:extLst>
+                    </a:blip>
+                    <a:stretch>
+                      <a:fillRect/>
+                    </a:stretch>
+                  </pic:blipFill>
+                  <pic:spPr>
+                    <a:xfrm>
+                      <a:off x="0" y="0"/>
+                      <a:ext cx="3247056" cy="1414343"/>
+                    </a:xfrm>
+                    <a:prstGeom prst="rect">
+                      <a:avLst/>
+                    </a:prstGeom>
+                    <a:ln>
+                      <a:solidFill>
+                        <a:schemeClr val="bg2">
+                          <a:lumMod val="75000"/>
+                        </a:schemeClr>
+                      </a:solidFill>
+                    </a:ln>
+                  </pic:spPr>
+                </pic:pic>
+              </a:graphicData>
+            </a:graphic>
+          </wp:inline>
+        </w:drawing>
+      </w:r>
     </w:p>
     <w:p>
       <w:pPr>
-        <w:rPr>
-          <w:lang w:val="en-GB" w:eastAsia="ja-JP" w:bidi="ar-LY"/>
-        </w:rPr>
-      </w:pPr>
+        <w:pStyle w:val="Caption"/>
+        <w:rPr>
+          <w:lang w:val="en-GB" w:bidi="ar-LY"/>
+        </w:rPr>
+      </w:pPr>
+      <w:r>
+        <w:rPr>
+          <w:rtl/>
+        </w:rPr>
+        <w:t xml:space="preserve">شكل </w:t>
+      </w:r>
+      <w:fldSimple w:instr=" SEQ شكل \* ARABIC ">
+        <w:r>
+          <w:rPr>
+            <w:noProof/>
+            <w:rtl/>
+          </w:rPr>
+          <w:t>38</w:t>
+        </w:r>
+      </w:fldSimple>
+      <w:r>
+        <w:rPr>
+          <w:rFonts w:hint="cs"/>
+          <w:rtl/>
+        </w:rPr>
+        <w:t xml:space="preserve"> حالة استخدام عرض بيانات مدرب</w:t>
+      </w:r>
     </w:p>
     <w:tbl>
       <w:tblPr>
@@ -37021,6 +38934,7 @@
                 <w:rtl/>
                 <w:lang w:bidi="ar-LY"/>
               </w:rPr>
+              <w:lastRenderedPageBreak/>
               <w:t>حالة الاستخدام</w:t>
             </w:r>
           </w:p>
@@ -37125,7 +39039,6 @@
                 <w:rtl/>
                 <w:lang w:bidi="ar-LY"/>
               </w:rPr>
-              <w:lastRenderedPageBreak/>
               <w:t>الغرض</w:t>
             </w:r>
           </w:p>
@@ -37651,7 +39564,7 @@
           <w:ilvl w:val="0"/>
           <w:numId w:val="29"/>
         </w:numPr>
-        <w:ind w:left="990" w:hanging="990"/>
+        <w:ind w:hanging="1080"/>
         <w:rPr>
           <w:rtl/>
           <w:lang w:val="en-GB" w:bidi="ar-LY"/>
@@ -37683,17 +39596,92 @@
     </w:p>
     <w:p>
       <w:pPr>
-        <w:rPr>
-          <w:lang w:val="en-GB" w:eastAsia="ja-JP" w:bidi="ar-LY"/>
-        </w:rPr>
-      </w:pPr>
+        <w:keepNext/>
+        <w:jc w:val="center"/>
+      </w:pPr>
+      <w:r>
+        <w:rPr>
+          <w:noProof/>
+        </w:rPr>
+        <w:drawing>
+          <wp:inline distT="0" distB="0" distL="0" distR="0">
+            <wp:extent cx="3625315" cy="1727060"/>
+            <wp:effectExtent l="19050" t="19050" r="13335" b="26035"/>
+            <wp:docPr id="45" name="Picture 45"/>
+            <wp:cNvGraphicFramePr>
+              <a:graphicFrameLocks xmlns:a="http://schemas.openxmlformats.org/drawingml/2006/main" noChangeAspect="1"/>
+            </wp:cNvGraphicFramePr>
+            <a:graphic xmlns:a="http://schemas.openxmlformats.org/drawingml/2006/main">
+              <a:graphicData uri="http://schemas.openxmlformats.org/drawingml/2006/picture">
+                <pic:pic xmlns:pic="http://schemas.openxmlformats.org/drawingml/2006/picture">
+                  <pic:nvPicPr>
+                    <pic:cNvPr id="45" name="البحث عن دورة تدريبية.PNG"/>
+                    <pic:cNvPicPr/>
+                  </pic:nvPicPr>
+                  <pic:blipFill>
+                    <a:blip r:embed="rId58" cstate="print">
+                      <a:extLst>
+                        <a:ext uri="{28A0092B-C50C-407E-A947-70E740481C1C}">
+                          <a14:useLocalDpi xmlns:a14="http://schemas.microsoft.com/office/drawing/2010/main" val="0"/>
+                        </a:ext>
+                      </a:extLst>
+                    </a:blip>
+                    <a:stretch>
+                      <a:fillRect/>
+                    </a:stretch>
+                  </pic:blipFill>
+                  <pic:spPr>
+                    <a:xfrm>
+                      <a:off x="0" y="0"/>
+                      <a:ext cx="3630487" cy="1729524"/>
+                    </a:xfrm>
+                    <a:prstGeom prst="rect">
+                      <a:avLst/>
+                    </a:prstGeom>
+                    <a:ln>
+                      <a:solidFill>
+                        <a:schemeClr val="bg2">
+                          <a:lumMod val="75000"/>
+                        </a:schemeClr>
+                      </a:solidFill>
+                    </a:ln>
+                  </pic:spPr>
+                </pic:pic>
+              </a:graphicData>
+            </a:graphic>
+          </wp:inline>
+        </w:drawing>
+      </w:r>
     </w:p>
     <w:p>
       <w:pPr>
-        <w:rPr>
-          <w:lang w:val="en-GB" w:eastAsia="ja-JP" w:bidi="ar-LY"/>
-        </w:rPr>
-      </w:pPr>
+        <w:pStyle w:val="Caption"/>
+        <w:rPr>
+          <w:lang w:val="en-GB" w:bidi="ar-LY"/>
+        </w:rPr>
+      </w:pPr>
+      <w:r>
+        <w:rPr>
+          <w:rtl/>
+        </w:rPr>
+        <w:t xml:space="preserve">شكل </w:t>
+      </w:r>
+      <w:fldSimple w:instr=" SEQ شكل \* ARABIC ">
+        <w:r>
+          <w:rPr>
+            <w:noProof/>
+            <w:rtl/>
+          </w:rPr>
+          <w:t>39</w:t>
+        </w:r>
+      </w:fldSimple>
+      <w:r>
+        <w:rPr>
+          <w:rFonts w:hint="cs"/>
+          <w:rtl/>
+        </w:rPr>
+        <w:t xml:space="preserve"> حالة استخدام البحث عن دورة تدريبية</w:t>
+      </w:r>
     </w:p>
     <w:tbl>
       <w:tblPr>
@@ -37731,6 +39719,7 @@
                 <w:rtl/>
                 <w:lang w:bidi="ar-LY"/>
               </w:rPr>
+              <w:lastRenderedPageBreak/>
               <w:t>حالة الاستخدام</w:t>
             </w:r>
           </w:p>
@@ -37997,7 +39986,6 @@
                 <w:rtl/>
                 <w:lang w:bidi="ar-LY"/>
               </w:rPr>
-              <w:lastRenderedPageBreak/>
               <w:t>شروط لاحقة</w:t>
             </w:r>
           </w:p>
@@ -38389,7 +40377,7 @@
           <w:ilvl w:val="0"/>
           <w:numId w:val="29"/>
         </w:numPr>
-        <w:ind w:left="990" w:hanging="990"/>
+        <w:ind w:hanging="1080"/>
         <w:rPr>
           <w:rtl/>
           <w:lang w:val="en-GB" w:bidi="ar-LY"/>
@@ -38421,17 +40409,101 @@
     </w:p>
     <w:p>
       <w:pPr>
-        <w:rPr>
-          <w:lang w:val="en-GB" w:eastAsia="ja-JP" w:bidi="ar-LY"/>
-        </w:rPr>
-      </w:pPr>
+        <w:keepNext/>
+        <w:jc w:val="center"/>
+      </w:pPr>
+      <w:r>
+        <w:rPr>
+          <w:noProof/>
+        </w:rPr>
+        <w:drawing>
+          <wp:inline distT="0" distB="0" distL="0" distR="0">
+            <wp:extent cx="3443844" cy="987898"/>
+            <wp:effectExtent l="19050" t="19050" r="23495" b="22225"/>
+            <wp:docPr id="46" name="Picture 46"/>
+            <wp:cNvGraphicFramePr>
+              <a:graphicFrameLocks xmlns:a="http://schemas.openxmlformats.org/drawingml/2006/main" noChangeAspect="1"/>
+            </wp:cNvGraphicFramePr>
+            <a:graphic xmlns:a="http://schemas.openxmlformats.org/drawingml/2006/main">
+              <a:graphicData uri="http://schemas.openxmlformats.org/drawingml/2006/picture">
+                <pic:pic xmlns:pic="http://schemas.openxmlformats.org/drawingml/2006/picture">
+                  <pic:nvPicPr>
+                    <pic:cNvPr id="46" name="فلترة الدورات التدريبية.PNG"/>
+                    <pic:cNvPicPr/>
+                  </pic:nvPicPr>
+                  <pic:blipFill>
+                    <a:blip r:embed="rId59" cstate="print">
+                      <a:extLst>
+                        <a:ext uri="{28A0092B-C50C-407E-A947-70E740481C1C}">
+                          <a14:useLocalDpi xmlns:a14="http://schemas.microsoft.com/office/drawing/2010/main" val="0"/>
+                        </a:ext>
+                      </a:extLst>
+                    </a:blip>
+                    <a:stretch>
+                      <a:fillRect/>
+                    </a:stretch>
+                  </pic:blipFill>
+                  <pic:spPr>
+                    <a:xfrm>
+                      <a:off x="0" y="0"/>
+                      <a:ext cx="3455950" cy="991371"/>
+                    </a:xfrm>
+                    <a:prstGeom prst="rect">
+                      <a:avLst/>
+                    </a:prstGeom>
+                    <a:ln>
+                      <a:solidFill>
+                        <a:schemeClr val="bg2">
+                          <a:lumMod val="75000"/>
+                        </a:schemeClr>
+                      </a:solidFill>
+                    </a:ln>
+                  </pic:spPr>
+                </pic:pic>
+              </a:graphicData>
+            </a:graphic>
+          </wp:inline>
+        </w:drawing>
+      </w:r>
     </w:p>
     <w:p>
       <w:pPr>
-        <w:rPr>
-          <w:lang w:val="en-GB" w:eastAsia="ja-JP" w:bidi="ar-LY"/>
-        </w:rPr>
-      </w:pPr>
+        <w:pStyle w:val="Caption"/>
+        <w:rPr>
+          <w:lang w:val="en-GB" w:bidi="ar-LY"/>
+        </w:rPr>
+      </w:pPr>
+      <w:r>
+        <w:rPr>
+          <w:rtl/>
+        </w:rPr>
+        <w:t xml:space="preserve">شكل </w:t>
+      </w:r>
+      <w:fldSimple w:instr=" SEQ شكل \* ARABIC ">
+        <w:r>
+          <w:rPr>
+            <w:noProof/>
+            <w:rtl/>
+          </w:rPr>
+          <w:t>40</w:t>
+        </w:r>
+      </w:fldSimple>
+      <w:r>
+        <w:rPr>
+          <w:rFonts w:hint="cs"/>
+          <w:rtl/>
+        </w:rPr>
+        <w:t xml:space="preserve"> حالة استخدام فلترة الدورات ا</w:t>
+      </w:r>
+      <w:bookmarkStart w:id="99" w:name="_GoBack"/>
+      <w:bookmarkEnd w:id="99"/>
+      <w:r>
+        <w:rPr>
+          <w:rFonts w:hint="cs"/>
+          <w:rtl/>
+        </w:rPr>
+        <w:t>لتدريبية</w:t>
+      </w:r>
     </w:p>
     <w:tbl>
       <w:tblPr>
@@ -38469,6 +40541,7 @@
                 <w:rtl/>
                 <w:lang w:bidi="ar-LY"/>
               </w:rPr>
+              <w:lastRenderedPageBreak/>
               <w:t>حالة الاستخدام</w:t>
             </w:r>
           </w:p>
@@ -38882,7 +40955,6 @@
                       <w:rtl/>
                       <w:lang w:bidi="ar-LY"/>
                     </w:rPr>
-                    <w:lastRenderedPageBreak/>
                     <w:t>1. الضغط على واجهة عرض دورات تدريبية.</w:t>
                   </w:r>
                 </w:p>
@@ -38996,7 +41068,6 @@
                 <w:rtl/>
                 <w:lang w:bidi="ar-LY"/>
               </w:rPr>
-              <w:lastRenderedPageBreak/>
               <w:t>مجريات بديلة</w:t>
             </w:r>
           </w:p>
@@ -39135,8 +41206,8 @@
           <w:lang w:val="en-GB"/>
         </w:rPr>
       </w:pPr>
-      <w:bookmarkStart w:id="99" w:name="_Toc123504853"/>
-      <w:bookmarkStart w:id="100" w:name="_Toc124243769"/>
+      <w:bookmarkStart w:id="100" w:name="_Toc123504853"/>
+      <w:bookmarkStart w:id="101" w:name="_Toc124243769"/>
       <w:r>
         <w:rPr>
           <w:rFonts w:hint="cs"/>
@@ -39146,8 +41217,8 @@
         </w:rPr>
         <w:t>مرحلة التصميم</w:t>
       </w:r>
-      <w:bookmarkEnd w:id="99"/>
       <w:bookmarkEnd w:id="100"/>
+      <w:bookmarkEnd w:id="101"/>
     </w:p>
     <w:p>
       <w:pPr>
@@ -39203,8 +41274,8 @@
           <w:rtl/>
         </w:rPr>
       </w:pPr>
-      <w:bookmarkStart w:id="101" w:name="_Toc123504854"/>
-      <w:bookmarkStart w:id="102" w:name="_Toc124243770"/>
+      <w:bookmarkStart w:id="102" w:name="_Toc123504854"/>
+      <w:bookmarkStart w:id="103" w:name="_Toc124243770"/>
       <w:r>
         <w:rPr>
           <w:rFonts w:hint="cs"/>
@@ -39212,8 +41283,8 @@
         </w:rPr>
         <w:t>خطوات مرحلة التصميم:</w:t>
       </w:r>
-      <w:bookmarkEnd w:id="101"/>
       <w:bookmarkEnd w:id="102"/>
+      <w:bookmarkEnd w:id="103"/>
     </w:p>
     <w:p>
       <w:pPr>
@@ -39295,6 +41366,7 @@
           <w:rtl/>
           <w:lang w:val="en-GB" w:bidi="ar-LY"/>
         </w:rPr>
+        <w:lastRenderedPageBreak/>
         <w:t xml:space="preserve">تحديد مخطط علاقة الكينونات </w:t>
       </w:r>
       <w:r>
@@ -39503,8 +41575,8 @@
           <w:rtl/>
         </w:rPr>
       </w:pPr>
-      <w:bookmarkStart w:id="103" w:name="_Toc123504855"/>
-      <w:bookmarkStart w:id="104" w:name="_Toc124243771"/>
+      <w:bookmarkStart w:id="104" w:name="_Toc123504855"/>
+      <w:bookmarkStart w:id="105" w:name="_Toc124243771"/>
       <w:r>
         <w:rPr>
           <w:rFonts w:hint="cs"/>
@@ -39512,8 +41584,8 @@
         </w:rPr>
         <w:t>الكينونات الرئيسية للنظام:</w:t>
       </w:r>
-      <w:bookmarkEnd w:id="103"/>
       <w:bookmarkEnd w:id="104"/>
+      <w:bookmarkEnd w:id="105"/>
     </w:p>
     <w:p>
       <w:pPr>
@@ -39536,9 +41608,8 @@
           <w:lang w:val="en-GB" w:bidi="ar-LY"/>
         </w:rPr>
       </w:pPr>
-      <w:bookmarkStart w:id="105" w:name="_Toc123504856"/>
-      <w:bookmarkStart w:id="106" w:name="_Toc124243772"/>
-      <w:bookmarkStart w:id="107" w:name="_GoBack"/>
+      <w:bookmarkStart w:id="106" w:name="_Toc123504856"/>
+      <w:bookmarkStart w:id="107" w:name="_Toc124243772"/>
       <w:r>
         <w:rPr>
           <w:rFonts w:hint="cs"/>
@@ -39547,10 +41618,9 @@
         </w:rPr>
         <w:t>كينونات النظام وخصائصها:</w:t>
       </w:r>
-      <w:bookmarkEnd w:id="105"/>
       <w:bookmarkEnd w:id="106"/>
+      <w:bookmarkEnd w:id="107"/>
     </w:p>
-    <w:bookmarkEnd w:id="107"/>
     <w:p>
       <w:pPr>
         <w:rPr>
@@ -39560,8 +41630,8 @@
       </w:pPr>
     </w:p>
     <w:sectPr>
-      <w:headerReference w:type="default" r:id="rId32"/>
-      <w:footerReference w:type="default" r:id="rId33"/>
+      <w:headerReference w:type="default" r:id="rId60"/>
+      <w:footerReference w:type="default" r:id="rId61"/>
       <w:pgSz w:w="12240" w:h="15840"/>
       <w:pgMar w:top="1440" w:right="1440" w:bottom="1440" w:left="1440" w:header="720" w:footer="720" w:gutter="0"/>
       <w:cols w:space="720"/>
@@ -39838,7 +41908,7 @@
             <w:noProof/>
             <w:rtl/>
           </w:rPr>
-          <w:t>50</w:t>
+          <w:t>55</w:t>
         </w:r>
         <w:r>
           <w:rPr>
@@ -47625,7 +49695,7 @@
 </file>
 
 <file path=customXml/itemProps1.xml><?xml version="1.0" encoding="utf-8"?>
-<ds:datastoreItem xmlns:ds="http://schemas.openxmlformats.org/officeDocument/2006/customXml" ds:itemID="{AF02DF8A-FBD8-47A6-866E-AB47C03AF972}">
+<ds:datastoreItem xmlns:ds="http://schemas.openxmlformats.org/officeDocument/2006/customXml" ds:itemID="{2F5D7A45-B92B-46B9-A2DF-2C366ECE95DB}">
   <ds:schemaRefs>
     <ds:schemaRef ds:uri="http://schemas.openxmlformats.org/officeDocument/2006/bibliography"/>
   </ds:schemaRefs>

</xml_diff>

<commit_message>
created ERD and ERM drawings
</commit_message>
<xml_diff>
--- a/MainDocument1.docx
+++ b/MainDocument1.docx
@@ -8713,14 +8713,36 @@
         </w:rPr>
         <w:t xml:space="preserve">شكل </w:t>
       </w:r>
-      <w:fldSimple w:instr=" SEQ شكل \* ARABIC ">
-        <w:r>
-          <w:rPr>
-            <w:noProof/>
-          </w:rPr>
-          <w:t>1</w:t>
-        </w:r>
-      </w:fldSimple>
+      <w:r>
+        <w:fldChar w:fldCharType="begin"/>
+      </w:r>
+      <w:r>
+        <w:instrText xml:space="preserve"> SEQ </w:instrText>
+      </w:r>
+      <w:r>
+        <w:rPr>
+          <w:rtl/>
+        </w:rPr>
+        <w:instrText>شكل</w:instrText>
+      </w:r>
+      <w:r>
+        <w:instrText xml:space="preserve"> \* ARABIC </w:instrText>
+      </w:r>
+      <w:r>
+        <w:fldChar w:fldCharType="separate"/>
+      </w:r>
+      <w:r>
+        <w:rPr>
+          <w:noProof/>
+        </w:rPr>
+        <w:t>1</w:t>
+      </w:r>
+      <w:r>
+        <w:rPr>
+          <w:noProof/>
+        </w:rPr>
+        <w:fldChar w:fldCharType="end"/>
+      </w:r>
       <w:r>
         <w:rPr>
           <w:rFonts w:hint="cs"/>
@@ -8906,14 +8928,36 @@
         </w:rPr>
         <w:t xml:space="preserve">شكل </w:t>
       </w:r>
-      <w:fldSimple w:instr=" SEQ شكل \* ARABIC ">
-        <w:r>
-          <w:rPr>
-            <w:noProof/>
-          </w:rPr>
-          <w:t>2</w:t>
-        </w:r>
-      </w:fldSimple>
+      <w:r>
+        <w:fldChar w:fldCharType="begin"/>
+      </w:r>
+      <w:r>
+        <w:instrText xml:space="preserve"> SEQ </w:instrText>
+      </w:r>
+      <w:r>
+        <w:rPr>
+          <w:rtl/>
+        </w:rPr>
+        <w:instrText>شكل</w:instrText>
+      </w:r>
+      <w:r>
+        <w:instrText xml:space="preserve"> \* ARABIC </w:instrText>
+      </w:r>
+      <w:r>
+        <w:fldChar w:fldCharType="separate"/>
+      </w:r>
+      <w:r>
+        <w:rPr>
+          <w:noProof/>
+        </w:rPr>
+        <w:t>2</w:t>
+      </w:r>
+      <w:r>
+        <w:rPr>
+          <w:noProof/>
+        </w:rPr>
+        <w:fldChar w:fldCharType="end"/>
+      </w:r>
       <w:r>
         <w:rPr>
           <w:noProof/>
@@ -9711,14 +9755,36 @@
         </w:rPr>
         <w:t xml:space="preserve">شكل </w:t>
       </w:r>
-      <w:fldSimple w:instr=" SEQ شكل \* ARABIC ">
-        <w:r>
-          <w:rPr>
-            <w:noProof/>
-          </w:rPr>
-          <w:t>3</w:t>
-        </w:r>
-      </w:fldSimple>
+      <w:r>
+        <w:fldChar w:fldCharType="begin"/>
+      </w:r>
+      <w:r>
+        <w:instrText xml:space="preserve"> SEQ </w:instrText>
+      </w:r>
+      <w:r>
+        <w:rPr>
+          <w:rtl/>
+        </w:rPr>
+        <w:instrText>شكل</w:instrText>
+      </w:r>
+      <w:r>
+        <w:instrText xml:space="preserve"> \* ARABIC </w:instrText>
+      </w:r>
+      <w:r>
+        <w:fldChar w:fldCharType="separate"/>
+      </w:r>
+      <w:r>
+        <w:rPr>
+          <w:noProof/>
+        </w:rPr>
+        <w:t>3</w:t>
+      </w:r>
+      <w:r>
+        <w:rPr>
+          <w:noProof/>
+        </w:rPr>
+        <w:fldChar w:fldCharType="end"/>
+      </w:r>
       <w:r>
         <w:t xml:space="preserve"> </w:t>
       </w:r>
@@ -9910,14 +9976,36 @@
         </w:rPr>
         <w:t xml:space="preserve">شكل </w:t>
       </w:r>
-      <w:fldSimple w:instr=" SEQ شكل \* ARABIC ">
-        <w:r>
-          <w:rPr>
-            <w:noProof/>
-          </w:rPr>
-          <w:t>4</w:t>
-        </w:r>
-      </w:fldSimple>
+      <w:r>
+        <w:fldChar w:fldCharType="begin"/>
+      </w:r>
+      <w:r>
+        <w:instrText xml:space="preserve"> SEQ </w:instrText>
+      </w:r>
+      <w:r>
+        <w:rPr>
+          <w:rtl/>
+        </w:rPr>
+        <w:instrText>شكل</w:instrText>
+      </w:r>
+      <w:r>
+        <w:instrText xml:space="preserve"> \* ARABIC </w:instrText>
+      </w:r>
+      <w:r>
+        <w:fldChar w:fldCharType="separate"/>
+      </w:r>
+      <w:r>
+        <w:rPr>
+          <w:noProof/>
+        </w:rPr>
+        <w:t>4</w:t>
+      </w:r>
+      <w:r>
+        <w:rPr>
+          <w:noProof/>
+        </w:rPr>
+        <w:fldChar w:fldCharType="end"/>
+      </w:r>
       <w:r>
         <w:t xml:space="preserve"> </w:t>
       </w:r>
@@ -15533,14 +15621,36 @@
         </w:rPr>
         <w:t xml:space="preserve">جدول </w:t>
       </w:r>
-      <w:fldSimple w:instr=" SEQ جدول \* ARABIC ">
-        <w:r>
-          <w:rPr>
-            <w:noProof/>
-          </w:rPr>
-          <w:t>1</w:t>
-        </w:r>
-      </w:fldSimple>
+      <w:r>
+        <w:fldChar w:fldCharType="begin"/>
+      </w:r>
+      <w:r>
+        <w:instrText xml:space="preserve"> SEQ </w:instrText>
+      </w:r>
+      <w:r>
+        <w:rPr>
+          <w:rtl/>
+        </w:rPr>
+        <w:instrText>جدول</w:instrText>
+      </w:r>
+      <w:r>
+        <w:instrText xml:space="preserve"> \* ARABIC </w:instrText>
+      </w:r>
+      <w:r>
+        <w:fldChar w:fldCharType="separate"/>
+      </w:r>
+      <w:r>
+        <w:rPr>
+          <w:noProof/>
+        </w:rPr>
+        <w:t>1</w:t>
+      </w:r>
+      <w:r>
+        <w:rPr>
+          <w:noProof/>
+        </w:rPr>
+        <w:fldChar w:fldCharType="end"/>
+      </w:r>
       <w:r>
         <w:rPr>
           <w:rFonts w:hint="cs"/>
@@ -15793,14 +15903,36 @@
         </w:rPr>
         <w:t xml:space="preserve">شكل </w:t>
       </w:r>
-      <w:fldSimple w:instr=" SEQ شكل \* ARABIC ">
-        <w:r>
-          <w:rPr>
-            <w:noProof/>
-          </w:rPr>
-          <w:t>5</w:t>
-        </w:r>
-      </w:fldSimple>
+      <w:r>
+        <w:fldChar w:fldCharType="begin"/>
+      </w:r>
+      <w:r>
+        <w:instrText xml:space="preserve"> SEQ </w:instrText>
+      </w:r>
+      <w:r>
+        <w:rPr>
+          <w:rtl/>
+        </w:rPr>
+        <w:instrText>شكل</w:instrText>
+      </w:r>
+      <w:r>
+        <w:instrText xml:space="preserve"> \* ARABIC </w:instrText>
+      </w:r>
+      <w:r>
+        <w:fldChar w:fldCharType="separate"/>
+      </w:r>
+      <w:r>
+        <w:rPr>
+          <w:noProof/>
+        </w:rPr>
+        <w:t>5</w:t>
+      </w:r>
+      <w:r>
+        <w:rPr>
+          <w:noProof/>
+        </w:rPr>
+        <w:fldChar w:fldCharType="end"/>
+      </w:r>
       <w:r>
         <w:rPr>
           <w:rFonts w:hint="cs"/>
@@ -15908,14 +16040,36 @@
         </w:rPr>
         <w:t xml:space="preserve">شكل </w:t>
       </w:r>
-      <w:fldSimple w:instr=" SEQ شكل \* ARABIC ">
-        <w:r>
-          <w:rPr>
-            <w:noProof/>
-          </w:rPr>
-          <w:t>6</w:t>
-        </w:r>
-      </w:fldSimple>
+      <w:r>
+        <w:fldChar w:fldCharType="begin"/>
+      </w:r>
+      <w:r>
+        <w:instrText xml:space="preserve"> SEQ </w:instrText>
+      </w:r>
+      <w:r>
+        <w:rPr>
+          <w:rtl/>
+        </w:rPr>
+        <w:instrText>شكل</w:instrText>
+      </w:r>
+      <w:r>
+        <w:instrText xml:space="preserve"> \* ARABIC </w:instrText>
+      </w:r>
+      <w:r>
+        <w:fldChar w:fldCharType="separate"/>
+      </w:r>
+      <w:r>
+        <w:rPr>
+          <w:noProof/>
+        </w:rPr>
+        <w:t>6</w:t>
+      </w:r>
+      <w:r>
+        <w:rPr>
+          <w:noProof/>
+        </w:rPr>
+        <w:fldChar w:fldCharType="end"/>
+      </w:r>
       <w:r>
         <w:rPr>
           <w:rFonts w:hint="cs"/>
@@ -16019,14 +16173,36 @@
         </w:rPr>
         <w:t xml:space="preserve">شكل </w:t>
       </w:r>
-      <w:fldSimple w:instr=" SEQ شكل \* ARABIC ">
-        <w:r>
-          <w:rPr>
-            <w:noProof/>
-          </w:rPr>
-          <w:t>7</w:t>
-        </w:r>
-      </w:fldSimple>
+      <w:r>
+        <w:fldChar w:fldCharType="begin"/>
+      </w:r>
+      <w:r>
+        <w:instrText xml:space="preserve"> SEQ </w:instrText>
+      </w:r>
+      <w:r>
+        <w:rPr>
+          <w:rtl/>
+        </w:rPr>
+        <w:instrText>شكل</w:instrText>
+      </w:r>
+      <w:r>
+        <w:instrText xml:space="preserve"> \* ARABIC </w:instrText>
+      </w:r>
+      <w:r>
+        <w:fldChar w:fldCharType="separate"/>
+      </w:r>
+      <w:r>
+        <w:rPr>
+          <w:noProof/>
+        </w:rPr>
+        <w:t>7</w:t>
+      </w:r>
+      <w:r>
+        <w:rPr>
+          <w:noProof/>
+        </w:rPr>
+        <w:fldChar w:fldCharType="end"/>
+      </w:r>
       <w:r>
         <w:rPr>
           <w:rFonts w:hint="cs"/>
@@ -16130,14 +16306,36 @@
         </w:rPr>
         <w:t xml:space="preserve">شكل </w:t>
       </w:r>
-      <w:fldSimple w:instr=" SEQ شكل \* ARABIC ">
-        <w:r>
-          <w:rPr>
-            <w:noProof/>
-          </w:rPr>
-          <w:t>8</w:t>
-        </w:r>
-      </w:fldSimple>
+      <w:r>
+        <w:fldChar w:fldCharType="begin"/>
+      </w:r>
+      <w:r>
+        <w:instrText xml:space="preserve"> SEQ </w:instrText>
+      </w:r>
+      <w:r>
+        <w:rPr>
+          <w:rtl/>
+        </w:rPr>
+        <w:instrText>شكل</w:instrText>
+      </w:r>
+      <w:r>
+        <w:instrText xml:space="preserve"> \* ARABIC </w:instrText>
+      </w:r>
+      <w:r>
+        <w:fldChar w:fldCharType="separate"/>
+      </w:r>
+      <w:r>
+        <w:rPr>
+          <w:noProof/>
+        </w:rPr>
+        <w:t>8</w:t>
+      </w:r>
+      <w:r>
+        <w:rPr>
+          <w:noProof/>
+        </w:rPr>
+        <w:fldChar w:fldCharType="end"/>
+      </w:r>
       <w:r>
         <w:rPr>
           <w:rFonts w:hint="cs"/>
@@ -16299,14 +16497,36 @@
         </w:rPr>
         <w:t xml:space="preserve">شكل </w:t>
       </w:r>
-      <w:fldSimple w:instr=" SEQ شكل \* ARABIC ">
-        <w:r>
-          <w:rPr>
-            <w:noProof/>
-          </w:rPr>
-          <w:t>9</w:t>
-        </w:r>
-      </w:fldSimple>
+      <w:r>
+        <w:fldChar w:fldCharType="begin"/>
+      </w:r>
+      <w:r>
+        <w:instrText xml:space="preserve"> SEQ </w:instrText>
+      </w:r>
+      <w:r>
+        <w:rPr>
+          <w:rtl/>
+        </w:rPr>
+        <w:instrText>شكل</w:instrText>
+      </w:r>
+      <w:r>
+        <w:instrText xml:space="preserve"> \* ARABIC </w:instrText>
+      </w:r>
+      <w:r>
+        <w:fldChar w:fldCharType="separate"/>
+      </w:r>
+      <w:r>
+        <w:rPr>
+          <w:noProof/>
+        </w:rPr>
+        <w:t>9</w:t>
+      </w:r>
+      <w:r>
+        <w:rPr>
+          <w:noProof/>
+        </w:rPr>
+        <w:fldChar w:fldCharType="end"/>
+      </w:r>
       <w:r>
         <w:rPr>
           <w:rtl/>
@@ -16462,14 +16682,36 @@
         </w:rPr>
         <w:t xml:space="preserve">شكل </w:t>
       </w:r>
-      <w:fldSimple w:instr=" SEQ شكل \* ARABIC ">
-        <w:r>
-          <w:rPr>
-            <w:noProof/>
-          </w:rPr>
-          <w:t>10</w:t>
-        </w:r>
-      </w:fldSimple>
+      <w:r>
+        <w:fldChar w:fldCharType="begin"/>
+      </w:r>
+      <w:r>
+        <w:instrText xml:space="preserve"> SEQ </w:instrText>
+      </w:r>
+      <w:r>
+        <w:rPr>
+          <w:rtl/>
+        </w:rPr>
+        <w:instrText>شكل</w:instrText>
+      </w:r>
+      <w:r>
+        <w:instrText xml:space="preserve"> \* ARABIC </w:instrText>
+      </w:r>
+      <w:r>
+        <w:fldChar w:fldCharType="separate"/>
+      </w:r>
+      <w:r>
+        <w:rPr>
+          <w:noProof/>
+        </w:rPr>
+        <w:t>10</w:t>
+      </w:r>
+      <w:r>
+        <w:rPr>
+          <w:noProof/>
+        </w:rPr>
+        <w:fldChar w:fldCharType="end"/>
+      </w:r>
       <w:r>
         <w:rPr>
           <w:rtl/>
@@ -16624,14 +16866,36 @@
         </w:rPr>
         <w:t xml:space="preserve">شكل </w:t>
       </w:r>
-      <w:fldSimple w:instr=" SEQ شكل \* ARABIC ">
-        <w:r>
-          <w:rPr>
-            <w:noProof/>
-          </w:rPr>
-          <w:t>11</w:t>
-        </w:r>
-      </w:fldSimple>
+      <w:r>
+        <w:fldChar w:fldCharType="begin"/>
+      </w:r>
+      <w:r>
+        <w:instrText xml:space="preserve"> SEQ </w:instrText>
+      </w:r>
+      <w:r>
+        <w:rPr>
+          <w:rtl/>
+        </w:rPr>
+        <w:instrText>شكل</w:instrText>
+      </w:r>
+      <w:r>
+        <w:instrText xml:space="preserve"> \* ARABIC </w:instrText>
+      </w:r>
+      <w:r>
+        <w:fldChar w:fldCharType="separate"/>
+      </w:r>
+      <w:r>
+        <w:rPr>
+          <w:noProof/>
+        </w:rPr>
+        <w:t>11</w:t>
+      </w:r>
+      <w:r>
+        <w:rPr>
+          <w:noProof/>
+        </w:rPr>
+        <w:fldChar w:fldCharType="end"/>
+      </w:r>
       <w:r>
         <w:rPr>
           <w:rtl/>
@@ -16793,14 +17057,36 @@
         </w:rPr>
         <w:t xml:space="preserve">شكل </w:t>
       </w:r>
-      <w:fldSimple w:instr=" SEQ شكل \* ARABIC ">
-        <w:r>
-          <w:rPr>
-            <w:noProof/>
-          </w:rPr>
-          <w:t>12</w:t>
-        </w:r>
-      </w:fldSimple>
+      <w:r>
+        <w:fldChar w:fldCharType="begin"/>
+      </w:r>
+      <w:r>
+        <w:instrText xml:space="preserve"> SEQ </w:instrText>
+      </w:r>
+      <w:r>
+        <w:rPr>
+          <w:rtl/>
+        </w:rPr>
+        <w:instrText>شكل</w:instrText>
+      </w:r>
+      <w:r>
+        <w:instrText xml:space="preserve"> \* ARABIC </w:instrText>
+      </w:r>
+      <w:r>
+        <w:fldChar w:fldCharType="separate"/>
+      </w:r>
+      <w:r>
+        <w:rPr>
+          <w:noProof/>
+        </w:rPr>
+        <w:t>12</w:t>
+      </w:r>
+      <w:r>
+        <w:rPr>
+          <w:noProof/>
+        </w:rPr>
+        <w:fldChar w:fldCharType="end"/>
+      </w:r>
       <w:r>
         <w:rPr>
           <w:rtl/>
@@ -17007,14 +17293,36 @@
         </w:rPr>
         <w:t xml:space="preserve">شكل </w:t>
       </w:r>
-      <w:fldSimple w:instr=" SEQ شكل \* ARABIC ">
-        <w:r>
-          <w:rPr>
-            <w:noProof/>
-          </w:rPr>
-          <w:t>13</w:t>
-        </w:r>
-      </w:fldSimple>
+      <w:r>
+        <w:fldChar w:fldCharType="begin"/>
+      </w:r>
+      <w:r>
+        <w:instrText xml:space="preserve"> SEQ </w:instrText>
+      </w:r>
+      <w:r>
+        <w:rPr>
+          <w:rtl/>
+        </w:rPr>
+        <w:instrText>شكل</w:instrText>
+      </w:r>
+      <w:r>
+        <w:instrText xml:space="preserve"> \* ARABIC </w:instrText>
+      </w:r>
+      <w:r>
+        <w:fldChar w:fldCharType="separate"/>
+      </w:r>
+      <w:r>
+        <w:rPr>
+          <w:noProof/>
+        </w:rPr>
+        <w:t>13</w:t>
+      </w:r>
+      <w:r>
+        <w:rPr>
+          <w:noProof/>
+        </w:rPr>
+        <w:fldChar w:fldCharType="end"/>
+      </w:r>
       <w:r>
         <w:rPr>
           <w:rFonts w:hint="cs"/>
@@ -17646,15 +17954,37 @@
         </w:rPr>
         <w:t xml:space="preserve">جدول </w:t>
       </w:r>
-      <w:fldSimple w:instr=" SEQ جدول \* ARABIC ">
-        <w:r>
-          <w:rPr>
-            <w:noProof/>
-            <w:rtl/>
-          </w:rPr>
-          <w:t>2</w:t>
-        </w:r>
-      </w:fldSimple>
+      <w:r>
+        <w:fldChar w:fldCharType="begin"/>
+      </w:r>
+      <w:r>
+        <w:instrText xml:space="preserve"> SEQ </w:instrText>
+      </w:r>
+      <w:r>
+        <w:rPr>
+          <w:rtl/>
+        </w:rPr>
+        <w:instrText>جدول</w:instrText>
+      </w:r>
+      <w:r>
+        <w:instrText xml:space="preserve"> \* ARABIC </w:instrText>
+      </w:r>
+      <w:r>
+        <w:fldChar w:fldCharType="separate"/>
+      </w:r>
+      <w:r>
+        <w:rPr>
+          <w:noProof/>
+          <w:rtl/>
+        </w:rPr>
+        <w:t>2</w:t>
+      </w:r>
+      <w:r>
+        <w:rPr>
+          <w:noProof/>
+        </w:rPr>
+        <w:fldChar w:fldCharType="end"/>
+      </w:r>
       <w:r>
         <w:rPr>
           <w:rFonts w:hint="cs"/>
@@ -17778,14 +18108,36 @@
         </w:rPr>
         <w:t xml:space="preserve">شكل </w:t>
       </w:r>
-      <w:fldSimple w:instr=" SEQ شكل \* ARABIC ">
-        <w:r>
-          <w:rPr>
-            <w:noProof/>
-          </w:rPr>
-          <w:t>14</w:t>
-        </w:r>
-      </w:fldSimple>
+      <w:r>
+        <w:fldChar w:fldCharType="begin"/>
+      </w:r>
+      <w:r>
+        <w:instrText xml:space="preserve"> SEQ </w:instrText>
+      </w:r>
+      <w:r>
+        <w:rPr>
+          <w:rtl/>
+        </w:rPr>
+        <w:instrText>شكل</w:instrText>
+      </w:r>
+      <w:r>
+        <w:instrText xml:space="preserve"> \* ARABIC </w:instrText>
+      </w:r>
+      <w:r>
+        <w:fldChar w:fldCharType="separate"/>
+      </w:r>
+      <w:r>
+        <w:rPr>
+          <w:noProof/>
+        </w:rPr>
+        <w:t>14</w:t>
+      </w:r>
+      <w:r>
+        <w:rPr>
+          <w:noProof/>
+        </w:rPr>
+        <w:fldChar w:fldCharType="end"/>
+      </w:r>
       <w:r>
         <w:rPr>
           <w:rFonts w:hint="cs"/>
@@ -18504,15 +18856,37 @@
         </w:rPr>
         <w:t xml:space="preserve">جدول </w:t>
       </w:r>
-      <w:fldSimple w:instr=" SEQ جدول \* ARABIC ">
-        <w:r>
-          <w:rPr>
-            <w:noProof/>
-            <w:rtl/>
-          </w:rPr>
-          <w:t>3</w:t>
-        </w:r>
-      </w:fldSimple>
+      <w:r>
+        <w:fldChar w:fldCharType="begin"/>
+      </w:r>
+      <w:r>
+        <w:instrText xml:space="preserve"> SEQ </w:instrText>
+      </w:r>
+      <w:r>
+        <w:rPr>
+          <w:rtl/>
+        </w:rPr>
+        <w:instrText>جدول</w:instrText>
+      </w:r>
+      <w:r>
+        <w:instrText xml:space="preserve"> \* ARABIC </w:instrText>
+      </w:r>
+      <w:r>
+        <w:fldChar w:fldCharType="separate"/>
+      </w:r>
+      <w:r>
+        <w:rPr>
+          <w:noProof/>
+          <w:rtl/>
+        </w:rPr>
+        <w:t>3</w:t>
+      </w:r>
+      <w:r>
+        <w:rPr>
+          <w:noProof/>
+        </w:rPr>
+        <w:fldChar w:fldCharType="end"/>
+      </w:r>
       <w:r>
         <w:rPr>
           <w:rFonts w:hint="cs"/>
@@ -18630,14 +19004,36 @@
         </w:rPr>
         <w:t xml:space="preserve">شكل </w:t>
       </w:r>
-      <w:fldSimple w:instr=" SEQ شكل \* ARABIC ">
-        <w:r>
-          <w:rPr>
-            <w:noProof/>
-          </w:rPr>
-          <w:t>15</w:t>
-        </w:r>
-      </w:fldSimple>
+      <w:r>
+        <w:fldChar w:fldCharType="begin"/>
+      </w:r>
+      <w:r>
+        <w:instrText xml:space="preserve"> SEQ </w:instrText>
+      </w:r>
+      <w:r>
+        <w:rPr>
+          <w:rtl/>
+        </w:rPr>
+        <w:instrText>شكل</w:instrText>
+      </w:r>
+      <w:r>
+        <w:instrText xml:space="preserve"> \* ARABIC </w:instrText>
+      </w:r>
+      <w:r>
+        <w:fldChar w:fldCharType="separate"/>
+      </w:r>
+      <w:r>
+        <w:rPr>
+          <w:noProof/>
+        </w:rPr>
+        <w:t>15</w:t>
+      </w:r>
+      <w:r>
+        <w:rPr>
+          <w:noProof/>
+        </w:rPr>
+        <w:fldChar w:fldCharType="end"/>
+      </w:r>
       <w:r>
         <w:rPr>
           <w:rFonts w:hint="cs"/>
@@ -19347,15 +19743,37 @@
         </w:rPr>
         <w:t xml:space="preserve">جدول </w:t>
       </w:r>
-      <w:fldSimple w:instr=" SEQ جدول \* ARABIC ">
-        <w:r>
-          <w:rPr>
-            <w:noProof/>
-            <w:rtl/>
-          </w:rPr>
-          <w:t>4</w:t>
-        </w:r>
-      </w:fldSimple>
+      <w:r>
+        <w:fldChar w:fldCharType="begin"/>
+      </w:r>
+      <w:r>
+        <w:instrText xml:space="preserve"> SEQ </w:instrText>
+      </w:r>
+      <w:r>
+        <w:rPr>
+          <w:rtl/>
+        </w:rPr>
+        <w:instrText>جدول</w:instrText>
+      </w:r>
+      <w:r>
+        <w:instrText xml:space="preserve"> \* ARABIC </w:instrText>
+      </w:r>
+      <w:r>
+        <w:fldChar w:fldCharType="separate"/>
+      </w:r>
+      <w:r>
+        <w:rPr>
+          <w:noProof/>
+          <w:rtl/>
+        </w:rPr>
+        <w:t>4</w:t>
+      </w:r>
+      <w:r>
+        <w:rPr>
+          <w:noProof/>
+        </w:rPr>
+        <w:fldChar w:fldCharType="end"/>
+      </w:r>
       <w:r>
         <w:rPr>
           <w:rFonts w:hint="cs"/>
@@ -19480,15 +19898,37 @@
         </w:rPr>
         <w:t xml:space="preserve">شكل </w:t>
       </w:r>
-      <w:fldSimple w:instr=" SEQ شكل \* ARABIC ">
-        <w:r>
-          <w:rPr>
-            <w:noProof/>
-            <w:rtl/>
-          </w:rPr>
-          <w:t>16</w:t>
-        </w:r>
-      </w:fldSimple>
+      <w:r>
+        <w:fldChar w:fldCharType="begin"/>
+      </w:r>
+      <w:r>
+        <w:instrText xml:space="preserve"> SEQ </w:instrText>
+      </w:r>
+      <w:r>
+        <w:rPr>
+          <w:rtl/>
+        </w:rPr>
+        <w:instrText>شكل</w:instrText>
+      </w:r>
+      <w:r>
+        <w:instrText xml:space="preserve"> \* ARABIC </w:instrText>
+      </w:r>
+      <w:r>
+        <w:fldChar w:fldCharType="separate"/>
+      </w:r>
+      <w:r>
+        <w:rPr>
+          <w:noProof/>
+          <w:rtl/>
+        </w:rPr>
+        <w:t>16</w:t>
+      </w:r>
+      <w:r>
+        <w:rPr>
+          <w:noProof/>
+        </w:rPr>
+        <w:fldChar w:fldCharType="end"/>
+      </w:r>
       <w:r>
         <w:rPr>
           <w:rFonts w:hint="cs"/>
@@ -20172,15 +20612,37 @@
         <w:lastRenderedPageBreak/>
         <w:t xml:space="preserve">جدول </w:t>
       </w:r>
-      <w:fldSimple w:instr=" SEQ جدول \* ARABIC ">
-        <w:r>
-          <w:rPr>
-            <w:noProof/>
-            <w:rtl/>
-          </w:rPr>
-          <w:t>5</w:t>
-        </w:r>
-      </w:fldSimple>
+      <w:r>
+        <w:fldChar w:fldCharType="begin"/>
+      </w:r>
+      <w:r>
+        <w:instrText xml:space="preserve"> SEQ </w:instrText>
+      </w:r>
+      <w:r>
+        <w:rPr>
+          <w:rtl/>
+        </w:rPr>
+        <w:instrText>جدول</w:instrText>
+      </w:r>
+      <w:r>
+        <w:instrText xml:space="preserve"> \* ARABIC </w:instrText>
+      </w:r>
+      <w:r>
+        <w:fldChar w:fldCharType="separate"/>
+      </w:r>
+      <w:r>
+        <w:rPr>
+          <w:noProof/>
+          <w:rtl/>
+        </w:rPr>
+        <w:t>5</w:t>
+      </w:r>
+      <w:r>
+        <w:rPr>
+          <w:noProof/>
+        </w:rPr>
+        <w:fldChar w:fldCharType="end"/>
+      </w:r>
       <w:r>
         <w:rPr>
           <w:rFonts w:hint="cs"/>
@@ -20317,15 +20779,37 @@
         </w:rPr>
         <w:t xml:space="preserve">شكل </w:t>
       </w:r>
-      <w:fldSimple w:instr=" SEQ شكل \* ARABIC ">
-        <w:r>
-          <w:rPr>
-            <w:noProof/>
-            <w:rtl/>
-          </w:rPr>
-          <w:t>17</w:t>
-        </w:r>
-      </w:fldSimple>
+      <w:r>
+        <w:fldChar w:fldCharType="begin"/>
+      </w:r>
+      <w:r>
+        <w:instrText xml:space="preserve"> SEQ </w:instrText>
+      </w:r>
+      <w:r>
+        <w:rPr>
+          <w:rtl/>
+        </w:rPr>
+        <w:instrText>شكل</w:instrText>
+      </w:r>
+      <w:r>
+        <w:instrText xml:space="preserve"> \* ARABIC </w:instrText>
+      </w:r>
+      <w:r>
+        <w:fldChar w:fldCharType="separate"/>
+      </w:r>
+      <w:r>
+        <w:rPr>
+          <w:noProof/>
+          <w:rtl/>
+        </w:rPr>
+        <w:t>17</w:t>
+      </w:r>
+      <w:r>
+        <w:rPr>
+          <w:noProof/>
+        </w:rPr>
+        <w:fldChar w:fldCharType="end"/>
+      </w:r>
       <w:r>
         <w:rPr>
           <w:rFonts w:hint="cs"/>
@@ -21051,15 +21535,37 @@
         </w:rPr>
         <w:t xml:space="preserve">جدول </w:t>
       </w:r>
-      <w:fldSimple w:instr=" SEQ جدول \* ARABIC ">
-        <w:r>
-          <w:rPr>
-            <w:noProof/>
-            <w:rtl/>
-          </w:rPr>
-          <w:t>6</w:t>
-        </w:r>
-      </w:fldSimple>
+      <w:r>
+        <w:fldChar w:fldCharType="begin"/>
+      </w:r>
+      <w:r>
+        <w:instrText xml:space="preserve"> SEQ </w:instrText>
+      </w:r>
+      <w:r>
+        <w:rPr>
+          <w:rtl/>
+        </w:rPr>
+        <w:instrText>جدول</w:instrText>
+      </w:r>
+      <w:r>
+        <w:instrText xml:space="preserve"> \* ARABIC </w:instrText>
+      </w:r>
+      <w:r>
+        <w:fldChar w:fldCharType="separate"/>
+      </w:r>
+      <w:r>
+        <w:rPr>
+          <w:noProof/>
+          <w:rtl/>
+        </w:rPr>
+        <w:t>6</w:t>
+      </w:r>
+      <w:r>
+        <w:rPr>
+          <w:noProof/>
+        </w:rPr>
+        <w:fldChar w:fldCharType="end"/>
+      </w:r>
       <w:r>
         <w:rPr>
           <w:rFonts w:hint="cs"/>
@@ -21196,15 +21702,37 @@
         </w:rPr>
         <w:t xml:space="preserve">شكل </w:t>
       </w:r>
-      <w:fldSimple w:instr=" SEQ شكل \* ARABIC ">
-        <w:r>
-          <w:rPr>
-            <w:noProof/>
-            <w:rtl/>
-          </w:rPr>
-          <w:t>18</w:t>
-        </w:r>
-      </w:fldSimple>
+      <w:r>
+        <w:fldChar w:fldCharType="begin"/>
+      </w:r>
+      <w:r>
+        <w:instrText xml:space="preserve"> SEQ </w:instrText>
+      </w:r>
+      <w:r>
+        <w:rPr>
+          <w:rtl/>
+        </w:rPr>
+        <w:instrText>شكل</w:instrText>
+      </w:r>
+      <w:r>
+        <w:instrText xml:space="preserve"> \* ARABIC </w:instrText>
+      </w:r>
+      <w:r>
+        <w:fldChar w:fldCharType="separate"/>
+      </w:r>
+      <w:r>
+        <w:rPr>
+          <w:noProof/>
+          <w:rtl/>
+        </w:rPr>
+        <w:t>18</w:t>
+      </w:r>
+      <w:r>
+        <w:rPr>
+          <w:noProof/>
+        </w:rPr>
+        <w:fldChar w:fldCharType="end"/>
+      </w:r>
       <w:r>
         <w:rPr>
           <w:rFonts w:hint="cs"/>
@@ -21995,15 +22523,37 @@
         </w:rPr>
         <w:t xml:space="preserve">جدول </w:t>
       </w:r>
-      <w:fldSimple w:instr=" SEQ جدول \* ARABIC ">
-        <w:r>
-          <w:rPr>
-            <w:noProof/>
-            <w:rtl/>
-          </w:rPr>
-          <w:t>7</w:t>
-        </w:r>
-      </w:fldSimple>
+      <w:r>
+        <w:fldChar w:fldCharType="begin"/>
+      </w:r>
+      <w:r>
+        <w:instrText xml:space="preserve"> SEQ </w:instrText>
+      </w:r>
+      <w:r>
+        <w:rPr>
+          <w:rtl/>
+        </w:rPr>
+        <w:instrText>جدول</w:instrText>
+      </w:r>
+      <w:r>
+        <w:instrText xml:space="preserve"> \* ARABIC </w:instrText>
+      </w:r>
+      <w:r>
+        <w:fldChar w:fldCharType="separate"/>
+      </w:r>
+      <w:r>
+        <w:rPr>
+          <w:noProof/>
+          <w:rtl/>
+        </w:rPr>
+        <w:t>7</w:t>
+      </w:r>
+      <w:r>
+        <w:rPr>
+          <w:noProof/>
+        </w:rPr>
+        <w:fldChar w:fldCharType="end"/>
+      </w:r>
       <w:r>
         <w:rPr>
           <w:rFonts w:hint="cs"/>
@@ -22140,15 +22690,37 @@
         </w:rPr>
         <w:t xml:space="preserve">شكل </w:t>
       </w:r>
-      <w:fldSimple w:instr=" SEQ شكل \* ARABIC ">
-        <w:r>
-          <w:rPr>
-            <w:noProof/>
-            <w:rtl/>
-          </w:rPr>
-          <w:t>19</w:t>
-        </w:r>
-      </w:fldSimple>
+      <w:r>
+        <w:fldChar w:fldCharType="begin"/>
+      </w:r>
+      <w:r>
+        <w:instrText xml:space="preserve"> SEQ </w:instrText>
+      </w:r>
+      <w:r>
+        <w:rPr>
+          <w:rtl/>
+        </w:rPr>
+        <w:instrText>شكل</w:instrText>
+      </w:r>
+      <w:r>
+        <w:instrText xml:space="preserve"> \* ARABIC </w:instrText>
+      </w:r>
+      <w:r>
+        <w:fldChar w:fldCharType="separate"/>
+      </w:r>
+      <w:r>
+        <w:rPr>
+          <w:noProof/>
+          <w:rtl/>
+        </w:rPr>
+        <w:t>19</w:t>
+      </w:r>
+      <w:r>
+        <w:rPr>
+          <w:noProof/>
+        </w:rPr>
+        <w:fldChar w:fldCharType="end"/>
+      </w:r>
       <w:r>
         <w:rPr>
           <w:rFonts w:hint="cs"/>
@@ -22803,15 +23375,37 @@
         </w:rPr>
         <w:t xml:space="preserve">جدول </w:t>
       </w:r>
-      <w:fldSimple w:instr=" SEQ جدول \* ARABIC ">
-        <w:r>
-          <w:rPr>
-            <w:noProof/>
-            <w:rtl/>
-          </w:rPr>
-          <w:t>8</w:t>
-        </w:r>
-      </w:fldSimple>
+      <w:r>
+        <w:fldChar w:fldCharType="begin"/>
+      </w:r>
+      <w:r>
+        <w:instrText xml:space="preserve"> SEQ </w:instrText>
+      </w:r>
+      <w:r>
+        <w:rPr>
+          <w:rtl/>
+        </w:rPr>
+        <w:instrText>جدول</w:instrText>
+      </w:r>
+      <w:r>
+        <w:instrText xml:space="preserve"> \* ARABIC </w:instrText>
+      </w:r>
+      <w:r>
+        <w:fldChar w:fldCharType="separate"/>
+      </w:r>
+      <w:r>
+        <w:rPr>
+          <w:noProof/>
+          <w:rtl/>
+        </w:rPr>
+        <w:t>8</w:t>
+      </w:r>
+      <w:r>
+        <w:rPr>
+          <w:noProof/>
+        </w:rPr>
+        <w:fldChar w:fldCharType="end"/>
+      </w:r>
       <w:r>
         <w:rPr>
           <w:rFonts w:hint="cs"/>
@@ -22955,15 +23549,37 @@
         </w:rPr>
         <w:t xml:space="preserve">شكل </w:t>
       </w:r>
-      <w:fldSimple w:instr=" SEQ شكل \* ARABIC ">
-        <w:r>
-          <w:rPr>
-            <w:noProof/>
-            <w:rtl/>
-          </w:rPr>
-          <w:t>20</w:t>
-        </w:r>
-      </w:fldSimple>
+      <w:r>
+        <w:fldChar w:fldCharType="begin"/>
+      </w:r>
+      <w:r>
+        <w:instrText xml:space="preserve"> SEQ </w:instrText>
+      </w:r>
+      <w:r>
+        <w:rPr>
+          <w:rtl/>
+        </w:rPr>
+        <w:instrText>شكل</w:instrText>
+      </w:r>
+      <w:r>
+        <w:instrText xml:space="preserve"> \* ARABIC </w:instrText>
+      </w:r>
+      <w:r>
+        <w:fldChar w:fldCharType="separate"/>
+      </w:r>
+      <w:r>
+        <w:rPr>
+          <w:noProof/>
+          <w:rtl/>
+        </w:rPr>
+        <w:t>20</w:t>
+      </w:r>
+      <w:r>
+        <w:rPr>
+          <w:noProof/>
+        </w:rPr>
+        <w:fldChar w:fldCharType="end"/>
+      </w:r>
       <w:r>
         <w:rPr>
           <w:rFonts w:hint="cs"/>
@@ -23694,15 +24310,37 @@
         </w:rPr>
         <w:t xml:space="preserve">جدول </w:t>
       </w:r>
-      <w:fldSimple w:instr=" SEQ جدول \* ARABIC ">
-        <w:r>
-          <w:rPr>
-            <w:noProof/>
-            <w:rtl/>
-          </w:rPr>
-          <w:t>9</w:t>
-        </w:r>
-      </w:fldSimple>
+      <w:r>
+        <w:fldChar w:fldCharType="begin"/>
+      </w:r>
+      <w:r>
+        <w:instrText xml:space="preserve"> SEQ </w:instrText>
+      </w:r>
+      <w:r>
+        <w:rPr>
+          <w:rtl/>
+        </w:rPr>
+        <w:instrText>جدول</w:instrText>
+      </w:r>
+      <w:r>
+        <w:instrText xml:space="preserve"> \* ARABIC </w:instrText>
+      </w:r>
+      <w:r>
+        <w:fldChar w:fldCharType="separate"/>
+      </w:r>
+      <w:r>
+        <w:rPr>
+          <w:noProof/>
+          <w:rtl/>
+        </w:rPr>
+        <w:t>9</w:t>
+      </w:r>
+      <w:r>
+        <w:rPr>
+          <w:noProof/>
+        </w:rPr>
+        <w:fldChar w:fldCharType="end"/>
+      </w:r>
       <w:r>
         <w:rPr>
           <w:rFonts w:hint="cs"/>
@@ -23839,15 +24477,37 @@
         </w:rPr>
         <w:t xml:space="preserve">شكل </w:t>
       </w:r>
-      <w:fldSimple w:instr=" SEQ شكل \* ARABIC ">
-        <w:r>
-          <w:rPr>
-            <w:noProof/>
-            <w:rtl/>
-          </w:rPr>
-          <w:t>21</w:t>
-        </w:r>
-      </w:fldSimple>
+      <w:r>
+        <w:fldChar w:fldCharType="begin"/>
+      </w:r>
+      <w:r>
+        <w:instrText xml:space="preserve"> SEQ </w:instrText>
+      </w:r>
+      <w:r>
+        <w:rPr>
+          <w:rtl/>
+        </w:rPr>
+        <w:instrText>شكل</w:instrText>
+      </w:r>
+      <w:r>
+        <w:instrText xml:space="preserve"> \* ARABIC </w:instrText>
+      </w:r>
+      <w:r>
+        <w:fldChar w:fldCharType="separate"/>
+      </w:r>
+      <w:r>
+        <w:rPr>
+          <w:noProof/>
+          <w:rtl/>
+        </w:rPr>
+        <w:t>21</w:t>
+      </w:r>
+      <w:r>
+        <w:rPr>
+          <w:noProof/>
+        </w:rPr>
+        <w:fldChar w:fldCharType="end"/>
+      </w:r>
       <w:r>
         <w:rPr>
           <w:rFonts w:hint="cs"/>
@@ -24608,15 +25268,37 @@
         </w:rPr>
         <w:t xml:space="preserve">جدول </w:t>
       </w:r>
-      <w:fldSimple w:instr=" SEQ جدول \* ARABIC ">
-        <w:r>
-          <w:rPr>
-            <w:noProof/>
-            <w:rtl/>
-          </w:rPr>
-          <w:t>10</w:t>
-        </w:r>
-      </w:fldSimple>
+      <w:r>
+        <w:fldChar w:fldCharType="begin"/>
+      </w:r>
+      <w:r>
+        <w:instrText xml:space="preserve"> SEQ </w:instrText>
+      </w:r>
+      <w:r>
+        <w:rPr>
+          <w:rtl/>
+        </w:rPr>
+        <w:instrText>جدول</w:instrText>
+      </w:r>
+      <w:r>
+        <w:instrText xml:space="preserve"> \* ARABIC </w:instrText>
+      </w:r>
+      <w:r>
+        <w:fldChar w:fldCharType="separate"/>
+      </w:r>
+      <w:r>
+        <w:rPr>
+          <w:noProof/>
+          <w:rtl/>
+        </w:rPr>
+        <w:t>10</w:t>
+      </w:r>
+      <w:r>
+        <w:rPr>
+          <w:noProof/>
+        </w:rPr>
+        <w:fldChar w:fldCharType="end"/>
+      </w:r>
       <w:r>
         <w:rPr>
           <w:rFonts w:hint="cs"/>
@@ -24760,15 +25442,37 @@
         </w:rPr>
         <w:t xml:space="preserve">شكل </w:t>
       </w:r>
-      <w:fldSimple w:instr=" SEQ شكل \* ARABIC ">
-        <w:r>
-          <w:rPr>
-            <w:noProof/>
-            <w:rtl/>
-          </w:rPr>
-          <w:t>22</w:t>
-        </w:r>
-      </w:fldSimple>
+      <w:r>
+        <w:fldChar w:fldCharType="begin"/>
+      </w:r>
+      <w:r>
+        <w:instrText xml:space="preserve"> SEQ </w:instrText>
+      </w:r>
+      <w:r>
+        <w:rPr>
+          <w:rtl/>
+        </w:rPr>
+        <w:instrText>شكل</w:instrText>
+      </w:r>
+      <w:r>
+        <w:instrText xml:space="preserve"> \* ARABIC </w:instrText>
+      </w:r>
+      <w:r>
+        <w:fldChar w:fldCharType="separate"/>
+      </w:r>
+      <w:r>
+        <w:rPr>
+          <w:noProof/>
+          <w:rtl/>
+        </w:rPr>
+        <w:t>22</w:t>
+      </w:r>
+      <w:r>
+        <w:rPr>
+          <w:noProof/>
+        </w:rPr>
+        <w:fldChar w:fldCharType="end"/>
+      </w:r>
       <w:r>
         <w:rPr>
           <w:rFonts w:hint="cs"/>
@@ -25414,15 +26118,37 @@
         </w:rPr>
         <w:t xml:space="preserve">جدول </w:t>
       </w:r>
-      <w:fldSimple w:instr=" SEQ جدول \* ARABIC ">
-        <w:r>
-          <w:rPr>
-            <w:noProof/>
-            <w:rtl/>
-          </w:rPr>
-          <w:t>11</w:t>
-        </w:r>
-      </w:fldSimple>
+      <w:r>
+        <w:fldChar w:fldCharType="begin"/>
+      </w:r>
+      <w:r>
+        <w:instrText xml:space="preserve"> SEQ </w:instrText>
+      </w:r>
+      <w:r>
+        <w:rPr>
+          <w:rtl/>
+        </w:rPr>
+        <w:instrText>جدول</w:instrText>
+      </w:r>
+      <w:r>
+        <w:instrText xml:space="preserve"> \* ARABIC </w:instrText>
+      </w:r>
+      <w:r>
+        <w:fldChar w:fldCharType="separate"/>
+      </w:r>
+      <w:r>
+        <w:rPr>
+          <w:noProof/>
+          <w:rtl/>
+        </w:rPr>
+        <w:t>11</w:t>
+      </w:r>
+      <w:r>
+        <w:rPr>
+          <w:noProof/>
+        </w:rPr>
+        <w:fldChar w:fldCharType="end"/>
+      </w:r>
       <w:r>
         <w:rPr>
           <w:rFonts w:hint="cs"/>
@@ -25554,15 +26280,37 @@
         </w:rPr>
         <w:t xml:space="preserve">شكل </w:t>
       </w:r>
-      <w:fldSimple w:instr=" SEQ شكل \* ARABIC ">
-        <w:r>
-          <w:rPr>
-            <w:noProof/>
-            <w:rtl/>
-          </w:rPr>
-          <w:t>23</w:t>
-        </w:r>
-      </w:fldSimple>
+      <w:r>
+        <w:fldChar w:fldCharType="begin"/>
+      </w:r>
+      <w:r>
+        <w:instrText xml:space="preserve"> SEQ </w:instrText>
+      </w:r>
+      <w:r>
+        <w:rPr>
+          <w:rtl/>
+        </w:rPr>
+        <w:instrText>شكل</w:instrText>
+      </w:r>
+      <w:r>
+        <w:instrText xml:space="preserve"> \* ARABIC </w:instrText>
+      </w:r>
+      <w:r>
+        <w:fldChar w:fldCharType="separate"/>
+      </w:r>
+      <w:r>
+        <w:rPr>
+          <w:noProof/>
+          <w:rtl/>
+        </w:rPr>
+        <w:t>23</w:t>
+      </w:r>
+      <w:r>
+        <w:rPr>
+          <w:noProof/>
+        </w:rPr>
+        <w:fldChar w:fldCharType="end"/>
+      </w:r>
       <w:r>
         <w:rPr>
           <w:rFonts w:hint="cs"/>
@@ -26294,15 +27042,37 @@
         </w:rPr>
         <w:t xml:space="preserve">جدول </w:t>
       </w:r>
-      <w:fldSimple w:instr=" SEQ جدول \* ARABIC ">
-        <w:r>
-          <w:rPr>
-            <w:noProof/>
-            <w:rtl/>
-          </w:rPr>
-          <w:t>12</w:t>
-        </w:r>
-      </w:fldSimple>
+      <w:r>
+        <w:fldChar w:fldCharType="begin"/>
+      </w:r>
+      <w:r>
+        <w:instrText xml:space="preserve"> SEQ </w:instrText>
+      </w:r>
+      <w:r>
+        <w:rPr>
+          <w:rtl/>
+        </w:rPr>
+        <w:instrText>جدول</w:instrText>
+      </w:r>
+      <w:r>
+        <w:instrText xml:space="preserve"> \* ARABIC </w:instrText>
+      </w:r>
+      <w:r>
+        <w:fldChar w:fldCharType="separate"/>
+      </w:r>
+      <w:r>
+        <w:rPr>
+          <w:noProof/>
+          <w:rtl/>
+        </w:rPr>
+        <w:t>12</w:t>
+      </w:r>
+      <w:r>
+        <w:rPr>
+          <w:noProof/>
+        </w:rPr>
+        <w:fldChar w:fldCharType="end"/>
+      </w:r>
       <w:r>
         <w:rPr>
           <w:rFonts w:hint="cs"/>
@@ -26433,15 +27203,37 @@
         </w:rPr>
         <w:t xml:space="preserve">شكل </w:t>
       </w:r>
-      <w:fldSimple w:instr=" SEQ شكل \* ARABIC ">
-        <w:r>
-          <w:rPr>
-            <w:noProof/>
-            <w:rtl/>
-          </w:rPr>
-          <w:t>24</w:t>
-        </w:r>
-      </w:fldSimple>
+      <w:r>
+        <w:fldChar w:fldCharType="begin"/>
+      </w:r>
+      <w:r>
+        <w:instrText xml:space="preserve"> SEQ </w:instrText>
+      </w:r>
+      <w:r>
+        <w:rPr>
+          <w:rtl/>
+        </w:rPr>
+        <w:instrText>شكل</w:instrText>
+      </w:r>
+      <w:r>
+        <w:instrText xml:space="preserve"> \* ARABIC </w:instrText>
+      </w:r>
+      <w:r>
+        <w:fldChar w:fldCharType="separate"/>
+      </w:r>
+      <w:r>
+        <w:rPr>
+          <w:noProof/>
+          <w:rtl/>
+        </w:rPr>
+        <w:t>24</w:t>
+      </w:r>
+      <w:r>
+        <w:rPr>
+          <w:noProof/>
+        </w:rPr>
+        <w:fldChar w:fldCharType="end"/>
+      </w:r>
       <w:r>
         <w:rPr>
           <w:rFonts w:hint="cs"/>
@@ -27084,15 +27876,37 @@
         </w:rPr>
         <w:t xml:space="preserve">جدول </w:t>
       </w:r>
-      <w:fldSimple w:instr=" SEQ جدول \* ARABIC ">
-        <w:r>
-          <w:rPr>
-            <w:noProof/>
-            <w:rtl/>
-          </w:rPr>
-          <w:t>13</w:t>
-        </w:r>
-      </w:fldSimple>
+      <w:r>
+        <w:fldChar w:fldCharType="begin"/>
+      </w:r>
+      <w:r>
+        <w:instrText xml:space="preserve"> SEQ </w:instrText>
+      </w:r>
+      <w:r>
+        <w:rPr>
+          <w:rtl/>
+        </w:rPr>
+        <w:instrText>جدول</w:instrText>
+      </w:r>
+      <w:r>
+        <w:instrText xml:space="preserve"> \* ARABIC </w:instrText>
+      </w:r>
+      <w:r>
+        <w:fldChar w:fldCharType="separate"/>
+      </w:r>
+      <w:r>
+        <w:rPr>
+          <w:noProof/>
+          <w:rtl/>
+        </w:rPr>
+        <w:t>13</w:t>
+      </w:r>
+      <w:r>
+        <w:rPr>
+          <w:noProof/>
+        </w:rPr>
+        <w:fldChar w:fldCharType="end"/>
+      </w:r>
       <w:r>
         <w:rPr>
           <w:rFonts w:hint="cs"/>
@@ -27223,15 +28037,37 @@
         </w:rPr>
         <w:t xml:space="preserve">شكل </w:t>
       </w:r>
-      <w:fldSimple w:instr=" SEQ شكل \* ARABIC ">
-        <w:r>
-          <w:rPr>
-            <w:noProof/>
-            <w:rtl/>
-          </w:rPr>
-          <w:t>25</w:t>
-        </w:r>
-      </w:fldSimple>
+      <w:r>
+        <w:fldChar w:fldCharType="begin"/>
+      </w:r>
+      <w:r>
+        <w:instrText xml:space="preserve"> SEQ </w:instrText>
+      </w:r>
+      <w:r>
+        <w:rPr>
+          <w:rtl/>
+        </w:rPr>
+        <w:instrText>شكل</w:instrText>
+      </w:r>
+      <w:r>
+        <w:instrText xml:space="preserve"> \* ARABIC </w:instrText>
+      </w:r>
+      <w:r>
+        <w:fldChar w:fldCharType="separate"/>
+      </w:r>
+      <w:r>
+        <w:rPr>
+          <w:noProof/>
+          <w:rtl/>
+        </w:rPr>
+        <w:t>25</w:t>
+      </w:r>
+      <w:r>
+        <w:rPr>
+          <w:noProof/>
+        </w:rPr>
+        <w:fldChar w:fldCharType="end"/>
+      </w:r>
       <w:r>
         <w:rPr>
           <w:rFonts w:hint="cs"/>
@@ -27965,15 +28801,37 @@
         </w:rPr>
         <w:t xml:space="preserve">جدول </w:t>
       </w:r>
-      <w:fldSimple w:instr=" SEQ جدول \* ARABIC ">
-        <w:r>
-          <w:rPr>
-            <w:noProof/>
-            <w:rtl/>
-          </w:rPr>
-          <w:t>14</w:t>
-        </w:r>
-      </w:fldSimple>
+      <w:r>
+        <w:fldChar w:fldCharType="begin"/>
+      </w:r>
+      <w:r>
+        <w:instrText xml:space="preserve"> SEQ </w:instrText>
+      </w:r>
+      <w:r>
+        <w:rPr>
+          <w:rtl/>
+        </w:rPr>
+        <w:instrText>جدول</w:instrText>
+      </w:r>
+      <w:r>
+        <w:instrText xml:space="preserve"> \* ARABIC </w:instrText>
+      </w:r>
+      <w:r>
+        <w:fldChar w:fldCharType="separate"/>
+      </w:r>
+      <w:r>
+        <w:rPr>
+          <w:noProof/>
+          <w:rtl/>
+        </w:rPr>
+        <w:t>14</w:t>
+      </w:r>
+      <w:r>
+        <w:rPr>
+          <w:noProof/>
+        </w:rPr>
+        <w:fldChar w:fldCharType="end"/>
+      </w:r>
       <w:r>
         <w:rPr>
           <w:rFonts w:hint="cs"/>
@@ -28104,15 +28962,37 @@
         </w:rPr>
         <w:t xml:space="preserve">شكل </w:t>
       </w:r>
-      <w:fldSimple w:instr=" SEQ شكل \* ARABIC ">
-        <w:r>
-          <w:rPr>
-            <w:noProof/>
-            <w:rtl/>
-          </w:rPr>
-          <w:t>26</w:t>
-        </w:r>
-      </w:fldSimple>
+      <w:r>
+        <w:fldChar w:fldCharType="begin"/>
+      </w:r>
+      <w:r>
+        <w:instrText xml:space="preserve"> SEQ </w:instrText>
+      </w:r>
+      <w:r>
+        <w:rPr>
+          <w:rtl/>
+        </w:rPr>
+        <w:instrText>شكل</w:instrText>
+      </w:r>
+      <w:r>
+        <w:instrText xml:space="preserve"> \* ARABIC </w:instrText>
+      </w:r>
+      <w:r>
+        <w:fldChar w:fldCharType="separate"/>
+      </w:r>
+      <w:r>
+        <w:rPr>
+          <w:noProof/>
+          <w:rtl/>
+        </w:rPr>
+        <w:t>26</w:t>
+      </w:r>
+      <w:r>
+        <w:rPr>
+          <w:noProof/>
+        </w:rPr>
+        <w:fldChar w:fldCharType="end"/>
+      </w:r>
       <w:r>
         <w:rPr>
           <w:rFonts w:hint="cs"/>
@@ -28895,15 +29775,37 @@
         </w:rPr>
         <w:t xml:space="preserve">جدول </w:t>
       </w:r>
-      <w:fldSimple w:instr=" SEQ جدول \* ARABIC ">
-        <w:r>
-          <w:rPr>
-            <w:noProof/>
-            <w:rtl/>
-          </w:rPr>
-          <w:t>15</w:t>
-        </w:r>
-      </w:fldSimple>
+      <w:r>
+        <w:fldChar w:fldCharType="begin"/>
+      </w:r>
+      <w:r>
+        <w:instrText xml:space="preserve"> SEQ </w:instrText>
+      </w:r>
+      <w:r>
+        <w:rPr>
+          <w:rtl/>
+        </w:rPr>
+        <w:instrText>جدول</w:instrText>
+      </w:r>
+      <w:r>
+        <w:instrText xml:space="preserve"> \* ARABIC </w:instrText>
+      </w:r>
+      <w:r>
+        <w:fldChar w:fldCharType="separate"/>
+      </w:r>
+      <w:r>
+        <w:rPr>
+          <w:noProof/>
+          <w:rtl/>
+        </w:rPr>
+        <w:t>15</w:t>
+      </w:r>
+      <w:r>
+        <w:rPr>
+          <w:noProof/>
+        </w:rPr>
+        <w:fldChar w:fldCharType="end"/>
+      </w:r>
       <w:r>
         <w:rPr>
           <w:rFonts w:hint="cs"/>
@@ -29034,15 +29936,37 @@
         </w:rPr>
         <w:t xml:space="preserve">شكل </w:t>
       </w:r>
-      <w:fldSimple w:instr=" SEQ شكل \* ARABIC ">
-        <w:r>
-          <w:rPr>
-            <w:noProof/>
-            <w:rtl/>
-          </w:rPr>
-          <w:t>27</w:t>
-        </w:r>
-      </w:fldSimple>
+      <w:r>
+        <w:fldChar w:fldCharType="begin"/>
+      </w:r>
+      <w:r>
+        <w:instrText xml:space="preserve"> SEQ </w:instrText>
+      </w:r>
+      <w:r>
+        <w:rPr>
+          <w:rtl/>
+        </w:rPr>
+        <w:instrText>شكل</w:instrText>
+      </w:r>
+      <w:r>
+        <w:instrText xml:space="preserve"> \* ARABIC </w:instrText>
+      </w:r>
+      <w:r>
+        <w:fldChar w:fldCharType="separate"/>
+      </w:r>
+      <w:r>
+        <w:rPr>
+          <w:noProof/>
+          <w:rtl/>
+        </w:rPr>
+        <w:t>27</w:t>
+      </w:r>
+      <w:r>
+        <w:rPr>
+          <w:noProof/>
+        </w:rPr>
+        <w:fldChar w:fldCharType="end"/>
+      </w:r>
       <w:r>
         <w:rPr>
           <w:rFonts w:hint="cs"/>
@@ -29825,15 +30749,37 @@
         </w:rPr>
         <w:t xml:space="preserve">جدول </w:t>
       </w:r>
-      <w:fldSimple w:instr=" SEQ جدول \* ARABIC ">
-        <w:r>
-          <w:rPr>
-            <w:noProof/>
-            <w:rtl/>
-          </w:rPr>
-          <w:t>16</w:t>
-        </w:r>
-      </w:fldSimple>
+      <w:r>
+        <w:fldChar w:fldCharType="begin"/>
+      </w:r>
+      <w:r>
+        <w:instrText xml:space="preserve"> SEQ </w:instrText>
+      </w:r>
+      <w:r>
+        <w:rPr>
+          <w:rtl/>
+        </w:rPr>
+        <w:instrText>جدول</w:instrText>
+      </w:r>
+      <w:r>
+        <w:instrText xml:space="preserve"> \* ARABIC </w:instrText>
+      </w:r>
+      <w:r>
+        <w:fldChar w:fldCharType="separate"/>
+      </w:r>
+      <w:r>
+        <w:rPr>
+          <w:noProof/>
+          <w:rtl/>
+        </w:rPr>
+        <w:t>16</w:t>
+      </w:r>
+      <w:r>
+        <w:rPr>
+          <w:noProof/>
+        </w:rPr>
+        <w:fldChar w:fldCharType="end"/>
+      </w:r>
       <w:r>
         <w:rPr>
           <w:rFonts w:hint="cs"/>
@@ -29964,15 +30910,37 @@
         </w:rPr>
         <w:t xml:space="preserve">شكل </w:t>
       </w:r>
-      <w:fldSimple w:instr=" SEQ شكل \* ARABIC ">
-        <w:r>
-          <w:rPr>
-            <w:noProof/>
-            <w:rtl/>
-          </w:rPr>
-          <w:t>28</w:t>
-        </w:r>
-      </w:fldSimple>
+      <w:r>
+        <w:fldChar w:fldCharType="begin"/>
+      </w:r>
+      <w:r>
+        <w:instrText xml:space="preserve"> SEQ </w:instrText>
+      </w:r>
+      <w:r>
+        <w:rPr>
+          <w:rtl/>
+        </w:rPr>
+        <w:instrText>شكل</w:instrText>
+      </w:r>
+      <w:r>
+        <w:instrText xml:space="preserve"> \* ARABIC </w:instrText>
+      </w:r>
+      <w:r>
+        <w:fldChar w:fldCharType="separate"/>
+      </w:r>
+      <w:r>
+        <w:rPr>
+          <w:noProof/>
+          <w:rtl/>
+        </w:rPr>
+        <w:t>28</w:t>
+      </w:r>
+      <w:r>
+        <w:rPr>
+          <w:noProof/>
+        </w:rPr>
+        <w:fldChar w:fldCharType="end"/>
+      </w:r>
       <w:r>
         <w:rPr>
           <w:rFonts w:hint="cs"/>
@@ -30702,15 +31670,37 @@
         </w:rPr>
         <w:t xml:space="preserve">جدول </w:t>
       </w:r>
-      <w:fldSimple w:instr=" SEQ جدول \* ARABIC ">
-        <w:r>
-          <w:rPr>
-            <w:noProof/>
-            <w:rtl/>
-          </w:rPr>
-          <w:t>17</w:t>
-        </w:r>
-      </w:fldSimple>
+      <w:r>
+        <w:fldChar w:fldCharType="begin"/>
+      </w:r>
+      <w:r>
+        <w:instrText xml:space="preserve"> SEQ </w:instrText>
+      </w:r>
+      <w:r>
+        <w:rPr>
+          <w:rtl/>
+        </w:rPr>
+        <w:instrText>جدول</w:instrText>
+      </w:r>
+      <w:r>
+        <w:instrText xml:space="preserve"> \* ARABIC </w:instrText>
+      </w:r>
+      <w:r>
+        <w:fldChar w:fldCharType="separate"/>
+      </w:r>
+      <w:r>
+        <w:rPr>
+          <w:noProof/>
+          <w:rtl/>
+        </w:rPr>
+        <w:t>17</w:t>
+      </w:r>
+      <w:r>
+        <w:rPr>
+          <w:noProof/>
+        </w:rPr>
+        <w:fldChar w:fldCharType="end"/>
+      </w:r>
       <w:r>
         <w:rPr>
           <w:rFonts w:hint="cs"/>
@@ -30841,15 +31831,37 @@
         </w:rPr>
         <w:t xml:space="preserve">شكل </w:t>
       </w:r>
-      <w:fldSimple w:instr=" SEQ شكل \* ARABIC ">
-        <w:r>
-          <w:rPr>
-            <w:noProof/>
-            <w:rtl/>
-          </w:rPr>
-          <w:t>29</w:t>
-        </w:r>
-      </w:fldSimple>
+      <w:r>
+        <w:fldChar w:fldCharType="begin"/>
+      </w:r>
+      <w:r>
+        <w:instrText xml:space="preserve"> SEQ </w:instrText>
+      </w:r>
+      <w:r>
+        <w:rPr>
+          <w:rtl/>
+        </w:rPr>
+        <w:instrText>شكل</w:instrText>
+      </w:r>
+      <w:r>
+        <w:instrText xml:space="preserve"> \* ARABIC </w:instrText>
+      </w:r>
+      <w:r>
+        <w:fldChar w:fldCharType="separate"/>
+      </w:r>
+      <w:r>
+        <w:rPr>
+          <w:noProof/>
+          <w:rtl/>
+        </w:rPr>
+        <w:t>29</w:t>
+      </w:r>
+      <w:r>
+        <w:rPr>
+          <w:noProof/>
+        </w:rPr>
+        <w:fldChar w:fldCharType="end"/>
+      </w:r>
       <w:r>
         <w:rPr>
           <w:rFonts w:hint="cs"/>
@@ -31712,15 +32724,37 @@
         </w:rPr>
         <w:t xml:space="preserve">جدول </w:t>
       </w:r>
-      <w:fldSimple w:instr=" SEQ جدول \* ARABIC ">
-        <w:r>
-          <w:rPr>
-            <w:noProof/>
-            <w:rtl/>
-          </w:rPr>
-          <w:t>18</w:t>
-        </w:r>
-      </w:fldSimple>
+      <w:r>
+        <w:fldChar w:fldCharType="begin"/>
+      </w:r>
+      <w:r>
+        <w:instrText xml:space="preserve"> SEQ </w:instrText>
+      </w:r>
+      <w:r>
+        <w:rPr>
+          <w:rtl/>
+        </w:rPr>
+        <w:instrText>جدول</w:instrText>
+      </w:r>
+      <w:r>
+        <w:instrText xml:space="preserve"> \* ARABIC </w:instrText>
+      </w:r>
+      <w:r>
+        <w:fldChar w:fldCharType="separate"/>
+      </w:r>
+      <w:r>
+        <w:rPr>
+          <w:noProof/>
+          <w:rtl/>
+        </w:rPr>
+        <w:t>18</w:t>
+      </w:r>
+      <w:r>
+        <w:rPr>
+          <w:noProof/>
+        </w:rPr>
+        <w:fldChar w:fldCharType="end"/>
+      </w:r>
       <w:r>
         <w:rPr>
           <w:rFonts w:hint="cs"/>
@@ -31852,15 +32886,37 @@
         </w:rPr>
         <w:t xml:space="preserve">شكل </w:t>
       </w:r>
-      <w:fldSimple w:instr=" SEQ شكل \* ARABIC ">
-        <w:r>
-          <w:rPr>
-            <w:noProof/>
-            <w:rtl/>
-          </w:rPr>
-          <w:t>30</w:t>
-        </w:r>
-      </w:fldSimple>
+      <w:r>
+        <w:fldChar w:fldCharType="begin"/>
+      </w:r>
+      <w:r>
+        <w:instrText xml:space="preserve"> SEQ </w:instrText>
+      </w:r>
+      <w:r>
+        <w:rPr>
+          <w:rtl/>
+        </w:rPr>
+        <w:instrText>شكل</w:instrText>
+      </w:r>
+      <w:r>
+        <w:instrText xml:space="preserve"> \* ARABIC </w:instrText>
+      </w:r>
+      <w:r>
+        <w:fldChar w:fldCharType="separate"/>
+      </w:r>
+      <w:r>
+        <w:rPr>
+          <w:noProof/>
+          <w:rtl/>
+        </w:rPr>
+        <w:t>30</w:t>
+      </w:r>
+      <w:r>
+        <w:rPr>
+          <w:noProof/>
+        </w:rPr>
+        <w:fldChar w:fldCharType="end"/>
+      </w:r>
       <w:r>
         <w:rPr>
           <w:rFonts w:hint="cs"/>
@@ -32740,15 +33796,37 @@
         </w:rPr>
         <w:t xml:space="preserve">جدول </w:t>
       </w:r>
-      <w:fldSimple w:instr=" SEQ جدول \* ARABIC ">
-        <w:r>
-          <w:rPr>
-            <w:noProof/>
-            <w:rtl/>
-          </w:rPr>
-          <w:t>19</w:t>
-        </w:r>
-      </w:fldSimple>
+      <w:r>
+        <w:fldChar w:fldCharType="begin"/>
+      </w:r>
+      <w:r>
+        <w:instrText xml:space="preserve"> SEQ </w:instrText>
+      </w:r>
+      <w:r>
+        <w:rPr>
+          <w:rtl/>
+        </w:rPr>
+        <w:instrText>جدول</w:instrText>
+      </w:r>
+      <w:r>
+        <w:instrText xml:space="preserve"> \* ARABIC </w:instrText>
+      </w:r>
+      <w:r>
+        <w:fldChar w:fldCharType="separate"/>
+      </w:r>
+      <w:r>
+        <w:rPr>
+          <w:noProof/>
+          <w:rtl/>
+        </w:rPr>
+        <w:t>19</w:t>
+      </w:r>
+      <w:r>
+        <w:rPr>
+          <w:noProof/>
+        </w:rPr>
+        <w:fldChar w:fldCharType="end"/>
+      </w:r>
       <w:r>
         <w:rPr>
           <w:rFonts w:hint="cs"/>
@@ -32879,15 +33957,37 @@
         </w:rPr>
         <w:t xml:space="preserve">شكل </w:t>
       </w:r>
-      <w:fldSimple w:instr=" SEQ شكل \* ARABIC ">
-        <w:r>
-          <w:rPr>
-            <w:noProof/>
-            <w:rtl/>
-          </w:rPr>
-          <w:t>31</w:t>
-        </w:r>
-      </w:fldSimple>
+      <w:r>
+        <w:fldChar w:fldCharType="begin"/>
+      </w:r>
+      <w:r>
+        <w:instrText xml:space="preserve"> SEQ </w:instrText>
+      </w:r>
+      <w:r>
+        <w:rPr>
+          <w:rtl/>
+        </w:rPr>
+        <w:instrText>شكل</w:instrText>
+      </w:r>
+      <w:r>
+        <w:instrText xml:space="preserve"> \* ARABIC </w:instrText>
+      </w:r>
+      <w:r>
+        <w:fldChar w:fldCharType="separate"/>
+      </w:r>
+      <w:r>
+        <w:rPr>
+          <w:noProof/>
+          <w:rtl/>
+        </w:rPr>
+        <w:t>31</w:t>
+      </w:r>
+      <w:r>
+        <w:rPr>
+          <w:noProof/>
+        </w:rPr>
+        <w:fldChar w:fldCharType="end"/>
+      </w:r>
       <w:r>
         <w:rPr>
           <w:rFonts w:hint="cs"/>
@@ -33693,15 +34793,37 @@
         </w:rPr>
         <w:t xml:space="preserve">جدول </w:t>
       </w:r>
-      <w:fldSimple w:instr=" SEQ جدول \* ARABIC ">
-        <w:r>
-          <w:rPr>
-            <w:noProof/>
-            <w:rtl/>
-          </w:rPr>
-          <w:t>20</w:t>
-        </w:r>
-      </w:fldSimple>
+      <w:r>
+        <w:fldChar w:fldCharType="begin"/>
+      </w:r>
+      <w:r>
+        <w:instrText xml:space="preserve"> SEQ </w:instrText>
+      </w:r>
+      <w:r>
+        <w:rPr>
+          <w:rtl/>
+        </w:rPr>
+        <w:instrText>جدول</w:instrText>
+      </w:r>
+      <w:r>
+        <w:instrText xml:space="preserve"> \* ARABIC </w:instrText>
+      </w:r>
+      <w:r>
+        <w:fldChar w:fldCharType="separate"/>
+      </w:r>
+      <w:r>
+        <w:rPr>
+          <w:noProof/>
+          <w:rtl/>
+        </w:rPr>
+        <w:t>20</w:t>
+      </w:r>
+      <w:r>
+        <w:rPr>
+          <w:noProof/>
+        </w:rPr>
+        <w:fldChar w:fldCharType="end"/>
+      </w:r>
       <w:r>
         <w:rPr>
           <w:rFonts w:hint="cs"/>
@@ -33832,15 +34954,37 @@
         </w:rPr>
         <w:t xml:space="preserve">شكل </w:t>
       </w:r>
-      <w:fldSimple w:instr=" SEQ شكل \* ARABIC ">
-        <w:r>
-          <w:rPr>
-            <w:noProof/>
-            <w:rtl/>
-          </w:rPr>
-          <w:t>32</w:t>
-        </w:r>
-      </w:fldSimple>
+      <w:r>
+        <w:fldChar w:fldCharType="begin"/>
+      </w:r>
+      <w:r>
+        <w:instrText xml:space="preserve"> SEQ </w:instrText>
+      </w:r>
+      <w:r>
+        <w:rPr>
+          <w:rtl/>
+        </w:rPr>
+        <w:instrText>شكل</w:instrText>
+      </w:r>
+      <w:r>
+        <w:instrText xml:space="preserve"> \* ARABIC </w:instrText>
+      </w:r>
+      <w:r>
+        <w:fldChar w:fldCharType="separate"/>
+      </w:r>
+      <w:r>
+        <w:rPr>
+          <w:noProof/>
+          <w:rtl/>
+        </w:rPr>
+        <w:t>32</w:t>
+      </w:r>
+      <w:r>
+        <w:rPr>
+          <w:noProof/>
+        </w:rPr>
+        <w:fldChar w:fldCharType="end"/>
+      </w:r>
       <w:r>
         <w:rPr>
           <w:rFonts w:hint="cs"/>
@@ -34501,15 +35645,37 @@
         </w:rPr>
         <w:t xml:space="preserve">جدول </w:t>
       </w:r>
-      <w:fldSimple w:instr=" SEQ جدول \* ARABIC ">
-        <w:r>
-          <w:rPr>
-            <w:noProof/>
-            <w:rtl/>
-          </w:rPr>
-          <w:t>21</w:t>
-        </w:r>
-      </w:fldSimple>
+      <w:r>
+        <w:fldChar w:fldCharType="begin"/>
+      </w:r>
+      <w:r>
+        <w:instrText xml:space="preserve"> SEQ </w:instrText>
+      </w:r>
+      <w:r>
+        <w:rPr>
+          <w:rtl/>
+        </w:rPr>
+        <w:instrText>جدول</w:instrText>
+      </w:r>
+      <w:r>
+        <w:instrText xml:space="preserve"> \* ARABIC </w:instrText>
+      </w:r>
+      <w:r>
+        <w:fldChar w:fldCharType="separate"/>
+      </w:r>
+      <w:r>
+        <w:rPr>
+          <w:noProof/>
+          <w:rtl/>
+        </w:rPr>
+        <w:t>21</w:t>
+      </w:r>
+      <w:r>
+        <w:rPr>
+          <w:noProof/>
+        </w:rPr>
+        <w:fldChar w:fldCharType="end"/>
+      </w:r>
       <w:r>
         <w:rPr>
           <w:rFonts w:hint="cs"/>
@@ -34641,15 +35807,37 @@
         </w:rPr>
         <w:t xml:space="preserve">شكل </w:t>
       </w:r>
-      <w:fldSimple w:instr=" SEQ شكل \* ARABIC ">
-        <w:r>
-          <w:rPr>
-            <w:noProof/>
-            <w:rtl/>
-          </w:rPr>
-          <w:t>33</w:t>
-        </w:r>
-      </w:fldSimple>
+      <w:r>
+        <w:fldChar w:fldCharType="begin"/>
+      </w:r>
+      <w:r>
+        <w:instrText xml:space="preserve"> SEQ </w:instrText>
+      </w:r>
+      <w:r>
+        <w:rPr>
+          <w:rtl/>
+        </w:rPr>
+        <w:instrText>شكل</w:instrText>
+      </w:r>
+      <w:r>
+        <w:instrText xml:space="preserve"> \* ARABIC </w:instrText>
+      </w:r>
+      <w:r>
+        <w:fldChar w:fldCharType="separate"/>
+      </w:r>
+      <w:r>
+        <w:rPr>
+          <w:noProof/>
+          <w:rtl/>
+        </w:rPr>
+        <w:t>33</w:t>
+      </w:r>
+      <w:r>
+        <w:rPr>
+          <w:noProof/>
+        </w:rPr>
+        <w:fldChar w:fldCharType="end"/>
+      </w:r>
       <w:r>
         <w:rPr>
           <w:rFonts w:hint="cs"/>
@@ -35399,15 +36587,37 @@
         </w:rPr>
         <w:t xml:space="preserve">جدول </w:t>
       </w:r>
-      <w:fldSimple w:instr=" SEQ جدول \* ARABIC ">
-        <w:r>
-          <w:rPr>
-            <w:noProof/>
-            <w:rtl/>
-          </w:rPr>
-          <w:t>22</w:t>
-        </w:r>
-      </w:fldSimple>
+      <w:r>
+        <w:fldChar w:fldCharType="begin"/>
+      </w:r>
+      <w:r>
+        <w:instrText xml:space="preserve"> SEQ </w:instrText>
+      </w:r>
+      <w:r>
+        <w:rPr>
+          <w:rtl/>
+        </w:rPr>
+        <w:instrText>جدول</w:instrText>
+      </w:r>
+      <w:r>
+        <w:instrText xml:space="preserve"> \* ARABIC </w:instrText>
+      </w:r>
+      <w:r>
+        <w:fldChar w:fldCharType="separate"/>
+      </w:r>
+      <w:r>
+        <w:rPr>
+          <w:noProof/>
+          <w:rtl/>
+        </w:rPr>
+        <w:t>22</w:t>
+      </w:r>
+      <w:r>
+        <w:rPr>
+          <w:noProof/>
+        </w:rPr>
+        <w:fldChar w:fldCharType="end"/>
+      </w:r>
       <w:r>
         <w:rPr>
           <w:rFonts w:hint="cs"/>
@@ -35538,15 +36748,37 @@
         </w:rPr>
         <w:t xml:space="preserve">شكل </w:t>
       </w:r>
-      <w:fldSimple w:instr=" SEQ شكل \* ARABIC ">
-        <w:r>
-          <w:rPr>
-            <w:noProof/>
-            <w:rtl/>
-          </w:rPr>
-          <w:t>34</w:t>
-        </w:r>
-      </w:fldSimple>
+      <w:r>
+        <w:fldChar w:fldCharType="begin"/>
+      </w:r>
+      <w:r>
+        <w:instrText xml:space="preserve"> SEQ </w:instrText>
+      </w:r>
+      <w:r>
+        <w:rPr>
+          <w:rtl/>
+        </w:rPr>
+        <w:instrText>شكل</w:instrText>
+      </w:r>
+      <w:r>
+        <w:instrText xml:space="preserve"> \* ARABIC </w:instrText>
+      </w:r>
+      <w:r>
+        <w:fldChar w:fldCharType="separate"/>
+      </w:r>
+      <w:r>
+        <w:rPr>
+          <w:noProof/>
+          <w:rtl/>
+        </w:rPr>
+        <w:t>34</w:t>
+      </w:r>
+      <w:r>
+        <w:rPr>
+          <w:noProof/>
+        </w:rPr>
+        <w:fldChar w:fldCharType="end"/>
+      </w:r>
       <w:r>
         <w:rPr>
           <w:rFonts w:hint="cs"/>
@@ -36198,15 +37430,37 @@
         </w:rPr>
         <w:t xml:space="preserve">جدول </w:t>
       </w:r>
-      <w:fldSimple w:instr=" SEQ جدول \* ARABIC ">
-        <w:r>
-          <w:rPr>
-            <w:noProof/>
-            <w:rtl/>
-          </w:rPr>
-          <w:t>23</w:t>
-        </w:r>
-      </w:fldSimple>
+      <w:r>
+        <w:fldChar w:fldCharType="begin"/>
+      </w:r>
+      <w:r>
+        <w:instrText xml:space="preserve"> SEQ </w:instrText>
+      </w:r>
+      <w:r>
+        <w:rPr>
+          <w:rtl/>
+        </w:rPr>
+        <w:instrText>جدول</w:instrText>
+      </w:r>
+      <w:r>
+        <w:instrText xml:space="preserve"> \* ARABIC </w:instrText>
+      </w:r>
+      <w:r>
+        <w:fldChar w:fldCharType="separate"/>
+      </w:r>
+      <w:r>
+        <w:rPr>
+          <w:noProof/>
+          <w:rtl/>
+        </w:rPr>
+        <w:t>23</w:t>
+      </w:r>
+      <w:r>
+        <w:rPr>
+          <w:noProof/>
+        </w:rPr>
+        <w:fldChar w:fldCharType="end"/>
+      </w:r>
       <w:r>
         <w:rPr>
           <w:rFonts w:hint="cs"/>
@@ -36337,15 +37591,37 @@
         </w:rPr>
         <w:t xml:space="preserve">شكل </w:t>
       </w:r>
-      <w:fldSimple w:instr=" SEQ شكل \* ARABIC ">
-        <w:r>
-          <w:rPr>
-            <w:noProof/>
-            <w:rtl/>
-          </w:rPr>
-          <w:t>35</w:t>
-        </w:r>
-      </w:fldSimple>
+      <w:r>
+        <w:fldChar w:fldCharType="begin"/>
+      </w:r>
+      <w:r>
+        <w:instrText xml:space="preserve"> SEQ </w:instrText>
+      </w:r>
+      <w:r>
+        <w:rPr>
+          <w:rtl/>
+        </w:rPr>
+        <w:instrText>شكل</w:instrText>
+      </w:r>
+      <w:r>
+        <w:instrText xml:space="preserve"> \* ARABIC </w:instrText>
+      </w:r>
+      <w:r>
+        <w:fldChar w:fldCharType="separate"/>
+      </w:r>
+      <w:r>
+        <w:rPr>
+          <w:noProof/>
+          <w:rtl/>
+        </w:rPr>
+        <w:t>35</w:t>
+      </w:r>
+      <w:r>
+        <w:rPr>
+          <w:noProof/>
+        </w:rPr>
+        <w:fldChar w:fldCharType="end"/>
+      </w:r>
       <w:r>
         <w:rPr>
           <w:rFonts w:hint="cs"/>
@@ -37011,15 +38287,37 @@
         </w:rPr>
         <w:t xml:space="preserve">جدول </w:t>
       </w:r>
-      <w:fldSimple w:instr=" SEQ جدول \* ARABIC ">
-        <w:r>
-          <w:rPr>
-            <w:noProof/>
-            <w:rtl/>
-          </w:rPr>
-          <w:t>24</w:t>
-        </w:r>
-      </w:fldSimple>
+      <w:r>
+        <w:fldChar w:fldCharType="begin"/>
+      </w:r>
+      <w:r>
+        <w:instrText xml:space="preserve"> SEQ </w:instrText>
+      </w:r>
+      <w:r>
+        <w:rPr>
+          <w:rtl/>
+        </w:rPr>
+        <w:instrText>جدول</w:instrText>
+      </w:r>
+      <w:r>
+        <w:instrText xml:space="preserve"> \* ARABIC </w:instrText>
+      </w:r>
+      <w:r>
+        <w:fldChar w:fldCharType="separate"/>
+      </w:r>
+      <w:r>
+        <w:rPr>
+          <w:noProof/>
+          <w:rtl/>
+        </w:rPr>
+        <w:t>24</w:t>
+      </w:r>
+      <w:r>
+        <w:rPr>
+          <w:noProof/>
+        </w:rPr>
+        <w:fldChar w:fldCharType="end"/>
+      </w:r>
       <w:r>
         <w:rPr>
           <w:rFonts w:hint="cs"/>
@@ -37150,15 +38448,37 @@
         </w:rPr>
         <w:t xml:space="preserve">شكل </w:t>
       </w:r>
-      <w:fldSimple w:instr=" SEQ شكل \* ARABIC ">
-        <w:r>
-          <w:rPr>
-            <w:noProof/>
-            <w:rtl/>
-          </w:rPr>
-          <w:t>36</w:t>
-        </w:r>
-      </w:fldSimple>
+      <w:r>
+        <w:fldChar w:fldCharType="begin"/>
+      </w:r>
+      <w:r>
+        <w:instrText xml:space="preserve"> SEQ </w:instrText>
+      </w:r>
+      <w:r>
+        <w:rPr>
+          <w:rtl/>
+        </w:rPr>
+        <w:instrText>شكل</w:instrText>
+      </w:r>
+      <w:r>
+        <w:instrText xml:space="preserve"> \* ARABIC </w:instrText>
+      </w:r>
+      <w:r>
+        <w:fldChar w:fldCharType="separate"/>
+      </w:r>
+      <w:r>
+        <w:rPr>
+          <w:noProof/>
+          <w:rtl/>
+        </w:rPr>
+        <w:t>36</w:t>
+      </w:r>
+      <w:r>
+        <w:rPr>
+          <w:noProof/>
+        </w:rPr>
+        <w:fldChar w:fldCharType="end"/>
+      </w:r>
       <w:r>
         <w:rPr>
           <w:rFonts w:hint="cs"/>
@@ -37846,15 +39166,37 @@
         </w:rPr>
         <w:t xml:space="preserve">جدول </w:t>
       </w:r>
-      <w:fldSimple w:instr=" SEQ جدول \* ARABIC ">
-        <w:r>
-          <w:rPr>
-            <w:noProof/>
-            <w:rtl/>
-          </w:rPr>
-          <w:t>25</w:t>
-        </w:r>
-      </w:fldSimple>
+      <w:r>
+        <w:fldChar w:fldCharType="begin"/>
+      </w:r>
+      <w:r>
+        <w:instrText xml:space="preserve"> SEQ </w:instrText>
+      </w:r>
+      <w:r>
+        <w:rPr>
+          <w:rtl/>
+        </w:rPr>
+        <w:instrText>جدول</w:instrText>
+      </w:r>
+      <w:r>
+        <w:instrText xml:space="preserve"> \* ARABIC </w:instrText>
+      </w:r>
+      <w:r>
+        <w:fldChar w:fldCharType="separate"/>
+      </w:r>
+      <w:r>
+        <w:rPr>
+          <w:noProof/>
+          <w:rtl/>
+        </w:rPr>
+        <w:t>25</w:t>
+      </w:r>
+      <w:r>
+        <w:rPr>
+          <w:noProof/>
+        </w:rPr>
+        <w:fldChar w:fldCharType="end"/>
+      </w:r>
       <w:r>
         <w:rPr>
           <w:rFonts w:hint="cs"/>
@@ -37985,15 +39327,37 @@
         </w:rPr>
         <w:t xml:space="preserve">شكل </w:t>
       </w:r>
-      <w:fldSimple w:instr=" SEQ شكل \* ARABIC ">
-        <w:r>
-          <w:rPr>
-            <w:noProof/>
-            <w:rtl/>
-          </w:rPr>
-          <w:t>37</w:t>
-        </w:r>
-      </w:fldSimple>
+      <w:r>
+        <w:fldChar w:fldCharType="begin"/>
+      </w:r>
+      <w:r>
+        <w:instrText xml:space="preserve"> SEQ </w:instrText>
+      </w:r>
+      <w:r>
+        <w:rPr>
+          <w:rtl/>
+        </w:rPr>
+        <w:instrText>شكل</w:instrText>
+      </w:r>
+      <w:r>
+        <w:instrText xml:space="preserve"> \* ARABIC </w:instrText>
+      </w:r>
+      <w:r>
+        <w:fldChar w:fldCharType="separate"/>
+      </w:r>
+      <w:r>
+        <w:rPr>
+          <w:noProof/>
+          <w:rtl/>
+        </w:rPr>
+        <w:t>37</w:t>
+      </w:r>
+      <w:r>
+        <w:rPr>
+          <w:noProof/>
+        </w:rPr>
+        <w:fldChar w:fldCharType="end"/>
+      </w:r>
       <w:r>
         <w:rPr>
           <w:rFonts w:hint="cs"/>
@@ -38742,15 +40106,37 @@
         </w:rPr>
         <w:t xml:space="preserve">جدول </w:t>
       </w:r>
-      <w:fldSimple w:instr=" SEQ جدول \* ARABIC ">
-        <w:r>
-          <w:rPr>
-            <w:noProof/>
-            <w:rtl/>
-          </w:rPr>
-          <w:t>26</w:t>
-        </w:r>
-      </w:fldSimple>
+      <w:r>
+        <w:fldChar w:fldCharType="begin"/>
+      </w:r>
+      <w:r>
+        <w:instrText xml:space="preserve"> SEQ </w:instrText>
+      </w:r>
+      <w:r>
+        <w:rPr>
+          <w:rtl/>
+        </w:rPr>
+        <w:instrText>جدول</w:instrText>
+      </w:r>
+      <w:r>
+        <w:instrText xml:space="preserve"> \* ARABIC </w:instrText>
+      </w:r>
+      <w:r>
+        <w:fldChar w:fldCharType="separate"/>
+      </w:r>
+      <w:r>
+        <w:rPr>
+          <w:noProof/>
+          <w:rtl/>
+        </w:rPr>
+        <w:t>26</w:t>
+      </w:r>
+      <w:r>
+        <w:rPr>
+          <w:noProof/>
+        </w:rPr>
+        <w:fldChar w:fldCharType="end"/>
+      </w:r>
       <w:r>
         <w:rPr>
           <w:rFonts w:hint="cs"/>
@@ -38881,15 +40267,37 @@
         </w:rPr>
         <w:t xml:space="preserve">شكل </w:t>
       </w:r>
-      <w:fldSimple w:instr=" SEQ شكل \* ARABIC ">
-        <w:r>
-          <w:rPr>
-            <w:noProof/>
-            <w:rtl/>
-          </w:rPr>
-          <w:t>38</w:t>
-        </w:r>
-      </w:fldSimple>
+      <w:r>
+        <w:fldChar w:fldCharType="begin"/>
+      </w:r>
+      <w:r>
+        <w:instrText xml:space="preserve"> SEQ </w:instrText>
+      </w:r>
+      <w:r>
+        <w:rPr>
+          <w:rtl/>
+        </w:rPr>
+        <w:instrText>شكل</w:instrText>
+      </w:r>
+      <w:r>
+        <w:instrText xml:space="preserve"> \* ARABIC </w:instrText>
+      </w:r>
+      <w:r>
+        <w:fldChar w:fldCharType="separate"/>
+      </w:r>
+      <w:r>
+        <w:rPr>
+          <w:noProof/>
+          <w:rtl/>
+        </w:rPr>
+        <w:t>38</w:t>
+      </w:r>
+      <w:r>
+        <w:rPr>
+          <w:noProof/>
+        </w:rPr>
+        <w:fldChar w:fldCharType="end"/>
+      </w:r>
       <w:r>
         <w:rPr>
           <w:rFonts w:hint="cs"/>
@@ -39527,15 +40935,37 @@
         </w:rPr>
         <w:t xml:space="preserve">جدول </w:t>
       </w:r>
-      <w:fldSimple w:instr=" SEQ جدول \* ARABIC ">
-        <w:r>
-          <w:rPr>
-            <w:noProof/>
-            <w:rtl/>
-          </w:rPr>
-          <w:t>27</w:t>
-        </w:r>
-      </w:fldSimple>
+      <w:r>
+        <w:fldChar w:fldCharType="begin"/>
+      </w:r>
+      <w:r>
+        <w:instrText xml:space="preserve"> SEQ </w:instrText>
+      </w:r>
+      <w:r>
+        <w:rPr>
+          <w:rtl/>
+        </w:rPr>
+        <w:instrText>جدول</w:instrText>
+      </w:r>
+      <w:r>
+        <w:instrText xml:space="preserve"> \* ARABIC </w:instrText>
+      </w:r>
+      <w:r>
+        <w:fldChar w:fldCharType="separate"/>
+      </w:r>
+      <w:r>
+        <w:rPr>
+          <w:noProof/>
+          <w:rtl/>
+        </w:rPr>
+        <w:t>27</w:t>
+      </w:r>
+      <w:r>
+        <w:rPr>
+          <w:noProof/>
+        </w:rPr>
+        <w:fldChar w:fldCharType="end"/>
+      </w:r>
       <w:r>
         <w:rPr>
           <w:rFonts w:hint="cs"/>
@@ -39666,15 +41096,37 @@
         </w:rPr>
         <w:t xml:space="preserve">شكل </w:t>
       </w:r>
-      <w:fldSimple w:instr=" SEQ شكل \* ARABIC ">
-        <w:r>
-          <w:rPr>
-            <w:noProof/>
-            <w:rtl/>
-          </w:rPr>
-          <w:t>39</w:t>
-        </w:r>
-      </w:fldSimple>
+      <w:r>
+        <w:fldChar w:fldCharType="begin"/>
+      </w:r>
+      <w:r>
+        <w:instrText xml:space="preserve"> SEQ </w:instrText>
+      </w:r>
+      <w:r>
+        <w:rPr>
+          <w:rtl/>
+        </w:rPr>
+        <w:instrText>شكل</w:instrText>
+      </w:r>
+      <w:r>
+        <w:instrText xml:space="preserve"> \* ARABIC </w:instrText>
+      </w:r>
+      <w:r>
+        <w:fldChar w:fldCharType="separate"/>
+      </w:r>
+      <w:r>
+        <w:rPr>
+          <w:noProof/>
+          <w:rtl/>
+        </w:rPr>
+        <w:t>39</w:t>
+      </w:r>
+      <w:r>
+        <w:rPr>
+          <w:noProof/>
+        </w:rPr>
+        <w:fldChar w:fldCharType="end"/>
+      </w:r>
       <w:r>
         <w:rPr>
           <w:rFonts w:hint="cs"/>
@@ -40340,15 +41792,37 @@
         </w:rPr>
         <w:t xml:space="preserve">جدول </w:t>
       </w:r>
-      <w:fldSimple w:instr=" SEQ جدول \* ARABIC ">
-        <w:r>
-          <w:rPr>
-            <w:noProof/>
-            <w:rtl/>
-          </w:rPr>
-          <w:t>28</w:t>
-        </w:r>
-      </w:fldSimple>
+      <w:r>
+        <w:fldChar w:fldCharType="begin"/>
+      </w:r>
+      <w:r>
+        <w:instrText xml:space="preserve"> SEQ </w:instrText>
+      </w:r>
+      <w:r>
+        <w:rPr>
+          <w:rtl/>
+        </w:rPr>
+        <w:instrText>جدول</w:instrText>
+      </w:r>
+      <w:r>
+        <w:instrText xml:space="preserve"> \* ARABIC </w:instrText>
+      </w:r>
+      <w:r>
+        <w:fldChar w:fldCharType="separate"/>
+      </w:r>
+      <w:r>
+        <w:rPr>
+          <w:noProof/>
+          <w:rtl/>
+        </w:rPr>
+        <w:t>28</w:t>
+      </w:r>
+      <w:r>
+        <w:rPr>
+          <w:noProof/>
+        </w:rPr>
+        <w:fldChar w:fldCharType="end"/>
+      </w:r>
       <w:r>
         <w:rPr>
           <w:rFonts w:hint="cs"/>
@@ -40479,30 +41953,43 @@
         </w:rPr>
         <w:t xml:space="preserve">شكل </w:t>
       </w:r>
-      <w:fldSimple w:instr=" SEQ شكل \* ARABIC ">
-        <w:r>
-          <w:rPr>
-            <w:noProof/>
-            <w:rtl/>
-          </w:rPr>
-          <w:t>40</w:t>
-        </w:r>
-      </w:fldSimple>
+      <w:r>
+        <w:fldChar w:fldCharType="begin"/>
+      </w:r>
+      <w:r>
+        <w:instrText xml:space="preserve"> SEQ </w:instrText>
+      </w:r>
+      <w:r>
+        <w:rPr>
+          <w:rtl/>
+        </w:rPr>
+        <w:instrText>شكل</w:instrText>
+      </w:r>
+      <w:r>
+        <w:instrText xml:space="preserve"> \* ARABIC </w:instrText>
+      </w:r>
+      <w:r>
+        <w:fldChar w:fldCharType="separate"/>
+      </w:r>
+      <w:r>
+        <w:rPr>
+          <w:noProof/>
+          <w:rtl/>
+        </w:rPr>
+        <w:t>40</w:t>
+      </w:r>
+      <w:r>
+        <w:rPr>
+          <w:noProof/>
+        </w:rPr>
+        <w:fldChar w:fldCharType="end"/>
+      </w:r>
       <w:r>
         <w:rPr>
           <w:rFonts w:hint="cs"/>
           <w:rtl/>
         </w:rPr>
-        <w:t xml:space="preserve"> حالة استخدام فلترة الدورات ا</w:t>
-      </w:r>
-      <w:bookmarkStart w:id="99" w:name="_GoBack"/>
-      <w:bookmarkEnd w:id="99"/>
-      <w:r>
-        <w:rPr>
-          <w:rFonts w:hint="cs"/>
-          <w:rtl/>
-        </w:rPr>
-        <w:t>لتدريبية</w:t>
+        <w:t xml:space="preserve"> حالة استخدام فلترة الدورات التدريبية</w:t>
       </w:r>
     </w:p>
     <w:tbl>
@@ -41162,15 +42649,37 @@
         </w:rPr>
         <w:t xml:space="preserve">جدول </w:t>
       </w:r>
-      <w:fldSimple w:instr=" SEQ جدول \* ARABIC ">
-        <w:r>
-          <w:rPr>
-            <w:noProof/>
-            <w:rtl/>
-          </w:rPr>
-          <w:t>29</w:t>
-        </w:r>
-      </w:fldSimple>
+      <w:r>
+        <w:fldChar w:fldCharType="begin"/>
+      </w:r>
+      <w:r>
+        <w:instrText xml:space="preserve"> SEQ </w:instrText>
+      </w:r>
+      <w:r>
+        <w:rPr>
+          <w:rtl/>
+        </w:rPr>
+        <w:instrText>جدول</w:instrText>
+      </w:r>
+      <w:r>
+        <w:instrText xml:space="preserve"> \* ARABIC </w:instrText>
+      </w:r>
+      <w:r>
+        <w:fldChar w:fldCharType="separate"/>
+      </w:r>
+      <w:r>
+        <w:rPr>
+          <w:noProof/>
+          <w:rtl/>
+        </w:rPr>
+        <w:t>29</w:t>
+      </w:r>
+      <w:r>
+        <w:rPr>
+          <w:noProof/>
+        </w:rPr>
+        <w:fldChar w:fldCharType="end"/>
+      </w:r>
       <w:r>
         <w:rPr>
           <w:rFonts w:hint="cs"/>
@@ -41206,8 +42715,8 @@
           <w:lang w:val="en-GB"/>
         </w:rPr>
       </w:pPr>
-      <w:bookmarkStart w:id="100" w:name="_Toc123504853"/>
-      <w:bookmarkStart w:id="101" w:name="_Toc124243769"/>
+      <w:bookmarkStart w:id="99" w:name="_Toc123504853"/>
+      <w:bookmarkStart w:id="100" w:name="_Toc124243769"/>
       <w:r>
         <w:rPr>
           <w:rFonts w:hint="cs"/>
@@ -41217,8 +42726,8 @@
         </w:rPr>
         <w:t>مرحلة التصميم</w:t>
       </w:r>
+      <w:bookmarkEnd w:id="99"/>
       <w:bookmarkEnd w:id="100"/>
-      <w:bookmarkEnd w:id="101"/>
     </w:p>
     <w:p>
       <w:pPr>
@@ -41274,8 +42783,8 @@
           <w:rtl/>
         </w:rPr>
       </w:pPr>
-      <w:bookmarkStart w:id="102" w:name="_Toc123504854"/>
-      <w:bookmarkStart w:id="103" w:name="_Toc124243770"/>
+      <w:bookmarkStart w:id="101" w:name="_Toc123504854"/>
+      <w:bookmarkStart w:id="102" w:name="_Toc124243770"/>
       <w:r>
         <w:rPr>
           <w:rFonts w:hint="cs"/>
@@ -41283,8 +42792,8 @@
         </w:rPr>
         <w:t>خطوات مرحلة التصميم:</w:t>
       </w:r>
+      <w:bookmarkEnd w:id="101"/>
       <w:bookmarkEnd w:id="102"/>
-      <w:bookmarkEnd w:id="103"/>
     </w:p>
     <w:p>
       <w:pPr>
@@ -41575,8 +43084,8 @@
           <w:rtl/>
         </w:rPr>
       </w:pPr>
-      <w:bookmarkStart w:id="104" w:name="_Toc123504855"/>
-      <w:bookmarkStart w:id="105" w:name="_Toc124243771"/>
+      <w:bookmarkStart w:id="103" w:name="_Toc123504855"/>
+      <w:bookmarkStart w:id="104" w:name="_Toc124243771"/>
       <w:r>
         <w:rPr>
           <w:rFonts w:hint="cs"/>
@@ -41584,16 +43093,195 @@
         </w:rPr>
         <w:t>الكينونات الرئيسية للنظام:</w:t>
       </w:r>
+      <w:bookmarkEnd w:id="103"/>
       <w:bookmarkEnd w:id="104"/>
-      <w:bookmarkEnd w:id="105"/>
     </w:p>
     <w:p>
       <w:pPr>
-        <w:rPr>
-          <w:rtl/>
-          <w:lang w:val="en-GB" w:eastAsia="ja-JP" w:bidi="ar-LY"/>
-        </w:rPr>
-      </w:pPr>
+        <w:pStyle w:val="ListParagraph"/>
+        <w:numPr>
+          <w:ilvl w:val="0"/>
+          <w:numId w:val="52"/>
+        </w:numPr>
+        <w:rPr>
+          <w:lang w:val="en-GB" w:bidi="ar-LY"/>
+        </w:rPr>
+      </w:pPr>
+      <w:r>
+        <w:rPr>
+          <w:rFonts w:hint="cs"/>
+          <w:rtl/>
+          <w:lang w:val="en-GB"/>
+        </w:rPr>
+        <w:t>المستخدم (</w:t>
+      </w:r>
+      <w:r>
+        <w:t>User</w:t>
+      </w:r>
+      <w:r>
+        <w:rPr>
+          <w:rFonts w:hint="cs"/>
+          <w:rtl/>
+          <w:lang w:val="en-GB"/>
+        </w:rPr>
+        <w:t>)</w:t>
+      </w:r>
+    </w:p>
+    <w:p>
+      <w:pPr>
+        <w:pStyle w:val="ListParagraph"/>
+        <w:numPr>
+          <w:ilvl w:val="0"/>
+          <w:numId w:val="52"/>
+        </w:numPr>
+        <w:rPr>
+          <w:lang w:val="en-GB" w:bidi="ar-LY"/>
+        </w:rPr>
+      </w:pPr>
+      <w:r>
+        <w:rPr>
+          <w:rFonts w:hint="cs"/>
+          <w:rtl/>
+          <w:lang w:val="en-GB"/>
+        </w:rPr>
+        <w:t>المركز التدريبي (</w:t>
+      </w:r>
+      <w:r>
+        <w:t>Training Center</w:t>
+      </w:r>
+      <w:r>
+        <w:rPr>
+          <w:rFonts w:hint="cs"/>
+          <w:rtl/>
+          <w:lang w:val="en-GB"/>
+        </w:rPr>
+        <w:t>)</w:t>
+      </w:r>
+    </w:p>
+    <w:p>
+      <w:pPr>
+        <w:pStyle w:val="ListParagraph"/>
+        <w:numPr>
+          <w:ilvl w:val="0"/>
+          <w:numId w:val="52"/>
+        </w:numPr>
+        <w:rPr>
+          <w:lang w:val="en-GB" w:bidi="ar-LY"/>
+        </w:rPr>
+      </w:pPr>
+      <w:r>
+        <w:rPr>
+          <w:rFonts w:hint="cs"/>
+          <w:rtl/>
+          <w:lang w:val="en-GB"/>
+        </w:rPr>
+        <w:t xml:space="preserve">الدورة التدريبية </w:t>
+      </w:r>
+      <w:r>
+        <w:rPr>
+          <w:rFonts w:hint="cs"/>
+          <w:rtl/>
+        </w:rPr>
+        <w:t>(</w:t>
+      </w:r>
+      <w:r>
+        <w:t>Course</w:t>
+      </w:r>
+      <w:r>
+        <w:rPr>
+          <w:rFonts w:hint="cs"/>
+          <w:rtl/>
+        </w:rPr>
+        <w:t>)</w:t>
+      </w:r>
+    </w:p>
+    <w:p>
+      <w:pPr>
+        <w:pStyle w:val="ListParagraph"/>
+        <w:numPr>
+          <w:ilvl w:val="0"/>
+          <w:numId w:val="52"/>
+        </w:numPr>
+        <w:rPr>
+          <w:lang w:val="en-GB" w:bidi="ar-LY"/>
+        </w:rPr>
+      </w:pPr>
+      <w:r>
+        <w:rPr>
+          <w:rFonts w:hint="cs"/>
+          <w:rtl/>
+        </w:rPr>
+        <w:t>المدرب (</w:t>
+      </w:r>
+      <w:r>
+        <w:t>Trainer</w:t>
+      </w:r>
+      <w:r>
+        <w:rPr>
+          <w:rFonts w:hint="cs"/>
+          <w:rtl/>
+        </w:rPr>
+        <w:t>)</w:t>
+      </w:r>
+    </w:p>
+    <w:p>
+      <w:pPr>
+        <w:pStyle w:val="ListParagraph"/>
+        <w:numPr>
+          <w:ilvl w:val="0"/>
+          <w:numId w:val="52"/>
+        </w:numPr>
+        <w:rPr>
+          <w:lang w:val="en-GB" w:bidi="ar-LY"/>
+        </w:rPr>
+      </w:pPr>
+      <w:r>
+        <w:rPr>
+          <w:rFonts w:hint="cs"/>
+          <w:rtl/>
+        </w:rPr>
+        <w:t>المشرف (</w:t>
+      </w:r>
+      <w:r>
+        <w:t>Admin</w:t>
+      </w:r>
+      <w:r>
+        <w:rPr>
+          <w:rFonts w:hint="cs"/>
+          <w:rtl/>
+        </w:rPr>
+        <w:t>)</w:t>
+      </w:r>
+    </w:p>
+    <w:p>
+      <w:pPr>
+        <w:pStyle w:val="ListParagraph"/>
+        <w:numPr>
+          <w:ilvl w:val="0"/>
+          <w:numId w:val="52"/>
+        </w:numPr>
+        <w:rPr>
+          <w:rtl/>
+          <w:lang w:val="en-GB" w:bidi="ar-LY"/>
+        </w:rPr>
+      </w:pPr>
+      <w:r>
+        <w:rPr>
+          <w:rFonts w:hint="cs"/>
+          <w:rtl/>
+        </w:rPr>
+        <w:t>وسم (</w:t>
+      </w:r>
+      <w:r>
+        <w:t>Tag</w:t>
+      </w:r>
+      <w:r>
+        <w:rPr>
+          <w:rFonts w:hint="cs"/>
+          <w:rtl/>
+        </w:rPr>
+        <w:t>)</w:t>
+      </w:r>
     </w:p>
     <w:p>
       <w:pPr>
@@ -41604,12 +43292,11 @@
         </w:numPr>
         <w:ind w:left="926" w:hanging="900"/>
         <w:rPr>
-          <w:rtl/>
           <w:lang w:val="en-GB" w:bidi="ar-LY"/>
         </w:rPr>
       </w:pPr>
-      <w:bookmarkStart w:id="106" w:name="_Toc123504856"/>
-      <w:bookmarkStart w:id="107" w:name="_Toc124243772"/>
+      <w:bookmarkStart w:id="105" w:name="_Toc123504856"/>
+      <w:bookmarkStart w:id="106" w:name="_Toc124243772"/>
       <w:r>
         <w:rPr>
           <w:rFonts w:hint="cs"/>
@@ -41618,7 +43305,17 @@
         </w:rPr>
         <w:t>كينونات النظام وخصائصها:</w:t>
       </w:r>
+      <w:bookmarkEnd w:id="105"/>
       <w:bookmarkEnd w:id="106"/>
+    </w:p>
+    <w:p>
+      <w:pPr>
+        <w:rPr>
+          <w:rtl/>
+          <w:lang w:val="en-GB" w:eastAsia="ja-JP" w:bidi="ar-LY"/>
+        </w:rPr>
+      </w:pPr>
+      <w:bookmarkStart w:id="107" w:name="_GoBack"/>
       <w:bookmarkEnd w:id="107"/>
     </w:p>
     <w:p>
@@ -41908,7 +43605,7 @@
             <w:noProof/>
             <w:rtl/>
           </w:rPr>
-          <w:t>55</w:t>
+          <w:t>57</w:t>
         </w:r>
         <w:r>
           <w:rPr>
@@ -47309,7 +49006,7 @@
   <w:abstractNum w:abstractNumId="46" w15:restartNumberingAfterBreak="0">
     <w:nsid w:val="74C214B2"/>
     <w:multiLevelType w:val="hybridMultilevel"/>
-    <w:tmpl w:val="AF2CA6D8"/>
+    <w:tmpl w:val="359C2B6E"/>
     <w:lvl w:ilvl="0" w:tplc="7046AC2C">
       <w:start w:val="1"/>
       <w:numFmt w:val="decimal"/>
@@ -47701,6 +49398,100 @@
     </w:lvl>
   </w:abstractNum>
   <w:abstractNum w:abstractNumId="50" w15:restartNumberingAfterBreak="0">
+    <w:nsid w:val="7A1B2F8D"/>
+    <w:multiLevelType w:val="hybridMultilevel"/>
+    <w:tmpl w:val="6D188E52"/>
+    <w:lvl w:ilvl="0" w:tplc="2090AECA">
+      <w:start w:val="1"/>
+      <w:numFmt w:val="decimal"/>
+      <w:lvlText w:val="%1."/>
+      <w:lvlJc w:val="left"/>
+      <w:pPr>
+        <w:ind w:left="720" w:hanging="360"/>
+      </w:pPr>
+      <w:rPr>
+        <w:rFonts w:hint="default"/>
+        <w:b/>
+        <w:bCs/>
+        <w:color w:val="auto"/>
+        <w:sz w:val="28"/>
+        <w:szCs w:val="28"/>
+      </w:rPr>
+    </w:lvl>
+    <w:lvl w:ilvl="1" w:tplc="04090019" w:tentative="1">
+      <w:start w:val="1"/>
+      <w:numFmt w:val="lowerLetter"/>
+      <w:lvlText w:val="%2."/>
+      <w:lvlJc w:val="left"/>
+      <w:pPr>
+        <w:ind w:left="1440" w:hanging="360"/>
+      </w:pPr>
+    </w:lvl>
+    <w:lvl w:ilvl="2" w:tplc="0409001B" w:tentative="1">
+      <w:start w:val="1"/>
+      <w:numFmt w:val="lowerRoman"/>
+      <w:lvlText w:val="%3."/>
+      <w:lvlJc w:val="right"/>
+      <w:pPr>
+        <w:ind w:left="2160" w:hanging="180"/>
+      </w:pPr>
+    </w:lvl>
+    <w:lvl w:ilvl="3" w:tplc="0409000F" w:tentative="1">
+      <w:start w:val="1"/>
+      <w:numFmt w:val="decimal"/>
+      <w:lvlText w:val="%4."/>
+      <w:lvlJc w:val="left"/>
+      <w:pPr>
+        <w:ind w:left="2880" w:hanging="360"/>
+      </w:pPr>
+    </w:lvl>
+    <w:lvl w:ilvl="4" w:tplc="04090019" w:tentative="1">
+      <w:start w:val="1"/>
+      <w:numFmt w:val="lowerLetter"/>
+      <w:lvlText w:val="%5."/>
+      <w:lvlJc w:val="left"/>
+      <w:pPr>
+        <w:ind w:left="3600" w:hanging="360"/>
+      </w:pPr>
+    </w:lvl>
+    <w:lvl w:ilvl="5" w:tplc="0409001B" w:tentative="1">
+      <w:start w:val="1"/>
+      <w:numFmt w:val="lowerRoman"/>
+      <w:lvlText w:val="%6."/>
+      <w:lvlJc w:val="right"/>
+      <w:pPr>
+        <w:ind w:left="4320" w:hanging="180"/>
+      </w:pPr>
+    </w:lvl>
+    <w:lvl w:ilvl="6" w:tplc="0409000F" w:tentative="1">
+      <w:start w:val="1"/>
+      <w:numFmt w:val="decimal"/>
+      <w:lvlText w:val="%7."/>
+      <w:lvlJc w:val="left"/>
+      <w:pPr>
+        <w:ind w:left="5040" w:hanging="360"/>
+      </w:pPr>
+    </w:lvl>
+    <w:lvl w:ilvl="7" w:tplc="04090019" w:tentative="1">
+      <w:start w:val="1"/>
+      <w:numFmt w:val="lowerLetter"/>
+      <w:lvlText w:val="%8."/>
+      <w:lvlJc w:val="left"/>
+      <w:pPr>
+        <w:ind w:left="5760" w:hanging="360"/>
+      </w:pPr>
+    </w:lvl>
+    <w:lvl w:ilvl="8" w:tplc="0409001B" w:tentative="1">
+      <w:start w:val="1"/>
+      <w:numFmt w:val="lowerRoman"/>
+      <w:lvlText w:val="%9."/>
+      <w:lvlJc w:val="right"/>
+      <w:pPr>
+        <w:ind w:left="6480" w:hanging="180"/>
+      </w:pPr>
+    </w:lvl>
+  </w:abstractNum>
+  <w:abstractNum w:abstractNumId="51" w15:restartNumberingAfterBreak="0">
     <w:nsid w:val="7AB12477"/>
     <w:multiLevelType w:val="multilevel"/>
     <w:tmpl w:val="264ECB72"/>
@@ -47813,7 +49604,7 @@
     <w:abstractNumId w:val="6"/>
   </w:num>
   <w:num w:numId="2">
-    <w:abstractNumId w:val="50"/>
+    <w:abstractNumId w:val="51"/>
   </w:num>
   <w:num w:numId="3">
     <w:abstractNumId w:val="38"/>
@@ -47961,6 +49752,9 @@
   </w:num>
   <w:num w:numId="51">
     <w:abstractNumId w:val="3"/>
+  </w:num>
+  <w:num w:numId="52">
+    <w:abstractNumId w:val="50"/>
   </w:num>
   <w:numIdMacAtCleanup w:val="51"/>
 </w:numbering>
@@ -49695,7 +51489,7 @@
 </file>
 
 <file path=customXml/itemProps1.xml><?xml version="1.0" encoding="utf-8"?>
-<ds:datastoreItem xmlns:ds="http://schemas.openxmlformats.org/officeDocument/2006/customXml" ds:itemID="{2F5D7A45-B92B-46B9-A2DF-2C366ECE95DB}">
+<ds:datastoreItem xmlns:ds="http://schemas.openxmlformats.org/officeDocument/2006/customXml" ds:itemID="{0CD1EB5E-1996-4883-B733-63FA975D4A57}">
   <ds:schemaRefs>
     <ds:schemaRef ds:uri="http://schemas.openxmlformats.org/officeDocument/2006/bibliography"/>
   </ds:schemaRefs>

</xml_diff>